<commit_message>
memoria del ejercicio 3
</commit_message>
<xml_diff>
--- a/Practica1/memoriaP1.docx
+++ b/Practica1/memoriaP1.docx
@@ -57,7 +57,22 @@
           <w:rFonts w:ascii="Times New Roman" w:hAnsi="Times New Roman" w:cs="Times New Roman"/>
           <w:sz w:val="24"/>
         </w:rPr>
-        <w:t>En el apartado 1.1, a</w:t>
+        <w:t xml:space="preserve">En el apartado </w:t>
+      </w:r>
+      <w:r>
+        <w:rPr>
+          <w:rFonts w:ascii="Times New Roman" w:hAnsi="Times New Roman" w:cs="Times New Roman"/>
+          <w:b/>
+          <w:sz w:val="24"/>
+        </w:rPr>
+        <w:t>1.1</w:t>
+      </w:r>
+      <w:r>
+        <w:rPr>
+          <w:rFonts w:ascii="Times New Roman" w:hAnsi="Times New Roman" w:cs="Times New Roman"/>
+          <w:sz w:val="24"/>
+        </w:rPr>
+        <w:t>, a</w:t>
       </w:r>
       <w:r>
         <w:rPr>
@@ -76,7 +91,6 @@
           <w:lang w:val="en-GB"/>
         </w:rPr>
       </w:pPr>
-      <w:bookmarkStart w:id="0" w:name="_GoBack"/>
       <w:r>
         <w:rPr>
           <w:noProof/>
@@ -132,289 +146,1601 @@
           </wp:anchor>
         </w:drawing>
       </w:r>
+      <w:r>
+        <w:rPr>
+          <w:rFonts w:ascii="Times New Roman" w:hAnsi="Times New Roman" w:cs="Times New Roman"/>
+          <w:sz w:val="24"/>
+          <w:lang w:val="en-GB"/>
+        </w:rPr>
+        <w:t>1. (cosine-distance</w:t>
+      </w:r>
+      <w:r>
+        <w:rPr>
+          <w:rFonts w:ascii="Times New Roman" w:hAnsi="Times New Roman" w:cs="Times New Roman"/>
+          <w:sz w:val="24"/>
+          <w:lang w:val="en-GB"/>
+        </w:rPr>
+        <w:t>-</w:t>
+      </w:r>
+      <w:proofErr w:type="gramStart"/>
+      <w:r>
+        <w:rPr>
+          <w:rFonts w:ascii="Times New Roman" w:hAnsi="Times New Roman" w:cs="Times New Roman"/>
+          <w:sz w:val="24"/>
+          <w:lang w:val="en-GB"/>
+        </w:rPr>
+        <w:t>rec</w:t>
+      </w:r>
+      <w:r>
+        <w:rPr>
+          <w:rFonts w:ascii="Times New Roman" w:hAnsi="Times New Roman" w:cs="Times New Roman"/>
+          <w:sz w:val="24"/>
+          <w:lang w:val="en-GB"/>
+        </w:rPr>
+        <w:t xml:space="preserve"> ’</w:t>
+      </w:r>
+      <w:proofErr w:type="gramEnd"/>
+      <w:r>
+        <w:rPr>
+          <w:rFonts w:ascii="Times New Roman" w:hAnsi="Times New Roman" w:cs="Times New Roman"/>
+          <w:sz w:val="24"/>
+          <w:lang w:val="en-GB"/>
+        </w:rPr>
+        <w:t xml:space="preserve">(1 2) ’(1 2 3)) </w:t>
+      </w:r>
+      <w:r>
+        <w:rPr>
+          <w:rFonts w:ascii="Times New Roman" w:hAnsi="Times New Roman" w:cs="Times New Roman"/>
+          <w:sz w:val="24"/>
+          <w:lang w:val="en-GB"/>
+        </w:rPr>
+        <w:t xml:space="preserve"> = </w:t>
+      </w:r>
+      <w:r>
+        <w:rPr>
+          <w:rFonts w:ascii="Times New Roman" w:hAnsi="Times New Roman" w:cs="Times New Roman"/>
+          <w:sz w:val="24"/>
+          <w:lang w:val="en-GB"/>
+        </w:rPr>
+        <w:t>0.40238577</w:t>
+      </w:r>
+    </w:p>
+    <w:p>
+      <w:pPr>
+        <w:jc w:val="both"/>
+        <w:rPr>
+          <w:rFonts w:ascii="Times New Roman" w:hAnsi="Times New Roman" w:cs="Times New Roman"/>
+          <w:sz w:val="24"/>
+          <w:lang w:val="en-GB"/>
+        </w:rPr>
+      </w:pPr>
+      <w:r>
+        <w:rPr>
+          <w:rFonts w:ascii="Times New Roman" w:hAnsi="Times New Roman" w:cs="Times New Roman"/>
+          <w:sz w:val="24"/>
+          <w:lang w:val="en-GB"/>
+        </w:rPr>
+        <w:t>2. (cosine-distance</w:t>
+      </w:r>
+      <w:r>
+        <w:rPr>
+          <w:rFonts w:ascii="Times New Roman" w:hAnsi="Times New Roman" w:cs="Times New Roman"/>
+          <w:sz w:val="24"/>
+          <w:lang w:val="en-GB"/>
+        </w:rPr>
+        <w:t>-rec</w:t>
+      </w:r>
+      <w:r>
+        <w:rPr>
+          <w:rFonts w:ascii="Times New Roman" w:hAnsi="Times New Roman" w:cs="Times New Roman"/>
+          <w:sz w:val="24"/>
+          <w:lang w:val="en-GB"/>
+        </w:rPr>
+        <w:t xml:space="preserve"> </w:t>
+      </w:r>
+      <w:proofErr w:type="gramStart"/>
+      <w:r>
+        <w:rPr>
+          <w:rFonts w:ascii="Times New Roman" w:hAnsi="Times New Roman" w:cs="Times New Roman"/>
+          <w:sz w:val="24"/>
+          <w:lang w:val="en-GB"/>
+        </w:rPr>
+        <w:t>nil ’</w:t>
+      </w:r>
+      <w:proofErr w:type="gramEnd"/>
+      <w:r>
+        <w:rPr>
+          <w:rFonts w:ascii="Times New Roman" w:hAnsi="Times New Roman" w:cs="Times New Roman"/>
+          <w:sz w:val="24"/>
+          <w:lang w:val="en-GB"/>
+        </w:rPr>
+        <w:t xml:space="preserve">(1 2 3)) </w:t>
+      </w:r>
+      <w:r>
+        <w:rPr>
+          <w:rFonts w:ascii="Times New Roman" w:hAnsi="Times New Roman" w:cs="Times New Roman"/>
+          <w:sz w:val="24"/>
+          <w:lang w:val="en-GB"/>
+        </w:rPr>
+        <w:t xml:space="preserve"> = 1</w:t>
+      </w:r>
+    </w:p>
+    <w:p>
+      <w:pPr>
+        <w:jc w:val="both"/>
+        <w:rPr>
+          <w:rFonts w:ascii="Times New Roman" w:hAnsi="Times New Roman" w:cs="Times New Roman"/>
+          <w:sz w:val="24"/>
+          <w:lang w:val="en-GB"/>
+        </w:rPr>
+      </w:pPr>
+      <w:r>
+        <w:rPr>
+          <w:rFonts w:ascii="Times New Roman" w:hAnsi="Times New Roman" w:cs="Times New Roman"/>
+          <w:sz w:val="24"/>
+          <w:lang w:val="en-GB"/>
+        </w:rPr>
+        <w:t>3. (cosine-distance</w:t>
+      </w:r>
+      <w:r>
+        <w:rPr>
+          <w:rFonts w:ascii="Times New Roman" w:hAnsi="Times New Roman" w:cs="Times New Roman"/>
+          <w:sz w:val="24"/>
+          <w:lang w:val="en-GB"/>
+        </w:rPr>
+        <w:t>-</w:t>
+      </w:r>
+      <w:proofErr w:type="gramStart"/>
+      <w:r>
+        <w:rPr>
+          <w:rFonts w:ascii="Times New Roman" w:hAnsi="Times New Roman" w:cs="Times New Roman"/>
+          <w:sz w:val="24"/>
+          <w:lang w:val="en-GB"/>
+        </w:rPr>
+        <w:t xml:space="preserve">rec </w:t>
+      </w:r>
+      <w:r>
+        <w:rPr>
+          <w:rFonts w:ascii="Times New Roman" w:hAnsi="Times New Roman" w:cs="Times New Roman"/>
+          <w:sz w:val="24"/>
+          <w:lang w:val="en-GB"/>
+        </w:rPr>
+        <w:t>’</w:t>
+      </w:r>
+      <w:proofErr w:type="gramEnd"/>
+      <w:r>
+        <w:rPr>
+          <w:rFonts w:ascii="Times New Roman" w:hAnsi="Times New Roman" w:cs="Times New Roman"/>
+          <w:sz w:val="24"/>
+          <w:lang w:val="en-GB"/>
+        </w:rPr>
+        <w:t xml:space="preserve">() ’()) </w:t>
+      </w:r>
+      <w:r>
+        <w:rPr>
+          <w:rFonts w:ascii="Times New Roman" w:hAnsi="Times New Roman" w:cs="Times New Roman"/>
+          <w:sz w:val="24"/>
+          <w:lang w:val="en-GB"/>
+        </w:rPr>
+        <w:t xml:space="preserve"> = 0</w:t>
+      </w:r>
+    </w:p>
+    <w:p>
+      <w:pPr>
+        <w:jc w:val="both"/>
+        <w:rPr>
+          <w:rFonts w:ascii="Times New Roman" w:hAnsi="Times New Roman" w:cs="Times New Roman"/>
+          <w:sz w:val="24"/>
+          <w:lang w:val="en-GB"/>
+        </w:rPr>
+      </w:pPr>
+      <w:r>
+        <w:rPr>
+          <w:rFonts w:ascii="Times New Roman" w:hAnsi="Times New Roman" w:cs="Times New Roman"/>
+          <w:sz w:val="24"/>
+          <w:lang w:val="en-GB"/>
+        </w:rPr>
+        <w:t>4. (cosine-distance</w:t>
+      </w:r>
+      <w:r>
+        <w:rPr>
+          <w:rFonts w:ascii="Times New Roman" w:hAnsi="Times New Roman" w:cs="Times New Roman"/>
+          <w:sz w:val="24"/>
+          <w:lang w:val="en-GB"/>
+        </w:rPr>
+        <w:t>-</w:t>
+      </w:r>
+      <w:proofErr w:type="gramStart"/>
+      <w:r>
+        <w:rPr>
+          <w:rFonts w:ascii="Times New Roman" w:hAnsi="Times New Roman" w:cs="Times New Roman"/>
+          <w:sz w:val="24"/>
+          <w:lang w:val="en-GB"/>
+        </w:rPr>
+        <w:t>rec</w:t>
+      </w:r>
+      <w:r>
+        <w:rPr>
+          <w:rFonts w:ascii="Times New Roman" w:hAnsi="Times New Roman" w:cs="Times New Roman"/>
+          <w:sz w:val="24"/>
+          <w:lang w:val="en-GB"/>
+        </w:rPr>
+        <w:t xml:space="preserve"> ’</w:t>
+      </w:r>
+      <w:proofErr w:type="gramEnd"/>
+      <w:r>
+        <w:rPr>
+          <w:rFonts w:ascii="Times New Roman" w:hAnsi="Times New Roman" w:cs="Times New Roman"/>
+          <w:sz w:val="24"/>
+          <w:lang w:val="en-GB"/>
+        </w:rPr>
+        <w:t>(0 0) ’(0 0))</w:t>
+      </w:r>
+      <w:r>
+        <w:rPr>
+          <w:rFonts w:ascii="Times New Roman" w:hAnsi="Times New Roman" w:cs="Times New Roman"/>
+          <w:sz w:val="24"/>
+          <w:lang w:val="en-GB"/>
+        </w:rPr>
+        <w:t xml:space="preserve"> = 0</w:t>
+      </w:r>
+    </w:p>
+    <w:p>
+      <w:pPr>
+        <w:jc w:val="both"/>
+        <w:rPr>
+          <w:rFonts w:ascii="Times New Roman" w:hAnsi="Times New Roman" w:cs="Times New Roman"/>
+          <w:sz w:val="24"/>
+        </w:rPr>
+      </w:pPr>
+      <w:r>
+        <w:rPr>
+          <w:rFonts w:ascii="Times New Roman" w:hAnsi="Times New Roman" w:cs="Times New Roman"/>
+          <w:sz w:val="24"/>
+        </w:rPr>
+        <w:t xml:space="preserve">Al ejecutar el mismo código con las funciones para </w:t>
+      </w:r>
+      <w:proofErr w:type="spellStart"/>
+      <w:r>
+        <w:rPr>
+          <w:rFonts w:ascii="Times New Roman" w:hAnsi="Times New Roman" w:cs="Times New Roman"/>
+          <w:sz w:val="24"/>
+        </w:rPr>
+        <w:t>mapcar</w:t>
+      </w:r>
+      <w:proofErr w:type="spellEnd"/>
+      <w:r>
+        <w:rPr>
+          <w:rFonts w:ascii="Times New Roman" w:hAnsi="Times New Roman" w:cs="Times New Roman"/>
+          <w:sz w:val="24"/>
+        </w:rPr>
+        <w:t xml:space="preserve"> nos dan los mismos resultados. </w:t>
+      </w:r>
+      <w:r>
+        <w:rPr>
+          <w:rFonts w:ascii="Times New Roman" w:hAnsi="Times New Roman" w:cs="Times New Roman"/>
+          <w:sz w:val="24"/>
+        </w:rPr>
+        <w:t>Hemos decidido que cuando dos listas estén vacías el resultado sea 0 pues la distancia entre dos vectores vacíos debe ser nula, así como para dos vectores nulos. En caso de que solamente una de las dos listas esté vacía devuelve un 1.</w:t>
+      </w:r>
+    </w:p>
+    <w:p>
+      <w:pPr>
+        <w:jc w:val="both"/>
+        <w:rPr>
+          <w:rFonts w:ascii="Times New Roman" w:hAnsi="Times New Roman" w:cs="Times New Roman"/>
+          <w:sz w:val="24"/>
+        </w:rPr>
+      </w:pPr>
+      <w:r>
+        <w:rPr>
+          <w:rFonts w:ascii="Times New Roman" w:hAnsi="Times New Roman" w:cs="Times New Roman"/>
+          <w:sz w:val="24"/>
+        </w:rPr>
+        <w:t xml:space="preserve">En el apartado </w:t>
+      </w:r>
+      <w:r>
+        <w:rPr>
+          <w:rFonts w:ascii="Times New Roman" w:hAnsi="Times New Roman" w:cs="Times New Roman"/>
+          <w:b/>
+          <w:sz w:val="24"/>
+        </w:rPr>
+        <w:t xml:space="preserve">1.2 </w:t>
+      </w:r>
+      <w:r>
+        <w:rPr>
+          <w:rFonts w:ascii="Times New Roman" w:hAnsi="Times New Roman" w:cs="Times New Roman"/>
+          <w:sz w:val="24"/>
+        </w:rPr>
+        <w:t>nos sale lo siguiente:</w:t>
+      </w:r>
+    </w:p>
+    <w:p>
+      <w:pPr>
+        <w:jc w:val="both"/>
+        <w:rPr>
+          <w:rFonts w:ascii="Times New Roman" w:hAnsi="Times New Roman" w:cs="Times New Roman"/>
+          <w:sz w:val="24"/>
+        </w:rPr>
+      </w:pPr>
+      <w:r>
+        <w:rPr>
+          <w:rFonts w:ascii="Times New Roman" w:hAnsi="Times New Roman" w:cs="Times New Roman"/>
+          <w:sz w:val="24"/>
+        </w:rPr>
+        <w:t>1. (</w:t>
+      </w:r>
+      <w:proofErr w:type="spellStart"/>
+      <w:r>
+        <w:rPr>
+          <w:rFonts w:ascii="Times New Roman" w:hAnsi="Times New Roman" w:cs="Times New Roman"/>
+          <w:sz w:val="24"/>
+        </w:rPr>
+        <w:t>order-vectors-cosine-</w:t>
+      </w:r>
+      <w:proofErr w:type="gramStart"/>
+      <w:r>
+        <w:rPr>
+          <w:rFonts w:ascii="Times New Roman" w:hAnsi="Times New Roman" w:cs="Times New Roman"/>
+          <w:sz w:val="24"/>
+        </w:rPr>
+        <w:t>distance</w:t>
+      </w:r>
+      <w:proofErr w:type="spellEnd"/>
+      <w:r>
+        <w:rPr>
+          <w:rFonts w:ascii="Times New Roman" w:hAnsi="Times New Roman" w:cs="Times New Roman"/>
+          <w:sz w:val="24"/>
+        </w:rPr>
+        <w:t xml:space="preserve"> ’</w:t>
+      </w:r>
+      <w:proofErr w:type="gramEnd"/>
+      <w:r>
+        <w:rPr>
+          <w:rFonts w:ascii="Times New Roman" w:hAnsi="Times New Roman" w:cs="Times New Roman"/>
+          <w:sz w:val="24"/>
+        </w:rPr>
+        <w:t>(1 2 3) ’())</w:t>
+      </w:r>
+      <w:r>
+        <w:rPr>
+          <w:rFonts w:ascii="Times New Roman" w:hAnsi="Times New Roman" w:cs="Times New Roman"/>
+          <w:sz w:val="24"/>
+        </w:rPr>
+        <w:t xml:space="preserve"> = </w:t>
+      </w:r>
+      <w:r>
+        <w:rPr>
+          <w:rFonts w:ascii="Times New Roman" w:hAnsi="Times New Roman" w:cs="Times New Roman"/>
+          <w:sz w:val="24"/>
+        </w:rPr>
+        <w:t xml:space="preserve"> </w:t>
+      </w:r>
+    </w:p>
+    <w:p>
+      <w:pPr>
+        <w:jc w:val="both"/>
+        <w:rPr>
+          <w:rFonts w:ascii="Times New Roman" w:hAnsi="Times New Roman" w:cs="Times New Roman"/>
+          <w:sz w:val="24"/>
+        </w:rPr>
+      </w:pPr>
+      <w:r>
+        <w:rPr>
+          <w:rFonts w:ascii="Times New Roman" w:hAnsi="Times New Roman" w:cs="Times New Roman"/>
+          <w:sz w:val="24"/>
+        </w:rPr>
+        <w:t>2. (</w:t>
+      </w:r>
+      <w:proofErr w:type="spellStart"/>
+      <w:r>
+        <w:rPr>
+          <w:rFonts w:ascii="Times New Roman" w:hAnsi="Times New Roman" w:cs="Times New Roman"/>
+          <w:sz w:val="24"/>
+        </w:rPr>
+        <w:t>order-vectors-cosine-</w:t>
+      </w:r>
+      <w:proofErr w:type="gramStart"/>
+      <w:r>
+        <w:rPr>
+          <w:rFonts w:ascii="Times New Roman" w:hAnsi="Times New Roman" w:cs="Times New Roman"/>
+          <w:sz w:val="24"/>
+        </w:rPr>
+        <w:t>distance</w:t>
+      </w:r>
+      <w:proofErr w:type="spellEnd"/>
+      <w:r>
+        <w:rPr>
+          <w:rFonts w:ascii="Times New Roman" w:hAnsi="Times New Roman" w:cs="Times New Roman"/>
+          <w:sz w:val="24"/>
+        </w:rPr>
+        <w:t xml:space="preserve"> ’</w:t>
+      </w:r>
+      <w:proofErr w:type="gramEnd"/>
+      <w:r>
+        <w:rPr>
+          <w:rFonts w:ascii="Times New Roman" w:hAnsi="Times New Roman" w:cs="Times New Roman"/>
+          <w:sz w:val="24"/>
+        </w:rPr>
+        <w:t>() ’((4 3 2) (1 2 3)))</w:t>
+      </w:r>
+      <w:r>
+        <w:rPr>
+          <w:rFonts w:ascii="Times New Roman" w:hAnsi="Times New Roman" w:cs="Times New Roman"/>
+          <w:sz w:val="24"/>
+        </w:rPr>
+        <w:t xml:space="preserve"> = </w:t>
+      </w:r>
+    </w:p>
+    <w:p>
+      <w:pPr>
+        <w:jc w:val="both"/>
+        <w:rPr>
+          <w:rFonts w:ascii="Times New Roman" w:hAnsi="Times New Roman" w:cs="Times New Roman"/>
+          <w:sz w:val="24"/>
+        </w:rPr>
+      </w:pPr>
+    </w:p>
+    <w:p>
+      <w:pPr>
+        <w:jc w:val="both"/>
+        <w:rPr>
+          <w:rFonts w:ascii="Times New Roman" w:hAnsi="Times New Roman" w:cs="Times New Roman"/>
+          <w:b/>
+          <w:i/>
+          <w:sz w:val="24"/>
+        </w:rPr>
+      </w:pPr>
+      <w:r>
+        <w:rPr>
+          <w:rFonts w:ascii="Times New Roman" w:hAnsi="Times New Roman" w:cs="Times New Roman"/>
+          <w:b/>
+          <w:i/>
+          <w:sz w:val="24"/>
+        </w:rPr>
+        <w:t>Ejercicio 2:</w:t>
+      </w:r>
+    </w:p>
+    <w:p>
+      <w:pPr>
+        <w:jc w:val="both"/>
+        <w:rPr>
+          <w:rFonts w:ascii="Times New Roman" w:hAnsi="Times New Roman" w:cs="Times New Roman"/>
+          <w:sz w:val="24"/>
+        </w:rPr>
+      </w:pPr>
+      <w:bookmarkStart w:id="0" w:name="_GoBack"/>
       <w:bookmarkEnd w:id="0"/>
-      <w:r>
-        <w:rPr>
-          <w:rFonts w:ascii="Times New Roman" w:hAnsi="Times New Roman" w:cs="Times New Roman"/>
-          <w:sz w:val="24"/>
-          <w:lang w:val="en-GB"/>
-        </w:rPr>
-        <w:t>1. (cosine-distance</w:t>
-      </w:r>
-      <w:r>
-        <w:rPr>
-          <w:rFonts w:ascii="Times New Roman" w:hAnsi="Times New Roman" w:cs="Times New Roman"/>
-          <w:sz w:val="24"/>
-          <w:lang w:val="en-GB"/>
+    </w:p>
+    <w:p>
+      <w:pPr>
+        <w:jc w:val="both"/>
+        <w:rPr>
+          <w:rFonts w:ascii="Times New Roman" w:hAnsi="Times New Roman" w:cs="Times New Roman"/>
+          <w:b/>
+          <w:i/>
+          <w:sz w:val="24"/>
+        </w:rPr>
+      </w:pPr>
+      <w:r>
+        <w:rPr>
+          <w:rFonts w:ascii="Times New Roman" w:hAnsi="Times New Roman" w:cs="Times New Roman"/>
+          <w:b/>
+          <w:i/>
+          <w:sz w:val="24"/>
+        </w:rPr>
+        <w:t xml:space="preserve">Ejercicio </w:t>
+      </w:r>
+      <w:r>
+        <w:rPr>
+          <w:rFonts w:ascii="Times New Roman" w:hAnsi="Times New Roman" w:cs="Times New Roman"/>
+          <w:b/>
+          <w:i/>
+          <w:sz w:val="24"/>
+        </w:rPr>
+        <w:t>3</w:t>
+      </w:r>
+      <w:r>
+        <w:rPr>
+          <w:rFonts w:ascii="Times New Roman" w:hAnsi="Times New Roman" w:cs="Times New Roman"/>
+          <w:b/>
+          <w:i/>
+          <w:sz w:val="24"/>
+        </w:rPr>
+        <w:t>:</w:t>
+      </w:r>
+    </w:p>
+    <w:p>
+      <w:pPr>
+        <w:jc w:val="both"/>
+        <w:rPr>
+          <w:rFonts w:ascii="Times New Roman" w:hAnsi="Times New Roman" w:cs="Times New Roman"/>
+          <w:sz w:val="24"/>
+        </w:rPr>
+      </w:pPr>
+      <w:r>
+        <w:rPr>
+          <w:rFonts w:ascii="Times New Roman" w:hAnsi="Times New Roman" w:cs="Times New Roman"/>
+          <w:sz w:val="24"/>
+        </w:rPr>
+        <w:t>En el apartado</w:t>
+      </w:r>
+      <w:r>
+        <w:rPr>
+          <w:rFonts w:ascii="Times New Roman" w:hAnsi="Times New Roman" w:cs="Times New Roman"/>
+          <w:b/>
+          <w:sz w:val="24"/>
+        </w:rPr>
+        <w:t xml:space="preserve"> 3.1</w:t>
+      </w:r>
+      <w:r>
+        <w:rPr>
+          <w:rFonts w:ascii="Times New Roman" w:hAnsi="Times New Roman" w:cs="Times New Roman"/>
+          <w:sz w:val="24"/>
+        </w:rPr>
+        <w:t xml:space="preserve"> teníamos que combinar un elemento con una lista, dando lugar a los distintos pares con el siguiente código:</w:t>
+      </w:r>
+    </w:p>
+    <w:p>
+      <w:pPr>
+        <w:jc w:val="both"/>
+        <w:rPr>
+          <w:rFonts w:ascii="Times New Roman" w:hAnsi="Times New Roman" w:cs="Times New Roman"/>
+          <w:sz w:val="24"/>
+        </w:rPr>
+      </w:pPr>
+      <w:r>
+        <w:rPr>
+          <w:noProof/>
+        </w:rPr>
+        <w:drawing>
+          <wp:inline distT="0" distB="0" distL="0" distR="0" wp14:anchorId="69AED73F" wp14:editId="2EEA803C">
+            <wp:extent cx="5400040" cy="1858645"/>
+            <wp:effectExtent l="0" t="0" r="0" b="8255"/>
+            <wp:docPr id="2" name="Imagen 2"/>
+            <wp:cNvGraphicFramePr>
+              <a:graphicFrameLocks xmlns:a="http://schemas.openxmlformats.org/drawingml/2006/main" noChangeAspect="1"/>
+            </wp:cNvGraphicFramePr>
+            <a:graphic xmlns:a="http://schemas.openxmlformats.org/drawingml/2006/main">
+              <a:graphicData uri="http://schemas.openxmlformats.org/drawingml/2006/picture">
+                <pic:pic xmlns:pic="http://schemas.openxmlformats.org/drawingml/2006/picture">
+                  <pic:nvPicPr>
+                    <pic:cNvPr id="1" name=""/>
+                    <pic:cNvPicPr/>
+                  </pic:nvPicPr>
+                  <pic:blipFill>
+                    <a:blip r:embed="rId7"/>
+                    <a:stretch>
+                      <a:fillRect/>
+                    </a:stretch>
+                  </pic:blipFill>
+                  <pic:spPr>
+                    <a:xfrm>
+                      <a:off x="0" y="0"/>
+                      <a:ext cx="5400040" cy="1858645"/>
+                    </a:xfrm>
+                    <a:prstGeom prst="rect">
+                      <a:avLst/>
+                    </a:prstGeom>
+                  </pic:spPr>
+                </pic:pic>
+              </a:graphicData>
+            </a:graphic>
+          </wp:inline>
+        </w:drawing>
+      </w:r>
+    </w:p>
+    <w:p>
+      <w:pPr>
+        <w:jc w:val="both"/>
+        <w:rPr>
+          <w:rFonts w:ascii="Times New Roman" w:hAnsi="Times New Roman" w:cs="Times New Roman"/>
+          <w:sz w:val="24"/>
+        </w:rPr>
+      </w:pPr>
+      <w:r>
+        <w:rPr>
+          <w:rFonts w:ascii="Times New Roman" w:hAnsi="Times New Roman" w:cs="Times New Roman"/>
+          <w:sz w:val="24"/>
+        </w:rPr>
+        <w:t>Podemos observar que nos dan los siguientes resultados:</w:t>
+      </w:r>
+    </w:p>
+    <w:p>
+      <w:pPr>
+        <w:jc w:val="both"/>
+        <w:rPr>
+          <w:rFonts w:ascii="Times New Roman" w:hAnsi="Times New Roman" w:cs="Times New Roman"/>
+          <w:sz w:val="24"/>
+        </w:rPr>
+      </w:pPr>
+      <w:r>
+        <w:rPr>
+          <w:rFonts w:ascii="Times New Roman" w:hAnsi="Times New Roman" w:cs="Times New Roman"/>
+          <w:sz w:val="24"/>
+        </w:rPr>
+        <w:t>(combine-</w:t>
+      </w:r>
+      <w:proofErr w:type="spellStart"/>
+      <w:r>
+        <w:rPr>
+          <w:rFonts w:ascii="Times New Roman" w:hAnsi="Times New Roman" w:cs="Times New Roman"/>
+          <w:sz w:val="24"/>
+        </w:rPr>
+        <w:t>elt</w:t>
+      </w:r>
+      <w:proofErr w:type="spellEnd"/>
+      <w:r>
+        <w:rPr>
+          <w:rFonts w:ascii="Times New Roman" w:hAnsi="Times New Roman" w:cs="Times New Roman"/>
+          <w:sz w:val="24"/>
         </w:rPr>
         <w:t>-</w:t>
       </w:r>
+      <w:proofErr w:type="spellStart"/>
+      <w:r>
+        <w:rPr>
+          <w:rFonts w:ascii="Times New Roman" w:hAnsi="Times New Roman" w:cs="Times New Roman"/>
+          <w:sz w:val="24"/>
+        </w:rPr>
+        <w:t>lst</w:t>
+      </w:r>
+      <w:proofErr w:type="spellEnd"/>
+      <w:r>
+        <w:rPr>
+          <w:rFonts w:ascii="Times New Roman" w:hAnsi="Times New Roman" w:cs="Times New Roman"/>
+          <w:sz w:val="24"/>
+        </w:rPr>
+        <w:t xml:space="preserve"> 'a '(1 2 3)) -&gt; ((A 1) (A 2) (A 3))</w:t>
+      </w:r>
+    </w:p>
+    <w:p>
+      <w:pPr>
+        <w:jc w:val="both"/>
+        <w:rPr>
+          <w:rFonts w:ascii="Times New Roman" w:hAnsi="Times New Roman" w:cs="Times New Roman"/>
+          <w:sz w:val="24"/>
+        </w:rPr>
+      </w:pPr>
+      <w:r>
+        <w:rPr>
+          <w:rFonts w:ascii="Times New Roman" w:hAnsi="Times New Roman" w:cs="Times New Roman"/>
+          <w:sz w:val="24"/>
+        </w:rPr>
+        <w:t>(combine-</w:t>
+      </w:r>
+      <w:proofErr w:type="spellStart"/>
+      <w:r>
+        <w:rPr>
+          <w:rFonts w:ascii="Times New Roman" w:hAnsi="Times New Roman" w:cs="Times New Roman"/>
+          <w:sz w:val="24"/>
+        </w:rPr>
+        <w:t>elt</w:t>
+      </w:r>
+      <w:proofErr w:type="spellEnd"/>
+      <w:r>
+        <w:rPr>
+          <w:rFonts w:ascii="Times New Roman" w:hAnsi="Times New Roman" w:cs="Times New Roman"/>
+          <w:sz w:val="24"/>
+        </w:rPr>
+        <w:t>-</w:t>
+      </w:r>
+      <w:proofErr w:type="spellStart"/>
+      <w:r>
+        <w:rPr>
+          <w:rFonts w:ascii="Times New Roman" w:hAnsi="Times New Roman" w:cs="Times New Roman"/>
+          <w:sz w:val="24"/>
+        </w:rPr>
+        <w:t>lst</w:t>
+      </w:r>
+      <w:proofErr w:type="spellEnd"/>
+      <w:r>
+        <w:rPr>
+          <w:rFonts w:ascii="Times New Roman" w:hAnsi="Times New Roman" w:cs="Times New Roman"/>
+          <w:sz w:val="24"/>
+        </w:rPr>
+        <w:t xml:space="preserve"> 'a </w:t>
+      </w:r>
+      <w:proofErr w:type="spellStart"/>
       <w:proofErr w:type="gramStart"/>
       <w:r>
         <w:rPr>
           <w:rFonts w:ascii="Times New Roman" w:hAnsi="Times New Roman" w:cs="Times New Roman"/>
           <w:sz w:val="24"/>
-          <w:lang w:val="en-GB"/>
-        </w:rPr>
-        <w:t>rec</w:t>
-      </w:r>
-      <w:r>
-        <w:rPr>
-          <w:rFonts w:ascii="Times New Roman" w:hAnsi="Times New Roman" w:cs="Times New Roman"/>
-          <w:sz w:val="24"/>
-          <w:lang w:val="en-GB"/>
-        </w:rPr>
-        <w:t xml:space="preserve"> ’</w:t>
+        </w:rPr>
+        <w:t>nil</w:t>
+      </w:r>
+      <w:proofErr w:type="spellEnd"/>
+      <w:r>
+        <w:rPr>
+          <w:rFonts w:ascii="Times New Roman" w:hAnsi="Times New Roman" w:cs="Times New Roman"/>
+          <w:sz w:val="24"/>
+        </w:rPr>
+        <w:t xml:space="preserve">)   </w:t>
       </w:r>
       <w:proofErr w:type="gramEnd"/>
       <w:r>
         <w:rPr>
           <w:rFonts w:ascii="Times New Roman" w:hAnsi="Times New Roman" w:cs="Times New Roman"/>
           <w:sz w:val="24"/>
-          <w:lang w:val="en-GB"/>
-        </w:rPr>
-        <w:t xml:space="preserve">(1 2) ’(1 2 3)) </w:t>
-      </w:r>
-      <w:r>
-        <w:rPr>
-          <w:rFonts w:ascii="Times New Roman" w:hAnsi="Times New Roman" w:cs="Times New Roman"/>
-          <w:sz w:val="24"/>
-          <w:lang w:val="en-GB"/>
-        </w:rPr>
-        <w:t xml:space="preserve"> = </w:t>
-      </w:r>
-      <w:r>
-        <w:rPr>
-          <w:rFonts w:ascii="Times New Roman" w:hAnsi="Times New Roman" w:cs="Times New Roman"/>
-          <w:sz w:val="24"/>
-          <w:lang w:val="en-GB"/>
-        </w:rPr>
-        <w:t>0.40238577</w:t>
-      </w:r>
-    </w:p>
-    <w:p>
-      <w:pPr>
-        <w:jc w:val="both"/>
-        <w:rPr>
-          <w:rFonts w:ascii="Times New Roman" w:hAnsi="Times New Roman" w:cs="Times New Roman"/>
-          <w:sz w:val="24"/>
-          <w:lang w:val="en-GB"/>
-        </w:rPr>
-      </w:pPr>
-      <w:r>
-        <w:rPr>
-          <w:rFonts w:ascii="Times New Roman" w:hAnsi="Times New Roman" w:cs="Times New Roman"/>
-          <w:sz w:val="24"/>
-          <w:lang w:val="en-GB"/>
-        </w:rPr>
-        <w:t>2. (cosine-distance</w:t>
-      </w:r>
-      <w:r>
-        <w:rPr>
-          <w:rFonts w:ascii="Times New Roman" w:hAnsi="Times New Roman" w:cs="Times New Roman"/>
-          <w:sz w:val="24"/>
-          <w:lang w:val="en-GB"/>
-        </w:rPr>
-        <w:t>-rec</w:t>
-      </w:r>
-      <w:r>
-        <w:rPr>
-          <w:rFonts w:ascii="Times New Roman" w:hAnsi="Times New Roman" w:cs="Times New Roman"/>
-          <w:sz w:val="24"/>
-          <w:lang w:val="en-GB"/>
+        </w:rPr>
+        <w:t xml:space="preserve">   -&gt; </w:t>
+      </w:r>
+      <w:proofErr w:type="spellStart"/>
+      <w:r>
+        <w:rPr>
+          <w:rFonts w:ascii="Times New Roman" w:hAnsi="Times New Roman" w:cs="Times New Roman"/>
+          <w:sz w:val="24"/>
+        </w:rPr>
+        <w:t>nil</w:t>
+      </w:r>
+      <w:proofErr w:type="spellEnd"/>
+    </w:p>
+    <w:p>
+      <w:pPr>
+        <w:jc w:val="both"/>
+        <w:rPr>
+          <w:rFonts w:ascii="Times New Roman" w:hAnsi="Times New Roman" w:cs="Times New Roman"/>
+          <w:sz w:val="24"/>
+        </w:rPr>
+      </w:pPr>
+      <w:r>
+        <w:rPr>
+          <w:rFonts w:ascii="Times New Roman" w:hAnsi="Times New Roman" w:cs="Times New Roman"/>
+          <w:sz w:val="24"/>
+        </w:rPr>
+        <w:t>(combine-</w:t>
+      </w:r>
+      <w:proofErr w:type="spellStart"/>
+      <w:r>
+        <w:rPr>
+          <w:rFonts w:ascii="Times New Roman" w:hAnsi="Times New Roman" w:cs="Times New Roman"/>
+          <w:sz w:val="24"/>
+        </w:rPr>
+        <w:t>elt</w:t>
+      </w:r>
+      <w:proofErr w:type="spellEnd"/>
+      <w:r>
+        <w:rPr>
+          <w:rFonts w:ascii="Times New Roman" w:hAnsi="Times New Roman" w:cs="Times New Roman"/>
+          <w:sz w:val="24"/>
+        </w:rPr>
+        <w:t>-</w:t>
+      </w:r>
+      <w:proofErr w:type="spellStart"/>
+      <w:r>
+        <w:rPr>
+          <w:rFonts w:ascii="Times New Roman" w:hAnsi="Times New Roman" w:cs="Times New Roman"/>
+          <w:sz w:val="24"/>
+        </w:rPr>
+        <w:t>lst</w:t>
+      </w:r>
+      <w:proofErr w:type="spellEnd"/>
+      <w:r>
+        <w:rPr>
+          <w:rFonts w:ascii="Times New Roman" w:hAnsi="Times New Roman" w:cs="Times New Roman"/>
+          <w:sz w:val="24"/>
         </w:rPr>
         <w:t xml:space="preserve"> </w:t>
       </w:r>
+      <w:proofErr w:type="spellStart"/>
+      <w:r>
+        <w:rPr>
+          <w:rFonts w:ascii="Times New Roman" w:hAnsi="Times New Roman" w:cs="Times New Roman"/>
+          <w:sz w:val="24"/>
+        </w:rPr>
+        <w:t>nil</w:t>
+      </w:r>
+      <w:proofErr w:type="spellEnd"/>
+      <w:r>
+        <w:rPr>
+          <w:rFonts w:ascii="Times New Roman" w:hAnsi="Times New Roman" w:cs="Times New Roman"/>
+          <w:sz w:val="24"/>
+        </w:rPr>
+        <w:t xml:space="preserve"> </w:t>
+      </w:r>
+      <w:proofErr w:type="spellStart"/>
       <w:proofErr w:type="gramStart"/>
       <w:r>
         <w:rPr>
           <w:rFonts w:ascii="Times New Roman" w:hAnsi="Times New Roman" w:cs="Times New Roman"/>
           <w:sz w:val="24"/>
-          <w:lang w:val="en-GB"/>
-        </w:rPr>
-        <w:t>nil ’</w:t>
+        </w:rPr>
+        <w:t>nil</w:t>
+      </w:r>
+      <w:proofErr w:type="spellEnd"/>
+      <w:r>
+        <w:rPr>
+          <w:rFonts w:ascii="Times New Roman" w:hAnsi="Times New Roman" w:cs="Times New Roman"/>
+          <w:sz w:val="24"/>
+        </w:rPr>
+        <w:t xml:space="preserve">)   </w:t>
       </w:r>
       <w:proofErr w:type="gramEnd"/>
       <w:r>
         <w:rPr>
           <w:rFonts w:ascii="Times New Roman" w:hAnsi="Times New Roman" w:cs="Times New Roman"/>
           <w:sz w:val="24"/>
-          <w:lang w:val="en-GB"/>
-        </w:rPr>
-        <w:t xml:space="preserve">(1 2 3)) </w:t>
-      </w:r>
-      <w:r>
-        <w:rPr>
-          <w:rFonts w:ascii="Times New Roman" w:hAnsi="Times New Roman" w:cs="Times New Roman"/>
-          <w:sz w:val="24"/>
-          <w:lang w:val="en-GB"/>
-        </w:rPr>
-        <w:t xml:space="preserve"> = 1</w:t>
-      </w:r>
-    </w:p>
-    <w:p>
-      <w:pPr>
-        <w:jc w:val="both"/>
-        <w:rPr>
-          <w:rFonts w:ascii="Times New Roman" w:hAnsi="Times New Roman" w:cs="Times New Roman"/>
-          <w:sz w:val="24"/>
-          <w:lang w:val="en-GB"/>
-        </w:rPr>
-      </w:pPr>
-      <w:r>
-        <w:rPr>
-          <w:rFonts w:ascii="Times New Roman" w:hAnsi="Times New Roman" w:cs="Times New Roman"/>
-          <w:sz w:val="24"/>
-          <w:lang w:val="en-GB"/>
-        </w:rPr>
-        <w:t>3. (cosine-distance</w:t>
-      </w:r>
-      <w:r>
-        <w:rPr>
-          <w:rFonts w:ascii="Times New Roman" w:hAnsi="Times New Roman" w:cs="Times New Roman"/>
-          <w:sz w:val="24"/>
-          <w:lang w:val="en-GB"/>
+        </w:rPr>
+        <w:t xml:space="preserve"> -&gt; </w:t>
+      </w:r>
+      <w:proofErr w:type="spellStart"/>
+      <w:r>
+        <w:rPr>
+          <w:rFonts w:ascii="Times New Roman" w:hAnsi="Times New Roman" w:cs="Times New Roman"/>
+          <w:sz w:val="24"/>
+        </w:rPr>
+        <w:t>nil</w:t>
+      </w:r>
+      <w:proofErr w:type="spellEnd"/>
+    </w:p>
+    <w:p>
+      <w:pPr>
+        <w:jc w:val="both"/>
+        <w:rPr>
+          <w:rFonts w:ascii="Times New Roman" w:hAnsi="Times New Roman" w:cs="Times New Roman"/>
+          <w:sz w:val="24"/>
+        </w:rPr>
+      </w:pPr>
+      <w:r>
+        <w:rPr>
+          <w:rFonts w:ascii="Times New Roman" w:hAnsi="Times New Roman" w:cs="Times New Roman"/>
+          <w:sz w:val="24"/>
+        </w:rPr>
+        <w:t>(combine-</w:t>
+      </w:r>
+      <w:proofErr w:type="spellStart"/>
+      <w:r>
+        <w:rPr>
+          <w:rFonts w:ascii="Times New Roman" w:hAnsi="Times New Roman" w:cs="Times New Roman"/>
+          <w:sz w:val="24"/>
+        </w:rPr>
+        <w:t>elt</w:t>
+      </w:r>
+      <w:proofErr w:type="spellEnd"/>
+      <w:r>
+        <w:rPr>
+          <w:rFonts w:ascii="Times New Roman" w:hAnsi="Times New Roman" w:cs="Times New Roman"/>
+          <w:sz w:val="24"/>
         </w:rPr>
         <w:t>-</w:t>
       </w:r>
+      <w:proofErr w:type="spellStart"/>
+      <w:r>
+        <w:rPr>
+          <w:rFonts w:ascii="Times New Roman" w:hAnsi="Times New Roman" w:cs="Times New Roman"/>
+          <w:sz w:val="24"/>
+        </w:rPr>
+        <w:t>lst</w:t>
+      </w:r>
+      <w:proofErr w:type="spellEnd"/>
+      <w:r>
+        <w:rPr>
+          <w:rFonts w:ascii="Times New Roman" w:hAnsi="Times New Roman" w:cs="Times New Roman"/>
+          <w:sz w:val="24"/>
+        </w:rPr>
+        <w:t xml:space="preserve"> </w:t>
+      </w:r>
+      <w:proofErr w:type="spellStart"/>
+      <w:r>
+        <w:rPr>
+          <w:rFonts w:ascii="Times New Roman" w:hAnsi="Times New Roman" w:cs="Times New Roman"/>
+          <w:sz w:val="24"/>
+        </w:rPr>
+        <w:t>nil</w:t>
+      </w:r>
+      <w:proofErr w:type="spellEnd"/>
+      <w:r>
+        <w:rPr>
+          <w:rFonts w:ascii="Times New Roman" w:hAnsi="Times New Roman" w:cs="Times New Roman"/>
+          <w:sz w:val="24"/>
+        </w:rPr>
+        <w:t xml:space="preserve"> '(a b) -&gt; ((</w:t>
+      </w:r>
+      <w:proofErr w:type="spellStart"/>
+      <w:r>
+        <w:rPr>
+          <w:rFonts w:ascii="Times New Roman" w:hAnsi="Times New Roman" w:cs="Times New Roman"/>
+          <w:sz w:val="24"/>
+        </w:rPr>
+        <w:t>nil</w:t>
+      </w:r>
+      <w:proofErr w:type="spellEnd"/>
+      <w:r>
+        <w:rPr>
+          <w:rFonts w:ascii="Times New Roman" w:hAnsi="Times New Roman" w:cs="Times New Roman"/>
+          <w:sz w:val="24"/>
+        </w:rPr>
+        <w:t xml:space="preserve"> a) (</w:t>
+      </w:r>
+      <w:proofErr w:type="spellStart"/>
+      <w:r>
+        <w:rPr>
+          <w:rFonts w:ascii="Times New Roman" w:hAnsi="Times New Roman" w:cs="Times New Roman"/>
+          <w:sz w:val="24"/>
+        </w:rPr>
+        <w:t>nil</w:t>
+      </w:r>
+      <w:proofErr w:type="spellEnd"/>
+      <w:r>
+        <w:rPr>
+          <w:rFonts w:ascii="Times New Roman" w:hAnsi="Times New Roman" w:cs="Times New Roman"/>
+          <w:sz w:val="24"/>
+        </w:rPr>
+        <w:t xml:space="preserve"> b))</w:t>
+      </w:r>
+    </w:p>
+    <w:p>
+      <w:pPr>
+        <w:jc w:val="both"/>
+        <w:rPr>
+          <w:rFonts w:ascii="Times New Roman" w:hAnsi="Times New Roman" w:cs="Times New Roman"/>
+          <w:sz w:val="24"/>
+        </w:rPr>
+      </w:pPr>
+      <w:r>
+        <w:rPr>
+          <w:rFonts w:ascii="Times New Roman" w:hAnsi="Times New Roman" w:cs="Times New Roman"/>
+          <w:sz w:val="24"/>
+        </w:rPr>
+        <w:lastRenderedPageBreak/>
+        <w:t xml:space="preserve">A continuación, en el apartado </w:t>
+      </w:r>
+      <w:r>
+        <w:rPr>
+          <w:rFonts w:ascii="Times New Roman" w:hAnsi="Times New Roman" w:cs="Times New Roman"/>
+          <w:b/>
+          <w:sz w:val="24"/>
+        </w:rPr>
+        <w:t>3.2 s</w:t>
+      </w:r>
+      <w:r>
+        <w:rPr>
+          <w:rFonts w:ascii="Times New Roman" w:hAnsi="Times New Roman" w:cs="Times New Roman"/>
+          <w:sz w:val="24"/>
+        </w:rPr>
+        <w:t>e pedía combinar dos listas, para ello hemos utilizado la función combine-</w:t>
+      </w:r>
+      <w:proofErr w:type="spellStart"/>
+      <w:r>
+        <w:rPr>
+          <w:rFonts w:ascii="Times New Roman" w:hAnsi="Times New Roman" w:cs="Times New Roman"/>
+          <w:sz w:val="24"/>
+        </w:rPr>
+        <w:t>elt</w:t>
+      </w:r>
+      <w:proofErr w:type="spellEnd"/>
+      <w:r>
+        <w:rPr>
+          <w:rFonts w:ascii="Times New Roman" w:hAnsi="Times New Roman" w:cs="Times New Roman"/>
+          <w:sz w:val="24"/>
+        </w:rPr>
+        <w:t>-</w:t>
+      </w:r>
+      <w:proofErr w:type="spellStart"/>
+      <w:r>
+        <w:rPr>
+          <w:rFonts w:ascii="Times New Roman" w:hAnsi="Times New Roman" w:cs="Times New Roman"/>
+          <w:sz w:val="24"/>
+        </w:rPr>
+        <w:t>lst</w:t>
+      </w:r>
+      <w:proofErr w:type="spellEnd"/>
+      <w:r>
+        <w:rPr>
+          <w:rFonts w:ascii="Times New Roman" w:hAnsi="Times New Roman" w:cs="Times New Roman"/>
+          <w:sz w:val="24"/>
+        </w:rPr>
+        <w:t xml:space="preserve"> anterior recursivamente:</w:t>
+      </w:r>
+    </w:p>
+    <w:p>
+      <w:pPr>
+        <w:jc w:val="both"/>
+        <w:rPr>
+          <w:rFonts w:ascii="Times New Roman" w:hAnsi="Times New Roman" w:cs="Times New Roman"/>
+          <w:sz w:val="24"/>
+        </w:rPr>
+      </w:pPr>
+      <w:r>
+        <w:rPr>
+          <w:noProof/>
+        </w:rPr>
+        <w:drawing>
+          <wp:inline distT="0" distB="0" distL="0" distR="0" wp14:anchorId="114916D4" wp14:editId="25BE3CE0">
+            <wp:extent cx="5400040" cy="1728470"/>
+            <wp:effectExtent l="0" t="0" r="0" b="5080"/>
+            <wp:docPr id="3" name="Imagen 3"/>
+            <wp:cNvGraphicFramePr>
+              <a:graphicFrameLocks xmlns:a="http://schemas.openxmlformats.org/drawingml/2006/main" noChangeAspect="1"/>
+            </wp:cNvGraphicFramePr>
+            <a:graphic xmlns:a="http://schemas.openxmlformats.org/drawingml/2006/main">
+              <a:graphicData uri="http://schemas.openxmlformats.org/drawingml/2006/picture">
+                <pic:pic xmlns:pic="http://schemas.openxmlformats.org/drawingml/2006/picture">
+                  <pic:nvPicPr>
+                    <pic:cNvPr id="1" name=""/>
+                    <pic:cNvPicPr/>
+                  </pic:nvPicPr>
+                  <pic:blipFill>
+                    <a:blip r:embed="rId8"/>
+                    <a:stretch>
+                      <a:fillRect/>
+                    </a:stretch>
+                  </pic:blipFill>
+                  <pic:spPr>
+                    <a:xfrm>
+                      <a:off x="0" y="0"/>
+                      <a:ext cx="5400040" cy="1728470"/>
+                    </a:xfrm>
+                    <a:prstGeom prst="rect">
+                      <a:avLst/>
+                    </a:prstGeom>
+                  </pic:spPr>
+                </pic:pic>
+              </a:graphicData>
+            </a:graphic>
+          </wp:inline>
+        </w:drawing>
+      </w:r>
+    </w:p>
+    <w:p>
+      <w:pPr>
+        <w:jc w:val="both"/>
+        <w:rPr>
+          <w:rFonts w:ascii="Times New Roman" w:hAnsi="Times New Roman" w:cs="Times New Roman"/>
+          <w:sz w:val="24"/>
+        </w:rPr>
+      </w:pPr>
+      <w:r>
+        <w:rPr>
+          <w:rFonts w:ascii="Times New Roman" w:hAnsi="Times New Roman" w:cs="Times New Roman"/>
+          <w:sz w:val="24"/>
+        </w:rPr>
+        <w:t>Dándonos los siguientes resultados:</w:t>
+      </w:r>
+    </w:p>
+    <w:p>
+      <w:pPr>
+        <w:jc w:val="both"/>
+        <w:rPr>
+          <w:rFonts w:ascii="Times New Roman" w:hAnsi="Times New Roman" w:cs="Times New Roman"/>
+          <w:sz w:val="24"/>
+        </w:rPr>
+      </w:pPr>
+      <w:r>
+        <w:rPr>
+          <w:rFonts w:ascii="Times New Roman" w:hAnsi="Times New Roman" w:cs="Times New Roman"/>
+          <w:sz w:val="24"/>
+        </w:rPr>
+        <w:t>(combine-</w:t>
+      </w:r>
+      <w:proofErr w:type="spellStart"/>
+      <w:r>
+        <w:rPr>
+          <w:rFonts w:ascii="Times New Roman" w:hAnsi="Times New Roman" w:cs="Times New Roman"/>
+          <w:sz w:val="24"/>
+        </w:rPr>
+        <w:t>lst</w:t>
+      </w:r>
+      <w:proofErr w:type="spellEnd"/>
+      <w:r>
+        <w:rPr>
+          <w:rFonts w:ascii="Times New Roman" w:hAnsi="Times New Roman" w:cs="Times New Roman"/>
+          <w:sz w:val="24"/>
+        </w:rPr>
+        <w:t>-</w:t>
+      </w:r>
+      <w:proofErr w:type="spellStart"/>
+      <w:r>
+        <w:rPr>
+          <w:rFonts w:ascii="Times New Roman" w:hAnsi="Times New Roman" w:cs="Times New Roman"/>
+          <w:sz w:val="24"/>
+        </w:rPr>
+        <w:t>lst</w:t>
+      </w:r>
+      <w:proofErr w:type="spellEnd"/>
+      <w:r>
+        <w:rPr>
+          <w:rFonts w:ascii="Times New Roman" w:hAnsi="Times New Roman" w:cs="Times New Roman"/>
+          <w:sz w:val="24"/>
+        </w:rPr>
+        <w:t xml:space="preserve"> '(a b c) '(1 2</w:t>
+      </w:r>
       <w:proofErr w:type="gramStart"/>
       <w:r>
         <w:rPr>
           <w:rFonts w:ascii="Times New Roman" w:hAnsi="Times New Roman" w:cs="Times New Roman"/>
           <w:sz w:val="24"/>
-          <w:lang w:val="en-GB"/>
-        </w:rPr>
-        <w:t xml:space="preserve">rec </w:t>
-      </w:r>
-      <w:r>
-        <w:rPr>
-          <w:rFonts w:ascii="Times New Roman" w:hAnsi="Times New Roman" w:cs="Times New Roman"/>
-          <w:sz w:val="24"/>
-          <w:lang w:val="en-GB"/>
-        </w:rPr>
-        <w:t>’</w:t>
+        </w:rPr>
+        <w:t>))  -</w:t>
       </w:r>
       <w:proofErr w:type="gramEnd"/>
       <w:r>
         <w:rPr>
           <w:rFonts w:ascii="Times New Roman" w:hAnsi="Times New Roman" w:cs="Times New Roman"/>
           <w:sz w:val="24"/>
-          <w:lang w:val="en-GB"/>
-        </w:rPr>
-        <w:t xml:space="preserve">() ’()) </w:t>
-      </w:r>
-      <w:r>
-        <w:rPr>
-          <w:rFonts w:ascii="Times New Roman" w:hAnsi="Times New Roman" w:cs="Times New Roman"/>
-          <w:sz w:val="24"/>
-          <w:lang w:val="en-GB"/>
-        </w:rPr>
-        <w:t xml:space="preserve"> = 0</w:t>
-      </w:r>
-    </w:p>
-    <w:p>
-      <w:pPr>
-        <w:jc w:val="both"/>
-        <w:rPr>
-          <w:rFonts w:ascii="Times New Roman" w:hAnsi="Times New Roman" w:cs="Times New Roman"/>
-          <w:sz w:val="24"/>
-          <w:lang w:val="en-GB"/>
-        </w:rPr>
-      </w:pPr>
-      <w:r>
-        <w:rPr>
-          <w:rFonts w:ascii="Times New Roman" w:hAnsi="Times New Roman" w:cs="Times New Roman"/>
-          <w:sz w:val="24"/>
-          <w:lang w:val="en-GB"/>
-        </w:rPr>
-        <w:t>4. (cosine-distance</w:t>
-      </w:r>
-      <w:r>
-        <w:rPr>
-          <w:rFonts w:ascii="Times New Roman" w:hAnsi="Times New Roman" w:cs="Times New Roman"/>
-          <w:sz w:val="24"/>
-          <w:lang w:val="en-GB"/>
+        </w:rPr>
+        <w:t>&gt; ((A 1) (A 2) (B 1) (B 2) (C 1) (C 2))</w:t>
+      </w:r>
+    </w:p>
+    <w:p>
+      <w:pPr>
+        <w:jc w:val="both"/>
+        <w:rPr>
+          <w:rFonts w:ascii="Times New Roman" w:hAnsi="Times New Roman" w:cs="Times New Roman"/>
+          <w:sz w:val="24"/>
+        </w:rPr>
+      </w:pPr>
+      <w:r>
+        <w:rPr>
+          <w:rFonts w:ascii="Times New Roman" w:hAnsi="Times New Roman" w:cs="Times New Roman"/>
+          <w:sz w:val="24"/>
+        </w:rPr>
+        <w:t>(combine-</w:t>
+      </w:r>
+      <w:proofErr w:type="spellStart"/>
+      <w:r>
+        <w:rPr>
+          <w:rFonts w:ascii="Times New Roman" w:hAnsi="Times New Roman" w:cs="Times New Roman"/>
+          <w:sz w:val="24"/>
+        </w:rPr>
+        <w:t>lst</w:t>
+      </w:r>
+      <w:proofErr w:type="spellEnd"/>
+      <w:r>
+        <w:rPr>
+          <w:rFonts w:ascii="Times New Roman" w:hAnsi="Times New Roman" w:cs="Times New Roman"/>
+          <w:sz w:val="24"/>
         </w:rPr>
         <w:t>-</w:t>
       </w:r>
+      <w:proofErr w:type="spellStart"/>
+      <w:r>
+        <w:rPr>
+          <w:rFonts w:ascii="Times New Roman" w:hAnsi="Times New Roman" w:cs="Times New Roman"/>
+          <w:sz w:val="24"/>
+        </w:rPr>
+        <w:t>lst</w:t>
+      </w:r>
+      <w:proofErr w:type="spellEnd"/>
+      <w:r>
+        <w:rPr>
+          <w:rFonts w:ascii="Times New Roman" w:hAnsi="Times New Roman" w:cs="Times New Roman"/>
+          <w:sz w:val="24"/>
+        </w:rPr>
+        <w:t xml:space="preserve"> </w:t>
+      </w:r>
+      <w:proofErr w:type="spellStart"/>
+      <w:r>
+        <w:rPr>
+          <w:rFonts w:ascii="Times New Roman" w:hAnsi="Times New Roman" w:cs="Times New Roman"/>
+          <w:sz w:val="24"/>
+        </w:rPr>
+        <w:t>nil</w:t>
+      </w:r>
+      <w:proofErr w:type="spellEnd"/>
+      <w:r>
+        <w:rPr>
+          <w:rFonts w:ascii="Times New Roman" w:hAnsi="Times New Roman" w:cs="Times New Roman"/>
+          <w:sz w:val="24"/>
+        </w:rPr>
+        <w:t xml:space="preserve"> </w:t>
+      </w:r>
+      <w:proofErr w:type="spellStart"/>
       <w:proofErr w:type="gramStart"/>
       <w:r>
         <w:rPr>
           <w:rFonts w:ascii="Times New Roman" w:hAnsi="Times New Roman" w:cs="Times New Roman"/>
           <w:sz w:val="24"/>
-          <w:lang w:val="en-GB"/>
-        </w:rPr>
-        <w:t>rec</w:t>
-      </w:r>
-      <w:r>
-        <w:rPr>
-          <w:rFonts w:ascii="Times New Roman" w:hAnsi="Times New Roman" w:cs="Times New Roman"/>
-          <w:sz w:val="24"/>
-          <w:lang w:val="en-GB"/>
-        </w:rPr>
-        <w:t xml:space="preserve"> ’</w:t>
+        </w:rPr>
+        <w:t>nil</w:t>
+      </w:r>
+      <w:proofErr w:type="spellEnd"/>
+      <w:r>
+        <w:rPr>
+          <w:rFonts w:ascii="Times New Roman" w:hAnsi="Times New Roman" w:cs="Times New Roman"/>
+          <w:sz w:val="24"/>
+        </w:rPr>
+        <w:t xml:space="preserve">)   </w:t>
       </w:r>
       <w:proofErr w:type="gramEnd"/>
       <w:r>
         <w:rPr>
           <w:rFonts w:ascii="Times New Roman" w:hAnsi="Times New Roman" w:cs="Times New Roman"/>
           <w:sz w:val="24"/>
-          <w:lang w:val="en-GB"/>
-        </w:rPr>
-        <w:t>(0 0) ’(0 0))</w:t>
-      </w:r>
-      <w:r>
-        <w:rPr>
-          <w:rFonts w:ascii="Times New Roman" w:hAnsi="Times New Roman" w:cs="Times New Roman"/>
-          <w:sz w:val="24"/>
-          <w:lang w:val="en-GB"/>
-        </w:rPr>
-        <w:t xml:space="preserve"> = 0</w:t>
-      </w:r>
-    </w:p>
-    <w:p>
-      <w:pPr>
-        <w:jc w:val="both"/>
-        <w:rPr>
-          <w:rFonts w:ascii="Times New Roman" w:hAnsi="Times New Roman" w:cs="Times New Roman"/>
-          <w:sz w:val="28"/>
-        </w:rPr>
-      </w:pPr>
-      <w:r>
-        <w:rPr>
-          <w:rFonts w:ascii="Times New Roman" w:hAnsi="Times New Roman" w:cs="Times New Roman"/>
-          <w:sz w:val="24"/>
-        </w:rPr>
-        <w:t xml:space="preserve">Al ejecutar el mismo código con las funciones para </w:t>
-      </w:r>
-      <w:proofErr w:type="spellStart"/>
-      <w:r>
-        <w:rPr>
-          <w:rFonts w:ascii="Times New Roman" w:hAnsi="Times New Roman" w:cs="Times New Roman"/>
-          <w:sz w:val="24"/>
-        </w:rPr>
-        <w:t>mapcar</w:t>
-      </w:r>
-      <w:proofErr w:type="spellEnd"/>
-      <w:r>
-        <w:rPr>
-          <w:rFonts w:ascii="Times New Roman" w:hAnsi="Times New Roman" w:cs="Times New Roman"/>
-          <w:sz w:val="24"/>
-        </w:rPr>
-        <w:t xml:space="preserve"> nos dan los mismos resultados. </w:t>
-      </w:r>
-      <w:r>
-        <w:rPr>
-          <w:rFonts w:ascii="Times New Roman" w:hAnsi="Times New Roman" w:cs="Times New Roman"/>
-          <w:sz w:val="24"/>
-        </w:rPr>
-        <w:t>Hemos decidido que cuando dos listas estén vacías el resultado sea 0 pues la distancia entre dos vectores vacíos debe ser nula, así como para dos vectores nulos. En caso de que solamente una de las dos listas esté vacía devuelve un 1.</w:t>
-      </w:r>
+        </w:rPr>
+        <w:t xml:space="preserve">       -&gt; </w:t>
+      </w:r>
+      <w:proofErr w:type="spellStart"/>
+      <w:r>
+        <w:rPr>
+          <w:rFonts w:ascii="Times New Roman" w:hAnsi="Times New Roman" w:cs="Times New Roman"/>
+          <w:sz w:val="24"/>
+        </w:rPr>
+        <w:t>nil</w:t>
+      </w:r>
+      <w:proofErr w:type="spellEnd"/>
+    </w:p>
+    <w:p>
+      <w:pPr>
+        <w:jc w:val="both"/>
+        <w:rPr>
+          <w:rFonts w:ascii="Times New Roman" w:hAnsi="Times New Roman" w:cs="Times New Roman"/>
+          <w:sz w:val="24"/>
+        </w:rPr>
+      </w:pPr>
+      <w:r>
+        <w:rPr>
+          <w:rFonts w:ascii="Times New Roman" w:hAnsi="Times New Roman" w:cs="Times New Roman"/>
+          <w:sz w:val="24"/>
+        </w:rPr>
+        <w:t>(combine-</w:t>
+      </w:r>
+      <w:proofErr w:type="spellStart"/>
+      <w:r>
+        <w:rPr>
+          <w:rFonts w:ascii="Times New Roman" w:hAnsi="Times New Roman" w:cs="Times New Roman"/>
+          <w:sz w:val="24"/>
+        </w:rPr>
+        <w:t>lst</w:t>
+      </w:r>
+      <w:proofErr w:type="spellEnd"/>
+      <w:r>
+        <w:rPr>
+          <w:rFonts w:ascii="Times New Roman" w:hAnsi="Times New Roman" w:cs="Times New Roman"/>
+          <w:sz w:val="24"/>
+        </w:rPr>
+        <w:t>-</w:t>
+      </w:r>
+      <w:proofErr w:type="spellStart"/>
+      <w:r>
+        <w:rPr>
+          <w:rFonts w:ascii="Times New Roman" w:hAnsi="Times New Roman" w:cs="Times New Roman"/>
+          <w:sz w:val="24"/>
+        </w:rPr>
+        <w:t>lst</w:t>
+      </w:r>
+      <w:proofErr w:type="spellEnd"/>
+      <w:r>
+        <w:rPr>
+          <w:rFonts w:ascii="Times New Roman" w:hAnsi="Times New Roman" w:cs="Times New Roman"/>
+          <w:sz w:val="24"/>
+        </w:rPr>
+        <w:t xml:space="preserve"> '(a b c) </w:t>
+      </w:r>
+      <w:proofErr w:type="spellStart"/>
+      <w:proofErr w:type="gramStart"/>
+      <w:r>
+        <w:rPr>
+          <w:rFonts w:ascii="Times New Roman" w:hAnsi="Times New Roman" w:cs="Times New Roman"/>
+          <w:sz w:val="24"/>
+        </w:rPr>
+        <w:t>nil</w:t>
+      </w:r>
+      <w:proofErr w:type="spellEnd"/>
+      <w:r>
+        <w:rPr>
+          <w:rFonts w:ascii="Times New Roman" w:hAnsi="Times New Roman" w:cs="Times New Roman"/>
+          <w:sz w:val="24"/>
+        </w:rPr>
+        <w:t xml:space="preserve">)   </w:t>
+      </w:r>
+      <w:proofErr w:type="gramEnd"/>
+      <w:r>
+        <w:rPr>
+          <w:rFonts w:ascii="Times New Roman" w:hAnsi="Times New Roman" w:cs="Times New Roman"/>
+          <w:sz w:val="24"/>
+        </w:rPr>
+        <w:t xml:space="preserve">-&gt; </w:t>
+      </w:r>
+      <w:proofErr w:type="spellStart"/>
+      <w:r>
+        <w:rPr>
+          <w:rFonts w:ascii="Times New Roman" w:hAnsi="Times New Roman" w:cs="Times New Roman"/>
+          <w:sz w:val="24"/>
+        </w:rPr>
+        <w:t>nil</w:t>
+      </w:r>
+      <w:proofErr w:type="spellEnd"/>
+    </w:p>
+    <w:p>
+      <w:pPr>
+        <w:jc w:val="both"/>
+        <w:rPr>
+          <w:rFonts w:ascii="Times New Roman" w:hAnsi="Times New Roman" w:cs="Times New Roman"/>
+          <w:sz w:val="24"/>
+        </w:rPr>
+      </w:pPr>
+      <w:r>
+        <w:rPr>
+          <w:rFonts w:ascii="Times New Roman" w:hAnsi="Times New Roman" w:cs="Times New Roman"/>
+          <w:sz w:val="24"/>
+        </w:rPr>
+        <w:t>(combine-</w:t>
+      </w:r>
+      <w:proofErr w:type="spellStart"/>
+      <w:r>
+        <w:rPr>
+          <w:rFonts w:ascii="Times New Roman" w:hAnsi="Times New Roman" w:cs="Times New Roman"/>
+          <w:sz w:val="24"/>
+        </w:rPr>
+        <w:t>lst</w:t>
+      </w:r>
+      <w:proofErr w:type="spellEnd"/>
+      <w:r>
+        <w:rPr>
+          <w:rFonts w:ascii="Times New Roman" w:hAnsi="Times New Roman" w:cs="Times New Roman"/>
+          <w:sz w:val="24"/>
+        </w:rPr>
+        <w:t>-</w:t>
+      </w:r>
+      <w:proofErr w:type="spellStart"/>
+      <w:r>
+        <w:rPr>
+          <w:rFonts w:ascii="Times New Roman" w:hAnsi="Times New Roman" w:cs="Times New Roman"/>
+          <w:sz w:val="24"/>
+        </w:rPr>
+        <w:t>lst</w:t>
+      </w:r>
+      <w:proofErr w:type="spellEnd"/>
+      <w:r>
+        <w:rPr>
+          <w:rFonts w:ascii="Times New Roman" w:hAnsi="Times New Roman" w:cs="Times New Roman"/>
+          <w:sz w:val="24"/>
+        </w:rPr>
+        <w:t xml:space="preserve"> </w:t>
+      </w:r>
+      <w:proofErr w:type="spellStart"/>
+      <w:r>
+        <w:rPr>
+          <w:rFonts w:ascii="Times New Roman" w:hAnsi="Times New Roman" w:cs="Times New Roman"/>
+          <w:sz w:val="24"/>
+        </w:rPr>
+        <w:t>nil</w:t>
+      </w:r>
+      <w:proofErr w:type="spellEnd"/>
+      <w:r>
+        <w:rPr>
+          <w:rFonts w:ascii="Times New Roman" w:hAnsi="Times New Roman" w:cs="Times New Roman"/>
+          <w:sz w:val="24"/>
+        </w:rPr>
+        <w:t xml:space="preserve"> '(a b c</w:t>
+      </w:r>
+      <w:proofErr w:type="gramStart"/>
+      <w:r>
+        <w:rPr>
+          <w:rFonts w:ascii="Times New Roman" w:hAnsi="Times New Roman" w:cs="Times New Roman"/>
+          <w:sz w:val="24"/>
+        </w:rPr>
+        <w:t xml:space="preserve">))   </w:t>
+      </w:r>
+      <w:proofErr w:type="gramEnd"/>
+      <w:r>
+        <w:rPr>
+          <w:rFonts w:ascii="Times New Roman" w:hAnsi="Times New Roman" w:cs="Times New Roman"/>
+          <w:sz w:val="24"/>
+        </w:rPr>
+        <w:t xml:space="preserve">-&gt; </w:t>
+      </w:r>
+      <w:proofErr w:type="spellStart"/>
+      <w:r>
+        <w:rPr>
+          <w:rFonts w:ascii="Times New Roman" w:hAnsi="Times New Roman" w:cs="Times New Roman"/>
+          <w:sz w:val="24"/>
+        </w:rPr>
+        <w:t>nil</w:t>
+      </w:r>
+      <w:proofErr w:type="spellEnd"/>
+    </w:p>
+    <w:p>
+      <w:pPr>
+        <w:jc w:val="both"/>
+        <w:rPr>
+          <w:rFonts w:ascii="Times New Roman" w:hAnsi="Times New Roman" w:cs="Times New Roman"/>
+          <w:sz w:val="24"/>
+        </w:rPr>
+      </w:pPr>
+      <w:r>
+        <w:rPr>
+          <w:rFonts w:ascii="Times New Roman" w:hAnsi="Times New Roman" w:cs="Times New Roman"/>
+          <w:sz w:val="24"/>
+        </w:rPr>
+        <w:t xml:space="preserve">Finalmente, en el apartado </w:t>
+      </w:r>
+      <w:r>
+        <w:rPr>
+          <w:rFonts w:ascii="Times New Roman" w:hAnsi="Times New Roman" w:cs="Times New Roman"/>
+          <w:b/>
+          <w:sz w:val="24"/>
+        </w:rPr>
+        <w:t xml:space="preserve">3.3 </w:t>
+      </w:r>
+      <w:r>
+        <w:rPr>
+          <w:rFonts w:ascii="Times New Roman" w:hAnsi="Times New Roman" w:cs="Times New Roman"/>
+          <w:sz w:val="24"/>
+        </w:rPr>
+        <w:t>había que combinar n listas</w:t>
+      </w:r>
+      <w:r>
+        <w:rPr>
+          <w:rFonts w:ascii="Times New Roman" w:hAnsi="Times New Roman" w:cs="Times New Roman"/>
+          <w:sz w:val="24"/>
+        </w:rPr>
+        <w:t xml:space="preserve">. Puesto que </w:t>
+      </w:r>
+      <w:proofErr w:type="spellStart"/>
+      <w:r>
+        <w:rPr>
+          <w:rFonts w:ascii="Times New Roman" w:hAnsi="Times New Roman" w:cs="Times New Roman"/>
+          <w:i/>
+          <w:sz w:val="24"/>
+        </w:rPr>
+        <w:t>list</w:t>
+      </w:r>
+      <w:proofErr w:type="spellEnd"/>
+      <w:r>
+        <w:rPr>
+          <w:rFonts w:ascii="Times New Roman" w:hAnsi="Times New Roman" w:cs="Times New Roman"/>
+          <w:sz w:val="24"/>
+        </w:rPr>
+        <w:t xml:space="preserve"> no excluye el caso </w:t>
+      </w:r>
+      <w:proofErr w:type="spellStart"/>
+      <w:r>
+        <w:rPr>
+          <w:rFonts w:ascii="Times New Roman" w:hAnsi="Times New Roman" w:cs="Times New Roman"/>
+          <w:i/>
+          <w:sz w:val="24"/>
+        </w:rPr>
+        <w:t>nil</w:t>
+      </w:r>
+      <w:proofErr w:type="spellEnd"/>
+      <w:r>
+        <w:rPr>
+          <w:rFonts w:ascii="Times New Roman" w:hAnsi="Times New Roman" w:cs="Times New Roman"/>
+          <w:sz w:val="24"/>
+        </w:rPr>
+        <w:t xml:space="preserve">, hemos creado dos funciones nuevas que </w:t>
+      </w:r>
+      <w:proofErr w:type="gramStart"/>
+      <w:r>
+        <w:rPr>
+          <w:rFonts w:ascii="Times New Roman" w:hAnsi="Times New Roman" w:cs="Times New Roman"/>
+          <w:sz w:val="24"/>
+        </w:rPr>
+        <w:t xml:space="preserve">utilizan </w:t>
+      </w:r>
+      <w:r>
+        <w:rPr>
+          <w:rFonts w:ascii="Times New Roman" w:hAnsi="Times New Roman" w:cs="Times New Roman"/>
+          <w:i/>
+          <w:sz w:val="24"/>
+        </w:rPr>
+        <w:t xml:space="preserve"> </w:t>
+      </w:r>
+      <w:proofErr w:type="spellStart"/>
+      <w:r>
+        <w:rPr>
+          <w:rFonts w:ascii="Times New Roman" w:hAnsi="Times New Roman" w:cs="Times New Roman"/>
+          <w:i/>
+          <w:sz w:val="24"/>
+        </w:rPr>
+        <w:t>cons</w:t>
+      </w:r>
+      <w:proofErr w:type="spellEnd"/>
+      <w:proofErr w:type="gramEnd"/>
+      <w:r>
+        <w:rPr>
+          <w:rFonts w:ascii="Times New Roman" w:hAnsi="Times New Roman" w:cs="Times New Roman"/>
+          <w:i/>
+          <w:sz w:val="24"/>
+        </w:rPr>
+        <w:t xml:space="preserve"> </w:t>
+      </w:r>
+      <w:r>
+        <w:rPr>
+          <w:rFonts w:ascii="Times New Roman" w:hAnsi="Times New Roman" w:cs="Times New Roman"/>
+          <w:sz w:val="24"/>
+        </w:rPr>
+        <w:t xml:space="preserve">para evitar que </w:t>
+      </w:r>
+      <w:proofErr w:type="spellStart"/>
+      <w:r>
+        <w:rPr>
+          <w:rFonts w:ascii="Times New Roman" w:hAnsi="Times New Roman" w:cs="Times New Roman"/>
+          <w:i/>
+          <w:sz w:val="24"/>
+        </w:rPr>
+        <w:t>nil</w:t>
+      </w:r>
+      <w:proofErr w:type="spellEnd"/>
+      <w:r>
+        <w:rPr>
+          <w:rFonts w:ascii="Times New Roman" w:hAnsi="Times New Roman" w:cs="Times New Roman"/>
+          <w:sz w:val="24"/>
+        </w:rPr>
+        <w:t xml:space="preserve"> aparezca en las listas:</w:t>
+      </w:r>
+    </w:p>
+    <w:p>
+      <w:pPr>
+        <w:jc w:val="both"/>
+        <w:rPr>
+          <w:rFonts w:ascii="Times New Roman" w:hAnsi="Times New Roman" w:cs="Times New Roman"/>
+          <w:sz w:val="24"/>
+        </w:rPr>
+      </w:pPr>
+      <w:r>
+        <w:rPr>
+          <w:noProof/>
+        </w:rPr>
+        <w:drawing>
+          <wp:inline distT="0" distB="0" distL="0" distR="0" wp14:anchorId="423A4988" wp14:editId="45804F59">
+            <wp:extent cx="5400040" cy="3850640"/>
+            <wp:effectExtent l="0" t="0" r="0" b="0"/>
+            <wp:docPr id="4" name="Imagen 4"/>
+            <wp:cNvGraphicFramePr>
+              <a:graphicFrameLocks xmlns:a="http://schemas.openxmlformats.org/drawingml/2006/main" noChangeAspect="1"/>
+            </wp:cNvGraphicFramePr>
+            <a:graphic xmlns:a="http://schemas.openxmlformats.org/drawingml/2006/main">
+              <a:graphicData uri="http://schemas.openxmlformats.org/drawingml/2006/picture">
+                <pic:pic xmlns:pic="http://schemas.openxmlformats.org/drawingml/2006/picture">
+                  <pic:nvPicPr>
+                    <pic:cNvPr id="1" name=""/>
+                    <pic:cNvPicPr/>
+                  </pic:nvPicPr>
+                  <pic:blipFill>
+                    <a:blip r:embed="rId9"/>
+                    <a:stretch>
+                      <a:fillRect/>
+                    </a:stretch>
+                  </pic:blipFill>
+                  <pic:spPr>
+                    <a:xfrm>
+                      <a:off x="0" y="0"/>
+                      <a:ext cx="5400040" cy="3850640"/>
+                    </a:xfrm>
+                    <a:prstGeom prst="rect">
+                      <a:avLst/>
+                    </a:prstGeom>
+                  </pic:spPr>
+                </pic:pic>
+              </a:graphicData>
+            </a:graphic>
+          </wp:inline>
+        </w:drawing>
+      </w:r>
+    </w:p>
+    <w:p>
+      <w:pPr>
+        <w:jc w:val="both"/>
+        <w:rPr>
+          <w:rFonts w:ascii="Times New Roman" w:hAnsi="Times New Roman" w:cs="Times New Roman"/>
+          <w:sz w:val="24"/>
+        </w:rPr>
+      </w:pPr>
+      <w:r>
+        <w:rPr>
+          <w:rFonts w:ascii="Times New Roman" w:hAnsi="Times New Roman" w:cs="Times New Roman"/>
+          <w:sz w:val="24"/>
+        </w:rPr>
+        <w:t>Son básicamente iguales que las iniciales y con ellas hemos creado la siguiente:</w:t>
+      </w:r>
+    </w:p>
+    <w:p>
+      <w:pPr>
+        <w:jc w:val="both"/>
+        <w:rPr>
+          <w:rFonts w:ascii="Times New Roman" w:hAnsi="Times New Roman" w:cs="Times New Roman"/>
+          <w:sz w:val="24"/>
+        </w:rPr>
+      </w:pPr>
     </w:p>
     <w:sectPr>
-      <w:headerReference w:type="default" r:id="rId7"/>
-      <w:footerReference w:type="even" r:id="rId8"/>
-      <w:footerReference w:type="default" r:id="rId9"/>
+      <w:headerReference w:type="default" r:id="rId10"/>
+      <w:footerReference w:type="even" r:id="rId11"/>
+      <w:footerReference w:type="default" r:id="rId12"/>
       <w:pgSz w:w="11906" w:h="16838"/>
       <w:pgMar w:top="1417" w:right="1701" w:bottom="1417" w:left="1701" w:header="708" w:footer="708" w:gutter="0"/>
       <w:cols w:space="708"/>

</xml_diff>

<commit_message>
Un poco de memoria
</commit_message>
<xml_diff>
--- a/Practica1/memoriaP1.docx
+++ b/Practica1/memoriaP1.docx
@@ -1,6 +1,6 @@
 
 <file path=word/document.xml><?xml version="1.0" encoding="utf-8"?>
-<w:document xmlns:wpc="http://schemas.microsoft.com/office/word/2010/wordprocessingCanvas" xmlns:cx="http://schemas.microsoft.com/office/drawing/2014/chartex" xmlns:mc="http://schemas.openxmlformats.org/markup-compatibility/2006" xmlns:o="urn:schemas-microsoft-com:office:office" xmlns:r="http://schemas.openxmlformats.org/officeDocument/2006/relationships" xmlns:m="http://schemas.openxmlformats.org/officeDocument/2006/math" xmlns:v="urn:schemas-microsoft-com:vml" xmlns:wp14="http://schemas.microsoft.com/office/word/2010/wordprocessingDrawing" xmlns:wp="http://schemas.openxmlformats.org/drawingml/2006/wordprocessingDrawing" xmlns:w10="urn:schemas-microsoft-com:office:word" xmlns:w="http://schemas.openxmlformats.org/wordprocessingml/2006/main" xmlns:w14="http://schemas.microsoft.com/office/word/2010/wordml" xmlns:w15="http://schemas.microsoft.com/office/word/2012/wordml" xmlns:w16se="http://schemas.microsoft.com/office/word/2015/wordml/symex" xmlns:wpg="http://schemas.microsoft.com/office/word/2010/wordprocessingGroup" xmlns:wpi="http://schemas.microsoft.com/office/word/2010/wordprocessingInk" xmlns:wne="http://schemas.microsoft.com/office/word/2006/wordml" xmlns:wps="http://schemas.microsoft.com/office/word/2010/wordprocessingShape" mc:Ignorable="w14 w15 w16se wp14">
+<w:document xmlns:wpc="http://schemas.microsoft.com/office/word/2010/wordprocessingCanvas" xmlns:mc="http://schemas.openxmlformats.org/markup-compatibility/2006" xmlns:o="urn:schemas-microsoft-com:office:office" xmlns:r="http://schemas.openxmlformats.org/officeDocument/2006/relationships" xmlns:m="http://schemas.openxmlformats.org/officeDocument/2006/math" xmlns:v="urn:schemas-microsoft-com:vml" xmlns:wp14="http://schemas.microsoft.com/office/word/2010/wordprocessingDrawing" xmlns:wp="http://schemas.openxmlformats.org/drawingml/2006/wordprocessingDrawing" xmlns:w10="urn:schemas-microsoft-com:office:word" xmlns:w="http://schemas.openxmlformats.org/wordprocessingml/2006/main" xmlns:w14="http://schemas.microsoft.com/office/word/2010/wordml" xmlns:w15="http://schemas.microsoft.com/office/word/2012/wordml" xmlns:wpg="http://schemas.microsoft.com/office/word/2010/wordprocessingGroup" xmlns:wpi="http://schemas.microsoft.com/office/word/2010/wordprocessingInk" xmlns:wne="http://schemas.microsoft.com/office/word/2006/wordml" xmlns:wps="http://schemas.microsoft.com/office/word/2010/wordprocessingShape" mc:Ignorable="w14 w15 wp14">
   <w:body>
     <w:p>
       <w:pPr>
@@ -184,7 +184,7 @@
               </wp:anchor>
             </w:drawing>
           </mc:Choice>
-          <mc:Fallback>
+          <mc:Fallback xmlns:w16se="http://schemas.microsoft.com/office/word/2015/wordml/symex" xmlns:cx="http://schemas.microsoft.com/office/drawing/2014/chartex">
             <w:pict>
               <v:shapetype w14:anchorId="437E6FAD" id="_x0000_t34" coordsize="21600,21600" o:spt="34" o:oned="t" adj="10800" path="m,l@0,0@0,21600,21600,21600e" filled="f">
                 <v:stroke joinstyle="miter"/>
@@ -266,30 +266,14 @@
           <w:color w:val="808080" w:themeColor="background1" w:themeShade="80"/>
         </w:rPr>
         <w:tab/>
-        <w:t>Producto-</w:t>
-      </w:r>
-      <w:proofErr w:type="gramStart"/>
-      <w:r>
-        <w:rPr>
-          <w:rFonts w:ascii="Bahnschrift SemiLight" w:hAnsi="Bahnschrift SemiLight" w:cs="Times New Roman"/>
-          <w:color w:val="808080" w:themeColor="background1" w:themeShade="80"/>
-        </w:rPr>
-        <w:t xml:space="preserve">escalar </w:t>
-      </w:r>
-      <w:r>
-        <w:rPr>
-          <w:rFonts w:ascii="Bahnschrift SemiLight" w:hAnsi="Bahnschrift SemiLight" w:cs="Times New Roman"/>
-          <w:color w:val="808080" w:themeColor="background1" w:themeShade="80"/>
-        </w:rPr>
-        <w:t xml:space="preserve"> (</w:t>
-      </w:r>
-      <w:proofErr w:type="gramEnd"/>
-      <w:r>
-        <w:rPr>
-          <w:rFonts w:ascii="Bahnschrift SemiLight" w:hAnsi="Bahnschrift SemiLight" w:cs="Times New Roman"/>
-          <w:color w:val="808080" w:themeColor="background1" w:themeShade="80"/>
-        </w:rPr>
-        <w:t>x, y)</w:t>
+        <w:t xml:space="preserve">Producto-escalar </w:t>
+      </w:r>
+      <w:r>
+        <w:rPr>
+          <w:rFonts w:ascii="Bahnschrift SemiLight" w:hAnsi="Bahnschrift SemiLight" w:cs="Times New Roman"/>
+          <w:color w:val="808080" w:themeColor="background1" w:themeShade="80"/>
+        </w:rPr>
+        <w:t xml:space="preserve"> (x, y)</w:t>
       </w:r>
     </w:p>
     <w:p>
@@ -666,7 +650,7 @@
               </wp:anchor>
             </w:drawing>
           </mc:Choice>
-          <mc:Fallback>
+          <mc:Fallback xmlns:w16se="http://schemas.microsoft.com/office/word/2015/wordml/symex" xmlns:cx="http://schemas.microsoft.com/office/drawing/2014/chartex">
             <w:pict>
               <v:shape w14:anchorId="55D7DF47" id="Conector angular 21" o:spid="_x0000_s1026" type="#_x0000_t34" style="position:absolute;margin-left:33.45pt;margin-top:14.65pt;width:311.25pt;height:154.5pt;z-index:251666432;visibility:visible;mso-wrap-style:square;mso-width-percent:0;mso-height-percent:0;mso-wrap-distance-left:9pt;mso-wrap-distance-top:0;mso-wrap-distance-right:9pt;mso-wrap-distance-bottom:0;mso-position-horizontal:absolute;mso-position-horizontal-relative:margin;mso-position-vertical:absolute;mso-position-vertical-relative:text;mso-width-percent:0;mso-height-percent:0;mso-width-relative:margin;mso-height-relative:margin" o:gfxdata="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" adj="21608" strokecolor="black [3200]" strokeweight=".5pt">
                 <w10:wrap anchorx="margin"/>
@@ -941,7 +925,6 @@
           <w:noProof/>
           <w:lang w:eastAsia="es-ES"/>
         </w:rPr>
-        <w:lastRenderedPageBreak/>
         <w:drawing>
           <wp:anchor distT="0" distB="0" distL="114300" distR="114300" simplePos="0" relativeHeight="251663360" behindDoc="1" locked="0" layoutInCell="1" allowOverlap="1" wp14:anchorId="4DB2BF01" wp14:editId="7920857D">
             <wp:simplePos x="0" y="0"/>
@@ -1609,7 +1592,6 @@
           <w:rFonts w:ascii="Times New Roman" w:hAnsi="Times New Roman" w:cs="Times New Roman"/>
           <w:sz w:val="24"/>
         </w:rPr>
-        <w:lastRenderedPageBreak/>
         <w:t>A</w:t>
       </w:r>
       <w:r>
@@ -1637,7 +1619,7 @@
           <w:sz w:val="24"/>
           <w:lang w:val="en-GB"/>
         </w:rPr>
-        <w:t>1. (cosine-distance-</w:t>
+        <w:t xml:space="preserve">1. (cosine-distance-rec </w:t>
       </w:r>
       <w:proofErr w:type="gramStart"/>
       <w:r>
@@ -1647,7 +1629,7 @@
           <w:sz w:val="24"/>
           <w:lang w:val="en-GB"/>
         </w:rPr>
-        <w:t>rec ’</w:t>
+        <w:t>’(</w:t>
       </w:r>
       <w:proofErr w:type="gramEnd"/>
       <w:r>
@@ -1657,27 +1639,27 @@
           <w:sz w:val="24"/>
           <w:lang w:val="en-GB"/>
         </w:rPr>
-        <w:t>(1 2) ’(1 2 3))  = 0.40238577</w:t>
-      </w:r>
-    </w:p>
-    <w:p>
-      <w:pPr>
-        <w:jc w:val="both"/>
-        <w:rPr>
-          <w:rFonts w:ascii="Times New Roman" w:hAnsi="Times New Roman" w:cs="Times New Roman"/>
-          <w:i/>
-          <w:sz w:val="24"/>
-          <w:lang w:val="en-GB"/>
-        </w:rPr>
-      </w:pPr>
-      <w:r>
-        <w:rPr>
-          <w:rFonts w:ascii="Times New Roman" w:hAnsi="Times New Roman" w:cs="Times New Roman"/>
-          <w:i/>
-          <w:sz w:val="24"/>
-          <w:lang w:val="en-GB"/>
-        </w:rPr>
-        <w:t xml:space="preserve">2. (cosine-distance-rec </w:t>
+        <w:t>1 2) ’(1 2 3))  = 0.40238577</w:t>
+      </w:r>
+    </w:p>
+    <w:p>
+      <w:pPr>
+        <w:jc w:val="both"/>
+        <w:rPr>
+          <w:rFonts w:ascii="Times New Roman" w:hAnsi="Times New Roman" w:cs="Times New Roman"/>
+          <w:i/>
+          <w:sz w:val="24"/>
+          <w:lang w:val="en-GB"/>
+        </w:rPr>
+      </w:pPr>
+      <w:r>
+        <w:rPr>
+          <w:rFonts w:ascii="Times New Roman" w:hAnsi="Times New Roman" w:cs="Times New Roman"/>
+          <w:i/>
+          <w:sz w:val="24"/>
+          <w:lang w:val="en-GB"/>
+        </w:rPr>
+        <w:t xml:space="preserve">2. (cosine-distance-rec nil </w:t>
       </w:r>
       <w:proofErr w:type="gramStart"/>
       <w:r>
@@ -1687,7 +1669,7 @@
           <w:sz w:val="24"/>
           <w:lang w:val="en-GB"/>
         </w:rPr>
-        <w:t>nil ’</w:t>
+        <w:t>’(</w:t>
       </w:r>
       <w:proofErr w:type="gramEnd"/>
       <w:r>
@@ -1697,27 +1679,27 @@
           <w:sz w:val="24"/>
           <w:lang w:val="en-GB"/>
         </w:rPr>
-        <w:t>(1 2 3))  = 1</w:t>
-      </w:r>
-    </w:p>
-    <w:p>
-      <w:pPr>
-        <w:jc w:val="both"/>
-        <w:rPr>
-          <w:rFonts w:ascii="Times New Roman" w:hAnsi="Times New Roman" w:cs="Times New Roman"/>
-          <w:i/>
-          <w:sz w:val="24"/>
-          <w:lang w:val="en-GB"/>
-        </w:rPr>
-      </w:pPr>
-      <w:r>
-        <w:rPr>
-          <w:rFonts w:ascii="Times New Roman" w:hAnsi="Times New Roman" w:cs="Times New Roman"/>
-          <w:i/>
-          <w:sz w:val="24"/>
-          <w:lang w:val="en-GB"/>
-        </w:rPr>
-        <w:t>3. (cosine-distance-</w:t>
+        <w:t>1 2 3))  = 1</w:t>
+      </w:r>
+    </w:p>
+    <w:p>
+      <w:pPr>
+        <w:jc w:val="both"/>
+        <w:rPr>
+          <w:rFonts w:ascii="Times New Roman" w:hAnsi="Times New Roman" w:cs="Times New Roman"/>
+          <w:i/>
+          <w:sz w:val="24"/>
+          <w:lang w:val="en-GB"/>
+        </w:rPr>
+      </w:pPr>
+      <w:r>
+        <w:rPr>
+          <w:rFonts w:ascii="Times New Roman" w:hAnsi="Times New Roman" w:cs="Times New Roman"/>
+          <w:i/>
+          <w:sz w:val="24"/>
+          <w:lang w:val="en-GB"/>
+        </w:rPr>
+        <w:t xml:space="preserve">3. (cosine-distance-rec </w:t>
       </w:r>
       <w:proofErr w:type="gramStart"/>
       <w:r>
@@ -1727,7 +1709,7 @@
           <w:sz w:val="24"/>
           <w:lang w:val="en-GB"/>
         </w:rPr>
-        <w:t>rec ’</w:t>
+        <w:t>’(</w:t>
       </w:r>
       <w:proofErr w:type="gramEnd"/>
       <w:r>
@@ -1737,27 +1719,27 @@
           <w:sz w:val="24"/>
           <w:lang w:val="en-GB"/>
         </w:rPr>
-        <w:t>() ’())  = 0</w:t>
-      </w:r>
-    </w:p>
-    <w:p>
-      <w:pPr>
-        <w:jc w:val="both"/>
-        <w:rPr>
-          <w:rFonts w:ascii="Times New Roman" w:hAnsi="Times New Roman" w:cs="Times New Roman"/>
-          <w:i/>
-          <w:sz w:val="24"/>
-          <w:lang w:val="en-GB"/>
-        </w:rPr>
-      </w:pPr>
-      <w:r>
-        <w:rPr>
-          <w:rFonts w:ascii="Times New Roman" w:hAnsi="Times New Roman" w:cs="Times New Roman"/>
-          <w:i/>
-          <w:sz w:val="24"/>
-          <w:lang w:val="en-GB"/>
-        </w:rPr>
-        <w:t>4. (cosine-distance-</w:t>
+        <w:t>) ’())  = 0</w:t>
+      </w:r>
+    </w:p>
+    <w:p>
+      <w:pPr>
+        <w:jc w:val="both"/>
+        <w:rPr>
+          <w:rFonts w:ascii="Times New Roman" w:hAnsi="Times New Roman" w:cs="Times New Roman"/>
+          <w:i/>
+          <w:sz w:val="24"/>
+          <w:lang w:val="en-GB"/>
+        </w:rPr>
+      </w:pPr>
+      <w:r>
+        <w:rPr>
+          <w:rFonts w:ascii="Times New Roman" w:hAnsi="Times New Roman" w:cs="Times New Roman"/>
+          <w:i/>
+          <w:sz w:val="24"/>
+          <w:lang w:val="en-GB"/>
+        </w:rPr>
+        <w:t xml:space="preserve">4. (cosine-distance-rec </w:t>
       </w:r>
       <w:proofErr w:type="gramStart"/>
       <w:r>
@@ -1767,7 +1749,7 @@
           <w:sz w:val="24"/>
           <w:lang w:val="en-GB"/>
         </w:rPr>
-        <w:t>rec ’</w:t>
+        <w:t>’(</w:t>
       </w:r>
       <w:proofErr w:type="gramEnd"/>
       <w:r>
@@ -1777,7 +1759,7 @@
           <w:sz w:val="24"/>
           <w:lang w:val="en-GB"/>
         </w:rPr>
-        <w:t>(0 0) ’(0 0)) = 0</w:t>
+        <w:t>0 0) ’(0 0)) = 0</w:t>
       </w:r>
     </w:p>
     <w:p>
@@ -1924,7 +1906,7 @@
           <w:sz w:val="24"/>
           <w:lang w:val="en-GB"/>
         </w:rPr>
-        <w:t>1. (order-vectors-cosine-</w:t>
+        <w:t xml:space="preserve">1. (order-vectors-cosine-distance </w:t>
       </w:r>
       <w:proofErr w:type="gramStart"/>
       <w:r>
@@ -1934,7 +1916,7 @@
           <w:sz w:val="24"/>
           <w:lang w:val="en-GB"/>
         </w:rPr>
-        <w:t>distance ’</w:t>
+        <w:t>’(</w:t>
       </w:r>
       <w:proofErr w:type="gramEnd"/>
       <w:r>
@@ -1944,7 +1926,7 @@
           <w:sz w:val="24"/>
           <w:lang w:val="en-GB"/>
         </w:rPr>
-        <w:t xml:space="preserve">(1 2 3) ’()) =  </w:t>
+        <w:t xml:space="preserve">1 2 3) ’()) =  </w:t>
       </w:r>
       <w:r>
         <w:rPr>
@@ -1973,7 +1955,7 @@
           <w:sz w:val="24"/>
           <w:lang w:val="en-GB"/>
         </w:rPr>
-        <w:t>2. (order-vectors-cosine-</w:t>
+        <w:t xml:space="preserve">2. (order-vectors-cosine-distance </w:t>
       </w:r>
       <w:proofErr w:type="gramStart"/>
       <w:r>
@@ -1983,7 +1965,7 @@
           <w:sz w:val="24"/>
           <w:lang w:val="en-GB"/>
         </w:rPr>
-        <w:t>distance ’</w:t>
+        <w:t>’(</w:t>
       </w:r>
       <w:proofErr w:type="gramEnd"/>
       <w:r>
@@ -1993,7 +1975,7 @@
           <w:sz w:val="24"/>
           <w:lang w:val="en-GB"/>
         </w:rPr>
-        <w:t xml:space="preserve">() ’((4 3 2) (1 2 3))) = </w:t>
+        <w:t xml:space="preserve">) ’((4 3 2) (1 2 3))) = </w:t>
       </w:r>
       <w:r>
         <w:rPr>
@@ -2093,21 +2075,28 @@
         </w:rPr>
         <w:t xml:space="preserve">En el apartado </w:t>
       </w:r>
+      <w:r>
+        <w:rPr>
+          <w:rFonts w:ascii="Times New Roman" w:hAnsi="Times New Roman" w:cs="Times New Roman"/>
+          <w:b/>
+          <w:sz w:val="24"/>
+        </w:rPr>
+        <w:t xml:space="preserve">1.3 </w:t>
+      </w:r>
+      <w:r>
+        <w:rPr>
+          <w:rFonts w:ascii="Times New Roman" w:hAnsi="Times New Roman" w:cs="Times New Roman"/>
+          <w:sz w:val="24"/>
+        </w:rPr>
+        <w:t xml:space="preserve"> diseñamos una función que ordena las categorías dadas según la semejanza al texto dado. Finalmente, la función principal cogerá para cada </w:t>
+      </w:r>
       <w:proofErr w:type="gramStart"/>
       <w:r>
         <w:rPr>
           <w:rFonts w:ascii="Times New Roman" w:hAnsi="Times New Roman" w:cs="Times New Roman"/>
-          <w:b/>
-          <w:sz w:val="24"/>
-        </w:rPr>
-        <w:t xml:space="preserve">1.3 </w:t>
-      </w:r>
-      <w:r>
-        <w:rPr>
-          <w:rFonts w:ascii="Times New Roman" w:hAnsi="Times New Roman" w:cs="Times New Roman"/>
-          <w:sz w:val="24"/>
-        </w:rPr>
-        <w:t xml:space="preserve"> diseñamos</w:t>
+          <w:sz w:val="24"/>
+        </w:rPr>
+        <w:t>texto ,usando</w:t>
       </w:r>
       <w:proofErr w:type="gramEnd"/>
       <w:r>
@@ -2115,23 +2104,15 @@
           <w:rFonts w:ascii="Times New Roman" w:hAnsi="Times New Roman" w:cs="Times New Roman"/>
           <w:sz w:val="24"/>
         </w:rPr>
-        <w:t xml:space="preserve"> una función que ordena las categorías dadas según la semejanza al texto dado. Finalmente, la función principal cogerá para cada </w:t>
-      </w:r>
-      <w:proofErr w:type="gramStart"/>
-      <w:r>
-        <w:rPr>
-          <w:rFonts w:ascii="Times New Roman" w:hAnsi="Times New Roman" w:cs="Times New Roman"/>
-          <w:sz w:val="24"/>
-        </w:rPr>
-        <w:t>texto ,usando</w:t>
-      </w:r>
-      <w:proofErr w:type="gramEnd"/>
-      <w:r>
-        <w:rPr>
-          <w:rFonts w:ascii="Times New Roman" w:hAnsi="Times New Roman" w:cs="Times New Roman"/>
-          <w:sz w:val="24"/>
-        </w:rPr>
-        <w:t xml:space="preserve"> la anterior función, la categoría que le corresponda( la primera de la lista de categorías) y devolverá la lista de pares (categoría , distancia-coseno)</w:t>
+        <w:t xml:space="preserve"> </w:t>
+      </w:r>
+      <w:r>
+        <w:rPr>
+          <w:rFonts w:ascii="Times New Roman" w:hAnsi="Times New Roman" w:cs="Times New Roman"/>
+          <w:sz w:val="24"/>
+        </w:rPr>
+        <w:lastRenderedPageBreak/>
+        <w:t>la anterior función, la categoría que le corresponda( la primera de la lista de categorías) y devolverá la lista de pares (categoría , distancia-coseno)</w:t>
       </w:r>
     </w:p>
     <w:p>
@@ -2188,28 +2169,7 @@
           <w:sz w:val="24"/>
           <w:lang w:val="en-GB"/>
         </w:rPr>
-        <w:lastRenderedPageBreak/>
-        <w:t>(get-vectors-category '(()) '(()) #'cosine-distance-rec</w:t>
-      </w:r>
-      <w:proofErr w:type="gramStart"/>
-      <w:r>
-        <w:rPr>
-          <w:rFonts w:ascii="Times New Roman" w:hAnsi="Times New Roman" w:cs="Times New Roman"/>
-          <w:i/>
-          <w:sz w:val="24"/>
-          <w:lang w:val="en-GB"/>
-        </w:rPr>
-        <w:t>) ;</w:t>
-      </w:r>
-      <w:proofErr w:type="gramEnd"/>
-      <w:r>
-        <w:rPr>
-          <w:rFonts w:ascii="Times New Roman" w:hAnsi="Times New Roman" w:cs="Times New Roman"/>
-          <w:i/>
-          <w:sz w:val="24"/>
-          <w:lang w:val="en-GB"/>
-        </w:rPr>
-        <w:t>;; --&gt; NIL</w:t>
+        <w:t>(get-vectors-category '(()) '(()) #'cosine-distance-rec) ;;; --&gt; NIL</w:t>
       </w:r>
     </w:p>
     <w:p>
@@ -2248,25 +2208,14 @@
         <w:t>mapcar</w:t>
       </w:r>
       <w:proofErr w:type="spellEnd"/>
-      <w:proofErr w:type="gramStart"/>
-      <w:r>
-        <w:rPr>
-          <w:rFonts w:ascii="Times New Roman" w:hAnsi="Times New Roman" w:cs="Times New Roman"/>
-          <w:i/>
-          <w:sz w:val="24"/>
-          <w:lang w:val="en-GB"/>
-        </w:rPr>
-        <w:t>) ;</w:t>
-      </w:r>
-      <w:proofErr w:type="gramEnd"/>
-      <w:r>
-        <w:rPr>
-          <w:rFonts w:ascii="Times New Roman" w:hAnsi="Times New Roman" w:cs="Times New Roman"/>
-          <w:i/>
-          <w:sz w:val="24"/>
-          <w:lang w:val="en-GB"/>
-        </w:rPr>
-        <w:t>;; --&gt; NIL</w:t>
+      <w:r>
+        <w:rPr>
+          <w:rFonts w:ascii="Times New Roman" w:hAnsi="Times New Roman" w:cs="Times New Roman"/>
+          <w:i/>
+          <w:sz w:val="24"/>
+          <w:lang w:val="en-GB"/>
+        </w:rPr>
+        <w:t>) ;;; --&gt; NIL</w:t>
       </w:r>
     </w:p>
     <w:p>
@@ -2292,36 +2241,16 @@
           <w:sz w:val="24"/>
           <w:lang w:val="en-GB"/>
         </w:rPr>
-        <w:t>(get-vectors-category '((1 4 2) (2 1 2)) '((1 1 2 3)) #'cosine-distance-</w:t>
-      </w:r>
-      <w:proofErr w:type="gramStart"/>
-      <w:r>
-        <w:rPr>
-          <w:rFonts w:ascii="Times New Roman" w:hAnsi="Times New Roman" w:cs="Times New Roman"/>
-          <w:i/>
-          <w:sz w:val="24"/>
-          <w:lang w:val="en-GB"/>
-        </w:rPr>
-        <w:t>rec)</w:t>
-      </w:r>
-      <w:r>
-        <w:rPr>
-          <w:rFonts w:ascii="Times New Roman" w:hAnsi="Times New Roman" w:cs="Times New Roman"/>
-          <w:i/>
-          <w:sz w:val="24"/>
-          <w:lang w:val="en-GB"/>
-        </w:rPr>
-        <w:t xml:space="preserve">   </w:t>
-      </w:r>
-      <w:proofErr w:type="gramEnd"/>
-      <w:r>
-        <w:rPr>
-          <w:rFonts w:ascii="Times New Roman" w:hAnsi="Times New Roman" w:cs="Times New Roman"/>
-          <w:i/>
-          <w:sz w:val="24"/>
-          <w:lang w:val="en-GB"/>
-        </w:rPr>
-        <w:t xml:space="preserve">               </w:t>
+        <w:t>(get-vectors-category '((1 4 2) (2 1 2)) '((1 1 2 3)) #'cosine-distance-rec)</w:t>
+      </w:r>
+      <w:r>
+        <w:rPr>
+          <w:rFonts w:ascii="Times New Roman" w:hAnsi="Times New Roman" w:cs="Times New Roman"/>
+          <w:i/>
+          <w:sz w:val="24"/>
+          <w:lang w:val="en-GB"/>
+        </w:rPr>
+        <w:t xml:space="preserve">                  </w:t>
       </w:r>
       <w:r>
         <w:rPr>
@@ -2356,36 +2285,16 @@
           <w:sz w:val="24"/>
           <w:lang w:val="en-GB"/>
         </w:rPr>
-        <w:t>(get-vectors-category '((1 4 2) (2 1 2)) '((1 1 2 3)) #'cosine-distance-</w:t>
-      </w:r>
-      <w:proofErr w:type="gramStart"/>
-      <w:r>
-        <w:rPr>
-          <w:rFonts w:ascii="Times New Roman" w:hAnsi="Times New Roman" w:cs="Times New Roman"/>
-          <w:i/>
-          <w:sz w:val="24"/>
-          <w:lang w:val="en-GB"/>
-        </w:rPr>
-        <w:t>mapcar)</w:t>
-      </w:r>
-      <w:r>
-        <w:rPr>
-          <w:rFonts w:ascii="Times New Roman" w:hAnsi="Times New Roman" w:cs="Times New Roman"/>
-          <w:i/>
-          <w:sz w:val="24"/>
-          <w:lang w:val="en-GB"/>
-        </w:rPr>
-        <w:t xml:space="preserve">   </w:t>
-      </w:r>
-      <w:proofErr w:type="gramEnd"/>
-      <w:r>
-        <w:rPr>
-          <w:rFonts w:ascii="Times New Roman" w:hAnsi="Times New Roman" w:cs="Times New Roman"/>
-          <w:i/>
-          <w:sz w:val="24"/>
-          <w:lang w:val="en-GB"/>
-        </w:rPr>
-        <w:t xml:space="preserve">      </w:t>
+        <w:t>(get-vectors-category '((1 4 2) (2 1 2)) '((1 1 2 3)) #'cosine-distance-mapcar)</w:t>
+      </w:r>
+      <w:r>
+        <w:rPr>
+          <w:rFonts w:ascii="Times New Roman" w:hAnsi="Times New Roman" w:cs="Times New Roman"/>
+          <w:i/>
+          <w:sz w:val="24"/>
+          <w:lang w:val="en-GB"/>
+        </w:rPr>
+        <w:t xml:space="preserve">         </w:t>
       </w:r>
       <w:r>
         <w:rPr>
@@ -2420,27 +2329,7 @@
           <w:sz w:val="24"/>
           <w:lang w:val="en-GB"/>
         </w:rPr>
-        <w:t>(get-vectors-category '(()) '((1 1 2 3) (2 4 5 6)) #'cosine-distance-rec</w:t>
-      </w:r>
-      <w:proofErr w:type="gramStart"/>
-      <w:r>
-        <w:rPr>
-          <w:rFonts w:ascii="Times New Roman" w:hAnsi="Times New Roman" w:cs="Times New Roman"/>
-          <w:i/>
-          <w:sz w:val="24"/>
-          <w:lang w:val="en-GB"/>
-        </w:rPr>
-        <w:t>) ;</w:t>
-      </w:r>
-      <w:proofErr w:type="gramEnd"/>
-      <w:r>
-        <w:rPr>
-          <w:rFonts w:ascii="Times New Roman" w:hAnsi="Times New Roman" w:cs="Times New Roman"/>
-          <w:i/>
-          <w:sz w:val="24"/>
-          <w:lang w:val="en-GB"/>
-        </w:rPr>
-        <w:t>;; --&gt; NIL</w:t>
+        <w:t>(get-vectors-category '(()) '((1 1 2 3) (2 4 5 6)) #'cosine-distance-rec) ;;; --&gt; NIL</w:t>
       </w:r>
     </w:p>
     <w:p>
@@ -2469,7 +2358,6 @@
         <w:t>(get-vectors-category '(()) '((1 1 2 3) (2 4 5 6)) #'cosine-distance-</w:t>
       </w:r>
       <w:proofErr w:type="spellStart"/>
-      <w:proofErr w:type="gramStart"/>
       <w:r>
         <w:rPr>
           <w:rFonts w:ascii="Times New Roman" w:hAnsi="Times New Roman" w:cs="Times New Roman"/>
@@ -2496,17 +2384,7 @@
           <w:sz w:val="24"/>
           <w:lang w:val="en-GB"/>
         </w:rPr>
-        <w:t xml:space="preserve">  </w:t>
-      </w:r>
-      <w:proofErr w:type="gramEnd"/>
-      <w:r>
-        <w:rPr>
-          <w:rFonts w:ascii="Times New Roman" w:hAnsi="Times New Roman" w:cs="Times New Roman"/>
-          <w:i/>
-          <w:sz w:val="24"/>
-          <w:lang w:val="en-GB"/>
-        </w:rPr>
-        <w:t xml:space="preserve">                                         </w:t>
+        <w:t xml:space="preserve">                                           </w:t>
       </w:r>
       <w:r>
         <w:rPr>
@@ -2724,7 +2602,7 @@
               </wp:anchor>
             </w:drawing>
           </mc:Choice>
-          <mc:Fallback>
+          <mc:Fallback xmlns:w16se="http://schemas.microsoft.com/office/word/2015/wordml/symex" xmlns:cx="http://schemas.microsoft.com/office/drawing/2014/chartex">
             <w:pict>
               <v:shapetype w14:anchorId="413608C8" id="_x0000_t34" coordsize="21600,21600" o:spt="34" o:oned="t" adj="10800" path="m,l@0,0@0,21600,21600,21600e" filled="f">
                 <v:stroke joinstyle="miter"/>
@@ -3029,7 +2907,7 @@
               </wp:anchor>
             </w:drawing>
           </mc:Choice>
-          <mc:Fallback>
+          <mc:Fallback xmlns:w16se="http://schemas.microsoft.com/office/word/2015/wordml/symex" xmlns:cx="http://schemas.microsoft.com/office/drawing/2014/chartex">
             <w:pict>
               <v:shape w14:anchorId="76DB3353" id="Conector angular 26" o:spid="_x0000_s1026" type="#_x0000_t34" style="position:absolute;margin-left:65.7pt;margin-top:49.6pt;width:285.75pt;height:81.75pt;z-index:251671552;visibility:visible;mso-wrap-style:square;mso-width-percent:0;mso-height-percent:0;mso-wrap-distance-left:9pt;mso-wrap-distance-top:0;mso-wrap-distance-right:9pt;mso-wrap-distance-bottom:0;mso-position-horizontal:absolute;mso-position-horizontal-relative:margin;mso-position-vertical:absolute;mso-position-vertical-relative:text;mso-width-percent:0;mso-height-percent:0;mso-width-relative:margin;mso-height-relative:margin" o:gfxdata="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" adj="21691" strokecolor="black [3200]" strokeweight=".5pt">
                 <w10:wrap anchorx="margin"/>
@@ -3118,6 +2996,7 @@
           <w:color w:val="808080" w:themeColor="background1" w:themeShade="80"/>
           <w:sz w:val="24"/>
         </w:rPr>
+        <w:lastRenderedPageBreak/>
         <w:t>Entrada :</w:t>
       </w:r>
       <w:proofErr w:type="gramEnd"/>
@@ -3207,6 +3086,24 @@
           <w:sz w:val="24"/>
         </w:rPr>
       </w:pPr>
+      <w:r>
+        <w:rPr>
+          <w:rFonts w:ascii="Bahnschrift SemiLight" w:hAnsi="Bahnschrift SemiLight" w:cs="Times New Roman"/>
+          <w:color w:val="808080" w:themeColor="background1" w:themeShade="80"/>
+          <w:sz w:val="24"/>
+        </w:rPr>
+        <w:t xml:space="preserve">Cambia(x f </w:t>
+      </w:r>
+      <w:proofErr w:type="spellStart"/>
+      <w:r>
+        <w:rPr>
+          <w:rFonts w:ascii="Bahnschrift SemiLight" w:hAnsi="Bahnschrift SemiLight" w:cs="Times New Roman"/>
+          <w:color w:val="808080" w:themeColor="background1" w:themeShade="80"/>
+          <w:sz w:val="24"/>
+        </w:rPr>
+        <w:t>df</w:t>
+      </w:r>
+      <w:proofErr w:type="spellEnd"/>
       <w:proofErr w:type="gramStart"/>
       <w:r>
         <w:rPr>
@@ -3214,35 +3111,9 @@
           <w:color w:val="808080" w:themeColor="background1" w:themeShade="80"/>
           <w:sz w:val="24"/>
         </w:rPr>
-        <w:t>Cambia(</w:t>
+        <w:t>) :</w:t>
       </w:r>
       <w:proofErr w:type="gramEnd"/>
-      <w:r>
-        <w:rPr>
-          <w:rFonts w:ascii="Bahnschrift SemiLight" w:hAnsi="Bahnschrift SemiLight" w:cs="Times New Roman"/>
-          <w:color w:val="808080" w:themeColor="background1" w:themeShade="80"/>
-          <w:sz w:val="24"/>
-        </w:rPr>
-        <w:t xml:space="preserve">x f </w:t>
-      </w:r>
-      <w:proofErr w:type="spellStart"/>
-      <w:r>
-        <w:rPr>
-          <w:rFonts w:ascii="Bahnschrift SemiLight" w:hAnsi="Bahnschrift SemiLight" w:cs="Times New Roman"/>
-          <w:color w:val="808080" w:themeColor="background1" w:themeShade="80"/>
-          <w:sz w:val="24"/>
-        </w:rPr>
-        <w:t>df</w:t>
-      </w:r>
-      <w:proofErr w:type="spellEnd"/>
-      <w:r>
-        <w:rPr>
-          <w:rFonts w:ascii="Bahnschrift SemiLight" w:hAnsi="Bahnschrift SemiLight" w:cs="Times New Roman"/>
-          <w:color w:val="808080" w:themeColor="background1" w:themeShade="80"/>
-          <w:sz w:val="24"/>
-        </w:rPr>
-        <w:t>) :</w:t>
-      </w:r>
     </w:p>
     <w:p>
       <w:pPr>
@@ -3262,15 +3133,7 @@
           <w:sz w:val="24"/>
         </w:rPr>
         <w:tab/>
-        <w:t xml:space="preserve">Devuelve </w:t>
-      </w:r>
-      <w:r>
-        <w:rPr>
-          <w:rFonts w:ascii="Bahnschrift SemiLight" w:hAnsi="Bahnschrift SemiLight" w:cs="Times New Roman"/>
-          <w:color w:val="808080" w:themeColor="background1" w:themeShade="80"/>
-          <w:sz w:val="24"/>
-        </w:rPr>
-        <w:t>x – f(x)/</w:t>
+        <w:t>Devuelve x – f(x)/</w:t>
       </w:r>
       <w:proofErr w:type="spellStart"/>
       <w:r>
@@ -3288,15 +3151,7 @@
           <w:color w:val="808080" w:themeColor="background1" w:themeShade="80"/>
           <w:sz w:val="24"/>
         </w:rPr>
-        <w:t>(x)</w:t>
-      </w:r>
-      <w:r>
-        <w:rPr>
-          <w:rFonts w:ascii="Bahnschrift SemiLight" w:hAnsi="Bahnschrift SemiLight" w:cs="Times New Roman"/>
-          <w:color w:val="808080" w:themeColor="background1" w:themeShade="80"/>
-          <w:sz w:val="24"/>
-        </w:rPr>
-        <w:t>.</w:t>
+        <w:t>(x).</w:t>
       </w:r>
     </w:p>
     <w:p>
@@ -3313,7 +3168,6 @@
           <w:rFonts w:ascii="Times New Roman" w:hAnsi="Times New Roman" w:cs="Times New Roman"/>
           <w:sz w:val="24"/>
         </w:rPr>
-        <w:lastRenderedPageBreak/>
         <w:tab/>
       </w:r>
       <w:r>
@@ -3453,7 +3307,7 @@
               </wp:anchor>
             </w:drawing>
           </mc:Choice>
-          <mc:Fallback>
+          <mc:Fallback xmlns:w16se="http://schemas.microsoft.com/office/word/2015/wordml/symex" xmlns:cx="http://schemas.microsoft.com/office/drawing/2014/chartex">
             <w:pict>
               <v:shape w14:anchorId="2072549F" id="Conector angular 27" o:spid="_x0000_s1026" type="#_x0000_t34" style="position:absolute;margin-left:50.7pt;margin-top:11.9pt;width:354.75pt;height:192pt;z-index:251673600;visibility:visible;mso-wrap-style:square;mso-width-percent:0;mso-height-percent:0;mso-wrap-distance-left:9pt;mso-wrap-distance-top:0;mso-wrap-distance-right:9pt;mso-wrap-distance-bottom:0;mso-position-horizontal:absolute;mso-position-horizontal-relative:margin;mso-position-vertical:absolute;mso-position-vertical-relative:text;mso-width-percent:0;mso-height-percent:0;mso-width-relative:margin;mso-height-relative:margin" o:gfxdata="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" adj="21691" strokecolor="black [3200]" strokeweight=".5pt">
                 <w10:wrap anchorx="margin"/>
@@ -4064,6 +3918,7 @@
           <w:noProof/>
           <w:lang w:eastAsia="es-ES"/>
         </w:rPr>
+        <w:lastRenderedPageBreak/>
         <w:drawing>
           <wp:inline distT="0" distB="0" distL="0" distR="0" wp14:anchorId="5DF51E3D" wp14:editId="1F95F2B0">
             <wp:extent cx="5143500" cy="3400425"/>
@@ -4114,7 +3969,6 @@
           <w:rFonts w:ascii="Times New Roman" w:hAnsi="Times New Roman" w:cs="Times New Roman"/>
           <w:sz w:val="24"/>
         </w:rPr>
-        <w:lastRenderedPageBreak/>
         <w:t xml:space="preserve">Hemos decidido que cuando la derivada sea 0, como no podemos dividir por 0, la función devuelve </w:t>
       </w:r>
       <w:proofErr w:type="spellStart"/>
@@ -4191,25 +4045,7 @@
           <w:i/>
           <w:sz w:val="24"/>
         </w:rPr>
-        <w:t xml:space="preserve">                          #'(lambda (x) (- (* x (- (* x 3) 4)) 11)) 20 3.0</w:t>
-      </w:r>
-      <w:proofErr w:type="gramStart"/>
-      <w:r>
-        <w:rPr>
-          <w:rFonts w:ascii="Times New Roman" w:hAnsi="Times New Roman" w:cs="Times New Roman"/>
-          <w:i/>
-          <w:sz w:val="24"/>
-        </w:rPr>
-        <w:t>) ;;---</w:t>
-      </w:r>
-      <w:proofErr w:type="gramEnd"/>
-      <w:r>
-        <w:rPr>
-          <w:rFonts w:ascii="Times New Roman" w:hAnsi="Times New Roman" w:cs="Times New Roman"/>
-          <w:i/>
-          <w:sz w:val="24"/>
-        </w:rPr>
-        <w:t>&gt; 4.000084</w:t>
+        <w:t xml:space="preserve">                          #'(lambda (x) (- (* x (- (* x 3) 4)) 11)) 20 3.0) ;;---&gt; 4.000084</w:t>
       </w:r>
     </w:p>
     <w:p>
@@ -4252,25 +4088,7 @@
           <w:i/>
           <w:sz w:val="24"/>
         </w:rPr>
-        <w:t xml:space="preserve">                        #'(lambda (x) (- (* x (- (* x 3) 4)) 11)) 20 0.6</w:t>
-      </w:r>
-      <w:proofErr w:type="gramStart"/>
-      <w:r>
-        <w:rPr>
-          <w:rFonts w:ascii="Times New Roman" w:hAnsi="Times New Roman" w:cs="Times New Roman"/>
-          <w:i/>
-          <w:sz w:val="24"/>
-        </w:rPr>
-        <w:t>) ;;---</w:t>
-      </w:r>
-      <w:proofErr w:type="gramEnd"/>
-      <w:r>
-        <w:rPr>
-          <w:rFonts w:ascii="Times New Roman" w:hAnsi="Times New Roman" w:cs="Times New Roman"/>
-          <w:i/>
-          <w:sz w:val="24"/>
-        </w:rPr>
-        <w:t>&gt; 0.99999946</w:t>
+        <w:t xml:space="preserve">                        #'(lambda (x) (- (* x (- (* x 3) 4)) 11)) 20 0.6) ;;---&gt; 0.99999946</w:t>
       </w:r>
     </w:p>
     <w:p>
@@ -4313,25 +4131,7 @@
           <w:i/>
           <w:sz w:val="24"/>
         </w:rPr>
-        <w:t xml:space="preserve">                        #'(lambda (x) (- (* x (- (* x 3) 4)) 11)) 30 -2.5</w:t>
-      </w:r>
-      <w:proofErr w:type="gramStart"/>
-      <w:r>
-        <w:rPr>
-          <w:rFonts w:ascii="Times New Roman" w:hAnsi="Times New Roman" w:cs="Times New Roman"/>
-          <w:i/>
-          <w:sz w:val="24"/>
-        </w:rPr>
-        <w:t>) ;;---</w:t>
-      </w:r>
-      <w:proofErr w:type="gramEnd"/>
-      <w:r>
-        <w:rPr>
-          <w:rFonts w:ascii="Times New Roman" w:hAnsi="Times New Roman" w:cs="Times New Roman"/>
-          <w:i/>
-          <w:sz w:val="24"/>
-        </w:rPr>
-        <w:t>&gt; -3.0000203</w:t>
+        <w:t xml:space="preserve">                        #'(lambda (x) (- (* x (- (* x 3) 4)) 11)) 30 -2.5) ;;---&gt; -3.0000203</w:t>
       </w:r>
     </w:p>
     <w:p>
@@ -4374,25 +4174,7 @@
           <w:i/>
           <w:sz w:val="24"/>
         </w:rPr>
-        <w:t xml:space="preserve">                       #'(lambda (x) (- (* x (- (* x 3) 4)) 11)) 10 100</w:t>
-      </w:r>
-      <w:proofErr w:type="gramStart"/>
-      <w:r>
-        <w:rPr>
-          <w:rFonts w:ascii="Times New Roman" w:hAnsi="Times New Roman" w:cs="Times New Roman"/>
-          <w:i/>
-          <w:sz w:val="24"/>
-        </w:rPr>
-        <w:t>) ;;---</w:t>
-      </w:r>
-      <w:proofErr w:type="gramEnd"/>
-      <w:r>
-        <w:rPr>
-          <w:rFonts w:ascii="Times New Roman" w:hAnsi="Times New Roman" w:cs="Times New Roman"/>
-          <w:i/>
-          <w:sz w:val="24"/>
-        </w:rPr>
-        <w:t xml:space="preserve">&gt; NIL </w:t>
+        <w:t xml:space="preserve">                       #'(lambda (x) (- (* x (- (* x 3) 4)) 11)) 10 100) ;;---&gt; NIL </w:t>
       </w:r>
     </w:p>
     <w:p>
@@ -4507,7 +4289,7 @@
               </wp:anchor>
             </w:drawing>
           </mc:Choice>
-          <mc:Fallback>
+          <mc:Fallback xmlns:w16se="http://schemas.microsoft.com/office/word/2015/wordml/symex" xmlns:cx="http://schemas.microsoft.com/office/drawing/2014/chartex">
             <w:pict>
               <v:shape w14:anchorId="71CA9EFD" id="Conector angular 28" o:spid="_x0000_s1026" type="#_x0000_t34" style="position:absolute;margin-left:30.45pt;margin-top:20.1pt;width:387pt;height:156.75pt;z-index:251675648;visibility:visible;mso-wrap-style:square;mso-width-percent:0;mso-height-percent:0;mso-wrap-distance-left:9pt;mso-wrap-distance-top:0;mso-wrap-distance-right:9pt;mso-wrap-distance-bottom:0;mso-position-horizontal:absolute;mso-position-horizontal-relative:text;mso-position-vertical:absolute;mso-position-vertical-relative:text;mso-width-percent:0;mso-height-percent:0;mso-width-relative:margin;mso-height-relative:margin" o:gfxdata="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" adj="21691" strokecolor="black [3200]" strokeweight=".5pt"/>
             </w:pict>
@@ -4830,6 +4612,7 @@
           <w:rFonts w:ascii="Bahnschrift SemiLight" w:hAnsi="Bahnschrift SemiLight" w:cs="Times New Roman"/>
           <w:color w:val="808080" w:themeColor="background1" w:themeShade="80"/>
         </w:rPr>
+        <w:lastRenderedPageBreak/>
         <w:tab/>
       </w:r>
       <w:r>
@@ -5025,7 +4808,6 @@
           <w:rFonts w:ascii="Times New Roman" w:hAnsi="Times New Roman" w:cs="Times New Roman"/>
           <w:sz w:val="24"/>
         </w:rPr>
-        <w:lastRenderedPageBreak/>
         <w:t xml:space="preserve">Podemos observar que primero comprueba si la lista </w:t>
       </w:r>
       <w:r>
@@ -5228,25 +5010,7 @@
           <w:i/>
           <w:sz w:val="24"/>
         </w:rPr>
-        <w:t>) 20 '(0.6 3.0 -2.5)</w:t>
-      </w:r>
-      <w:proofErr w:type="gramStart"/>
-      <w:r>
-        <w:rPr>
-          <w:rFonts w:ascii="Times New Roman" w:hAnsi="Times New Roman" w:cs="Times New Roman"/>
-          <w:i/>
-          <w:sz w:val="24"/>
-        </w:rPr>
-        <w:t>) ;;---</w:t>
-      </w:r>
-      <w:proofErr w:type="gramEnd"/>
-      <w:r>
-        <w:rPr>
-          <w:rFonts w:ascii="Times New Roman" w:hAnsi="Times New Roman" w:cs="Times New Roman"/>
-          <w:i/>
-          <w:sz w:val="24"/>
-        </w:rPr>
-        <w:t>&gt; 0.99999946</w:t>
+        <w:t>) 20 '(0.6 3.0 -2.5)) ;;---&gt; 0.99999946</w:t>
       </w:r>
     </w:p>
     <w:p>
@@ -5310,25 +5074,7 @@
           <w:i/>
           <w:sz w:val="24"/>
         </w:rPr>
-        <w:t>#'(lambda (x) (- (* x (- (* x 3) 4)) 11)) 20 '(3.0 -2.5)</w:t>
-      </w:r>
-      <w:proofErr w:type="gramStart"/>
-      <w:r>
-        <w:rPr>
-          <w:rFonts w:ascii="Times New Roman" w:hAnsi="Times New Roman" w:cs="Times New Roman"/>
-          <w:i/>
-          <w:sz w:val="24"/>
-        </w:rPr>
-        <w:t>) ;;---</w:t>
-      </w:r>
-      <w:proofErr w:type="gramEnd"/>
-      <w:r>
-        <w:rPr>
-          <w:rFonts w:ascii="Times New Roman" w:hAnsi="Times New Roman" w:cs="Times New Roman"/>
-          <w:i/>
-          <w:sz w:val="24"/>
-        </w:rPr>
-        <w:t>&gt; 4.0</w:t>
+        <w:t>#'(lambda (x) (- (* x (- (* x 3) 4)) 11)) 20 '(3.0 -2.5)) ;;---&gt; 4.0</w:t>
       </w:r>
       <w:r>
         <w:rPr>
@@ -5408,25 +5154,7 @@
           <w:i/>
           <w:sz w:val="24"/>
         </w:rPr>
-        <w:t>#'(lambda (x) (- (* x (- (* x 3) 4)) 11)) 1 '(3.0 -2.5)</w:t>
-      </w:r>
-      <w:proofErr w:type="gramStart"/>
-      <w:r>
-        <w:rPr>
-          <w:rFonts w:ascii="Times New Roman" w:hAnsi="Times New Roman" w:cs="Times New Roman"/>
-          <w:i/>
-          <w:sz w:val="24"/>
-        </w:rPr>
-        <w:t>) ;;---</w:t>
-      </w:r>
-      <w:proofErr w:type="gramEnd"/>
-      <w:r>
-        <w:rPr>
-          <w:rFonts w:ascii="Times New Roman" w:hAnsi="Times New Roman" w:cs="Times New Roman"/>
-          <w:i/>
-          <w:sz w:val="24"/>
-        </w:rPr>
-        <w:t>&gt; NIL</w:t>
+        <w:t>#'(lambda (x) (- (* x (- (* x 3) 4)) 11)) 1 '(3.0 -2.5)) ;;---&gt; NIL</w:t>
       </w:r>
     </w:p>
     <w:p>
@@ -5531,7 +5259,7 @@
               </wp:anchor>
             </w:drawing>
           </mc:Choice>
-          <mc:Fallback>
+          <mc:Fallback xmlns:w16se="http://schemas.microsoft.com/office/word/2015/wordml/symex" xmlns:cx="http://schemas.microsoft.com/office/drawing/2014/chartex">
             <w:pict>
               <v:shape w14:anchorId="383D8395" id="Conector angular 29" o:spid="_x0000_s1026" type="#_x0000_t34" style="position:absolute;margin-left:21.75pt;margin-top:67.7pt;width:357pt;height:155.25pt;z-index:251677696;visibility:visible;mso-wrap-style:square;mso-width-percent:0;mso-height-percent:0;mso-wrap-distance-left:9pt;mso-wrap-distance-top:0;mso-wrap-distance-right:9pt;mso-wrap-distance-bottom:0;mso-position-horizontal:absolute;mso-position-horizontal-relative:text;mso-position-vertical:absolute;mso-position-vertical-relative:text;mso-width-percent:0;mso-height-percent:0;mso-width-relative:margin;mso-height-relative:margin" o:gfxdata="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" adj="21691" strokecolor="black [3200]" strokeweight=".5pt"/>
             </w:pict>
@@ -5716,6 +5444,7 @@
           <w:color w:val="808080" w:themeColor="background1" w:themeShade="80"/>
           <w:lang w:eastAsia="es-ES"/>
         </w:rPr>
+        <w:lastRenderedPageBreak/>
         <w:tab/>
       </w:r>
       <w:r>
@@ -5952,7 +5681,6 @@
           <w:sz w:val="24"/>
           <w:lang w:val="en-GB"/>
         </w:rPr>
-        <w:lastRenderedPageBreak/>
         <w:t xml:space="preserve"> </w:t>
       </w:r>
       <w:r>
@@ -6013,23 +5741,13 @@
         </w:rPr>
         <w:t xml:space="preserve">                       </w:t>
       </w:r>
-      <w:proofErr w:type="gramStart"/>
-      <w:r>
-        <w:rPr>
-          <w:rFonts w:ascii="Times New Roman" w:hAnsi="Times New Roman" w:cs="Times New Roman"/>
-          <w:i/>
-          <w:sz w:val="24"/>
-        </w:rPr>
-        <w:t>;;</w:t>
-      </w:r>
-      <w:proofErr w:type="gramEnd"/>
-      <w:r>
-        <w:rPr>
-          <w:rFonts w:ascii="Times New Roman" w:hAnsi="Times New Roman" w:cs="Times New Roman"/>
-          <w:i/>
-          <w:sz w:val="24"/>
-        </w:rPr>
-        <w:t>---&gt;</w:t>
+      <w:r>
+        <w:rPr>
+          <w:rFonts w:ascii="Times New Roman" w:hAnsi="Times New Roman" w:cs="Times New Roman"/>
+          <w:i/>
+          <w:sz w:val="24"/>
+        </w:rPr>
+        <w:t>;;---&gt;</w:t>
       </w:r>
       <w:r>
         <w:rPr>
@@ -6220,16 +5938,7 @@
           <w:i/>
           <w:sz w:val="24"/>
         </w:rPr>
-        <w:t>#'(lambda (x) (- (* x (- (* x 3) 4)) 11)) 1 '(0.6 3.0 -2.5</w:t>
-      </w:r>
-      <w:proofErr w:type="gramStart"/>
-      <w:r>
-        <w:rPr>
-          <w:rFonts w:ascii="Times New Roman" w:hAnsi="Times New Roman" w:cs="Times New Roman"/>
-          <w:i/>
-          <w:sz w:val="24"/>
-        </w:rPr>
-        <w:t>))</w:t>
+        <w:t>#'(lambda (x) (- (* x (- (* x 3) 4)) 11)) 1 '(0.6 3.0 -2.5))</w:t>
       </w:r>
       <w:r>
         <w:rPr>
@@ -6239,7 +5948,6 @@
         </w:rPr>
         <w:t xml:space="preserve">   </w:t>
       </w:r>
-      <w:proofErr w:type="gramEnd"/>
       <w:r>
         <w:rPr>
           <w:rFonts w:ascii="Times New Roman" w:hAnsi="Times New Roman" w:cs="Times New Roman"/>
@@ -6377,7 +6085,7 @@
               </wp:anchor>
             </w:drawing>
           </mc:Choice>
-          <mc:Fallback>
+          <mc:Fallback xmlns:w16se="http://schemas.microsoft.com/office/word/2015/wordml/symex" xmlns:cx="http://schemas.microsoft.com/office/drawing/2014/chartex">
             <w:pict>
               <v:shape w14:anchorId="52952AFB" id="Conector angular 30" o:spid="_x0000_s1026" type="#_x0000_t34" style="position:absolute;margin-left:10.95pt;margin-top:46.05pt;width:422.25pt;height:100.5pt;z-index:251679744;visibility:visible;mso-wrap-style:square;mso-width-percent:0;mso-height-percent:0;mso-wrap-distance-left:9pt;mso-wrap-distance-top:0;mso-wrap-distance-right:9pt;mso-wrap-distance-bottom:0;mso-position-horizontal:absolute;mso-position-horizontal-relative:margin;mso-position-vertical:absolute;mso-position-vertical-relative:text;mso-width-percent:0;mso-height-percent:0;mso-width-relative:margin;mso-height-relative:margin" o:gfxdata="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" adj="21623" strokecolor="black [3200]" strokeweight=".5pt">
                 <w10:wrap anchorx="margin"/>
@@ -6803,6 +6511,7 @@
           <w:noProof/>
           <w:lang w:eastAsia="es-ES"/>
         </w:rPr>
+        <w:lastRenderedPageBreak/>
         <w:drawing>
           <wp:inline distT="0" distB="0" distL="0" distR="0" wp14:anchorId="24C6A678" wp14:editId="3F92FCC5">
             <wp:extent cx="5400040" cy="1539240"/>
@@ -6923,23 +6632,13 @@
         </w:rPr>
         <w:t xml:space="preserve">                       </w:t>
       </w:r>
-      <w:proofErr w:type="gramStart"/>
-      <w:r>
-        <w:rPr>
-          <w:rFonts w:ascii="Times New Roman" w:hAnsi="Times New Roman" w:cs="Times New Roman"/>
-          <w:i/>
-          <w:sz w:val="24"/>
-        </w:rPr>
-        <w:t>;;</w:t>
-      </w:r>
-      <w:proofErr w:type="gramEnd"/>
-      <w:r>
-        <w:rPr>
-          <w:rFonts w:ascii="Times New Roman" w:hAnsi="Times New Roman" w:cs="Times New Roman"/>
-          <w:i/>
-          <w:sz w:val="24"/>
-        </w:rPr>
-        <w:t>---&gt; (0.99999946 4.000084 -3.0000203)</w:t>
+      <w:r>
+        <w:rPr>
+          <w:rFonts w:ascii="Times New Roman" w:hAnsi="Times New Roman" w:cs="Times New Roman"/>
+          <w:i/>
+          <w:sz w:val="24"/>
+        </w:rPr>
+        <w:t>;;---&gt; (0.99999946 4.000084 -3.0000203)</w:t>
       </w:r>
     </w:p>
     <w:p>
@@ -7130,16 +6829,7 @@
           <w:i/>
           <w:sz w:val="24"/>
         </w:rPr>
-        <w:t>#'(lambda (x) (- (* x (- (* x 3) 4)) 11)) 1 '(0.6 3.0 -2.5</w:t>
-      </w:r>
-      <w:proofErr w:type="gramStart"/>
-      <w:r>
-        <w:rPr>
-          <w:rFonts w:ascii="Times New Roman" w:hAnsi="Times New Roman" w:cs="Times New Roman"/>
-          <w:i/>
-          <w:sz w:val="24"/>
-        </w:rPr>
-        <w:t>))</w:t>
+        <w:t>#'(lambda (x) (- (* x (- (* x 3) 4)) 11)) 1 '(0.6 3.0 -2.5))</w:t>
       </w:r>
       <w:r>
         <w:rPr>
@@ -7149,7 +6839,6 @@
         </w:rPr>
         <w:t xml:space="preserve">   </w:t>
       </w:r>
-      <w:proofErr w:type="gramEnd"/>
       <w:r>
         <w:rPr>
           <w:rFonts w:ascii="Times New Roman" w:hAnsi="Times New Roman" w:cs="Times New Roman"/>
@@ -7218,7 +6907,6 @@
           <w:i/>
           <w:sz w:val="24"/>
         </w:rPr>
-        <w:lastRenderedPageBreak/>
         <w:t>Ejercicio 3:</w:t>
       </w:r>
     </w:p>
@@ -7622,6 +7310,7 @@
           <w:rFonts w:ascii="Times New Roman" w:hAnsi="Times New Roman" w:cs="Times New Roman"/>
           <w:sz w:val="24"/>
         </w:rPr>
+        <w:lastRenderedPageBreak/>
         <w:t>Podemos observar que nos dan los siguientes resultados:</w:t>
       </w:r>
     </w:p>
@@ -7754,27 +7443,7 @@
           <w:sz w:val="24"/>
           <w:lang w:val="en-GB"/>
         </w:rPr>
-        <w:t xml:space="preserve"> 'a </w:t>
-      </w:r>
-      <w:proofErr w:type="gramStart"/>
-      <w:r>
-        <w:rPr>
-          <w:rFonts w:ascii="Times New Roman" w:hAnsi="Times New Roman" w:cs="Times New Roman"/>
-          <w:i/>
-          <w:sz w:val="24"/>
-          <w:lang w:val="en-GB"/>
-        </w:rPr>
-        <w:t xml:space="preserve">nil)   </w:t>
-      </w:r>
-      <w:proofErr w:type="gramEnd"/>
-      <w:r>
-        <w:rPr>
-          <w:rFonts w:ascii="Times New Roman" w:hAnsi="Times New Roman" w:cs="Times New Roman"/>
-          <w:i/>
-          <w:sz w:val="24"/>
-          <w:lang w:val="en-GB"/>
-        </w:rPr>
-        <w:t xml:space="preserve">   -&gt; nil</w:t>
+        <w:t xml:space="preserve"> 'a nil)      -&gt; nil</w:t>
       </w:r>
     </w:p>
     <w:p>
@@ -7840,27 +7509,7 @@
           <w:sz w:val="24"/>
           <w:lang w:val="en-GB"/>
         </w:rPr>
-        <w:t xml:space="preserve"> nil </w:t>
-      </w:r>
-      <w:proofErr w:type="gramStart"/>
-      <w:r>
-        <w:rPr>
-          <w:rFonts w:ascii="Times New Roman" w:hAnsi="Times New Roman" w:cs="Times New Roman"/>
-          <w:i/>
-          <w:sz w:val="24"/>
-          <w:lang w:val="en-GB"/>
-        </w:rPr>
-        <w:t xml:space="preserve">nil)   </w:t>
-      </w:r>
-      <w:proofErr w:type="gramEnd"/>
-      <w:r>
-        <w:rPr>
-          <w:rFonts w:ascii="Times New Roman" w:hAnsi="Times New Roman" w:cs="Times New Roman"/>
-          <w:i/>
-          <w:sz w:val="24"/>
-          <w:lang w:val="en-GB"/>
-        </w:rPr>
-        <w:t xml:space="preserve"> -&gt; nil</w:t>
+        <w:t xml:space="preserve"> nil nil)    -&gt; nil</w:t>
       </w:r>
     </w:p>
     <w:p>
@@ -8225,7 +7874,6 @@
           <w:rFonts w:ascii="Times New Roman" w:hAnsi="Times New Roman" w:cs="Times New Roman"/>
           <w:sz w:val="24"/>
         </w:rPr>
-        <w:lastRenderedPageBreak/>
         <w:t>Dándonos los siguientes resultados:</w:t>
       </w:r>
     </w:p>
@@ -8292,27 +7940,7 @@
           <w:sz w:val="24"/>
           <w:lang w:val="en-GB"/>
         </w:rPr>
-        <w:t xml:space="preserve"> '(a b c) '(1 2</w:t>
-      </w:r>
-      <w:proofErr w:type="gramStart"/>
-      <w:r>
-        <w:rPr>
-          <w:rFonts w:ascii="Times New Roman" w:hAnsi="Times New Roman" w:cs="Times New Roman"/>
-          <w:i/>
-          <w:sz w:val="24"/>
-          <w:lang w:val="en-GB"/>
-        </w:rPr>
-        <w:t>))  -</w:t>
-      </w:r>
-      <w:proofErr w:type="gramEnd"/>
-      <w:r>
-        <w:rPr>
-          <w:rFonts w:ascii="Times New Roman" w:hAnsi="Times New Roman" w:cs="Times New Roman"/>
-          <w:i/>
-          <w:sz w:val="24"/>
-          <w:lang w:val="en-GB"/>
-        </w:rPr>
-        <w:t>&gt; ((A 1) (A 2) (B 1) (B 2) (C 1) (C 2))</w:t>
+        <w:t xml:space="preserve"> '(a b c) '(1 2))  -&gt; ((A 1) (A 2) (B 1) (B 2) (C 1) (C 2))</w:t>
       </w:r>
     </w:p>
     <w:p>
@@ -8378,27 +8006,7 @@
           <w:sz w:val="24"/>
           <w:lang w:val="en-GB"/>
         </w:rPr>
-        <w:t xml:space="preserve"> nil </w:t>
-      </w:r>
-      <w:proofErr w:type="gramStart"/>
-      <w:r>
-        <w:rPr>
-          <w:rFonts w:ascii="Times New Roman" w:hAnsi="Times New Roman" w:cs="Times New Roman"/>
-          <w:i/>
-          <w:sz w:val="24"/>
-          <w:lang w:val="en-GB"/>
-        </w:rPr>
-        <w:t xml:space="preserve">nil)   </w:t>
-      </w:r>
-      <w:proofErr w:type="gramEnd"/>
-      <w:r>
-        <w:rPr>
-          <w:rFonts w:ascii="Times New Roman" w:hAnsi="Times New Roman" w:cs="Times New Roman"/>
-          <w:i/>
-          <w:sz w:val="24"/>
-          <w:lang w:val="en-GB"/>
-        </w:rPr>
-        <w:t xml:space="preserve">       -&gt; nil</w:t>
+        <w:t xml:space="preserve"> nil nil)          -&gt; nil</w:t>
       </w:r>
     </w:p>
     <w:p>
@@ -8464,27 +8072,7 @@
           <w:sz w:val="24"/>
           <w:lang w:val="en-GB"/>
         </w:rPr>
-        <w:t xml:space="preserve"> '(a b c) </w:t>
-      </w:r>
-      <w:proofErr w:type="gramStart"/>
-      <w:r>
-        <w:rPr>
-          <w:rFonts w:ascii="Times New Roman" w:hAnsi="Times New Roman" w:cs="Times New Roman"/>
-          <w:i/>
-          <w:sz w:val="24"/>
-          <w:lang w:val="en-GB"/>
-        </w:rPr>
-        <w:t xml:space="preserve">nil)   </w:t>
-      </w:r>
-      <w:proofErr w:type="gramEnd"/>
-      <w:r>
-        <w:rPr>
-          <w:rFonts w:ascii="Times New Roman" w:hAnsi="Times New Roman" w:cs="Times New Roman"/>
-          <w:i/>
-          <w:sz w:val="24"/>
-          <w:lang w:val="en-GB"/>
-        </w:rPr>
-        <w:t>-&gt; nil</w:t>
+        <w:t xml:space="preserve"> '(a b c) nil)   -&gt; nil</w:t>
       </w:r>
     </w:p>
     <w:p>
@@ -8550,27 +8138,7 @@
           <w:sz w:val="24"/>
           <w:lang w:val="en-GB"/>
         </w:rPr>
-        <w:t xml:space="preserve"> nil '(a b c</w:t>
-      </w:r>
-      <w:proofErr w:type="gramStart"/>
-      <w:r>
-        <w:rPr>
-          <w:rFonts w:ascii="Times New Roman" w:hAnsi="Times New Roman" w:cs="Times New Roman"/>
-          <w:i/>
-          <w:sz w:val="24"/>
-          <w:lang w:val="en-GB"/>
-        </w:rPr>
-        <w:t xml:space="preserve">))   </w:t>
-      </w:r>
-      <w:proofErr w:type="gramEnd"/>
-      <w:r>
-        <w:rPr>
-          <w:rFonts w:ascii="Times New Roman" w:hAnsi="Times New Roman" w:cs="Times New Roman"/>
-          <w:i/>
-          <w:sz w:val="24"/>
-          <w:lang w:val="en-GB"/>
-        </w:rPr>
-        <w:t>-&gt; nil</w:t>
+        <w:t xml:space="preserve"> nil '(a b c))   -&gt; nil</w:t>
       </w:r>
     </w:p>
     <w:p>
@@ -8715,6 +8283,7 @@
           <w:noProof/>
           <w:lang w:eastAsia="es-ES"/>
         </w:rPr>
+        <w:lastRenderedPageBreak/>
         <w:drawing>
           <wp:inline distT="0" distB="0" distL="0" distR="0" wp14:anchorId="41102B8C" wp14:editId="24637473">
             <wp:extent cx="5391150" cy="3362325"/>
@@ -9106,7 +8675,6 @@
           <w:noProof/>
           <w:lang w:eastAsia="es-ES"/>
         </w:rPr>
-        <w:lastRenderedPageBreak/>
         <w:drawing>
           <wp:inline distT="0" distB="0" distL="0" distR="0" wp14:anchorId="4DDBBD12" wp14:editId="01F12A85">
             <wp:extent cx="5219700" cy="2200275"/>
@@ -9175,6 +8743,7 @@
           <w:rFonts w:ascii="Times New Roman" w:hAnsi="Times New Roman" w:cs="Times New Roman"/>
           <w:sz w:val="24"/>
         </w:rPr>
+        <w:lastRenderedPageBreak/>
         <w:t>Los resultados obtenidos son:</w:t>
       </w:r>
     </w:p>
@@ -9384,36 +8953,16 @@
           <w:sz w:val="24"/>
           <w:lang w:val="en-GB"/>
         </w:rPr>
-        <w:t xml:space="preserve"> '(() (+ -) (1 2 3 4)</w:t>
-      </w:r>
-      <w:proofErr w:type="gramStart"/>
-      <w:r>
-        <w:rPr>
-          <w:rFonts w:ascii="Times New Roman" w:hAnsi="Times New Roman" w:cs="Times New Roman"/>
-          <w:i/>
-          <w:sz w:val="24"/>
-          <w:lang w:val="en-GB"/>
-        </w:rPr>
-        <w:t xml:space="preserve">))  </w:t>
-      </w:r>
-      <w:r>
-        <w:rPr>
-          <w:rFonts w:ascii="Times New Roman" w:hAnsi="Times New Roman" w:cs="Times New Roman"/>
-          <w:i/>
-          <w:sz w:val="24"/>
-          <w:lang w:val="en-GB"/>
-        </w:rPr>
-        <w:t xml:space="preserve"> </w:t>
-      </w:r>
-      <w:proofErr w:type="gramEnd"/>
-      <w:r>
-        <w:rPr>
-          <w:rFonts w:ascii="Times New Roman" w:hAnsi="Times New Roman" w:cs="Times New Roman"/>
-          <w:i/>
-          <w:sz w:val="24"/>
-          <w:lang w:val="en-GB"/>
-        </w:rPr>
-        <w:t xml:space="preserve"> </w:t>
+        <w:t xml:space="preserve"> '(() (+ -) (1 2 3 4)))  </w:t>
+      </w:r>
+      <w:r>
+        <w:rPr>
+          <w:rFonts w:ascii="Times New Roman" w:hAnsi="Times New Roman" w:cs="Times New Roman"/>
+          <w:i/>
+          <w:sz w:val="24"/>
+          <w:lang w:val="en-GB"/>
+        </w:rPr>
+        <w:t xml:space="preserve">  </w:t>
       </w:r>
       <w:r>
         <w:rPr>
@@ -9468,17 +9017,7 @@
           <w:sz w:val="24"/>
           <w:lang w:val="en-GB"/>
         </w:rPr>
-        <w:t xml:space="preserve"> '((a b c) () (1 2 3 4)</w:t>
-      </w:r>
-      <w:proofErr w:type="gramStart"/>
-      <w:r>
-        <w:rPr>
-          <w:rFonts w:ascii="Times New Roman" w:hAnsi="Times New Roman" w:cs="Times New Roman"/>
-          <w:i/>
-          <w:sz w:val="24"/>
-          <w:lang w:val="en-GB"/>
-        </w:rPr>
-        <w:t>))</w:t>
+        <w:t xml:space="preserve"> '((a b c) () (1 2 3 4)))</w:t>
       </w:r>
       <w:r>
         <w:rPr>
@@ -9496,17 +9035,7 @@
           <w:sz w:val="24"/>
           <w:lang w:val="en-GB"/>
         </w:rPr>
-        <w:t xml:space="preserve"> ;</w:t>
-      </w:r>
-      <w:proofErr w:type="gramEnd"/>
-      <w:r>
-        <w:rPr>
-          <w:rFonts w:ascii="Times New Roman" w:hAnsi="Times New Roman" w:cs="Times New Roman"/>
-          <w:i/>
-          <w:sz w:val="24"/>
-          <w:lang w:val="en-GB"/>
-        </w:rPr>
-        <w:t>; -&gt; nil</w:t>
+        <w:t xml:space="preserve"> ;; -&gt; nil</w:t>
       </w:r>
     </w:p>
     <w:p>
@@ -9552,17 +9081,7 @@
           <w:sz w:val="24"/>
           <w:lang w:val="en-GB"/>
         </w:rPr>
-        <w:t xml:space="preserve"> '((a b c) (1 2 3 4) ()</w:t>
-      </w:r>
-      <w:proofErr w:type="gramStart"/>
-      <w:r>
-        <w:rPr>
-          <w:rFonts w:ascii="Times New Roman" w:hAnsi="Times New Roman" w:cs="Times New Roman"/>
-          <w:i/>
-          <w:sz w:val="24"/>
-          <w:lang w:val="en-GB"/>
-        </w:rPr>
-        <w:t xml:space="preserve">)) </w:t>
+        <w:t xml:space="preserve"> '((a b c) (1 2 3 4) ())) </w:t>
       </w:r>
       <w:r>
         <w:rPr>
@@ -9580,17 +9099,7 @@
           <w:sz w:val="24"/>
           <w:lang w:val="en-GB"/>
         </w:rPr>
-        <w:t>;</w:t>
-      </w:r>
-      <w:proofErr w:type="gramEnd"/>
-      <w:r>
-        <w:rPr>
-          <w:rFonts w:ascii="Times New Roman" w:hAnsi="Times New Roman" w:cs="Times New Roman"/>
-          <w:i/>
-          <w:sz w:val="24"/>
-          <w:lang w:val="en-GB"/>
-        </w:rPr>
-        <w:t>; -&gt; nil</w:t>
+        <w:t>;; -&gt; nil</w:t>
       </w:r>
     </w:p>
     <w:p>
@@ -9636,27 +9145,7 @@
           <w:sz w:val="24"/>
           <w:lang w:val="en-GB"/>
         </w:rPr>
-        <w:t xml:space="preserve"> '((1 2 3 4)</w:t>
-      </w:r>
-      <w:proofErr w:type="gramStart"/>
-      <w:r>
-        <w:rPr>
-          <w:rFonts w:ascii="Times New Roman" w:hAnsi="Times New Roman" w:cs="Times New Roman"/>
-          <w:i/>
-          <w:sz w:val="24"/>
-          <w:lang w:val="en-GB"/>
-        </w:rPr>
-        <w:t xml:space="preserve">))   </w:t>
-      </w:r>
-      <w:proofErr w:type="gramEnd"/>
-      <w:r>
-        <w:rPr>
-          <w:rFonts w:ascii="Times New Roman" w:hAnsi="Times New Roman" w:cs="Times New Roman"/>
-          <w:i/>
-          <w:sz w:val="24"/>
-          <w:lang w:val="en-GB"/>
-        </w:rPr>
-        <w:t xml:space="preserve">        </w:t>
+        <w:t xml:space="preserve"> '((1 2 3 4)))           </w:t>
       </w:r>
       <w:r>
         <w:rPr>
@@ -9720,27 +9209,7 @@
           <w:sz w:val="24"/>
           <w:lang w:val="en-GB"/>
         </w:rPr>
-        <w:t xml:space="preserve"> '(nil</w:t>
-      </w:r>
-      <w:proofErr w:type="gramStart"/>
-      <w:r>
-        <w:rPr>
-          <w:rFonts w:ascii="Times New Roman" w:hAnsi="Times New Roman" w:cs="Times New Roman"/>
-          <w:i/>
-          <w:sz w:val="24"/>
-          <w:lang w:val="en-GB"/>
-        </w:rPr>
-        <w:t xml:space="preserve">))   </w:t>
-      </w:r>
-      <w:proofErr w:type="gramEnd"/>
-      <w:r>
-        <w:rPr>
-          <w:rFonts w:ascii="Times New Roman" w:hAnsi="Times New Roman" w:cs="Times New Roman"/>
-          <w:i/>
-          <w:sz w:val="24"/>
-          <w:lang w:val="en-GB"/>
-        </w:rPr>
-        <w:t xml:space="preserve">               </w:t>
+        <w:t xml:space="preserve"> '(nil))                  </w:t>
       </w:r>
       <w:r>
         <w:rPr>
@@ -9804,54 +9273,420 @@
           <w:sz w:val="24"/>
           <w:lang w:val="en-GB"/>
         </w:rPr>
+        <w:t xml:space="preserve"> nil)                   </w:t>
+      </w:r>
+      <w:r>
+        <w:rPr>
+          <w:rFonts w:ascii="Times New Roman" w:hAnsi="Times New Roman" w:cs="Times New Roman"/>
+          <w:i/>
+          <w:sz w:val="24"/>
+          <w:lang w:val="en-GB"/>
+        </w:rPr>
+        <w:t xml:space="preserve">       </w:t>
+      </w:r>
+      <w:r>
+        <w:rPr>
+          <w:rFonts w:ascii="Times New Roman" w:hAnsi="Times New Roman" w:cs="Times New Roman"/>
+          <w:i/>
+          <w:sz w:val="24"/>
+          <w:lang w:val="en-GB"/>
+        </w:rPr>
+        <w:t xml:space="preserve">  ;; -&gt; (nil)</w:t>
+      </w:r>
+    </w:p>
+    <w:p>
+      <w:pPr>
+        <w:jc w:val="both"/>
+        <w:rPr>
+          <w:rFonts w:ascii="Times New Roman" w:hAnsi="Times New Roman" w:cs="Times New Roman"/>
+          <w:sz w:val="24"/>
+          <w:lang w:val="en-GB"/>
+        </w:rPr>
+      </w:pPr>
+    </w:p>
+    <w:p>
+      <w:pPr>
+        <w:jc w:val="both"/>
+        <w:rPr>
+          <w:rFonts w:ascii="Times New Roman" w:hAnsi="Times New Roman" w:cs="Times New Roman"/>
+          <w:b/>
+          <w:i/>
+          <w:sz w:val="24"/>
+        </w:rPr>
+      </w:pPr>
+      <w:r>
+        <w:rPr>
+          <w:rFonts w:ascii="Times New Roman" w:hAnsi="Times New Roman" w:cs="Times New Roman"/>
+          <w:b/>
+          <w:i/>
+          <w:sz w:val="24"/>
+        </w:rPr>
+        <w:t>Ejercicio 4</w:t>
+      </w:r>
+      <w:r>
+        <w:rPr>
+          <w:rFonts w:ascii="Times New Roman" w:hAnsi="Times New Roman" w:cs="Times New Roman"/>
+          <w:b/>
+          <w:i/>
+          <w:sz w:val="24"/>
+        </w:rPr>
+        <w:t>:</w:t>
+      </w:r>
+    </w:p>
+    <w:p>
+      <w:pPr>
+        <w:jc w:val="both"/>
+        <w:rPr>
+          <w:rFonts w:ascii="Times New Roman" w:hAnsi="Times New Roman" w:cs="Times New Roman"/>
+          <w:sz w:val="24"/>
+        </w:rPr>
+      </w:pPr>
+      <w:r>
+        <w:rPr>
+          <w:rFonts w:ascii="Times New Roman" w:hAnsi="Times New Roman" w:cs="Times New Roman"/>
+          <w:sz w:val="24"/>
+        </w:rPr>
+        <w:t xml:space="preserve">El apartado </w:t>
+      </w:r>
+      <w:r>
+        <w:rPr>
+          <w:rFonts w:ascii="Times New Roman" w:hAnsi="Times New Roman" w:cs="Times New Roman"/>
+          <w:b/>
+          <w:sz w:val="24"/>
+        </w:rPr>
+        <w:t xml:space="preserve">4.1 </w:t>
+      </w:r>
+      <w:r>
+        <w:rPr>
+          <w:rFonts w:ascii="Times New Roman" w:hAnsi="Times New Roman" w:cs="Times New Roman"/>
+          <w:sz w:val="24"/>
+        </w:rPr>
+        <w:t>nos pide que</w:t>
+      </w:r>
+      <w:r>
+        <w:rPr>
+          <w:rFonts w:ascii="Times New Roman" w:hAnsi="Times New Roman" w:cs="Times New Roman"/>
+          <w:sz w:val="24"/>
+        </w:rPr>
+        <w:t xml:space="preserve"> desarrollemos una serie de funciones necesarias para el desarrollo del árbol de verdad. Hemos implementado las siguientes: </w:t>
+      </w:r>
+    </w:p>
+    <w:p>
+      <w:pPr>
+        <w:pStyle w:val="Prrafodelista"/>
+        <w:numPr>
+          <w:ilvl w:val="0"/>
+          <w:numId w:val="12"/>
+        </w:numPr>
+        <w:jc w:val="both"/>
+        <w:rPr>
+          <w:rFonts w:ascii="Times New Roman" w:hAnsi="Times New Roman" w:cs="Times New Roman"/>
+          <w:sz w:val="24"/>
+        </w:rPr>
+      </w:pPr>
+      <w:r>
+        <w:rPr>
+          <w:rFonts w:ascii="Times New Roman" w:hAnsi="Times New Roman" w:cs="Times New Roman"/>
+          <w:sz w:val="24"/>
+        </w:rPr>
+        <w:t>cambio-implicación</w:t>
+      </w:r>
+    </w:p>
+    <w:p>
+      <w:pPr>
+        <w:pStyle w:val="Prrafodelista"/>
+        <w:jc w:val="both"/>
+        <w:rPr>
+          <w:rFonts w:ascii="Times New Roman" w:hAnsi="Times New Roman" w:cs="Times New Roman"/>
+          <w:sz w:val="24"/>
+        </w:rPr>
+      </w:pPr>
+    </w:p>
+    <w:p>
+      <w:pPr>
+        <w:jc w:val="both"/>
+        <w:rPr>
+          <w:rFonts w:ascii="Bahnschrift SemiLight" w:hAnsi="Bahnschrift SemiLight" w:cs="Times New Roman"/>
+          <w:color w:val="808080" w:themeColor="background1" w:themeShade="80"/>
+        </w:rPr>
+      </w:pPr>
+      <w:r>
+        <w:rPr>
+          <w:rFonts w:ascii="Times New Roman" w:hAnsi="Times New Roman" w:cs="Times New Roman"/>
+          <w:sz w:val="24"/>
+        </w:rPr>
+        <w:tab/>
+      </w:r>
+      <w:proofErr w:type="gramStart"/>
+      <w:r>
+        <w:rPr>
+          <w:rFonts w:ascii="Bahnschrift SemiLight" w:hAnsi="Bahnschrift SemiLight" w:cs="Times New Roman"/>
+          <w:color w:val="808080" w:themeColor="background1" w:themeShade="80"/>
+        </w:rPr>
+        <w:t>Entrada :</w:t>
+      </w:r>
+      <w:proofErr w:type="gramEnd"/>
+      <w:r>
+        <w:rPr>
+          <w:rFonts w:ascii="Bahnschrift SemiLight" w:hAnsi="Bahnschrift SemiLight" w:cs="Times New Roman"/>
+          <w:color w:val="808080" w:themeColor="background1" w:themeShade="80"/>
+        </w:rPr>
         <w:t xml:space="preserve"> </w:t>
       </w:r>
+      <w:r>
+        <w:rPr>
+          <w:rFonts w:ascii="Bahnschrift SemiLight" w:hAnsi="Bahnschrift SemiLight" w:cs="Times New Roman"/>
+          <w:color w:val="808080" w:themeColor="background1" w:themeShade="80"/>
+        </w:rPr>
+        <w:t>una expresión de la forma (=&gt; A B)</w:t>
+      </w:r>
+    </w:p>
+    <w:p>
+      <w:pPr>
+        <w:jc w:val="both"/>
+        <w:rPr>
+          <w:rFonts w:ascii="Bahnschrift SemiLight" w:hAnsi="Bahnschrift SemiLight" w:cs="Times New Roman"/>
+          <w:color w:val="808080" w:themeColor="background1" w:themeShade="80"/>
+        </w:rPr>
+      </w:pPr>
+      <w:r>
+        <w:rPr>
+          <w:rFonts w:ascii="Bahnschrift SemiLight" w:hAnsi="Bahnschrift SemiLight" w:cs="Times New Roman"/>
+          <w:color w:val="808080" w:themeColor="background1" w:themeShade="80"/>
+        </w:rPr>
+        <w:tab/>
+      </w:r>
       <w:proofErr w:type="gramStart"/>
       <w:r>
         <w:rPr>
-          <w:rFonts w:ascii="Times New Roman" w:hAnsi="Times New Roman" w:cs="Times New Roman"/>
-          <w:i/>
-          <w:sz w:val="24"/>
-          <w:lang w:val="en-GB"/>
-        </w:rPr>
-        <w:t xml:space="preserve">nil)   </w:t>
+          <w:rFonts w:ascii="Bahnschrift SemiLight" w:hAnsi="Bahnschrift SemiLight" w:cs="Times New Roman"/>
+          <w:color w:val="808080" w:themeColor="background1" w:themeShade="80"/>
+        </w:rPr>
+        <w:t>Salida :</w:t>
       </w:r>
       <w:proofErr w:type="gramEnd"/>
       <w:r>
         <w:rPr>
-          <w:rFonts w:ascii="Times New Roman" w:hAnsi="Times New Roman" w:cs="Times New Roman"/>
-          <w:i/>
-          <w:sz w:val="24"/>
-          <w:lang w:val="en-GB"/>
-        </w:rPr>
-        <w:t xml:space="preserve">                </w:t>
-      </w:r>
-      <w:r>
-        <w:rPr>
-          <w:rFonts w:ascii="Times New Roman" w:hAnsi="Times New Roman" w:cs="Times New Roman"/>
-          <w:i/>
-          <w:sz w:val="24"/>
-          <w:lang w:val="en-GB"/>
-        </w:rPr>
-        <w:t xml:space="preserve">       </w:t>
-      </w:r>
-      <w:r>
-        <w:rPr>
-          <w:rFonts w:ascii="Times New Roman" w:hAnsi="Times New Roman" w:cs="Times New Roman"/>
-          <w:i/>
-          <w:sz w:val="24"/>
-          <w:lang w:val="en-GB"/>
-        </w:rPr>
-        <w:t xml:space="preserve">  ;; -&gt; (nil)</w:t>
-      </w:r>
-    </w:p>
-    <w:p>
-      <w:pPr>
-        <w:jc w:val="both"/>
-        <w:rPr>
-          <w:rFonts w:ascii="Times New Roman" w:hAnsi="Times New Roman" w:cs="Times New Roman"/>
-          <w:sz w:val="24"/>
-          <w:lang w:val="en-GB"/>
+          <w:rFonts w:ascii="Bahnschrift SemiLight" w:hAnsi="Bahnschrift SemiLight" w:cs="Times New Roman"/>
+          <w:color w:val="808080" w:themeColor="background1" w:themeShade="80"/>
+        </w:rPr>
+        <w:t xml:space="preserve"> </w:t>
+      </w:r>
+      <w:r>
+        <w:rPr>
+          <w:rFonts w:ascii="Bahnschrift SemiLight" w:hAnsi="Bahnschrift SemiLight" w:cs="Times New Roman"/>
+          <w:color w:val="808080" w:themeColor="background1" w:themeShade="80"/>
+        </w:rPr>
+        <w:t>la expresión de la forma (v (! A) B)</w:t>
+      </w:r>
+    </w:p>
+    <w:p>
+      <w:pPr>
+        <w:jc w:val="both"/>
+        <w:rPr>
+          <w:rFonts w:ascii="Bahnschrift SemiLight" w:hAnsi="Bahnschrift SemiLight" w:cs="Times New Roman"/>
+          <w:color w:val="808080" w:themeColor="background1" w:themeShade="80"/>
+        </w:rPr>
+      </w:pPr>
+      <w:r>
+        <w:rPr>
+          <w:rFonts w:ascii="Bahnschrift SemiLight" w:hAnsi="Bahnschrift SemiLight" w:cs="Times New Roman"/>
+          <w:color w:val="808080" w:themeColor="background1" w:themeShade="80"/>
+        </w:rPr>
+        <w:tab/>
+      </w:r>
+      <w:proofErr w:type="gramStart"/>
+      <w:r>
+        <w:rPr>
+          <w:rFonts w:ascii="Bahnschrift SemiLight" w:hAnsi="Bahnschrift SemiLight" w:cs="Times New Roman"/>
+          <w:color w:val="808080" w:themeColor="background1" w:themeShade="80"/>
+        </w:rPr>
+        <w:t>c</w:t>
+      </w:r>
+      <w:r>
+        <w:rPr>
+          <w:rFonts w:ascii="Bahnschrift SemiLight" w:hAnsi="Bahnschrift SemiLight" w:cs="Times New Roman"/>
+          <w:color w:val="808080" w:themeColor="background1" w:themeShade="80"/>
+        </w:rPr>
+        <w:t>ambio-</w:t>
+      </w:r>
+      <w:proofErr w:type="spellStart"/>
+      <w:r>
+        <w:rPr>
+          <w:rFonts w:ascii="Bahnschrift SemiLight" w:hAnsi="Bahnschrift SemiLight" w:cs="Times New Roman"/>
+          <w:color w:val="808080" w:themeColor="background1" w:themeShade="80"/>
+        </w:rPr>
+        <w:t>implicacion</w:t>
+      </w:r>
+      <w:proofErr w:type="spellEnd"/>
+      <w:proofErr w:type="gramEnd"/>
+      <w:r>
+        <w:rPr>
+          <w:rFonts w:ascii="Bahnschrift SemiLight" w:hAnsi="Bahnschrift SemiLight" w:cs="Times New Roman"/>
+          <w:color w:val="808080" w:themeColor="background1" w:themeShade="80"/>
+        </w:rPr>
+        <w:t xml:space="preserve"> </w:t>
+      </w:r>
+      <w:r>
+        <w:rPr>
+          <w:rFonts w:ascii="Bahnschrift SemiLight" w:hAnsi="Bahnschrift SemiLight" w:cs="Times New Roman"/>
+          <w:color w:val="808080" w:themeColor="background1" w:themeShade="80"/>
+        </w:rPr>
+        <w:t>(</w:t>
+      </w:r>
+      <w:proofErr w:type="spellStart"/>
+      <w:r>
+        <w:rPr>
+          <w:rFonts w:ascii="Bahnschrift SemiLight" w:hAnsi="Bahnschrift SemiLight" w:cs="Times New Roman"/>
+          <w:color w:val="808080" w:themeColor="background1" w:themeShade="80"/>
+        </w:rPr>
+        <w:t>expr</w:t>
+      </w:r>
+      <w:proofErr w:type="spellEnd"/>
+      <w:r>
+        <w:rPr>
+          <w:rFonts w:ascii="Bahnschrift SemiLight" w:hAnsi="Bahnschrift SemiLight" w:cs="Times New Roman"/>
+          <w:color w:val="808080" w:themeColor="background1" w:themeShade="80"/>
+        </w:rPr>
+        <w:t>)</w:t>
+      </w:r>
+    </w:p>
+    <w:p>
+      <w:pPr>
+        <w:ind w:left="1416"/>
+        <w:jc w:val="both"/>
+        <w:rPr>
+          <w:rFonts w:ascii="Bahnschrift SemiLight" w:hAnsi="Bahnschrift SemiLight" w:cs="Times New Roman"/>
+          <w:color w:val="808080" w:themeColor="background1" w:themeShade="80"/>
+        </w:rPr>
+      </w:pPr>
+      <w:r>
+        <w:rPr>
+          <w:noProof/>
+          <w:lang w:eastAsia="es-ES"/>
+        </w:rPr>
+        <w:drawing>
+          <wp:anchor distT="0" distB="0" distL="114300" distR="114300" simplePos="0" relativeHeight="251681792" behindDoc="0" locked="0" layoutInCell="1" allowOverlap="1" wp14:anchorId="1A7195C0" wp14:editId="50A0AFDA">
+            <wp:simplePos x="0" y="0"/>
+            <wp:positionH relativeFrom="margin">
+              <wp:align>left</wp:align>
+            </wp:positionH>
+            <wp:positionV relativeFrom="paragraph">
+              <wp:posOffset>677545</wp:posOffset>
+            </wp:positionV>
+            <wp:extent cx="5400040" cy="1303655"/>
+            <wp:effectExtent l="0" t="0" r="0" b="0"/>
+            <wp:wrapSquare wrapText="bothSides"/>
+            <wp:docPr id="2" name="Imagen 2"/>
+            <wp:cNvGraphicFramePr>
+              <a:graphicFrameLocks xmlns:a="http://schemas.openxmlformats.org/drawingml/2006/main" noChangeAspect="1"/>
+            </wp:cNvGraphicFramePr>
+            <a:graphic xmlns:a="http://schemas.openxmlformats.org/drawingml/2006/main">
+              <a:graphicData uri="http://schemas.openxmlformats.org/drawingml/2006/picture">
+                <pic:pic xmlns:pic="http://schemas.openxmlformats.org/drawingml/2006/picture">
+                  <pic:nvPicPr>
+                    <pic:cNvPr id="1" name=""/>
+                    <pic:cNvPicPr/>
+                  </pic:nvPicPr>
+                  <pic:blipFill>
+                    <a:blip r:embed="rId21"/>
+                    <a:stretch>
+                      <a:fillRect/>
+                    </a:stretch>
+                  </pic:blipFill>
+                  <pic:spPr>
+                    <a:xfrm>
+                      <a:off x="0" y="0"/>
+                      <a:ext cx="5400040" cy="1303655"/>
+                    </a:xfrm>
+                    <a:prstGeom prst="rect">
+                      <a:avLst/>
+                    </a:prstGeom>
+                  </pic:spPr>
+                </pic:pic>
+              </a:graphicData>
+            </a:graphic>
+          </wp:anchor>
+        </w:drawing>
+      </w:r>
+      <w:r>
+        <w:rPr>
+          <w:rFonts w:ascii="Bahnschrift SemiLight" w:hAnsi="Bahnschrift SemiLight" w:cs="Times New Roman"/>
+          <w:color w:val="808080" w:themeColor="background1" w:themeShade="80"/>
+        </w:rPr>
+        <w:t>Devuelve una lista cuyo primer elemento es v</w:t>
+      </w:r>
+      <w:r>
+        <w:rPr>
+          <w:rFonts w:ascii="Bahnschrift SemiLight" w:hAnsi="Bahnschrift SemiLight" w:cs="Times New Roman"/>
+          <w:color w:val="808080" w:themeColor="background1" w:themeShade="80"/>
+        </w:rPr>
+        <w:t xml:space="preserve">, el segundo es la </w:t>
+      </w:r>
+      <w:proofErr w:type="gramStart"/>
+      <w:r>
+        <w:rPr>
+          <w:rFonts w:ascii="Bahnschrift SemiLight" w:hAnsi="Bahnschrift SemiLight" w:cs="Times New Roman"/>
+          <w:color w:val="808080" w:themeColor="background1" w:themeShade="80"/>
+        </w:rPr>
+        <w:t>lista !</w:t>
+      </w:r>
+      <w:proofErr w:type="gramEnd"/>
+      <w:r>
+        <w:rPr>
+          <w:rFonts w:ascii="Bahnschrift SemiLight" w:hAnsi="Bahnschrift SemiLight" w:cs="Times New Roman"/>
+          <w:color w:val="808080" w:themeColor="background1" w:themeShade="80"/>
+        </w:rPr>
+        <w:t xml:space="preserve"> + </w:t>
+      </w:r>
+      <w:proofErr w:type="gramStart"/>
+      <w:r>
+        <w:rPr>
+          <w:rFonts w:ascii="Bahnschrift SemiLight" w:hAnsi="Bahnschrift SemiLight" w:cs="Times New Roman"/>
+          <w:color w:val="808080" w:themeColor="background1" w:themeShade="80"/>
+        </w:rPr>
+        <w:t>segundo</w:t>
+      </w:r>
+      <w:proofErr w:type="gramEnd"/>
+      <w:r>
+        <w:rPr>
+          <w:rFonts w:ascii="Bahnschrift SemiLight" w:hAnsi="Bahnschrift SemiLight" w:cs="Times New Roman"/>
+          <w:color w:val="808080" w:themeColor="background1" w:themeShade="80"/>
+        </w:rPr>
+        <w:t xml:space="preserve"> elemento de </w:t>
+      </w:r>
+      <w:proofErr w:type="spellStart"/>
+      <w:r>
+        <w:rPr>
+          <w:rFonts w:ascii="Bahnschrift SemiLight" w:hAnsi="Bahnschrift SemiLight" w:cs="Times New Roman"/>
+          <w:color w:val="808080" w:themeColor="background1" w:themeShade="80"/>
+        </w:rPr>
+        <w:t>expr</w:t>
+      </w:r>
+      <w:proofErr w:type="spellEnd"/>
+      <w:r>
+        <w:rPr>
+          <w:rFonts w:ascii="Bahnschrift SemiLight" w:hAnsi="Bahnschrift SemiLight" w:cs="Times New Roman"/>
+          <w:color w:val="808080" w:themeColor="background1" w:themeShade="80"/>
+        </w:rPr>
+        <w:t xml:space="preserve">, y el tercero es el tercer elemento de </w:t>
+      </w:r>
+      <w:proofErr w:type="spellStart"/>
+      <w:r>
+        <w:rPr>
+          <w:rFonts w:ascii="Bahnschrift SemiLight" w:hAnsi="Bahnschrift SemiLight" w:cs="Times New Roman"/>
+          <w:color w:val="808080" w:themeColor="background1" w:themeShade="80"/>
+        </w:rPr>
+        <w:t>expr</w:t>
+      </w:r>
+      <w:proofErr w:type="spellEnd"/>
+    </w:p>
+    <w:p>
+      <w:pPr>
+        <w:jc w:val="both"/>
+        <w:rPr>
+          <w:rFonts w:ascii="Bahnschrift SemiLight" w:hAnsi="Bahnschrift SemiLight" w:cs="Times New Roman"/>
+          <w:color w:val="808080" w:themeColor="background1" w:themeShade="80"/>
         </w:rPr>
       </w:pPr>
     </w:p>
@@ -9863,17 +9698,483 @@
         <w:rPr>
           <w:rFonts w:ascii="Times New Roman" w:hAnsi="Times New Roman" w:cs="Times New Roman"/>
           <w:sz w:val="24"/>
-          <w:lang w:val="en-GB"/>
-        </w:rPr>
-      </w:pPr>
-      <w:r>
-        <w:rPr>
-          <w:rFonts w:ascii="Times New Roman" w:hAnsi="Times New Roman" w:cs="Times New Roman"/>
-          <w:sz w:val="24"/>
-          <w:lang w:val="en-GB"/>
+        </w:rPr>
+      </w:pPr>
+    </w:p>
+    <w:p>
+      <w:pPr>
+        <w:jc w:val="both"/>
+        <w:rPr>
+          <w:rFonts w:ascii="Times New Roman" w:hAnsi="Times New Roman" w:cs="Times New Roman"/>
+          <w:b/>
+          <w:i/>
+          <w:sz w:val="24"/>
+        </w:rPr>
+      </w:pPr>
+    </w:p>
+    <w:p>
+      <w:pPr>
+        <w:jc w:val="both"/>
+        <w:rPr>
+          <w:rFonts w:ascii="Times New Roman" w:hAnsi="Times New Roman" w:cs="Times New Roman"/>
+          <w:b/>
+          <w:i/>
+          <w:sz w:val="24"/>
+        </w:rPr>
+      </w:pPr>
+    </w:p>
+    <w:p>
+      <w:pPr>
+        <w:jc w:val="both"/>
+        <w:rPr>
+          <w:rFonts w:ascii="Times New Roman" w:hAnsi="Times New Roman" w:cs="Times New Roman"/>
+          <w:b/>
+          <w:i/>
+          <w:sz w:val="24"/>
+        </w:rPr>
+      </w:pPr>
+    </w:p>
+    <w:p>
+      <w:pPr>
+        <w:pStyle w:val="Prrafodelista"/>
+        <w:numPr>
+          <w:ilvl w:val="0"/>
+          <w:numId w:val="12"/>
+        </w:numPr>
+        <w:jc w:val="both"/>
+        <w:rPr>
+          <w:rFonts w:ascii="Times New Roman" w:hAnsi="Times New Roman" w:cs="Times New Roman"/>
+          <w:sz w:val="24"/>
+        </w:rPr>
+      </w:pPr>
+      <w:r>
+        <w:rPr>
+          <w:rFonts w:ascii="Times New Roman" w:hAnsi="Times New Roman" w:cs="Times New Roman"/>
+          <w:sz w:val="24"/>
+        </w:rPr>
+        <w:lastRenderedPageBreak/>
+        <w:t>cambio-doble-</w:t>
+      </w:r>
+      <w:proofErr w:type="spellStart"/>
+      <w:r>
+        <w:rPr>
+          <w:rFonts w:ascii="Times New Roman" w:hAnsi="Times New Roman" w:cs="Times New Roman"/>
+          <w:sz w:val="24"/>
+        </w:rPr>
+        <w:t>implicacion</w:t>
+      </w:r>
+      <w:proofErr w:type="spellEnd"/>
+    </w:p>
+    <w:p>
+      <w:pPr>
+        <w:ind w:firstLine="708"/>
+        <w:jc w:val="both"/>
+        <w:rPr>
+          <w:rFonts w:ascii="Bahnschrift SemiLight" w:hAnsi="Bahnschrift SemiLight" w:cs="Times New Roman"/>
+          <w:color w:val="808080" w:themeColor="background1" w:themeShade="80"/>
+        </w:rPr>
+      </w:pPr>
+    </w:p>
+    <w:p>
+      <w:pPr>
+        <w:ind w:firstLine="708"/>
+        <w:jc w:val="both"/>
+        <w:rPr>
+          <w:rFonts w:ascii="Bahnschrift SemiLight" w:hAnsi="Bahnschrift SemiLight" w:cs="Times New Roman"/>
+          <w:color w:val="808080" w:themeColor="background1" w:themeShade="80"/>
+        </w:rPr>
+      </w:pPr>
+      <w:r>
+        <w:rPr>
+          <w:rFonts w:ascii="Bahnschrift SemiLight" w:hAnsi="Bahnschrift SemiLight" w:cs="Times New Roman"/>
+          <w:color w:val="808080" w:themeColor="background1" w:themeShade="80"/>
+        </w:rPr>
+        <w:t>Entrada:</w:t>
+      </w:r>
+      <w:r>
+        <w:rPr>
+          <w:rFonts w:ascii="Bahnschrift SemiLight" w:hAnsi="Bahnschrift SemiLight" w:cs="Times New Roman"/>
+          <w:color w:val="808080" w:themeColor="background1" w:themeShade="80"/>
+        </w:rPr>
+        <w:t xml:space="preserve"> </w:t>
+      </w:r>
+      <w:r>
+        <w:rPr>
+          <w:rFonts w:ascii="Bahnschrift SemiLight" w:hAnsi="Bahnschrift SemiLight" w:cs="Times New Roman"/>
+          <w:color w:val="808080" w:themeColor="background1" w:themeShade="80"/>
+        </w:rPr>
+        <w:t>una expresión de la forma (</w:t>
+      </w:r>
+      <w:r>
+        <w:rPr>
+          <w:rFonts w:ascii="Bahnschrift SemiLight" w:hAnsi="Bahnschrift SemiLight" w:cs="Times New Roman"/>
+          <w:color w:val="808080" w:themeColor="background1" w:themeShade="80"/>
+        </w:rPr>
+        <w:t>&lt;</w:t>
+      </w:r>
+      <w:r>
+        <w:rPr>
+          <w:rFonts w:ascii="Bahnschrift SemiLight" w:hAnsi="Bahnschrift SemiLight" w:cs="Times New Roman"/>
+          <w:color w:val="808080" w:themeColor="background1" w:themeShade="80"/>
+        </w:rPr>
+        <w:t>=&gt; A B)</w:t>
+      </w:r>
+    </w:p>
+    <w:p>
+      <w:pPr>
+        <w:jc w:val="both"/>
+        <w:rPr>
+          <w:rFonts w:ascii="Bahnschrift SemiLight" w:hAnsi="Bahnschrift SemiLight" w:cs="Times New Roman"/>
+          <w:color w:val="808080" w:themeColor="background1" w:themeShade="80"/>
+        </w:rPr>
+      </w:pPr>
+      <w:r>
+        <w:rPr>
+          <w:rFonts w:ascii="Bahnschrift SemiLight" w:hAnsi="Bahnschrift SemiLight" w:cs="Times New Roman"/>
+          <w:color w:val="808080" w:themeColor="background1" w:themeShade="80"/>
         </w:rPr>
         <w:tab/>
       </w:r>
+      <w:r>
+        <w:rPr>
+          <w:rFonts w:ascii="Bahnschrift SemiLight" w:hAnsi="Bahnschrift SemiLight" w:cs="Times New Roman"/>
+          <w:color w:val="808080" w:themeColor="background1" w:themeShade="80"/>
+        </w:rPr>
+        <w:t>Salida:</w:t>
+      </w:r>
+      <w:r>
+        <w:rPr>
+          <w:rFonts w:ascii="Bahnschrift SemiLight" w:hAnsi="Bahnschrift SemiLight" w:cs="Times New Roman"/>
+          <w:color w:val="808080" w:themeColor="background1" w:themeShade="80"/>
+        </w:rPr>
+        <w:t xml:space="preserve"> </w:t>
+      </w:r>
+      <w:r>
+        <w:rPr>
+          <w:rFonts w:ascii="Bahnschrift SemiLight" w:hAnsi="Bahnschrift SemiLight" w:cs="Times New Roman"/>
+          <w:color w:val="808080" w:themeColor="background1" w:themeShade="80"/>
+        </w:rPr>
+        <w:t>la expresión de la forma</w:t>
+      </w:r>
+      <w:r>
+        <w:rPr>
+          <w:rFonts w:ascii="Bahnschrift SemiLight" w:hAnsi="Bahnschrift SemiLight" w:cs="Times New Roman"/>
+          <w:color w:val="808080" w:themeColor="background1" w:themeShade="80"/>
+        </w:rPr>
+        <w:t xml:space="preserve"> (^</w:t>
+      </w:r>
+      <w:r>
+        <w:rPr>
+          <w:rFonts w:ascii="Bahnschrift SemiLight" w:hAnsi="Bahnschrift SemiLight" w:cs="Times New Roman"/>
+          <w:color w:val="808080" w:themeColor="background1" w:themeShade="80"/>
+        </w:rPr>
+        <w:t xml:space="preserve"> (v (</w:t>
+      </w:r>
+      <w:proofErr w:type="gramStart"/>
+      <w:r>
+        <w:rPr>
+          <w:rFonts w:ascii="Bahnschrift SemiLight" w:hAnsi="Bahnschrift SemiLight" w:cs="Times New Roman"/>
+          <w:color w:val="808080" w:themeColor="background1" w:themeShade="80"/>
+        </w:rPr>
+        <w:t>!</w:t>
+      </w:r>
+      <w:proofErr w:type="gramEnd"/>
+      <w:r>
+        <w:rPr>
+          <w:rFonts w:ascii="Bahnschrift SemiLight" w:hAnsi="Bahnschrift SemiLight" w:cs="Times New Roman"/>
+          <w:color w:val="808080" w:themeColor="background1" w:themeShade="80"/>
+        </w:rPr>
+        <w:t xml:space="preserve"> A) B)</w:t>
+      </w:r>
+      <w:r>
+        <w:rPr>
+          <w:rFonts w:ascii="Bahnschrift SemiLight" w:hAnsi="Bahnschrift SemiLight" w:cs="Times New Roman"/>
+          <w:color w:val="808080" w:themeColor="background1" w:themeShade="80"/>
+        </w:rPr>
+        <w:t xml:space="preserve"> (v (</w:t>
+      </w:r>
+      <w:proofErr w:type="gramStart"/>
+      <w:r>
+        <w:rPr>
+          <w:rFonts w:ascii="Bahnschrift SemiLight" w:hAnsi="Bahnschrift SemiLight" w:cs="Times New Roman"/>
+          <w:color w:val="808080" w:themeColor="background1" w:themeShade="80"/>
+        </w:rPr>
+        <w:t>!</w:t>
+      </w:r>
+      <w:proofErr w:type="gramEnd"/>
+      <w:r>
+        <w:rPr>
+          <w:rFonts w:ascii="Bahnschrift SemiLight" w:hAnsi="Bahnschrift SemiLight" w:cs="Times New Roman"/>
+          <w:color w:val="808080" w:themeColor="background1" w:themeShade="80"/>
+        </w:rPr>
+        <w:t xml:space="preserve"> B) </w:t>
+      </w:r>
+      <w:proofErr w:type="gramStart"/>
+      <w:r>
+        <w:rPr>
+          <w:rFonts w:ascii="Bahnschrift SemiLight" w:hAnsi="Bahnschrift SemiLight" w:cs="Times New Roman"/>
+          <w:color w:val="808080" w:themeColor="background1" w:themeShade="80"/>
+        </w:rPr>
+        <w:t>A )</w:t>
+      </w:r>
+      <w:proofErr w:type="gramEnd"/>
+      <w:r>
+        <w:rPr>
+          <w:rFonts w:ascii="Bahnschrift SemiLight" w:hAnsi="Bahnschrift SemiLight" w:cs="Times New Roman"/>
+          <w:color w:val="808080" w:themeColor="background1" w:themeShade="80"/>
+        </w:rPr>
+        <w:t>)</w:t>
+      </w:r>
+    </w:p>
+    <w:p>
+      <w:pPr>
+        <w:jc w:val="both"/>
+        <w:rPr>
+          <w:rFonts w:ascii="Bahnschrift SemiLight" w:hAnsi="Bahnschrift SemiLight" w:cs="Times New Roman"/>
+          <w:color w:val="808080" w:themeColor="background1" w:themeShade="80"/>
+        </w:rPr>
+      </w:pPr>
+      <w:r>
+        <w:rPr>
+          <w:rFonts w:ascii="Bahnschrift SemiLight" w:hAnsi="Bahnschrift SemiLight" w:cs="Times New Roman"/>
+          <w:color w:val="808080" w:themeColor="background1" w:themeShade="80"/>
+        </w:rPr>
+        <w:tab/>
+      </w:r>
+      <w:proofErr w:type="gramStart"/>
+      <w:r>
+        <w:rPr>
+          <w:rFonts w:ascii="Bahnschrift SemiLight" w:hAnsi="Bahnschrift SemiLight" w:cs="Times New Roman"/>
+          <w:color w:val="808080" w:themeColor="background1" w:themeShade="80"/>
+        </w:rPr>
+        <w:t>c</w:t>
+      </w:r>
+      <w:r>
+        <w:rPr>
+          <w:rFonts w:ascii="Bahnschrift SemiLight" w:hAnsi="Bahnschrift SemiLight" w:cs="Times New Roman"/>
+          <w:color w:val="808080" w:themeColor="background1" w:themeShade="80"/>
+        </w:rPr>
+        <w:t>ambio-</w:t>
+      </w:r>
+      <w:r>
+        <w:rPr>
+          <w:rFonts w:ascii="Bahnschrift SemiLight" w:hAnsi="Bahnschrift SemiLight" w:cs="Times New Roman"/>
+          <w:color w:val="808080" w:themeColor="background1" w:themeShade="80"/>
+        </w:rPr>
+        <w:t>doble-</w:t>
+      </w:r>
+      <w:proofErr w:type="spellStart"/>
+      <w:r>
+        <w:rPr>
+          <w:rFonts w:ascii="Bahnschrift SemiLight" w:hAnsi="Bahnschrift SemiLight" w:cs="Times New Roman"/>
+          <w:color w:val="808080" w:themeColor="background1" w:themeShade="80"/>
+        </w:rPr>
+        <w:t>implicacion</w:t>
+      </w:r>
+      <w:proofErr w:type="spellEnd"/>
+      <w:proofErr w:type="gramEnd"/>
+      <w:r>
+        <w:rPr>
+          <w:rFonts w:ascii="Bahnschrift SemiLight" w:hAnsi="Bahnschrift SemiLight" w:cs="Times New Roman"/>
+          <w:color w:val="808080" w:themeColor="background1" w:themeShade="80"/>
+        </w:rPr>
+        <w:t xml:space="preserve"> </w:t>
+      </w:r>
+      <w:r>
+        <w:rPr>
+          <w:rFonts w:ascii="Bahnschrift SemiLight" w:hAnsi="Bahnschrift SemiLight" w:cs="Times New Roman"/>
+          <w:color w:val="808080" w:themeColor="background1" w:themeShade="80"/>
+        </w:rPr>
+        <w:t>(</w:t>
+      </w:r>
+      <w:proofErr w:type="spellStart"/>
+      <w:r>
+        <w:rPr>
+          <w:rFonts w:ascii="Bahnschrift SemiLight" w:hAnsi="Bahnschrift SemiLight" w:cs="Times New Roman"/>
+          <w:color w:val="808080" w:themeColor="background1" w:themeShade="80"/>
+        </w:rPr>
+        <w:t>expr</w:t>
+      </w:r>
+      <w:proofErr w:type="spellEnd"/>
+      <w:r>
+        <w:rPr>
+          <w:rFonts w:ascii="Bahnschrift SemiLight" w:hAnsi="Bahnschrift SemiLight" w:cs="Times New Roman"/>
+          <w:color w:val="808080" w:themeColor="background1" w:themeShade="80"/>
+        </w:rPr>
+        <w:t>)</w:t>
+      </w:r>
+    </w:p>
+    <w:p>
+      <w:pPr>
+        <w:ind w:left="1416"/>
+        <w:jc w:val="both"/>
+        <w:rPr>
+          <w:rFonts w:ascii="Bahnschrift SemiLight" w:hAnsi="Bahnschrift SemiLight" w:cs="Times New Roman"/>
+          <w:color w:val="808080" w:themeColor="background1" w:themeShade="80"/>
+        </w:rPr>
+      </w:pPr>
+      <w:bookmarkStart w:id="0" w:name="_GoBack"/>
+      <w:r>
+        <w:rPr>
+          <w:noProof/>
+          <w:lang w:eastAsia="es-ES"/>
+        </w:rPr>
+        <w:drawing>
+          <wp:anchor distT="0" distB="0" distL="114300" distR="114300" simplePos="0" relativeHeight="251683840" behindDoc="0" locked="0" layoutInCell="1" allowOverlap="1" wp14:anchorId="550A83CC" wp14:editId="5487F825">
+            <wp:simplePos x="0" y="0"/>
+            <wp:positionH relativeFrom="margin">
+              <wp:align>right</wp:align>
+            </wp:positionH>
+            <wp:positionV relativeFrom="paragraph">
+              <wp:posOffset>967105</wp:posOffset>
+            </wp:positionV>
+            <wp:extent cx="5400040" cy="1699260"/>
+            <wp:effectExtent l="0" t="0" r="0" b="0"/>
+            <wp:wrapSquare wrapText="bothSides"/>
+            <wp:docPr id="9" name="Imagen 9"/>
+            <wp:cNvGraphicFramePr>
+              <a:graphicFrameLocks xmlns:a="http://schemas.openxmlformats.org/drawingml/2006/main" noChangeAspect="1"/>
+            </wp:cNvGraphicFramePr>
+            <a:graphic xmlns:a="http://schemas.openxmlformats.org/drawingml/2006/main">
+              <a:graphicData uri="http://schemas.openxmlformats.org/drawingml/2006/picture">
+                <pic:pic xmlns:pic="http://schemas.openxmlformats.org/drawingml/2006/picture">
+                  <pic:nvPicPr>
+                    <pic:cNvPr id="1" name=""/>
+                    <pic:cNvPicPr/>
+                  </pic:nvPicPr>
+                  <pic:blipFill>
+                    <a:blip r:embed="rId22"/>
+                    <a:stretch>
+                      <a:fillRect/>
+                    </a:stretch>
+                  </pic:blipFill>
+                  <pic:spPr>
+                    <a:xfrm>
+                      <a:off x="0" y="0"/>
+                      <a:ext cx="5400040" cy="1699260"/>
+                    </a:xfrm>
+                    <a:prstGeom prst="rect">
+                      <a:avLst/>
+                    </a:prstGeom>
+                  </pic:spPr>
+                </pic:pic>
+              </a:graphicData>
+            </a:graphic>
+          </wp:anchor>
+        </w:drawing>
+      </w:r>
+      <w:bookmarkEnd w:id="0"/>
+      <w:r>
+        <w:rPr>
+          <w:rFonts w:ascii="Bahnschrift SemiLight" w:hAnsi="Bahnschrift SemiLight" w:cs="Times New Roman"/>
+          <w:color w:val="808080" w:themeColor="background1" w:themeShade="80"/>
+        </w:rPr>
+        <w:t xml:space="preserve">Devuelve una lista cuyo primer elemento </w:t>
+      </w:r>
+      <w:r>
+        <w:rPr>
+          <w:rFonts w:ascii="Bahnschrift SemiLight" w:hAnsi="Bahnschrift SemiLight" w:cs="Times New Roman"/>
+          <w:color w:val="808080" w:themeColor="background1" w:themeShade="80"/>
+        </w:rPr>
+        <w:t>es ^</w:t>
+      </w:r>
+      <w:r>
+        <w:rPr>
+          <w:rFonts w:ascii="Bahnschrift SemiLight" w:hAnsi="Bahnschrift SemiLight" w:cs="Times New Roman"/>
+          <w:color w:val="808080" w:themeColor="background1" w:themeShade="80"/>
+        </w:rPr>
+        <w:t xml:space="preserve">, el segundo es </w:t>
+      </w:r>
+      <w:r>
+        <w:rPr>
+          <w:rFonts w:ascii="Bahnschrift SemiLight" w:hAnsi="Bahnschrift SemiLight" w:cs="Times New Roman"/>
+          <w:color w:val="808080" w:themeColor="background1" w:themeShade="80"/>
+        </w:rPr>
+        <w:t>el resultado de llamar a cambio-</w:t>
+      </w:r>
+      <w:proofErr w:type="spellStart"/>
+      <w:proofErr w:type="gramStart"/>
+      <w:r>
+        <w:rPr>
+          <w:rFonts w:ascii="Bahnschrift SemiLight" w:hAnsi="Bahnschrift SemiLight" w:cs="Times New Roman"/>
+          <w:color w:val="808080" w:themeColor="background1" w:themeShade="80"/>
+        </w:rPr>
+        <w:t>implicacion</w:t>
+      </w:r>
+      <w:proofErr w:type="spellEnd"/>
+      <w:r>
+        <w:rPr>
+          <w:rFonts w:ascii="Bahnschrift SemiLight" w:hAnsi="Bahnschrift SemiLight" w:cs="Times New Roman"/>
+          <w:color w:val="808080" w:themeColor="background1" w:themeShade="80"/>
+        </w:rPr>
+        <w:t>(</w:t>
+      </w:r>
+      <w:proofErr w:type="spellStart"/>
+      <w:proofErr w:type="gramEnd"/>
+      <w:r>
+        <w:rPr>
+          <w:rFonts w:ascii="Bahnschrift SemiLight" w:hAnsi="Bahnschrift SemiLight" w:cs="Times New Roman"/>
+          <w:color w:val="808080" w:themeColor="background1" w:themeShade="80"/>
+        </w:rPr>
+        <w:t>expr</w:t>
+      </w:r>
+      <w:proofErr w:type="spellEnd"/>
+      <w:r>
+        <w:rPr>
+          <w:rFonts w:ascii="Bahnschrift SemiLight" w:hAnsi="Bahnschrift SemiLight" w:cs="Times New Roman"/>
+          <w:color w:val="808080" w:themeColor="background1" w:themeShade="80"/>
+        </w:rPr>
+        <w:t>) y el tercero el resultado de llamar a cambio-</w:t>
+      </w:r>
+      <w:proofErr w:type="spellStart"/>
+      <w:r>
+        <w:rPr>
+          <w:rFonts w:ascii="Bahnschrift SemiLight" w:hAnsi="Bahnschrift SemiLight" w:cs="Times New Roman"/>
+          <w:color w:val="808080" w:themeColor="background1" w:themeShade="80"/>
+        </w:rPr>
+        <w:t>implicacion</w:t>
+      </w:r>
+      <w:r>
+        <w:rPr>
+          <w:rFonts w:ascii="Bahnschrift SemiLight" w:hAnsi="Bahnschrift SemiLight" w:cs="Times New Roman"/>
+          <w:color w:val="808080" w:themeColor="background1" w:themeShade="80"/>
+        </w:rPr>
+        <w:t>,pasándole</w:t>
+      </w:r>
+      <w:proofErr w:type="spellEnd"/>
+      <w:r>
+        <w:rPr>
+          <w:rFonts w:ascii="Bahnschrift SemiLight" w:hAnsi="Bahnschrift SemiLight" w:cs="Times New Roman"/>
+          <w:color w:val="808080" w:themeColor="background1" w:themeShade="80"/>
+        </w:rPr>
+        <w:t xml:space="preserve"> esta vez como argumento una expresión resultante de permutar el segundo elemento de </w:t>
+      </w:r>
+      <w:proofErr w:type="spellStart"/>
+      <w:r>
+        <w:rPr>
+          <w:rFonts w:ascii="Bahnschrift SemiLight" w:hAnsi="Bahnschrift SemiLight" w:cs="Times New Roman"/>
+          <w:color w:val="808080" w:themeColor="background1" w:themeShade="80"/>
+        </w:rPr>
+        <w:t>expr</w:t>
+      </w:r>
+      <w:proofErr w:type="spellEnd"/>
+      <w:r>
+        <w:rPr>
+          <w:rFonts w:ascii="Bahnschrift SemiLight" w:hAnsi="Bahnschrift SemiLight" w:cs="Times New Roman"/>
+          <w:color w:val="808080" w:themeColor="background1" w:themeShade="80"/>
+        </w:rPr>
+        <w:t xml:space="preserve"> por el tercero.</w:t>
+      </w:r>
+    </w:p>
+    <w:p>
+      <w:pPr>
+        <w:ind w:left="720"/>
+        <w:jc w:val="both"/>
+        <w:rPr>
+          <w:rFonts w:ascii="Times New Roman" w:hAnsi="Times New Roman" w:cs="Times New Roman"/>
+          <w:sz w:val="24"/>
+        </w:rPr>
+      </w:pPr>
     </w:p>
     <w:p>
       <w:pPr>
@@ -9883,7 +10184,6 @@
           <w:b/>
           <w:i/>
           <w:sz w:val="24"/>
-          <w:lang w:val="en-GB"/>
         </w:rPr>
       </w:pPr>
     </w:p>
@@ -9895,7 +10195,6 @@
           <w:b/>
           <w:i/>
           <w:sz w:val="24"/>
-          <w:lang w:val="en-GB"/>
         </w:rPr>
       </w:pPr>
     </w:p>
@@ -9907,7 +10206,6 @@
           <w:b/>
           <w:i/>
           <w:sz w:val="24"/>
-          <w:lang w:val="en-GB"/>
         </w:rPr>
       </w:pPr>
     </w:p>
@@ -9919,7 +10217,6 @@
           <w:b/>
           <w:i/>
           <w:sz w:val="24"/>
-          <w:lang w:val="en-GB"/>
         </w:rPr>
       </w:pPr>
     </w:p>
@@ -9931,7 +10228,6 @@
           <w:b/>
           <w:i/>
           <w:sz w:val="24"/>
-          <w:lang w:val="en-GB"/>
         </w:rPr>
       </w:pPr>
     </w:p>
@@ -9943,7 +10239,6 @@
           <w:b/>
           <w:i/>
           <w:sz w:val="24"/>
-          <w:lang w:val="en-GB"/>
         </w:rPr>
       </w:pPr>
     </w:p>
@@ -9955,7 +10250,6 @@
           <w:b/>
           <w:i/>
           <w:sz w:val="24"/>
-          <w:lang w:val="en-GB"/>
         </w:rPr>
       </w:pPr>
     </w:p>
@@ -9980,14 +10274,442 @@
           <w:sz w:val="24"/>
         </w:rPr>
       </w:pPr>
-      <w:r>
+    </w:p>
+    <w:p>
+      <w:pPr>
+        <w:jc w:val="both"/>
         <w:rPr>
           <w:rFonts w:ascii="Times New Roman" w:hAnsi="Times New Roman" w:cs="Times New Roman"/>
           <w:b/>
           <w:i/>
           <w:sz w:val="24"/>
         </w:rPr>
-        <w:lastRenderedPageBreak/>
+      </w:pPr>
+    </w:p>
+    <w:p>
+      <w:pPr>
+        <w:jc w:val="both"/>
+        <w:rPr>
+          <w:rFonts w:ascii="Times New Roman" w:hAnsi="Times New Roman" w:cs="Times New Roman"/>
+          <w:b/>
+          <w:i/>
+          <w:sz w:val="24"/>
+        </w:rPr>
+      </w:pPr>
+    </w:p>
+    <w:p>
+      <w:pPr>
+        <w:jc w:val="both"/>
+        <w:rPr>
+          <w:rFonts w:ascii="Times New Roman" w:hAnsi="Times New Roman" w:cs="Times New Roman"/>
+          <w:b/>
+          <w:i/>
+          <w:sz w:val="24"/>
+        </w:rPr>
+      </w:pPr>
+    </w:p>
+    <w:p>
+      <w:pPr>
+        <w:jc w:val="both"/>
+        <w:rPr>
+          <w:rFonts w:ascii="Times New Roman" w:hAnsi="Times New Roman" w:cs="Times New Roman"/>
+          <w:b/>
+          <w:i/>
+          <w:sz w:val="24"/>
+        </w:rPr>
+      </w:pPr>
+    </w:p>
+    <w:p>
+      <w:pPr>
+        <w:jc w:val="both"/>
+        <w:rPr>
+          <w:rFonts w:ascii="Times New Roman" w:hAnsi="Times New Roman" w:cs="Times New Roman"/>
+          <w:b/>
+          <w:i/>
+          <w:sz w:val="24"/>
+        </w:rPr>
+      </w:pPr>
+    </w:p>
+    <w:p>
+      <w:pPr>
+        <w:jc w:val="both"/>
+        <w:rPr>
+          <w:rFonts w:ascii="Times New Roman" w:hAnsi="Times New Roman" w:cs="Times New Roman"/>
+          <w:b/>
+          <w:i/>
+          <w:sz w:val="24"/>
+        </w:rPr>
+      </w:pPr>
+    </w:p>
+    <w:p>
+      <w:pPr>
+        <w:jc w:val="both"/>
+        <w:rPr>
+          <w:rFonts w:ascii="Times New Roman" w:hAnsi="Times New Roman" w:cs="Times New Roman"/>
+          <w:b/>
+          <w:i/>
+          <w:sz w:val="24"/>
+        </w:rPr>
+      </w:pPr>
+    </w:p>
+    <w:p>
+      <w:pPr>
+        <w:jc w:val="both"/>
+        <w:rPr>
+          <w:rFonts w:ascii="Times New Roman" w:hAnsi="Times New Roman" w:cs="Times New Roman"/>
+          <w:b/>
+          <w:i/>
+          <w:sz w:val="24"/>
+        </w:rPr>
+      </w:pPr>
+    </w:p>
+    <w:p>
+      <w:pPr>
+        <w:jc w:val="both"/>
+        <w:rPr>
+          <w:rFonts w:ascii="Times New Roman" w:hAnsi="Times New Roman" w:cs="Times New Roman"/>
+          <w:b/>
+          <w:i/>
+          <w:sz w:val="24"/>
+        </w:rPr>
+      </w:pPr>
+    </w:p>
+    <w:p>
+      <w:pPr>
+        <w:jc w:val="both"/>
+        <w:rPr>
+          <w:rFonts w:ascii="Times New Roman" w:hAnsi="Times New Roman" w:cs="Times New Roman"/>
+          <w:b/>
+          <w:i/>
+          <w:sz w:val="24"/>
+        </w:rPr>
+      </w:pPr>
+    </w:p>
+    <w:p>
+      <w:pPr>
+        <w:jc w:val="both"/>
+        <w:rPr>
+          <w:rFonts w:ascii="Times New Roman" w:hAnsi="Times New Roman" w:cs="Times New Roman"/>
+          <w:b/>
+          <w:i/>
+          <w:sz w:val="24"/>
+        </w:rPr>
+      </w:pPr>
+    </w:p>
+    <w:p>
+      <w:pPr>
+        <w:jc w:val="both"/>
+        <w:rPr>
+          <w:rFonts w:ascii="Times New Roman" w:hAnsi="Times New Roman" w:cs="Times New Roman"/>
+          <w:b/>
+          <w:i/>
+          <w:sz w:val="24"/>
+        </w:rPr>
+      </w:pPr>
+    </w:p>
+    <w:p>
+      <w:pPr>
+        <w:jc w:val="both"/>
+        <w:rPr>
+          <w:rFonts w:ascii="Times New Roman" w:hAnsi="Times New Roman" w:cs="Times New Roman"/>
+          <w:b/>
+          <w:i/>
+          <w:sz w:val="24"/>
+        </w:rPr>
+      </w:pPr>
+    </w:p>
+    <w:p>
+      <w:pPr>
+        <w:jc w:val="both"/>
+        <w:rPr>
+          <w:rFonts w:ascii="Times New Roman" w:hAnsi="Times New Roman" w:cs="Times New Roman"/>
+          <w:b/>
+          <w:i/>
+          <w:sz w:val="24"/>
+        </w:rPr>
+      </w:pPr>
+    </w:p>
+    <w:p>
+      <w:pPr>
+        <w:jc w:val="both"/>
+        <w:rPr>
+          <w:rFonts w:ascii="Times New Roman" w:hAnsi="Times New Roman" w:cs="Times New Roman"/>
+          <w:b/>
+          <w:i/>
+          <w:sz w:val="24"/>
+        </w:rPr>
+      </w:pPr>
+    </w:p>
+    <w:p>
+      <w:pPr>
+        <w:jc w:val="both"/>
+        <w:rPr>
+          <w:rFonts w:ascii="Times New Roman" w:hAnsi="Times New Roman" w:cs="Times New Roman"/>
+          <w:b/>
+          <w:i/>
+          <w:sz w:val="24"/>
+        </w:rPr>
+      </w:pPr>
+    </w:p>
+    <w:p>
+      <w:pPr>
+        <w:jc w:val="both"/>
+        <w:rPr>
+          <w:rFonts w:ascii="Times New Roman" w:hAnsi="Times New Roman" w:cs="Times New Roman"/>
+          <w:b/>
+          <w:i/>
+          <w:sz w:val="24"/>
+        </w:rPr>
+      </w:pPr>
+    </w:p>
+    <w:p>
+      <w:pPr>
+        <w:jc w:val="both"/>
+        <w:rPr>
+          <w:rFonts w:ascii="Times New Roman" w:hAnsi="Times New Roman" w:cs="Times New Roman"/>
+          <w:b/>
+          <w:i/>
+          <w:sz w:val="24"/>
+        </w:rPr>
+      </w:pPr>
+    </w:p>
+    <w:p>
+      <w:pPr>
+        <w:jc w:val="both"/>
+        <w:rPr>
+          <w:rFonts w:ascii="Times New Roman" w:hAnsi="Times New Roman" w:cs="Times New Roman"/>
+          <w:b/>
+          <w:i/>
+          <w:sz w:val="24"/>
+        </w:rPr>
+      </w:pPr>
+    </w:p>
+    <w:p>
+      <w:pPr>
+        <w:jc w:val="both"/>
+        <w:rPr>
+          <w:rFonts w:ascii="Times New Roman" w:hAnsi="Times New Roman" w:cs="Times New Roman"/>
+          <w:b/>
+          <w:i/>
+          <w:sz w:val="24"/>
+        </w:rPr>
+      </w:pPr>
+    </w:p>
+    <w:p>
+      <w:pPr>
+        <w:jc w:val="both"/>
+        <w:rPr>
+          <w:rFonts w:ascii="Times New Roman" w:hAnsi="Times New Roman" w:cs="Times New Roman"/>
+          <w:b/>
+          <w:i/>
+          <w:sz w:val="24"/>
+        </w:rPr>
+      </w:pPr>
+    </w:p>
+    <w:p>
+      <w:pPr>
+        <w:jc w:val="both"/>
+        <w:rPr>
+          <w:rFonts w:ascii="Times New Roman" w:hAnsi="Times New Roman" w:cs="Times New Roman"/>
+          <w:b/>
+          <w:i/>
+          <w:sz w:val="24"/>
+        </w:rPr>
+      </w:pPr>
+    </w:p>
+    <w:p>
+      <w:pPr>
+        <w:jc w:val="both"/>
+        <w:rPr>
+          <w:rFonts w:ascii="Times New Roman" w:hAnsi="Times New Roman" w:cs="Times New Roman"/>
+          <w:b/>
+          <w:i/>
+          <w:sz w:val="24"/>
+        </w:rPr>
+      </w:pPr>
+    </w:p>
+    <w:p>
+      <w:pPr>
+        <w:jc w:val="both"/>
+        <w:rPr>
+          <w:rFonts w:ascii="Times New Roman" w:hAnsi="Times New Roman" w:cs="Times New Roman"/>
+          <w:b/>
+          <w:i/>
+          <w:sz w:val="24"/>
+        </w:rPr>
+      </w:pPr>
+    </w:p>
+    <w:p>
+      <w:pPr>
+        <w:jc w:val="both"/>
+        <w:rPr>
+          <w:rFonts w:ascii="Times New Roman" w:hAnsi="Times New Roman" w:cs="Times New Roman"/>
+          <w:b/>
+          <w:i/>
+          <w:sz w:val="24"/>
+        </w:rPr>
+      </w:pPr>
+    </w:p>
+    <w:p>
+      <w:pPr>
+        <w:jc w:val="both"/>
+        <w:rPr>
+          <w:rFonts w:ascii="Times New Roman" w:hAnsi="Times New Roman" w:cs="Times New Roman"/>
+          <w:b/>
+          <w:i/>
+          <w:sz w:val="24"/>
+        </w:rPr>
+      </w:pPr>
+    </w:p>
+    <w:p>
+      <w:pPr>
+        <w:jc w:val="both"/>
+        <w:rPr>
+          <w:rFonts w:ascii="Times New Roman" w:hAnsi="Times New Roman" w:cs="Times New Roman"/>
+          <w:b/>
+          <w:i/>
+          <w:sz w:val="24"/>
+        </w:rPr>
+      </w:pPr>
+    </w:p>
+    <w:p>
+      <w:pPr>
+        <w:jc w:val="both"/>
+        <w:rPr>
+          <w:rFonts w:ascii="Times New Roman" w:hAnsi="Times New Roman" w:cs="Times New Roman"/>
+          <w:b/>
+          <w:i/>
+          <w:sz w:val="24"/>
+        </w:rPr>
+      </w:pPr>
+    </w:p>
+    <w:p>
+      <w:pPr>
+        <w:jc w:val="both"/>
+        <w:rPr>
+          <w:rFonts w:ascii="Times New Roman" w:hAnsi="Times New Roman" w:cs="Times New Roman"/>
+          <w:b/>
+          <w:i/>
+          <w:sz w:val="24"/>
+        </w:rPr>
+      </w:pPr>
+    </w:p>
+    <w:p>
+      <w:pPr>
+        <w:jc w:val="both"/>
+        <w:rPr>
+          <w:rFonts w:ascii="Times New Roman" w:hAnsi="Times New Roman" w:cs="Times New Roman"/>
+          <w:b/>
+          <w:i/>
+          <w:sz w:val="24"/>
+        </w:rPr>
+      </w:pPr>
+    </w:p>
+    <w:p>
+      <w:pPr>
+        <w:jc w:val="both"/>
+        <w:rPr>
+          <w:rFonts w:ascii="Times New Roman" w:hAnsi="Times New Roman" w:cs="Times New Roman"/>
+          <w:b/>
+          <w:i/>
+          <w:sz w:val="24"/>
+        </w:rPr>
+      </w:pPr>
+    </w:p>
+    <w:p>
+      <w:pPr>
+        <w:jc w:val="both"/>
+        <w:rPr>
+          <w:rFonts w:ascii="Times New Roman" w:hAnsi="Times New Roman" w:cs="Times New Roman"/>
+          <w:b/>
+          <w:i/>
+          <w:sz w:val="24"/>
+        </w:rPr>
+      </w:pPr>
+    </w:p>
+    <w:p>
+      <w:pPr>
+        <w:jc w:val="both"/>
+        <w:rPr>
+          <w:rFonts w:ascii="Times New Roman" w:hAnsi="Times New Roman" w:cs="Times New Roman"/>
+          <w:b/>
+          <w:i/>
+          <w:sz w:val="24"/>
+        </w:rPr>
+      </w:pPr>
+    </w:p>
+    <w:p>
+      <w:pPr>
+        <w:jc w:val="both"/>
+        <w:rPr>
+          <w:rFonts w:ascii="Times New Roman" w:hAnsi="Times New Roman" w:cs="Times New Roman"/>
+          <w:b/>
+          <w:i/>
+          <w:sz w:val="24"/>
+        </w:rPr>
+      </w:pPr>
+    </w:p>
+    <w:p>
+      <w:pPr>
+        <w:jc w:val="both"/>
+        <w:rPr>
+          <w:rFonts w:ascii="Times New Roman" w:hAnsi="Times New Roman" w:cs="Times New Roman"/>
+          <w:b/>
+          <w:i/>
+          <w:sz w:val="24"/>
+        </w:rPr>
+      </w:pPr>
+    </w:p>
+    <w:p>
+      <w:pPr>
+        <w:jc w:val="both"/>
+        <w:rPr>
+          <w:rFonts w:ascii="Times New Roman" w:hAnsi="Times New Roman" w:cs="Times New Roman"/>
+          <w:b/>
+          <w:i/>
+          <w:sz w:val="24"/>
+        </w:rPr>
+      </w:pPr>
+    </w:p>
+    <w:p>
+      <w:pPr>
+        <w:jc w:val="both"/>
+        <w:rPr>
+          <w:rFonts w:ascii="Times New Roman" w:hAnsi="Times New Roman" w:cs="Times New Roman"/>
+          <w:b/>
+          <w:i/>
+          <w:sz w:val="24"/>
+        </w:rPr>
+      </w:pPr>
+    </w:p>
+    <w:p>
+      <w:pPr>
+        <w:jc w:val="both"/>
+        <w:rPr>
+          <w:rFonts w:ascii="Times New Roman" w:hAnsi="Times New Roman" w:cs="Times New Roman"/>
+          <w:b/>
+          <w:i/>
+          <w:sz w:val="24"/>
+        </w:rPr>
+      </w:pPr>
+    </w:p>
+    <w:p>
+      <w:pPr>
+        <w:jc w:val="both"/>
+        <w:rPr>
+          <w:rFonts w:ascii="Times New Roman" w:hAnsi="Times New Roman" w:cs="Times New Roman"/>
+          <w:b/>
+          <w:i/>
+          <w:sz w:val="24"/>
+        </w:rPr>
+      </w:pPr>
+      <w:r>
+        <w:rPr>
+          <w:rFonts w:ascii="Times New Roman" w:hAnsi="Times New Roman" w:cs="Times New Roman"/>
+          <w:b/>
+          <w:i/>
+          <w:sz w:val="24"/>
+        </w:rPr>
         <w:t>Ejercicio 5</w:t>
       </w:r>
       <w:r>
@@ -10416,7 +11138,7 @@
                     <pic:cNvPicPr/>
                   </pic:nvPicPr>
                   <pic:blipFill>
-                    <a:blip r:embed="rId21">
+                    <a:blip r:embed="rId23">
                       <a:extLst>
                         <a:ext uri="{28A0092B-C50C-407E-A947-70E740481C1C}">
                           <a14:useLocalDpi xmlns:a14="http://schemas.microsoft.com/office/drawing/2010/main" val="0"/>
@@ -10508,6 +11230,7 @@
           <w:rFonts w:ascii="Times New Roman" w:hAnsi="Times New Roman" w:cs="Times New Roman"/>
           <w:sz w:val="24"/>
         </w:rPr>
+        <w:lastRenderedPageBreak/>
         <w:t xml:space="preserve">Básicamente, </w:t>
       </w:r>
       <w:proofErr w:type="spellStart"/>
@@ -10540,31 +11263,7 @@
           <w:rFonts w:ascii="Times New Roman" w:hAnsi="Times New Roman" w:cs="Times New Roman"/>
           <w:sz w:val="24"/>
         </w:rPr>
-        <w:t xml:space="preserve"> con el nodo A para encontrar sus vecinos, devolviendo ((D A)), pues A y F no están conectados. Volvemos </w:t>
-      </w:r>
-      <w:r>
-        <w:rPr>
-          <w:rFonts w:ascii="Times New Roman" w:hAnsi="Times New Roman" w:cs="Times New Roman"/>
-          <w:sz w:val="24"/>
-        </w:rPr>
-        <w:lastRenderedPageBreak/>
-        <w:t xml:space="preserve">a llamar a </w:t>
-      </w:r>
-      <w:proofErr w:type="gramStart"/>
-      <w:r>
-        <w:rPr>
-          <w:rFonts w:ascii="Times New Roman" w:hAnsi="Times New Roman" w:cs="Times New Roman"/>
-          <w:sz w:val="24"/>
-        </w:rPr>
-        <w:t>BFS</w:t>
-      </w:r>
-      <w:proofErr w:type="gramEnd"/>
-      <w:r>
-        <w:rPr>
-          <w:rFonts w:ascii="Times New Roman" w:hAnsi="Times New Roman" w:cs="Times New Roman"/>
-          <w:sz w:val="24"/>
-        </w:rPr>
-        <w:t xml:space="preserve"> pero esta vez la lista de nodos es la devuelta por new-</w:t>
+        <w:t xml:space="preserve"> con el nodo A para encontrar sus vecinos, devolviendo ((D A)), pues A y F no están conectados. Volvemos a llamar a BFS pero esta vez la lista de nodos es la devuelta por new-</w:t>
       </w:r>
       <w:proofErr w:type="spellStart"/>
       <w:r>
@@ -10703,6 +11402,7 @@
           <w:rFonts w:ascii="Times New Roman" w:hAnsi="Times New Roman" w:cs="Times New Roman"/>
           <w:i/>
           <w:sz w:val="24"/>
+          <w:lang w:val="en-US"/>
         </w:rPr>
         <w:t xml:space="preserve">        </w:t>
       </w:r>
@@ -10712,7 +11412,61 @@
           <w:i/>
           <w:sz w:val="24"/>
         </w:rPr>
-        <w:t xml:space="preserve">(e a b g h) (f b h) (g c </w:t>
+        <w:t>(</w:t>
+      </w:r>
+      <w:proofErr w:type="gramStart"/>
+      <w:r>
+        <w:rPr>
+          <w:rFonts w:ascii="Times New Roman" w:hAnsi="Times New Roman" w:cs="Times New Roman"/>
+          <w:i/>
+          <w:sz w:val="24"/>
+        </w:rPr>
+        <w:t>e</w:t>
+      </w:r>
+      <w:proofErr w:type="gramEnd"/>
+      <w:r>
+        <w:rPr>
+          <w:rFonts w:ascii="Times New Roman" w:hAnsi="Times New Roman" w:cs="Times New Roman"/>
+          <w:i/>
+          <w:sz w:val="24"/>
+        </w:rPr>
+        <w:t xml:space="preserve"> a b g h) (</w:t>
+      </w:r>
+      <w:proofErr w:type="gramStart"/>
+      <w:r>
+        <w:rPr>
+          <w:rFonts w:ascii="Times New Roman" w:hAnsi="Times New Roman" w:cs="Times New Roman"/>
+          <w:i/>
+          <w:sz w:val="24"/>
+        </w:rPr>
+        <w:t>f</w:t>
+      </w:r>
+      <w:proofErr w:type="gramEnd"/>
+      <w:r>
+        <w:rPr>
+          <w:rFonts w:ascii="Times New Roman" w:hAnsi="Times New Roman" w:cs="Times New Roman"/>
+          <w:i/>
+          <w:sz w:val="24"/>
+        </w:rPr>
+        <w:t xml:space="preserve"> b h) (</w:t>
+      </w:r>
+      <w:proofErr w:type="gramStart"/>
+      <w:r>
+        <w:rPr>
+          <w:rFonts w:ascii="Times New Roman" w:hAnsi="Times New Roman" w:cs="Times New Roman"/>
+          <w:i/>
+          <w:sz w:val="24"/>
+        </w:rPr>
+        <w:t>g</w:t>
+      </w:r>
+      <w:proofErr w:type="gramEnd"/>
+      <w:r>
+        <w:rPr>
+          <w:rFonts w:ascii="Times New Roman" w:hAnsi="Times New Roman" w:cs="Times New Roman"/>
+          <w:i/>
+          <w:sz w:val="24"/>
+        </w:rPr>
+        <w:t xml:space="preserve"> c </w:t>
       </w:r>
       <w:proofErr w:type="spellStart"/>
       <w:r>
@@ -10730,7 +11484,25 @@
           <w:i/>
           <w:sz w:val="24"/>
         </w:rPr>
-        <w:t xml:space="preserve"> h) (h </w:t>
+        <w:t xml:space="preserve"> h) (</w:t>
+      </w:r>
+      <w:proofErr w:type="gramStart"/>
+      <w:r>
+        <w:rPr>
+          <w:rFonts w:ascii="Times New Roman" w:hAnsi="Times New Roman" w:cs="Times New Roman"/>
+          <w:i/>
+          <w:sz w:val="24"/>
+        </w:rPr>
+        <w:t>h</w:t>
+      </w:r>
+      <w:proofErr w:type="gramEnd"/>
+      <w:r>
+        <w:rPr>
+          <w:rFonts w:ascii="Times New Roman" w:hAnsi="Times New Roman" w:cs="Times New Roman"/>
+          <w:i/>
+          <w:sz w:val="24"/>
+        </w:rPr>
+        <w:t xml:space="preserve"> </w:t>
       </w:r>
       <w:proofErr w:type="spellStart"/>
       <w:r>
@@ -10748,7 +11520,7 @@
           <w:i/>
           <w:sz w:val="24"/>
         </w:rPr>
-        <w:t xml:space="preserve"> f g))</w:t>
+        <w:t xml:space="preserve"> f g))) </w:t>
       </w:r>
       <w:proofErr w:type="gramStart"/>
       <w:r>
@@ -10757,7 +11529,7 @@
           <w:i/>
           <w:sz w:val="24"/>
         </w:rPr>
-        <w:t>) ;</w:t>
+        <w:t>;;</w:t>
       </w:r>
       <w:proofErr w:type="gramEnd"/>
       <w:r>
@@ -10766,7 +11538,7 @@
           <w:i/>
           <w:sz w:val="24"/>
         </w:rPr>
-        <w:t>; --&gt; (b d g)</w:t>
+        <w:t xml:space="preserve"> --&gt; (b d g)</w:t>
       </w:r>
     </w:p>
     <w:p>
@@ -10814,8 +11586,6 @@
         </w:rPr>
         <w:t xml:space="preserve">5.8 </w:t>
       </w:r>
-      <w:bookmarkStart w:id="0" w:name="_GoBack"/>
-      <w:bookmarkEnd w:id="0"/>
       <w:r>
         <w:rPr>
           <w:rFonts w:ascii="Times New Roman" w:hAnsi="Times New Roman" w:cs="Times New Roman"/>
@@ -10902,9 +11672,9 @@
       </w:pPr>
     </w:p>
     <w:sectPr>
-      <w:headerReference w:type="default" r:id="rId22"/>
-      <w:footerReference w:type="even" r:id="rId23"/>
-      <w:footerReference w:type="default" r:id="rId24"/>
+      <w:headerReference w:type="default" r:id="rId24"/>
+      <w:footerReference w:type="even" r:id="rId25"/>
+      <w:footerReference w:type="default" r:id="rId26"/>
       <w:pgSz w:w="11906" w:h="16838"/>
       <w:pgMar w:top="1417" w:right="1701" w:bottom="1417" w:left="1701" w:header="708" w:footer="708" w:gutter="0"/>
       <w:cols w:space="708"/>
@@ -10915,7 +11685,7 @@
 </file>
 
 <file path=word/endnotes.xml><?xml version="1.0" encoding="utf-8"?>
-<w:endnotes xmlns:wpc="http://schemas.microsoft.com/office/word/2010/wordprocessingCanvas" xmlns:cx="http://schemas.microsoft.com/office/drawing/2014/chartex" xmlns:mc="http://schemas.openxmlformats.org/markup-compatibility/2006" xmlns:o="urn:schemas-microsoft-com:office:office" xmlns:r="http://schemas.openxmlformats.org/officeDocument/2006/relationships" xmlns:m="http://schemas.openxmlformats.org/officeDocument/2006/math" xmlns:v="urn:schemas-microsoft-com:vml" xmlns:wp14="http://schemas.microsoft.com/office/word/2010/wordprocessingDrawing" xmlns:wp="http://schemas.openxmlformats.org/drawingml/2006/wordprocessingDrawing" xmlns:w10="urn:schemas-microsoft-com:office:word" xmlns:w="http://schemas.openxmlformats.org/wordprocessingml/2006/main" xmlns:w14="http://schemas.microsoft.com/office/word/2010/wordml" xmlns:w15="http://schemas.microsoft.com/office/word/2012/wordml" xmlns:w16se="http://schemas.microsoft.com/office/word/2015/wordml/symex" xmlns:wpg="http://schemas.microsoft.com/office/word/2010/wordprocessingGroup" xmlns:wpi="http://schemas.microsoft.com/office/word/2010/wordprocessingInk" xmlns:wne="http://schemas.microsoft.com/office/word/2006/wordml" xmlns:wps="http://schemas.microsoft.com/office/word/2010/wordprocessingShape" mc:Ignorable="w14 w15 w16se wp14">
+<w:endnotes xmlns:wpc="http://schemas.microsoft.com/office/word/2010/wordprocessingCanvas" xmlns:mc="http://schemas.openxmlformats.org/markup-compatibility/2006" xmlns:o="urn:schemas-microsoft-com:office:office" xmlns:r="http://schemas.openxmlformats.org/officeDocument/2006/relationships" xmlns:m="http://schemas.openxmlformats.org/officeDocument/2006/math" xmlns:v="urn:schemas-microsoft-com:vml" xmlns:wp14="http://schemas.microsoft.com/office/word/2010/wordprocessingDrawing" xmlns:wp="http://schemas.openxmlformats.org/drawingml/2006/wordprocessingDrawing" xmlns:w10="urn:schemas-microsoft-com:office:word" xmlns:w="http://schemas.openxmlformats.org/wordprocessingml/2006/main" xmlns:w14="http://schemas.microsoft.com/office/word/2010/wordml" xmlns:w15="http://schemas.microsoft.com/office/word/2012/wordml" xmlns:wpg="http://schemas.microsoft.com/office/word/2010/wordprocessingGroup" xmlns:wpi="http://schemas.microsoft.com/office/word/2010/wordprocessingInk" xmlns:wne="http://schemas.microsoft.com/office/word/2006/wordml" xmlns:wps="http://schemas.microsoft.com/office/word/2010/wordprocessingShape" mc:Ignorable="w14 w15 wp14">
   <w:endnote w:type="separator" w:id="-1">
     <w:p>
       <w:pPr>
@@ -10940,7 +11710,7 @@
 </file>
 
 <file path=word/footer1.xml><?xml version="1.0" encoding="utf-8"?>
-<w:ftr xmlns:wpc="http://schemas.microsoft.com/office/word/2010/wordprocessingCanvas" xmlns:cx="http://schemas.microsoft.com/office/drawing/2014/chartex" xmlns:mc="http://schemas.openxmlformats.org/markup-compatibility/2006" xmlns:o="urn:schemas-microsoft-com:office:office" xmlns:r="http://schemas.openxmlformats.org/officeDocument/2006/relationships" xmlns:m="http://schemas.openxmlformats.org/officeDocument/2006/math" xmlns:v="urn:schemas-microsoft-com:vml" xmlns:wp14="http://schemas.microsoft.com/office/word/2010/wordprocessingDrawing" xmlns:wp="http://schemas.openxmlformats.org/drawingml/2006/wordprocessingDrawing" xmlns:w10="urn:schemas-microsoft-com:office:word" xmlns:w="http://schemas.openxmlformats.org/wordprocessingml/2006/main" xmlns:w14="http://schemas.microsoft.com/office/word/2010/wordml" xmlns:w15="http://schemas.microsoft.com/office/word/2012/wordml" xmlns:w16se="http://schemas.microsoft.com/office/word/2015/wordml/symex" xmlns:wpg="http://schemas.microsoft.com/office/word/2010/wordprocessingGroup" xmlns:wpi="http://schemas.microsoft.com/office/word/2010/wordprocessingInk" xmlns:wne="http://schemas.microsoft.com/office/word/2006/wordml" xmlns:wps="http://schemas.microsoft.com/office/word/2010/wordprocessingShape" mc:Ignorable="w14 w15 w16se wp14">
+<w:ftr xmlns:wpc="http://schemas.microsoft.com/office/word/2010/wordprocessingCanvas" xmlns:mc="http://schemas.openxmlformats.org/markup-compatibility/2006" xmlns:o="urn:schemas-microsoft-com:office:office" xmlns:r="http://schemas.openxmlformats.org/officeDocument/2006/relationships" xmlns:m="http://schemas.openxmlformats.org/officeDocument/2006/math" xmlns:v="urn:schemas-microsoft-com:vml" xmlns:wp14="http://schemas.microsoft.com/office/word/2010/wordprocessingDrawing" xmlns:wp="http://schemas.openxmlformats.org/drawingml/2006/wordprocessingDrawing" xmlns:w10="urn:schemas-microsoft-com:office:word" xmlns:w="http://schemas.openxmlformats.org/wordprocessingml/2006/main" xmlns:w14="http://schemas.microsoft.com/office/word/2010/wordml" xmlns:w15="http://schemas.microsoft.com/office/word/2012/wordml" xmlns:wpg="http://schemas.microsoft.com/office/word/2010/wordprocessingGroup" xmlns:wpi="http://schemas.microsoft.com/office/word/2010/wordprocessingInk" xmlns:wne="http://schemas.microsoft.com/office/word/2006/wordml" xmlns:wps="http://schemas.microsoft.com/office/word/2010/wordprocessingShape" mc:Ignorable="w14 w15 wp14">
   <w:p>
     <w:pPr>
       <w:pStyle w:val="Piedepgina"/>
@@ -10955,7 +11725,7 @@
 </file>
 
 <file path=word/footer2.xml><?xml version="1.0" encoding="utf-8"?>
-<w:ftr xmlns:wpc="http://schemas.microsoft.com/office/word/2010/wordprocessingCanvas" xmlns:cx="http://schemas.microsoft.com/office/drawing/2014/chartex" xmlns:mc="http://schemas.openxmlformats.org/markup-compatibility/2006" xmlns:o="urn:schemas-microsoft-com:office:office" xmlns:r="http://schemas.openxmlformats.org/officeDocument/2006/relationships" xmlns:m="http://schemas.openxmlformats.org/officeDocument/2006/math" xmlns:v="urn:schemas-microsoft-com:vml" xmlns:wp14="http://schemas.microsoft.com/office/word/2010/wordprocessingDrawing" xmlns:wp="http://schemas.openxmlformats.org/drawingml/2006/wordprocessingDrawing" xmlns:w10="urn:schemas-microsoft-com:office:word" xmlns:w="http://schemas.openxmlformats.org/wordprocessingml/2006/main" xmlns:w14="http://schemas.microsoft.com/office/word/2010/wordml" xmlns:w15="http://schemas.microsoft.com/office/word/2012/wordml" xmlns:w16se="http://schemas.microsoft.com/office/word/2015/wordml/symex" xmlns:wpg="http://schemas.microsoft.com/office/word/2010/wordprocessingGroup" xmlns:wpi="http://schemas.microsoft.com/office/word/2010/wordprocessingInk" xmlns:wne="http://schemas.microsoft.com/office/word/2006/wordml" xmlns:wps="http://schemas.microsoft.com/office/word/2010/wordprocessingShape" mc:Ignorable="w14 w15 w16se wp14">
+<w:ftr xmlns:wpc="http://schemas.microsoft.com/office/word/2010/wordprocessingCanvas" xmlns:mc="http://schemas.openxmlformats.org/markup-compatibility/2006" xmlns:o="urn:schemas-microsoft-com:office:office" xmlns:r="http://schemas.openxmlformats.org/officeDocument/2006/relationships" xmlns:m="http://schemas.openxmlformats.org/officeDocument/2006/math" xmlns:v="urn:schemas-microsoft-com:vml" xmlns:wp14="http://schemas.microsoft.com/office/word/2010/wordprocessingDrawing" xmlns:wp="http://schemas.openxmlformats.org/drawingml/2006/wordprocessingDrawing" xmlns:w10="urn:schemas-microsoft-com:office:word" xmlns:w="http://schemas.openxmlformats.org/wordprocessingml/2006/main" xmlns:w14="http://schemas.microsoft.com/office/word/2010/wordml" xmlns:w15="http://schemas.microsoft.com/office/word/2012/wordml" xmlns:wpg="http://schemas.microsoft.com/office/word/2010/wordprocessingGroup" xmlns:wpi="http://schemas.microsoft.com/office/word/2010/wordprocessingInk" xmlns:wne="http://schemas.microsoft.com/office/word/2006/wordml" xmlns:wps="http://schemas.microsoft.com/office/word/2010/wordprocessingShape" mc:Ignorable="w14 w15 wp14">
   <w:p>
     <w:pPr>
       <w:pStyle w:val="Piedepgina"/>
@@ -11023,7 +11793,7 @@
 </file>
 
 <file path=word/footnotes.xml><?xml version="1.0" encoding="utf-8"?>
-<w:footnotes xmlns:wpc="http://schemas.microsoft.com/office/word/2010/wordprocessingCanvas" xmlns:cx="http://schemas.microsoft.com/office/drawing/2014/chartex" xmlns:mc="http://schemas.openxmlformats.org/markup-compatibility/2006" xmlns:o="urn:schemas-microsoft-com:office:office" xmlns:r="http://schemas.openxmlformats.org/officeDocument/2006/relationships" xmlns:m="http://schemas.openxmlformats.org/officeDocument/2006/math" xmlns:v="urn:schemas-microsoft-com:vml" xmlns:wp14="http://schemas.microsoft.com/office/word/2010/wordprocessingDrawing" xmlns:wp="http://schemas.openxmlformats.org/drawingml/2006/wordprocessingDrawing" xmlns:w10="urn:schemas-microsoft-com:office:word" xmlns:w="http://schemas.openxmlformats.org/wordprocessingml/2006/main" xmlns:w14="http://schemas.microsoft.com/office/word/2010/wordml" xmlns:w15="http://schemas.microsoft.com/office/word/2012/wordml" xmlns:w16se="http://schemas.microsoft.com/office/word/2015/wordml/symex" xmlns:wpg="http://schemas.microsoft.com/office/word/2010/wordprocessingGroup" xmlns:wpi="http://schemas.microsoft.com/office/word/2010/wordprocessingInk" xmlns:wne="http://schemas.microsoft.com/office/word/2006/wordml" xmlns:wps="http://schemas.microsoft.com/office/word/2010/wordprocessingShape" mc:Ignorable="w14 w15 w16se wp14">
+<w:footnotes xmlns:wpc="http://schemas.microsoft.com/office/word/2010/wordprocessingCanvas" xmlns:mc="http://schemas.openxmlformats.org/markup-compatibility/2006" xmlns:o="urn:schemas-microsoft-com:office:office" xmlns:r="http://schemas.openxmlformats.org/officeDocument/2006/relationships" xmlns:m="http://schemas.openxmlformats.org/officeDocument/2006/math" xmlns:v="urn:schemas-microsoft-com:vml" xmlns:wp14="http://schemas.microsoft.com/office/word/2010/wordprocessingDrawing" xmlns:wp="http://schemas.openxmlformats.org/drawingml/2006/wordprocessingDrawing" xmlns:w10="urn:schemas-microsoft-com:office:word" xmlns:w="http://schemas.openxmlformats.org/wordprocessingml/2006/main" xmlns:w14="http://schemas.microsoft.com/office/word/2010/wordml" xmlns:w15="http://schemas.microsoft.com/office/word/2012/wordml" xmlns:wpg="http://schemas.microsoft.com/office/word/2010/wordprocessingGroup" xmlns:wpi="http://schemas.microsoft.com/office/word/2010/wordprocessingInk" xmlns:wne="http://schemas.microsoft.com/office/word/2006/wordml" xmlns:wps="http://schemas.microsoft.com/office/word/2010/wordprocessingShape" mc:Ignorable="w14 w15 wp14">
   <w:footnote w:type="separator" w:id="-1">
     <w:p>
       <w:pPr>
@@ -11048,7 +11818,7 @@
 </file>
 
 <file path=word/header1.xml><?xml version="1.0" encoding="utf-8"?>
-<w:hdr xmlns:wpc="http://schemas.microsoft.com/office/word/2010/wordprocessingCanvas" xmlns:cx="http://schemas.microsoft.com/office/drawing/2014/chartex" xmlns:mc="http://schemas.openxmlformats.org/markup-compatibility/2006" xmlns:o="urn:schemas-microsoft-com:office:office" xmlns:r="http://schemas.openxmlformats.org/officeDocument/2006/relationships" xmlns:m="http://schemas.openxmlformats.org/officeDocument/2006/math" xmlns:v="urn:schemas-microsoft-com:vml" xmlns:wp14="http://schemas.microsoft.com/office/word/2010/wordprocessingDrawing" xmlns:wp="http://schemas.openxmlformats.org/drawingml/2006/wordprocessingDrawing" xmlns:w10="urn:schemas-microsoft-com:office:word" xmlns:w="http://schemas.openxmlformats.org/wordprocessingml/2006/main" xmlns:w14="http://schemas.microsoft.com/office/word/2010/wordml" xmlns:w15="http://schemas.microsoft.com/office/word/2012/wordml" xmlns:w16se="http://schemas.microsoft.com/office/word/2015/wordml/symex" xmlns:wpg="http://schemas.microsoft.com/office/word/2010/wordprocessingGroup" xmlns:wpi="http://schemas.microsoft.com/office/word/2010/wordprocessingInk" xmlns:wne="http://schemas.microsoft.com/office/word/2006/wordml" xmlns:wps="http://schemas.microsoft.com/office/word/2010/wordprocessingShape" mc:Ignorable="w14 w15 w16se wp14">
+<w:hdr xmlns:wpc="http://schemas.microsoft.com/office/word/2010/wordprocessingCanvas" xmlns:mc="http://schemas.openxmlformats.org/markup-compatibility/2006" xmlns:o="urn:schemas-microsoft-com:office:office" xmlns:r="http://schemas.openxmlformats.org/officeDocument/2006/relationships" xmlns:m="http://schemas.openxmlformats.org/officeDocument/2006/math" xmlns:v="urn:schemas-microsoft-com:vml" xmlns:wp14="http://schemas.microsoft.com/office/word/2010/wordprocessingDrawing" xmlns:wp="http://schemas.openxmlformats.org/drawingml/2006/wordprocessingDrawing" xmlns:w10="urn:schemas-microsoft-com:office:word" xmlns:w="http://schemas.openxmlformats.org/wordprocessingml/2006/main" xmlns:w14="http://schemas.microsoft.com/office/word/2010/wordml" xmlns:w15="http://schemas.microsoft.com/office/word/2012/wordml" xmlns:wpg="http://schemas.microsoft.com/office/word/2010/wordprocessingGroup" xmlns:wpi="http://schemas.microsoft.com/office/word/2010/wordprocessingInk" xmlns:wne="http://schemas.microsoft.com/office/word/2006/wordml" xmlns:wps="http://schemas.microsoft.com/office/word/2010/wordprocessingShape" mc:Ignorable="w14 w15 wp14">
   <w:p>
     <w:pPr>
       <w:pStyle w:val="Encabezado"/>
@@ -11063,8 +11833,8 @@
 </file>
 
 <file path=word/numbering.xml><?xml version="1.0" encoding="utf-8"?>
-<w:numbering xmlns:wpc="http://schemas.microsoft.com/office/word/2010/wordprocessingCanvas" xmlns:cx="http://schemas.microsoft.com/office/drawing/2014/chartex" xmlns:mc="http://schemas.openxmlformats.org/markup-compatibility/2006" xmlns:o="urn:schemas-microsoft-com:office:office" xmlns:r="http://schemas.openxmlformats.org/officeDocument/2006/relationships" xmlns:m="http://schemas.openxmlformats.org/officeDocument/2006/math" xmlns:v="urn:schemas-microsoft-com:vml" xmlns:wp14="http://schemas.microsoft.com/office/word/2010/wordprocessingDrawing" xmlns:wp="http://schemas.openxmlformats.org/drawingml/2006/wordprocessingDrawing" xmlns:w10="urn:schemas-microsoft-com:office:word" xmlns:w="http://schemas.openxmlformats.org/wordprocessingml/2006/main" xmlns:w14="http://schemas.microsoft.com/office/word/2010/wordml" xmlns:w15="http://schemas.microsoft.com/office/word/2012/wordml" xmlns:w16se="http://schemas.microsoft.com/office/word/2015/wordml/symex" xmlns:wpg="http://schemas.microsoft.com/office/word/2010/wordprocessingGroup" xmlns:wpi="http://schemas.microsoft.com/office/word/2010/wordprocessingInk" xmlns:wne="http://schemas.microsoft.com/office/word/2006/wordml" xmlns:wps="http://schemas.microsoft.com/office/word/2010/wordprocessingShape" mc:Ignorable="w14 w15 w16se wp14">
-  <w:abstractNum w:abstractNumId="0" w15:restartNumberingAfterBreak="0">
+<w:numbering xmlns:wpc="http://schemas.microsoft.com/office/word/2010/wordprocessingCanvas" xmlns:mc="http://schemas.openxmlformats.org/markup-compatibility/2006" xmlns:o="urn:schemas-microsoft-com:office:office" xmlns:r="http://schemas.openxmlformats.org/officeDocument/2006/relationships" xmlns:m="http://schemas.openxmlformats.org/officeDocument/2006/math" xmlns:v="urn:schemas-microsoft-com:vml" xmlns:wp14="http://schemas.microsoft.com/office/word/2010/wordprocessingDrawing" xmlns:wp="http://schemas.openxmlformats.org/drawingml/2006/wordprocessingDrawing" xmlns:w10="urn:schemas-microsoft-com:office:word" xmlns:w="http://schemas.openxmlformats.org/wordprocessingml/2006/main" xmlns:w14="http://schemas.microsoft.com/office/word/2010/wordml" xmlns:w15="http://schemas.microsoft.com/office/word/2012/wordml" xmlns:wpg="http://schemas.microsoft.com/office/word/2010/wordprocessingGroup" xmlns:wpi="http://schemas.microsoft.com/office/word/2010/wordprocessingInk" xmlns:wne="http://schemas.microsoft.com/office/word/2006/wordml" xmlns:wps="http://schemas.microsoft.com/office/word/2010/wordprocessingShape" mc:Ignorable="w14 w15 wp14">
+  <w:abstractNum w:abstractNumId="0">
     <w:nsid w:val="060B082C"/>
     <w:multiLevelType w:val="hybridMultilevel"/>
     <w:tmpl w:val="8092015C"/>
@@ -11153,7 +11923,7 @@
       </w:pPr>
     </w:lvl>
   </w:abstractNum>
-  <w:abstractNum w:abstractNumId="1" w15:restartNumberingAfterBreak="0">
+  <w:abstractNum w:abstractNumId="1">
     <w:nsid w:val="123112B0"/>
     <w:multiLevelType w:val="hybridMultilevel"/>
     <w:tmpl w:val="E196EDB2"/>
@@ -11242,7 +12012,7 @@
       </w:pPr>
     </w:lvl>
   </w:abstractNum>
-  <w:abstractNum w:abstractNumId="2" w15:restartNumberingAfterBreak="0">
+  <w:abstractNum w:abstractNumId="2">
     <w:nsid w:val="1DFA35BD"/>
     <w:multiLevelType w:val="hybridMultilevel"/>
     <w:tmpl w:val="C0F066CC"/>
@@ -11331,7 +12101,7 @@
       </w:pPr>
     </w:lvl>
   </w:abstractNum>
-  <w:abstractNum w:abstractNumId="3" w15:restartNumberingAfterBreak="0">
+  <w:abstractNum w:abstractNumId="3">
     <w:nsid w:val="24FC1C42"/>
     <w:multiLevelType w:val="hybridMultilevel"/>
     <w:tmpl w:val="BF187CC2"/>
@@ -11420,7 +12190,7 @@
       </w:pPr>
     </w:lvl>
   </w:abstractNum>
-  <w:abstractNum w:abstractNumId="4" w15:restartNumberingAfterBreak="0">
+  <w:abstractNum w:abstractNumId="4">
     <w:nsid w:val="35BF311E"/>
     <w:multiLevelType w:val="hybridMultilevel"/>
     <w:tmpl w:val="703411B0"/>
@@ -11509,7 +12279,7 @@
       </w:pPr>
     </w:lvl>
   </w:abstractNum>
-  <w:abstractNum w:abstractNumId="5" w15:restartNumberingAfterBreak="0">
+  <w:abstractNum w:abstractNumId="5">
     <w:nsid w:val="3D7163AD"/>
     <w:multiLevelType w:val="hybridMultilevel"/>
     <w:tmpl w:val="DEEA5AD4"/>
@@ -11598,7 +12368,7 @@
       </w:pPr>
     </w:lvl>
   </w:abstractNum>
-  <w:abstractNum w:abstractNumId="6" w15:restartNumberingAfterBreak="0">
+  <w:abstractNum w:abstractNumId="6">
     <w:nsid w:val="4CE375AE"/>
     <w:multiLevelType w:val="hybridMultilevel"/>
     <w:tmpl w:val="D2FEE934"/>
@@ -11687,7 +12457,93 @@
       </w:pPr>
     </w:lvl>
   </w:abstractNum>
-  <w:abstractNum w:abstractNumId="7" w15:restartNumberingAfterBreak="0">
+  <w:abstractNum w:abstractNumId="7">
+    <w:nsid w:val="51365BAB"/>
+    <w:multiLevelType w:val="hybridMultilevel"/>
+    <w:tmpl w:val="779E44E4"/>
+    <w:lvl w:ilvl="0" w:tplc="0C0A000F">
+      <w:start w:val="1"/>
+      <w:numFmt w:val="decimal"/>
+      <w:lvlText w:val="%1."/>
+      <w:lvlJc w:val="left"/>
+      <w:pPr>
+        <w:ind w:left="720" w:hanging="360"/>
+      </w:pPr>
+    </w:lvl>
+    <w:lvl w:ilvl="1" w:tplc="0C0A0019" w:tentative="1">
+      <w:start w:val="1"/>
+      <w:numFmt w:val="lowerLetter"/>
+      <w:lvlText w:val="%2."/>
+      <w:lvlJc w:val="left"/>
+      <w:pPr>
+        <w:ind w:left="1440" w:hanging="360"/>
+      </w:pPr>
+    </w:lvl>
+    <w:lvl w:ilvl="2" w:tplc="0C0A001B" w:tentative="1">
+      <w:start w:val="1"/>
+      <w:numFmt w:val="lowerRoman"/>
+      <w:lvlText w:val="%3."/>
+      <w:lvlJc w:val="right"/>
+      <w:pPr>
+        <w:ind w:left="2160" w:hanging="180"/>
+      </w:pPr>
+    </w:lvl>
+    <w:lvl w:ilvl="3" w:tplc="0C0A000F" w:tentative="1">
+      <w:start w:val="1"/>
+      <w:numFmt w:val="decimal"/>
+      <w:lvlText w:val="%4."/>
+      <w:lvlJc w:val="left"/>
+      <w:pPr>
+        <w:ind w:left="2880" w:hanging="360"/>
+      </w:pPr>
+    </w:lvl>
+    <w:lvl w:ilvl="4" w:tplc="0C0A0019" w:tentative="1">
+      <w:start w:val="1"/>
+      <w:numFmt w:val="lowerLetter"/>
+      <w:lvlText w:val="%5."/>
+      <w:lvlJc w:val="left"/>
+      <w:pPr>
+        <w:ind w:left="3600" w:hanging="360"/>
+      </w:pPr>
+    </w:lvl>
+    <w:lvl w:ilvl="5" w:tplc="0C0A001B" w:tentative="1">
+      <w:start w:val="1"/>
+      <w:numFmt w:val="lowerRoman"/>
+      <w:lvlText w:val="%6."/>
+      <w:lvlJc w:val="right"/>
+      <w:pPr>
+        <w:ind w:left="4320" w:hanging="180"/>
+      </w:pPr>
+    </w:lvl>
+    <w:lvl w:ilvl="6" w:tplc="0C0A000F" w:tentative="1">
+      <w:start w:val="1"/>
+      <w:numFmt w:val="decimal"/>
+      <w:lvlText w:val="%7."/>
+      <w:lvlJc w:val="left"/>
+      <w:pPr>
+        <w:ind w:left="5040" w:hanging="360"/>
+      </w:pPr>
+    </w:lvl>
+    <w:lvl w:ilvl="7" w:tplc="0C0A0019" w:tentative="1">
+      <w:start w:val="1"/>
+      <w:numFmt w:val="lowerLetter"/>
+      <w:lvlText w:val="%8."/>
+      <w:lvlJc w:val="left"/>
+      <w:pPr>
+        <w:ind w:left="5760" w:hanging="360"/>
+      </w:pPr>
+    </w:lvl>
+    <w:lvl w:ilvl="8" w:tplc="0C0A001B" w:tentative="1">
+      <w:start w:val="1"/>
+      <w:numFmt w:val="lowerRoman"/>
+      <w:lvlText w:val="%9."/>
+      <w:lvlJc w:val="right"/>
+      <w:pPr>
+        <w:ind w:left="6480" w:hanging="180"/>
+      </w:pPr>
+    </w:lvl>
+  </w:abstractNum>
+  <w:abstractNum w:abstractNumId="8">
     <w:nsid w:val="60D066B2"/>
     <w:multiLevelType w:val="hybridMultilevel"/>
     <w:tmpl w:val="03564BA0"/>
@@ -11776,7 +12632,7 @@
       </w:pPr>
     </w:lvl>
   </w:abstractNum>
-  <w:abstractNum w:abstractNumId="8" w15:restartNumberingAfterBreak="0">
+  <w:abstractNum w:abstractNumId="9">
     <w:nsid w:val="72282DC5"/>
     <w:multiLevelType w:val="hybridMultilevel"/>
     <w:tmpl w:val="AC3AA858"/>
@@ -11865,7 +12721,7 @@
       </w:pPr>
     </w:lvl>
   </w:abstractNum>
-  <w:abstractNum w:abstractNumId="9" w15:restartNumberingAfterBreak="0">
+  <w:abstractNum w:abstractNumId="10">
     <w:nsid w:val="74955222"/>
     <w:multiLevelType w:val="hybridMultilevel"/>
     <w:tmpl w:val="ED00AB34"/>
@@ -11954,7 +12810,7 @@
       </w:pPr>
     </w:lvl>
   </w:abstractNum>
-  <w:abstractNum w:abstractNumId="10" w15:restartNumberingAfterBreak="0">
+  <w:abstractNum w:abstractNumId="11">
     <w:nsid w:val="7B751092"/>
     <w:multiLevelType w:val="hybridMultilevel"/>
     <w:tmpl w:val="703411B0"/>
@@ -12044,7 +12900,7 @@
     </w:lvl>
   </w:abstractNum>
   <w:num w:numId="1">
-    <w:abstractNumId w:val="8"/>
+    <w:abstractNumId w:val="9"/>
   </w:num>
   <w:num w:numId="2">
     <w:abstractNumId w:val="0"/>
@@ -12053,19 +12909,19 @@
     <w:abstractNumId w:val="2"/>
   </w:num>
   <w:num w:numId="4">
-    <w:abstractNumId w:val="9"/>
+    <w:abstractNumId w:val="10"/>
   </w:num>
   <w:num w:numId="5">
     <w:abstractNumId w:val="1"/>
   </w:num>
   <w:num w:numId="6">
-    <w:abstractNumId w:val="7"/>
+    <w:abstractNumId w:val="8"/>
   </w:num>
   <w:num w:numId="7">
     <w:abstractNumId w:val="4"/>
   </w:num>
   <w:num w:numId="8">
-    <w:abstractNumId w:val="10"/>
+    <w:abstractNumId w:val="11"/>
   </w:num>
   <w:num w:numId="9">
     <w:abstractNumId w:val="5"/>
@@ -12076,11 +12932,14 @@
   <w:num w:numId="11">
     <w:abstractNumId w:val="6"/>
   </w:num>
+  <w:num w:numId="12">
+    <w:abstractNumId w:val="7"/>
+  </w:num>
 </w:numbering>
 </file>
 
 <file path=word/styles.xml><?xml version="1.0" encoding="utf-8"?>
-<w:styles xmlns:mc="http://schemas.openxmlformats.org/markup-compatibility/2006" xmlns:r="http://schemas.openxmlformats.org/officeDocument/2006/relationships" xmlns:w="http://schemas.openxmlformats.org/wordprocessingml/2006/main" xmlns:w14="http://schemas.microsoft.com/office/word/2010/wordml" xmlns:w15="http://schemas.microsoft.com/office/word/2012/wordml" xmlns:w16se="http://schemas.microsoft.com/office/word/2015/wordml/symex" mc:Ignorable="w14 w15 w16se">
+<w:styles xmlns:mc="http://schemas.openxmlformats.org/markup-compatibility/2006" xmlns:r="http://schemas.openxmlformats.org/officeDocument/2006/relationships" xmlns:w="http://schemas.openxmlformats.org/wordprocessingml/2006/main" xmlns:w14="http://schemas.microsoft.com/office/word/2010/wordml" xmlns:w15="http://schemas.microsoft.com/office/word/2012/wordml" mc:Ignorable="w14 w15">
   <w:docDefaults>
     <w:rPrDefault>
       <w:rPr>
@@ -12472,6 +13331,7 @@
   <w:style w:type="paragraph" w:default="1" w:styleId="Normal">
     <w:name w:val="Normal"/>
     <w:qFormat/>
+    <w:rsid w:val="00D8600D"/>
   </w:style>
   <w:style w:type="character" w:default="1" w:styleId="Fuentedeprrafopredeter">
     <w:name w:val="Default Paragraph Font"/>

</xml_diff>

<commit_message>
Lucia, aprende a subir las cosas
Que luego me toca arreglarlo
</commit_message>
<xml_diff>
--- a/Practica1/memoriaP1.docx
+++ b/Practica1/memoriaP1.docx
@@ -1,6 +1,6 @@
 
 <file path=word/document.xml><?xml version="1.0" encoding="utf-8"?>
-<w:document xmlns:wpc="http://schemas.microsoft.com/office/word/2010/wordprocessingCanvas" xmlns:cx="http://schemas.microsoft.com/office/drawing/2014/chartex" xmlns:mc="http://schemas.openxmlformats.org/markup-compatibility/2006" xmlns:o="urn:schemas-microsoft-com:office:office" xmlns:r="http://schemas.openxmlformats.org/officeDocument/2006/relationships" xmlns:m="http://schemas.openxmlformats.org/officeDocument/2006/math" xmlns:v="urn:schemas-microsoft-com:vml" xmlns:wp14="http://schemas.microsoft.com/office/word/2010/wordprocessingDrawing" xmlns:wp="http://schemas.openxmlformats.org/drawingml/2006/wordprocessingDrawing" xmlns:w10="urn:schemas-microsoft-com:office:word" xmlns:w="http://schemas.openxmlformats.org/wordprocessingml/2006/main" xmlns:w14="http://schemas.microsoft.com/office/word/2010/wordml" xmlns:w15="http://schemas.microsoft.com/office/word/2012/wordml" xmlns:w16se="http://schemas.microsoft.com/office/word/2015/wordml/symex" xmlns:wpg="http://schemas.microsoft.com/office/word/2010/wordprocessingGroup" xmlns:wpi="http://schemas.microsoft.com/office/word/2010/wordprocessingInk" xmlns:wne="http://schemas.microsoft.com/office/word/2006/wordml" xmlns:wps="http://schemas.microsoft.com/office/word/2010/wordprocessingShape" mc:Ignorable="w14 w15 w16se wp14">
+<w:document xmlns:wpc="http://schemas.microsoft.com/office/word/2010/wordprocessingCanvas" xmlns:cx="http://schemas.microsoft.com/office/drawing/2014/chartex" xmlns:cx1="http://schemas.microsoft.com/office/drawing/2015/9/8/chartex" xmlns:cx2="http://schemas.microsoft.com/office/drawing/2015/10/21/chartex" xmlns:cx3="http://schemas.microsoft.com/office/drawing/2016/5/9/chartex" xmlns:cx4="http://schemas.microsoft.com/office/drawing/2016/5/10/chartex" xmlns:cx5="http://schemas.microsoft.com/office/drawing/2016/5/11/chartex" xmlns:cx6="http://schemas.microsoft.com/office/drawing/2016/5/12/chartex" xmlns:cx7="http://schemas.microsoft.com/office/drawing/2016/5/13/chartex" xmlns:cx8="http://schemas.microsoft.com/office/drawing/2016/5/14/chartex" xmlns:mc="http://schemas.openxmlformats.org/markup-compatibility/2006" xmlns:aink="http://schemas.microsoft.com/office/drawing/2016/ink" xmlns:am3d="http://schemas.microsoft.com/office/drawing/2017/model3d" xmlns:o="urn:schemas-microsoft-com:office:office" xmlns:r="http://schemas.openxmlformats.org/officeDocument/2006/relationships" xmlns:m="http://schemas.openxmlformats.org/officeDocument/2006/math" xmlns:v="urn:schemas-microsoft-com:vml" xmlns:wp14="http://schemas.microsoft.com/office/word/2010/wordprocessingDrawing" xmlns:wp="http://schemas.openxmlformats.org/drawingml/2006/wordprocessingDrawing" xmlns:w10="urn:schemas-microsoft-com:office:word" xmlns:w="http://schemas.openxmlformats.org/wordprocessingml/2006/main" xmlns:w14="http://schemas.microsoft.com/office/word/2010/wordml" xmlns:w15="http://schemas.microsoft.com/office/word/2012/wordml" xmlns:w16cid="http://schemas.microsoft.com/office/word/2016/wordml/cid" xmlns:w16se="http://schemas.microsoft.com/office/word/2015/wordml/symex" xmlns:wpg="http://schemas.microsoft.com/office/word/2010/wordprocessingGroup" xmlns:wpi="http://schemas.microsoft.com/office/word/2010/wordprocessingInk" xmlns:wne="http://schemas.microsoft.com/office/word/2006/wordml" xmlns:wps="http://schemas.microsoft.com/office/word/2010/wordprocessingShape" mc:Ignorable="w14 w15 w16se w16cid wp14">
   <w:body>
     <w:p>
       <w:pPr>
@@ -398,7 +398,7 @@
                     <pic:cNvPicPr/>
                   </pic:nvPicPr>
                   <pic:blipFill>
-                    <a:blip r:embed="rId7">
+                    <a:blip r:embed="rId8">
                       <a:extLst>
                         <a:ext uri="{28A0092B-C50C-407E-A947-70E740481C1C}">
                           <a14:useLocalDpi xmlns:a14="http://schemas.microsoft.com/office/drawing/2010/main" val="0"/>
@@ -952,7 +952,7 @@
                     <pic:cNvPicPr/>
                   </pic:nvPicPr>
                   <pic:blipFill>
-                    <a:blip r:embed="rId8">
+                    <a:blip r:embed="rId9">
                       <a:extLst>
                         <a:ext uri="{28A0092B-C50C-407E-A947-70E740481C1C}">
                           <a14:useLocalDpi xmlns:a14="http://schemas.microsoft.com/office/drawing/2010/main" val="0"/>
@@ -1421,7 +1421,7 @@
                     <pic:cNvPicPr/>
                   </pic:nvPicPr>
                   <pic:blipFill>
-                    <a:blip r:embed="rId9"/>
+                    <a:blip r:embed="rId10"/>
                     <a:stretch>
                       <a:fillRect/>
                     </a:stretch>
@@ -1677,7 +1677,7 @@
                     <pic:cNvPicPr/>
                   </pic:nvPicPr>
                   <pic:blipFill>
-                    <a:blip r:embed="rId10"/>
+                    <a:blip r:embed="rId11"/>
                     <a:stretch>
                       <a:fillRect/>
                     </a:stretch>
@@ -2559,7 +2559,7 @@
                     <pic:cNvPicPr/>
                   </pic:nvPicPr>
                   <pic:blipFill>
-                    <a:blip r:embed="rId11"/>
+                    <a:blip r:embed="rId12"/>
                     <a:stretch>
                       <a:fillRect/>
                     </a:stretch>
@@ -2851,7 +2851,7 @@
                     <pic:cNvPicPr/>
                   </pic:nvPicPr>
                   <pic:blipFill>
-                    <a:blip r:embed="rId12"/>
+                    <a:blip r:embed="rId13"/>
                     <a:stretch>
                       <a:fillRect/>
                     </a:stretch>
@@ -3308,7 +3308,7 @@
                     <pic:cNvPicPr/>
                   </pic:nvPicPr>
                   <pic:blipFill>
-                    <a:blip r:embed="rId13"/>
+                    <a:blip r:embed="rId14"/>
                     <a:stretch>
                       <a:fillRect/>
                     </a:stretch>
@@ -3977,7 +3977,7 @@
                     <pic:cNvPicPr/>
                   </pic:nvPicPr>
                   <pic:blipFill>
-                    <a:blip r:embed="rId14"/>
+                    <a:blip r:embed="rId15"/>
                     <a:stretch>
                       <a:fillRect/>
                     </a:stretch>
@@ -4805,7 +4805,7 @@
                     <pic:cNvPicPr/>
                   </pic:nvPicPr>
                   <pic:blipFill>
-                    <a:blip r:embed="rId15"/>
+                    <a:blip r:embed="rId16"/>
                     <a:stretch>
                       <a:fillRect/>
                     </a:stretch>
@@ -5352,7 +5352,7 @@
                     <pic:cNvPicPr/>
                   </pic:nvPicPr>
                   <pic:blipFill>
-                    <a:blip r:embed="rId16"/>
+                    <a:blip r:embed="rId17"/>
                     <a:stretch>
                       <a:fillRect/>
                     </a:stretch>
@@ -5926,305 +5926,6 @@
             <wp:extent cx="5400040" cy="1617345"/>
             <wp:effectExtent l="0" t="0" r="0" b="1905"/>
             <wp:docPr id="31" name="Imagen 31"/>
-            <wp:cNvGraphicFramePr>
-              <a:graphicFrameLocks xmlns:a="http://schemas.openxmlformats.org/drawingml/2006/main" noChangeAspect="1"/>
-            </wp:cNvGraphicFramePr>
-            <a:graphic xmlns:a="http://schemas.openxmlformats.org/drawingml/2006/main">
-              <a:graphicData uri="http://schemas.openxmlformats.org/drawingml/2006/picture">
-                <pic:pic xmlns:pic="http://schemas.openxmlformats.org/drawingml/2006/picture">
-                  <pic:nvPicPr>
-                    <pic:cNvPr id="1" name=""/>
-                    <pic:cNvPicPr/>
-                  </pic:nvPicPr>
-                  <pic:blipFill>
-                    <a:blip r:embed="rId17"/>
-                    <a:stretch>
-                      <a:fillRect/>
-                    </a:stretch>
-                  </pic:blipFill>
-                  <pic:spPr>
-                    <a:xfrm>
-                      <a:off x="0" y="0"/>
-                      <a:ext cx="5400040" cy="1617345"/>
-                    </a:xfrm>
-                    <a:prstGeom prst="rect">
-                      <a:avLst/>
-                    </a:prstGeom>
-                  </pic:spPr>
-                </pic:pic>
-              </a:graphicData>
-            </a:graphic>
-          </wp:inline>
-        </w:drawing>
-      </w:r>
-    </w:p>
-    <w:p>
-      <w:pPr>
-        <w:jc w:val="both"/>
-        <w:rPr>
-          <w:rFonts w:ascii="Times New Roman" w:hAnsi="Times New Roman" w:cs="Times New Roman"/>
-          <w:sz w:val="24"/>
-        </w:rPr>
-      </w:pPr>
-      <w:r>
-        <w:rPr>
-          <w:rFonts w:ascii="Times New Roman" w:hAnsi="Times New Roman" w:cs="Times New Roman"/>
-          <w:sz w:val="24"/>
-        </w:rPr>
-        <w:t>Podemos observar que nos dan los siguientes resultados:</w:t>
-      </w:r>
-    </w:p>
-    <w:p>
-      <w:pPr>
-        <w:pStyle w:val="Prrafodelista"/>
-        <w:numPr>
-          <w:ilvl w:val="0"/>
-          <w:numId w:val="4"/>
-        </w:numPr>
-        <w:spacing w:line="360" w:lineRule="auto"/>
-        <w:jc w:val="both"/>
-        <w:rPr>
-          <w:rFonts w:ascii="Times New Roman" w:hAnsi="Times New Roman" w:cs="Times New Roman"/>
-          <w:i/>
-          <w:sz w:val="24"/>
-          <w:lang w:val="en-GB"/>
-        </w:rPr>
-      </w:pPr>
-      <w:r>
-        <w:rPr>
-          <w:rFonts w:ascii="Times New Roman" w:hAnsi="Times New Roman" w:cs="Times New Roman"/>
-          <w:i/>
-          <w:sz w:val="24"/>
-          <w:lang w:val="en-GB"/>
-        </w:rPr>
-        <w:t>(combine-elt-lst 'a '(1 2 3)) -&gt; ((A 1) (A 2) (A 3))</w:t>
-      </w:r>
-    </w:p>
-    <w:p>
-      <w:pPr>
-        <w:pStyle w:val="Prrafodelista"/>
-        <w:numPr>
-          <w:ilvl w:val="0"/>
-          <w:numId w:val="4"/>
-        </w:numPr>
-        <w:spacing w:line="360" w:lineRule="auto"/>
-        <w:jc w:val="both"/>
-        <w:rPr>
-          <w:rFonts w:ascii="Times New Roman" w:hAnsi="Times New Roman" w:cs="Times New Roman"/>
-          <w:i/>
-          <w:sz w:val="24"/>
-          <w:lang w:val="en-GB"/>
-        </w:rPr>
-      </w:pPr>
-      <w:r>
-        <w:rPr>
-          <w:rFonts w:ascii="Times New Roman" w:hAnsi="Times New Roman" w:cs="Times New Roman"/>
-          <w:i/>
-          <w:sz w:val="24"/>
-          <w:lang w:val="en-GB"/>
-        </w:rPr>
-        <w:t>(combine-elt-lst 'a nil)      -&gt; nil</w:t>
-      </w:r>
-    </w:p>
-    <w:p>
-      <w:pPr>
-        <w:pStyle w:val="Prrafodelista"/>
-        <w:numPr>
-          <w:ilvl w:val="0"/>
-          <w:numId w:val="4"/>
-        </w:numPr>
-        <w:spacing w:line="360" w:lineRule="auto"/>
-        <w:jc w:val="both"/>
-        <w:rPr>
-          <w:rFonts w:ascii="Times New Roman" w:hAnsi="Times New Roman" w:cs="Times New Roman"/>
-          <w:i/>
-          <w:sz w:val="24"/>
-          <w:lang w:val="en-GB"/>
-        </w:rPr>
-      </w:pPr>
-      <w:r>
-        <w:rPr>
-          <w:rFonts w:ascii="Times New Roman" w:hAnsi="Times New Roman" w:cs="Times New Roman"/>
-          <w:i/>
-          <w:sz w:val="24"/>
-          <w:lang w:val="en-GB"/>
-        </w:rPr>
-        <w:t>(combine-elt-lst nil nil)    -&gt; nil</w:t>
-      </w:r>
-    </w:p>
-    <w:p>
-      <w:pPr>
-        <w:pStyle w:val="Prrafodelista"/>
-        <w:numPr>
-          <w:ilvl w:val="0"/>
-          <w:numId w:val="4"/>
-        </w:numPr>
-        <w:spacing w:line="360" w:lineRule="auto"/>
-        <w:jc w:val="both"/>
-        <w:rPr>
-          <w:rFonts w:ascii="Times New Roman" w:hAnsi="Times New Roman" w:cs="Times New Roman"/>
-          <w:i/>
-          <w:sz w:val="24"/>
-          <w:lang w:val="en-GB"/>
-        </w:rPr>
-      </w:pPr>
-      <w:r>
-        <w:rPr>
-          <w:rFonts w:ascii="Times New Roman" w:hAnsi="Times New Roman" w:cs="Times New Roman"/>
-          <w:i/>
-          <w:sz w:val="24"/>
-          <w:lang w:val="en-GB"/>
-        </w:rPr>
-        <w:t>(combine-elt-lst nil '(a b) -&gt; ((nil a) (nil b))</w:t>
-      </w:r>
-    </w:p>
-    <w:p>
-      <w:pPr>
-        <w:jc w:val="both"/>
-        <w:rPr>
-          <w:rFonts w:ascii="Times New Roman" w:hAnsi="Times New Roman" w:cs="Times New Roman"/>
-          <w:sz w:val="24"/>
-        </w:rPr>
-      </w:pPr>
-      <w:r>
-        <w:rPr>
-          <w:rFonts w:ascii="Times New Roman" w:hAnsi="Times New Roman" w:cs="Times New Roman"/>
-          <w:sz w:val="24"/>
-        </w:rPr>
-        <w:t xml:space="preserve">A continuación, en el apartado </w:t>
-      </w:r>
-      <w:r>
-        <w:rPr>
-          <w:rFonts w:ascii="Times New Roman" w:hAnsi="Times New Roman" w:cs="Times New Roman"/>
-          <w:b/>
-          <w:sz w:val="24"/>
-        </w:rPr>
-        <w:t>3.2 s</w:t>
-      </w:r>
-      <w:r>
-        <w:rPr>
-          <w:rFonts w:ascii="Times New Roman" w:hAnsi="Times New Roman" w:cs="Times New Roman"/>
-          <w:sz w:val="24"/>
-        </w:rPr>
-        <w:t>e pedía combinar dos listas, para ello hemos utilizado la función combine-elt-lst anterior recursivamente:</w:t>
-      </w:r>
-    </w:p>
-    <w:p>
-      <w:pPr>
-        <w:jc w:val="both"/>
-        <w:rPr>
-          <w:rFonts w:ascii="Bahnschrift SemiLight" w:hAnsi="Bahnschrift SemiLight" w:cs="Times New Roman"/>
-          <w:color w:val="808080" w:themeColor="background1" w:themeShade="80"/>
-        </w:rPr>
-      </w:pPr>
-      <w:r>
-        <w:rPr>
-          <w:rFonts w:ascii="Times New Roman" w:hAnsi="Times New Roman" w:cs="Times New Roman"/>
-          <w:sz w:val="24"/>
-        </w:rPr>
-        <w:tab/>
-      </w:r>
-      <w:r>
-        <w:rPr>
-          <w:rFonts w:ascii="Bahnschrift SemiLight" w:hAnsi="Bahnschrift SemiLight" w:cs="Times New Roman"/>
-          <w:color w:val="808080" w:themeColor="background1" w:themeShade="80"/>
-        </w:rPr>
-        <w:t>Entrada:</w:t>
-      </w:r>
-      <w:r>
-        <w:rPr>
-          <w:rFonts w:ascii="Bahnschrift SemiLight" w:hAnsi="Bahnschrift SemiLight" w:cs="Times New Roman"/>
-          <w:color w:val="808080" w:themeColor="background1" w:themeShade="80"/>
-        </w:rPr>
-        <w:t xml:space="preserve"> lst1 y lst2 que son dos listas de elementos</w:t>
-      </w:r>
-    </w:p>
-    <w:p>
-      <w:pPr>
-        <w:ind w:left="708"/>
-        <w:jc w:val="both"/>
-        <w:rPr>
-          <w:rFonts w:ascii="Bahnschrift SemiLight" w:hAnsi="Bahnschrift SemiLight" w:cs="Times New Roman"/>
-          <w:color w:val="808080" w:themeColor="background1" w:themeShade="80"/>
-        </w:rPr>
-      </w:pPr>
-      <w:r>
-        <w:rPr>
-          <w:rFonts w:ascii="Bahnschrift SemiLight" w:hAnsi="Bahnschrift SemiLight" w:cs="Times New Roman"/>
-          <w:color w:val="808080" w:themeColor="background1" w:themeShade="80"/>
-        </w:rPr>
-        <w:t>Salida:</w:t>
-      </w:r>
-      <w:r>
-        <w:rPr>
-          <w:rFonts w:ascii="Bahnschrift SemiLight" w:hAnsi="Bahnschrift SemiLight" w:cs="Times New Roman"/>
-          <w:color w:val="808080" w:themeColor="background1" w:themeShade="80"/>
-        </w:rPr>
-        <w:t xml:space="preserve"> producto cartesiano de las dos listas (i.e. combinación de todos los elementos de ambas listas)</w:t>
-      </w:r>
-    </w:p>
-    <w:p>
-      <w:pPr>
-        <w:ind w:left="708"/>
-        <w:jc w:val="both"/>
-        <w:rPr>
-          <w:rFonts w:ascii="Bahnschrift SemiLight" w:hAnsi="Bahnschrift SemiLight" w:cs="Times New Roman"/>
-          <w:color w:val="808080" w:themeColor="background1" w:themeShade="80"/>
-          <w:lang w:val="en-GB"/>
-        </w:rPr>
-      </w:pPr>
-      <w:r>
-        <w:rPr>
-          <w:rFonts w:ascii="Bahnschrift SemiLight" w:hAnsi="Bahnschrift SemiLight" w:cs="Times New Roman"/>
-          <w:color w:val="808080" w:themeColor="background1" w:themeShade="80"/>
-          <w:lang w:val="en-GB"/>
-        </w:rPr>
-        <w:t>Combine-lst-lst (lst1 lst2)</w:t>
-      </w:r>
-    </w:p>
-    <w:p>
-      <w:pPr>
-        <w:ind w:left="708"/>
-        <w:jc w:val="both"/>
-        <w:rPr>
-          <w:rFonts w:ascii="Bahnschrift SemiLight" w:hAnsi="Bahnschrift SemiLight" w:cs="Times New Roman"/>
-          <w:color w:val="808080" w:themeColor="background1" w:themeShade="80"/>
-        </w:rPr>
-      </w:pPr>
-      <w:r>
-        <w:rPr>
-          <w:rFonts w:ascii="Bahnschrift SemiLight" w:hAnsi="Bahnschrift SemiLight" w:cs="Times New Roman"/>
-          <w:color w:val="808080" w:themeColor="background1" w:themeShade="80"/>
-          <w:lang w:val="en-GB"/>
-        </w:rPr>
-        <w:tab/>
-      </w:r>
-      <w:r>
-        <w:rPr>
-          <w:rFonts w:ascii="Bahnschrift SemiLight" w:hAnsi="Bahnschrift SemiLight" w:cs="Times New Roman"/>
-          <w:color w:val="808080" w:themeColor="background1" w:themeShade="80"/>
-        </w:rPr>
-        <w:t>Para cada elemento de lst1 hace combine-elt-lst de él y lst2</w:t>
-      </w:r>
-    </w:p>
-    <w:p>
-      <w:pPr>
-        <w:jc w:val="both"/>
-        <w:rPr>
-          <w:rFonts w:ascii="Times New Roman" w:hAnsi="Times New Roman" w:cs="Times New Roman"/>
-          <w:sz w:val="24"/>
-        </w:rPr>
-      </w:pPr>
-      <w:r>
-        <w:rPr>
-          <w:noProof/>
-          <w:lang w:eastAsia="es-ES"/>
-        </w:rPr>
-        <w:drawing>
-          <wp:inline distT="0" distB="0" distL="0" distR="0" wp14:anchorId="6E8D1285" wp14:editId="350C65B6">
-            <wp:extent cx="4495800" cy="1495425"/>
-            <wp:effectExtent l="0" t="0" r="0" b="9525"/>
-            <wp:docPr id="34" name="Imagen 34"/>
             <wp:cNvGraphicFramePr>
               <a:graphicFrameLocks xmlns:a="http://schemas.openxmlformats.org/drawingml/2006/main" noChangeAspect="1"/>
             </wp:cNvGraphicFramePr>
@@ -6244,7 +5945,7 @@
                   <pic:spPr>
                     <a:xfrm>
                       <a:off x="0" y="0"/>
-                      <a:ext cx="4495800" cy="1495425"/>
+                      <a:ext cx="5400040" cy="1617345"/>
                     </a:xfrm>
                     <a:prstGeom prst="rect">
                       <a:avLst/>
@@ -6270,8 +5971,7 @@
           <w:rFonts w:ascii="Times New Roman" w:hAnsi="Times New Roman" w:cs="Times New Roman"/>
           <w:sz w:val="24"/>
         </w:rPr>
-        <w:lastRenderedPageBreak/>
-        <w:t>Dándonos los siguientes resultados:</w:t>
+        <w:t>Podemos observar que nos dan los siguientes resultados:</w:t>
       </w:r>
     </w:p>
     <w:p>
@@ -6279,7 +5979,7 @@
         <w:pStyle w:val="Prrafodelista"/>
         <w:numPr>
           <w:ilvl w:val="0"/>
-          <w:numId w:val="5"/>
+          <w:numId w:val="4"/>
         </w:numPr>
         <w:spacing w:line="360" w:lineRule="auto"/>
         <w:jc w:val="both"/>
@@ -6297,7 +5997,7 @@
           <w:sz w:val="24"/>
           <w:lang w:val="en-GB"/>
         </w:rPr>
-        <w:t>(combine-lst-lst '(a b c) '(1 2))  -&gt; ((A 1) (A 2) (B 1) (B 2) (C 1) (C 2))</w:t>
+        <w:t>(combine-elt-lst 'a '(1 2 3)) -&gt; ((A 1) (A 2) (A 3))</w:t>
       </w:r>
     </w:p>
     <w:p>
@@ -6305,7 +6005,7 @@
         <w:pStyle w:val="Prrafodelista"/>
         <w:numPr>
           <w:ilvl w:val="0"/>
-          <w:numId w:val="5"/>
+          <w:numId w:val="4"/>
         </w:numPr>
         <w:spacing w:line="360" w:lineRule="auto"/>
         <w:jc w:val="both"/>
@@ -6323,7 +6023,7 @@
           <w:sz w:val="24"/>
           <w:lang w:val="en-GB"/>
         </w:rPr>
-        <w:t>(combine-lst-lst nil nil)          -&gt; nil</w:t>
+        <w:t>(combine-elt-lst 'a nil)      -&gt; nil</w:t>
       </w:r>
     </w:p>
     <w:p>
@@ -6331,7 +6031,7 @@
         <w:pStyle w:val="Prrafodelista"/>
         <w:numPr>
           <w:ilvl w:val="0"/>
-          <w:numId w:val="5"/>
+          <w:numId w:val="4"/>
         </w:numPr>
         <w:spacing w:line="360" w:lineRule="auto"/>
         <w:jc w:val="both"/>
@@ -6349,7 +6049,7 @@
           <w:sz w:val="24"/>
           <w:lang w:val="en-GB"/>
         </w:rPr>
-        <w:t>(combine-lst-lst '(a b c) nil)   -&gt; nil</w:t>
+        <w:t>(combine-elt-lst nil nil)    -&gt; nil</w:t>
       </w:r>
     </w:p>
     <w:p>
@@ -6357,7 +6057,7 @@
         <w:pStyle w:val="Prrafodelista"/>
         <w:numPr>
           <w:ilvl w:val="0"/>
-          <w:numId w:val="5"/>
+          <w:numId w:val="4"/>
         </w:numPr>
         <w:spacing w:line="360" w:lineRule="auto"/>
         <w:jc w:val="both"/>
@@ -6375,23 +6075,23 @@
           <w:sz w:val="24"/>
           <w:lang w:val="en-GB"/>
         </w:rPr>
-        <w:t>(combine-lst-lst nil '(a b c))   -&gt; nil</w:t>
-      </w:r>
-    </w:p>
-    <w:p>
-      <w:pPr>
-        <w:jc w:val="both"/>
-        <w:rPr>
-          <w:rFonts w:ascii="Times New Roman" w:hAnsi="Times New Roman" w:cs="Times New Roman"/>
-          <w:sz w:val="24"/>
-        </w:rPr>
-      </w:pPr>
-      <w:r>
-        <w:rPr>
-          <w:rFonts w:ascii="Times New Roman" w:hAnsi="Times New Roman" w:cs="Times New Roman"/>
-          <w:sz w:val="24"/>
-        </w:rPr>
-        <w:t xml:space="preserve">Finalmente, en el apartado </w:t>
+        <w:t>(combine-elt-lst nil '(a b) -&gt; ((nil a) (nil b))</w:t>
+      </w:r>
+    </w:p>
+    <w:p>
+      <w:pPr>
+        <w:jc w:val="both"/>
+        <w:rPr>
+          <w:rFonts w:ascii="Times New Roman" w:hAnsi="Times New Roman" w:cs="Times New Roman"/>
+          <w:sz w:val="24"/>
+        </w:rPr>
+      </w:pPr>
+      <w:r>
+        <w:rPr>
+          <w:rFonts w:ascii="Times New Roman" w:hAnsi="Times New Roman" w:cs="Times New Roman"/>
+          <w:sz w:val="24"/>
+        </w:rPr>
+        <w:t xml:space="preserve">A continuación, en el apartado </w:t>
       </w:r>
       <w:r>
         <w:rPr>
@@ -6399,88 +6099,112 @@
           <w:b/>
           <w:sz w:val="24"/>
         </w:rPr>
-        <w:t xml:space="preserve">3.3 </w:t>
-      </w:r>
-      <w:r>
-        <w:rPr>
-          <w:rFonts w:ascii="Times New Roman" w:hAnsi="Times New Roman" w:cs="Times New Roman"/>
-          <w:sz w:val="24"/>
-        </w:rPr>
-        <w:t>había que combinar n listas</w:t>
-      </w:r>
-      <w:r>
-        <w:rPr>
-          <w:rFonts w:ascii="Times New Roman" w:hAnsi="Times New Roman" w:cs="Times New Roman"/>
-          <w:sz w:val="24"/>
-        </w:rPr>
-        <w:t xml:space="preserve">. Puesto que </w:t>
-      </w:r>
-      <w:r>
-        <w:rPr>
-          <w:rFonts w:ascii="Times New Roman" w:hAnsi="Times New Roman" w:cs="Times New Roman"/>
-          <w:i/>
-          <w:sz w:val="24"/>
-        </w:rPr>
-        <w:t>list</w:t>
-      </w:r>
-      <w:r>
-        <w:rPr>
-          <w:rFonts w:ascii="Times New Roman" w:hAnsi="Times New Roman" w:cs="Times New Roman"/>
-          <w:sz w:val="24"/>
-        </w:rPr>
-        <w:t xml:space="preserve"> no excluye el caso </w:t>
-      </w:r>
-      <w:r>
-        <w:rPr>
-          <w:rFonts w:ascii="Times New Roman" w:hAnsi="Times New Roman" w:cs="Times New Roman"/>
-          <w:i/>
-          <w:sz w:val="24"/>
-        </w:rPr>
-        <w:t>nil</w:t>
-      </w:r>
-      <w:r>
-        <w:rPr>
-          <w:rFonts w:ascii="Times New Roman" w:hAnsi="Times New Roman" w:cs="Times New Roman"/>
-          <w:sz w:val="24"/>
-        </w:rPr>
-        <w:t>, hemos creado do</w:t>
-      </w:r>
-      <w:r>
-        <w:rPr>
-          <w:rFonts w:ascii="Times New Roman" w:hAnsi="Times New Roman" w:cs="Times New Roman"/>
-          <w:sz w:val="24"/>
-        </w:rPr>
-        <w:t>s funciones nuevas que utilizan</w:t>
-      </w:r>
-      <w:r>
-        <w:rPr>
-          <w:rFonts w:ascii="Times New Roman" w:hAnsi="Times New Roman" w:cs="Times New Roman"/>
-          <w:i/>
-          <w:sz w:val="24"/>
-        </w:rPr>
-        <w:t xml:space="preserve"> cons </w:t>
-      </w:r>
-      <w:r>
-        <w:rPr>
-          <w:rFonts w:ascii="Times New Roman" w:hAnsi="Times New Roman" w:cs="Times New Roman"/>
-          <w:sz w:val="24"/>
-        </w:rPr>
-        <w:t xml:space="preserve">para evitar que </w:t>
-      </w:r>
-      <w:r>
-        <w:rPr>
-          <w:rFonts w:ascii="Times New Roman" w:hAnsi="Times New Roman" w:cs="Times New Roman"/>
-          <w:i/>
-          <w:sz w:val="24"/>
-        </w:rPr>
-        <w:t>nil</w:t>
-      </w:r>
-      <w:r>
-        <w:rPr>
-          <w:rFonts w:ascii="Times New Roman" w:hAnsi="Times New Roman" w:cs="Times New Roman"/>
-          <w:sz w:val="24"/>
-        </w:rPr>
-        <w:t xml:space="preserve"> aparezca en las listas. El pseudocódigo es el mismo que los anteriores.</w:t>
+        <w:t>3.2 s</w:t>
+      </w:r>
+      <w:r>
+        <w:rPr>
+          <w:rFonts w:ascii="Times New Roman" w:hAnsi="Times New Roman" w:cs="Times New Roman"/>
+          <w:sz w:val="24"/>
+        </w:rPr>
+        <w:t>e pedía combinar dos listas, para ello hemos utilizado la función combine-elt-lst anterior recursivamente:</w:t>
+      </w:r>
+    </w:p>
+    <w:p>
+      <w:pPr>
+        <w:jc w:val="both"/>
+        <w:rPr>
+          <w:rFonts w:ascii="Bahnschrift SemiLight" w:hAnsi="Bahnschrift SemiLight" w:cs="Times New Roman"/>
+          <w:color w:val="808080" w:themeColor="background1" w:themeShade="80"/>
+        </w:rPr>
+      </w:pPr>
+      <w:r>
+        <w:rPr>
+          <w:rFonts w:ascii="Times New Roman" w:hAnsi="Times New Roman" w:cs="Times New Roman"/>
+          <w:sz w:val="24"/>
+        </w:rPr>
+        <w:tab/>
+      </w:r>
+      <w:r>
+        <w:rPr>
+          <w:rFonts w:ascii="Bahnschrift SemiLight" w:hAnsi="Bahnschrift SemiLight" w:cs="Times New Roman"/>
+          <w:color w:val="808080" w:themeColor="background1" w:themeShade="80"/>
+        </w:rPr>
+        <w:t>Entrada:</w:t>
+      </w:r>
+      <w:r>
+        <w:rPr>
+          <w:rFonts w:ascii="Bahnschrift SemiLight" w:hAnsi="Bahnschrift SemiLight" w:cs="Times New Roman"/>
+          <w:color w:val="808080" w:themeColor="background1" w:themeShade="80"/>
+        </w:rPr>
+        <w:t xml:space="preserve"> lst1 y lst2 que son dos listas de elementos</w:t>
+      </w:r>
+    </w:p>
+    <w:p>
+      <w:pPr>
+        <w:ind w:left="708"/>
+        <w:jc w:val="both"/>
+        <w:rPr>
+          <w:rFonts w:ascii="Bahnschrift SemiLight" w:hAnsi="Bahnschrift SemiLight" w:cs="Times New Roman"/>
+          <w:color w:val="808080" w:themeColor="background1" w:themeShade="80"/>
+        </w:rPr>
+      </w:pPr>
+      <w:r>
+        <w:rPr>
+          <w:rFonts w:ascii="Bahnschrift SemiLight" w:hAnsi="Bahnschrift SemiLight" w:cs="Times New Roman"/>
+          <w:color w:val="808080" w:themeColor="background1" w:themeShade="80"/>
+        </w:rPr>
+        <w:t>Salida:</w:t>
+      </w:r>
+      <w:r>
+        <w:rPr>
+          <w:rFonts w:ascii="Bahnschrift SemiLight" w:hAnsi="Bahnschrift SemiLight" w:cs="Times New Roman"/>
+          <w:color w:val="808080" w:themeColor="background1" w:themeShade="80"/>
+        </w:rPr>
+        <w:t xml:space="preserve"> producto cartesiano de las dos listas (i.e. combinación de todos los elementos de ambas listas)</w:t>
+      </w:r>
+    </w:p>
+    <w:p>
+      <w:pPr>
+        <w:ind w:left="708"/>
+        <w:jc w:val="both"/>
+        <w:rPr>
+          <w:rFonts w:ascii="Bahnschrift SemiLight" w:hAnsi="Bahnschrift SemiLight" w:cs="Times New Roman"/>
+          <w:color w:val="808080" w:themeColor="background1" w:themeShade="80"/>
+          <w:lang w:val="en-GB"/>
+        </w:rPr>
+      </w:pPr>
+      <w:r>
+        <w:rPr>
+          <w:rFonts w:ascii="Bahnschrift SemiLight" w:hAnsi="Bahnschrift SemiLight" w:cs="Times New Roman"/>
+          <w:color w:val="808080" w:themeColor="background1" w:themeShade="80"/>
+          <w:lang w:val="en-GB"/>
+        </w:rPr>
+        <w:t>Combine-lst-lst (lst1 lst2)</w:t>
+      </w:r>
+    </w:p>
+    <w:p>
+      <w:pPr>
+        <w:ind w:left="708"/>
+        <w:jc w:val="both"/>
+        <w:rPr>
+          <w:rFonts w:ascii="Bahnschrift SemiLight" w:hAnsi="Bahnschrift SemiLight" w:cs="Times New Roman"/>
+          <w:color w:val="808080" w:themeColor="background1" w:themeShade="80"/>
+        </w:rPr>
+      </w:pPr>
+      <w:r>
+        <w:rPr>
+          <w:rFonts w:ascii="Bahnschrift SemiLight" w:hAnsi="Bahnschrift SemiLight" w:cs="Times New Roman"/>
+          <w:color w:val="808080" w:themeColor="background1" w:themeShade="80"/>
+          <w:lang w:val="en-GB"/>
+        </w:rPr>
+        <w:tab/>
+      </w:r>
+      <w:r>
+        <w:rPr>
+          <w:rFonts w:ascii="Bahnschrift SemiLight" w:hAnsi="Bahnschrift SemiLight" w:cs="Times New Roman"/>
+          <w:color w:val="808080" w:themeColor="background1" w:themeShade="80"/>
+        </w:rPr>
+        <w:t>Para cada elemento de lst1 hace combine-elt-lst de él y lst2</w:t>
       </w:r>
     </w:p>
     <w:p>
@@ -6497,10 +6221,10 @@
           <w:lang w:eastAsia="es-ES"/>
         </w:rPr>
         <w:drawing>
-          <wp:inline distT="0" distB="0" distL="0" distR="0" wp14:anchorId="41102B8C" wp14:editId="24637473">
-            <wp:extent cx="5391150" cy="3362325"/>
+          <wp:inline distT="0" distB="0" distL="0" distR="0" wp14:anchorId="6E8D1285" wp14:editId="350C65B6">
+            <wp:extent cx="4495800" cy="1495425"/>
             <wp:effectExtent l="0" t="0" r="0" b="9525"/>
-            <wp:docPr id="35" name="Imagen 35"/>
+            <wp:docPr id="34" name="Imagen 34"/>
             <wp:cNvGraphicFramePr>
               <a:graphicFrameLocks xmlns:a="http://schemas.openxmlformats.org/drawingml/2006/main" noChangeAspect="1"/>
             </wp:cNvGraphicFramePr>
@@ -6520,6 +6244,282 @@
                   <pic:spPr>
                     <a:xfrm>
                       <a:off x="0" y="0"/>
+                      <a:ext cx="4495800" cy="1495425"/>
+                    </a:xfrm>
+                    <a:prstGeom prst="rect">
+                      <a:avLst/>
+                    </a:prstGeom>
+                  </pic:spPr>
+                </pic:pic>
+              </a:graphicData>
+            </a:graphic>
+          </wp:inline>
+        </w:drawing>
+      </w:r>
+    </w:p>
+    <w:p>
+      <w:pPr>
+        <w:jc w:val="both"/>
+        <w:rPr>
+          <w:rFonts w:ascii="Times New Roman" w:hAnsi="Times New Roman" w:cs="Times New Roman"/>
+          <w:sz w:val="24"/>
+        </w:rPr>
+      </w:pPr>
+      <w:r>
+        <w:rPr>
+          <w:rFonts w:ascii="Times New Roman" w:hAnsi="Times New Roman" w:cs="Times New Roman"/>
+          <w:sz w:val="24"/>
+        </w:rPr>
+        <w:lastRenderedPageBreak/>
+        <w:t>Dándonos los siguientes resultados:</w:t>
+      </w:r>
+    </w:p>
+    <w:p>
+      <w:pPr>
+        <w:pStyle w:val="Prrafodelista"/>
+        <w:numPr>
+          <w:ilvl w:val="0"/>
+          <w:numId w:val="5"/>
+        </w:numPr>
+        <w:spacing w:line="360" w:lineRule="auto"/>
+        <w:jc w:val="both"/>
+        <w:rPr>
+          <w:rFonts w:ascii="Times New Roman" w:hAnsi="Times New Roman" w:cs="Times New Roman"/>
+          <w:i/>
+          <w:sz w:val="24"/>
+          <w:lang w:val="en-GB"/>
+        </w:rPr>
+      </w:pPr>
+      <w:r>
+        <w:rPr>
+          <w:rFonts w:ascii="Times New Roman" w:hAnsi="Times New Roman" w:cs="Times New Roman"/>
+          <w:i/>
+          <w:sz w:val="24"/>
+          <w:lang w:val="en-GB"/>
+        </w:rPr>
+        <w:t>(combine-lst-lst '(a b c) '(1 2))  -&gt; ((A 1) (A 2) (B 1) (B 2) (C 1) (C 2))</w:t>
+      </w:r>
+    </w:p>
+    <w:p>
+      <w:pPr>
+        <w:pStyle w:val="Prrafodelista"/>
+        <w:numPr>
+          <w:ilvl w:val="0"/>
+          <w:numId w:val="5"/>
+        </w:numPr>
+        <w:spacing w:line="360" w:lineRule="auto"/>
+        <w:jc w:val="both"/>
+        <w:rPr>
+          <w:rFonts w:ascii="Times New Roman" w:hAnsi="Times New Roman" w:cs="Times New Roman"/>
+          <w:i/>
+          <w:sz w:val="24"/>
+          <w:lang w:val="en-GB"/>
+        </w:rPr>
+      </w:pPr>
+      <w:r>
+        <w:rPr>
+          <w:rFonts w:ascii="Times New Roman" w:hAnsi="Times New Roman" w:cs="Times New Roman"/>
+          <w:i/>
+          <w:sz w:val="24"/>
+          <w:lang w:val="en-GB"/>
+        </w:rPr>
+        <w:t>(combine-lst-lst nil nil)          -&gt; nil</w:t>
+      </w:r>
+    </w:p>
+    <w:p>
+      <w:pPr>
+        <w:pStyle w:val="Prrafodelista"/>
+        <w:numPr>
+          <w:ilvl w:val="0"/>
+          <w:numId w:val="5"/>
+        </w:numPr>
+        <w:spacing w:line="360" w:lineRule="auto"/>
+        <w:jc w:val="both"/>
+        <w:rPr>
+          <w:rFonts w:ascii="Times New Roman" w:hAnsi="Times New Roman" w:cs="Times New Roman"/>
+          <w:i/>
+          <w:sz w:val="24"/>
+          <w:lang w:val="en-GB"/>
+        </w:rPr>
+      </w:pPr>
+      <w:r>
+        <w:rPr>
+          <w:rFonts w:ascii="Times New Roman" w:hAnsi="Times New Roman" w:cs="Times New Roman"/>
+          <w:i/>
+          <w:sz w:val="24"/>
+          <w:lang w:val="en-GB"/>
+        </w:rPr>
+        <w:t>(combine-lst-lst '(a b c) nil)   -&gt; nil</w:t>
+      </w:r>
+    </w:p>
+    <w:p>
+      <w:pPr>
+        <w:pStyle w:val="Prrafodelista"/>
+        <w:numPr>
+          <w:ilvl w:val="0"/>
+          <w:numId w:val="5"/>
+        </w:numPr>
+        <w:spacing w:line="360" w:lineRule="auto"/>
+        <w:jc w:val="both"/>
+        <w:rPr>
+          <w:rFonts w:ascii="Times New Roman" w:hAnsi="Times New Roman" w:cs="Times New Roman"/>
+          <w:i/>
+          <w:sz w:val="24"/>
+          <w:lang w:val="en-GB"/>
+        </w:rPr>
+      </w:pPr>
+      <w:r>
+        <w:rPr>
+          <w:rFonts w:ascii="Times New Roman" w:hAnsi="Times New Roman" w:cs="Times New Roman"/>
+          <w:i/>
+          <w:sz w:val="24"/>
+          <w:lang w:val="en-GB"/>
+        </w:rPr>
+        <w:t>(combine-lst-lst nil '(a b c))   -&gt; nil</w:t>
+      </w:r>
+    </w:p>
+    <w:p>
+      <w:pPr>
+        <w:jc w:val="both"/>
+        <w:rPr>
+          <w:rFonts w:ascii="Times New Roman" w:hAnsi="Times New Roman" w:cs="Times New Roman"/>
+          <w:sz w:val="24"/>
+        </w:rPr>
+      </w:pPr>
+      <w:r>
+        <w:rPr>
+          <w:rFonts w:ascii="Times New Roman" w:hAnsi="Times New Roman" w:cs="Times New Roman"/>
+          <w:sz w:val="24"/>
+        </w:rPr>
+        <w:t xml:space="preserve">Finalmente, en el apartado </w:t>
+      </w:r>
+      <w:r>
+        <w:rPr>
+          <w:rFonts w:ascii="Times New Roman" w:hAnsi="Times New Roman" w:cs="Times New Roman"/>
+          <w:b/>
+          <w:sz w:val="24"/>
+        </w:rPr>
+        <w:t xml:space="preserve">3.3 </w:t>
+      </w:r>
+      <w:r>
+        <w:rPr>
+          <w:rFonts w:ascii="Times New Roman" w:hAnsi="Times New Roman" w:cs="Times New Roman"/>
+          <w:sz w:val="24"/>
+        </w:rPr>
+        <w:t>había que combinar n listas</w:t>
+      </w:r>
+      <w:r>
+        <w:rPr>
+          <w:rFonts w:ascii="Times New Roman" w:hAnsi="Times New Roman" w:cs="Times New Roman"/>
+          <w:sz w:val="24"/>
+        </w:rPr>
+        <w:t xml:space="preserve">. Puesto que </w:t>
+      </w:r>
+      <w:r>
+        <w:rPr>
+          <w:rFonts w:ascii="Times New Roman" w:hAnsi="Times New Roman" w:cs="Times New Roman"/>
+          <w:i/>
+          <w:sz w:val="24"/>
+        </w:rPr>
+        <w:t>list</w:t>
+      </w:r>
+      <w:r>
+        <w:rPr>
+          <w:rFonts w:ascii="Times New Roman" w:hAnsi="Times New Roman" w:cs="Times New Roman"/>
+          <w:sz w:val="24"/>
+        </w:rPr>
+        <w:t xml:space="preserve"> no excluye el caso </w:t>
+      </w:r>
+      <w:r>
+        <w:rPr>
+          <w:rFonts w:ascii="Times New Roman" w:hAnsi="Times New Roman" w:cs="Times New Roman"/>
+          <w:i/>
+          <w:sz w:val="24"/>
+        </w:rPr>
+        <w:t>nil</w:t>
+      </w:r>
+      <w:r>
+        <w:rPr>
+          <w:rFonts w:ascii="Times New Roman" w:hAnsi="Times New Roman" w:cs="Times New Roman"/>
+          <w:sz w:val="24"/>
+        </w:rPr>
+        <w:t>, hemos creado do</w:t>
+      </w:r>
+      <w:r>
+        <w:rPr>
+          <w:rFonts w:ascii="Times New Roman" w:hAnsi="Times New Roman" w:cs="Times New Roman"/>
+          <w:sz w:val="24"/>
+        </w:rPr>
+        <w:t>s funciones nuevas que utilizan</w:t>
+      </w:r>
+      <w:r>
+        <w:rPr>
+          <w:rFonts w:ascii="Times New Roman" w:hAnsi="Times New Roman" w:cs="Times New Roman"/>
+          <w:i/>
+          <w:sz w:val="24"/>
+        </w:rPr>
+        <w:t xml:space="preserve"> cons </w:t>
+      </w:r>
+      <w:r>
+        <w:rPr>
+          <w:rFonts w:ascii="Times New Roman" w:hAnsi="Times New Roman" w:cs="Times New Roman"/>
+          <w:sz w:val="24"/>
+        </w:rPr>
+        <w:t xml:space="preserve">para evitar que </w:t>
+      </w:r>
+      <w:r>
+        <w:rPr>
+          <w:rFonts w:ascii="Times New Roman" w:hAnsi="Times New Roman" w:cs="Times New Roman"/>
+          <w:i/>
+          <w:sz w:val="24"/>
+        </w:rPr>
+        <w:t>nil</w:t>
+      </w:r>
+      <w:r>
+        <w:rPr>
+          <w:rFonts w:ascii="Times New Roman" w:hAnsi="Times New Roman" w:cs="Times New Roman"/>
+          <w:sz w:val="24"/>
+        </w:rPr>
+        <w:t xml:space="preserve"> aparezca en las listas. El pseudocódigo es el mismo que los anteriores.</w:t>
+      </w:r>
+    </w:p>
+    <w:p>
+      <w:pPr>
+        <w:jc w:val="both"/>
+        <w:rPr>
+          <w:rFonts w:ascii="Times New Roman" w:hAnsi="Times New Roman" w:cs="Times New Roman"/>
+          <w:sz w:val="24"/>
+        </w:rPr>
+      </w:pPr>
+      <w:r>
+        <w:rPr>
+          <w:noProof/>
+          <w:lang w:eastAsia="es-ES"/>
+        </w:rPr>
+        <w:drawing>
+          <wp:inline distT="0" distB="0" distL="0" distR="0" wp14:anchorId="41102B8C" wp14:editId="24637473">
+            <wp:extent cx="5391150" cy="3362325"/>
+            <wp:effectExtent l="0" t="0" r="0" b="9525"/>
+            <wp:docPr id="35" name="Imagen 35"/>
+            <wp:cNvGraphicFramePr>
+              <a:graphicFrameLocks xmlns:a="http://schemas.openxmlformats.org/drawingml/2006/main" noChangeAspect="1"/>
+            </wp:cNvGraphicFramePr>
+            <a:graphic xmlns:a="http://schemas.openxmlformats.org/drawingml/2006/main">
+              <a:graphicData uri="http://schemas.openxmlformats.org/drawingml/2006/picture">
+                <pic:pic xmlns:pic="http://schemas.openxmlformats.org/drawingml/2006/picture">
+                  <pic:nvPicPr>
+                    <pic:cNvPr id="1" name=""/>
+                    <pic:cNvPicPr/>
+                  </pic:nvPicPr>
+                  <pic:blipFill>
+                    <a:blip r:embed="rId20"/>
+                    <a:stretch>
+                      <a:fillRect/>
+                    </a:stretch>
+                  </pic:blipFill>
+                  <pic:spPr>
+                    <a:xfrm>
+                      <a:off x="0" y="0"/>
                       <a:ext cx="5391150" cy="3362325"/>
                     </a:xfrm>
                     <a:prstGeom prst="rect">
@@ -6720,7 +6720,7 @@
                     <pic:cNvPicPr/>
                   </pic:nvPicPr>
                   <pic:blipFill>
-                    <a:blip r:embed="rId20"/>
+                    <a:blip r:embed="rId21"/>
                     <a:stretch>
                       <a:fillRect/>
                     </a:stretch>
@@ -7423,7 +7423,7 @@
                     <pic:cNvPicPr/>
                   </pic:nvPicPr>
                   <pic:blipFill>
-                    <a:blip r:embed="rId21"/>
+                    <a:blip r:embed="rId22"/>
                     <a:stretch>
                       <a:fillRect/>
                     </a:stretch>
@@ -7706,7 +7706,7 @@
                     <pic:cNvPicPr/>
                   </pic:nvPicPr>
                   <pic:blipFill>
-                    <a:blip r:embed="rId22"/>
+                    <a:blip r:embed="rId23"/>
                     <a:stretch>
                       <a:fillRect/>
                     </a:stretch>
@@ -7845,23 +7845,7 @@
           <w:rFonts w:ascii="Bahnschrift SemiLight" w:hAnsi="Bahnschrift SemiLight" w:cs="Times New Roman"/>
           <w:color w:val="808080" w:themeColor="background1" w:themeShade="80"/>
         </w:rPr>
-        <w:t xml:space="preserve"> de la forma </w:t>
-      </w:r>
-      <w:proofErr w:type="gramStart"/>
-      <w:r>
-        <w:rPr>
-          <w:rFonts w:ascii="Bahnschrift SemiLight" w:hAnsi="Bahnschrift SemiLight" w:cs="Times New Roman"/>
-          <w:color w:val="808080" w:themeColor="background1" w:themeShade="80"/>
-        </w:rPr>
-        <w:t>( A</w:t>
-      </w:r>
-      <w:proofErr w:type="gramEnd"/>
-      <w:r>
-        <w:rPr>
-          <w:rFonts w:ascii="Bahnschrift SemiLight" w:hAnsi="Bahnschrift SemiLight" w:cs="Times New Roman"/>
-          <w:color w:val="808080" w:themeColor="background1" w:themeShade="80"/>
-        </w:rPr>
-        <w:t xml:space="preserve"> B C …)</w:t>
+        <w:t xml:space="preserve"> de la forma ( A B C …)</w:t>
       </w:r>
     </w:p>
     <w:p>
@@ -7880,7 +7864,6 @@
         <w:tab/>
         <w:t xml:space="preserve">Salida: </w:t>
       </w:r>
-      <w:proofErr w:type="gramStart"/>
       <w:r>
         <w:rPr>
           <w:rFonts w:ascii="Bahnschrift SemiLight" w:hAnsi="Bahnschrift SemiLight" w:cs="Times New Roman"/>
@@ -7893,15 +7876,7 @@
           <w:rFonts w:ascii="Bahnschrift SemiLight" w:hAnsi="Bahnschrift SemiLight" w:cs="Times New Roman"/>
           <w:color w:val="808080" w:themeColor="background1" w:themeShade="80"/>
         </w:rPr>
-        <w:t xml:space="preserve"> de la forma ((!</w:t>
-      </w:r>
-      <w:proofErr w:type="gramEnd"/>
-      <w:r>
-        <w:rPr>
-          <w:rFonts w:ascii="Bahnschrift SemiLight" w:hAnsi="Bahnschrift SemiLight" w:cs="Times New Roman"/>
-          <w:color w:val="808080" w:themeColor="background1" w:themeShade="80"/>
-        </w:rPr>
-        <w:t xml:space="preserve"> A) (! B) (! C)….</w:t>
+        <w:t xml:space="preserve"> de la forma ((! A) (! B) (! C)….</w:t>
       </w:r>
     </w:p>
     <w:p>
@@ -7956,33 +7931,8 @@
           <w:color w:val="808080" w:themeColor="background1" w:themeShade="80"/>
         </w:rPr>
         <w:tab/>
-        <w:t xml:space="preserve">Si la expresión es una lista </w:t>
-      </w:r>
-      <w:proofErr w:type="spellStart"/>
-      <w:r>
-        <w:rPr>
-          <w:rFonts w:ascii="Bahnschrift SemiLight" w:hAnsi="Bahnschrift SemiLight" w:cs="Times New Roman"/>
-          <w:color w:val="808080" w:themeColor="background1" w:themeShade="80"/>
-        </w:rPr>
-        <w:t>vacia</w:t>
-      </w:r>
-      <w:proofErr w:type="spellEnd"/>
-      <w:r>
-        <w:rPr>
-          <w:rFonts w:ascii="Bahnschrift SemiLight" w:hAnsi="Bahnschrift SemiLight" w:cs="Times New Roman"/>
-          <w:color w:val="808080" w:themeColor="background1" w:themeShade="80"/>
-        </w:rPr>
-        <w:t xml:space="preserve">, devuelve la lista </w:t>
-      </w:r>
-      <w:proofErr w:type="spellStart"/>
-      <w:r>
-        <w:rPr>
-          <w:rFonts w:ascii="Bahnschrift SemiLight" w:hAnsi="Bahnschrift SemiLight" w:cs="Times New Roman"/>
-          <w:color w:val="808080" w:themeColor="background1" w:themeShade="80"/>
-        </w:rPr>
-        <w:t>vacia</w:t>
-      </w:r>
-      <w:proofErr w:type="spellEnd"/>
+        <w:t>Si la expresión es una lista vacia, devuelve la lista vacia</w:t>
+      </w:r>
     </w:p>
     <w:p>
       <w:pPr>
@@ -7993,53 +7943,12 @@
           <w:color w:val="808080" w:themeColor="background1" w:themeShade="80"/>
         </w:rPr>
       </w:pPr>
-      <w:proofErr w:type="gramStart"/>
-      <w:r>
-        <w:rPr>
-          <w:rFonts w:ascii="Bahnschrift SemiLight" w:hAnsi="Bahnschrift SemiLight" w:cs="Times New Roman"/>
-          <w:color w:val="808080" w:themeColor="background1" w:themeShade="80"/>
-        </w:rPr>
-        <w:t>Sino, hace el cons de la lista (!</w:t>
-      </w:r>
-      <w:proofErr w:type="gramEnd"/>
-      <w:r>
-        <w:rPr>
-          <w:rFonts w:ascii="Bahnschrift SemiLight" w:hAnsi="Bahnschrift SemiLight" w:cs="Times New Roman"/>
-          <w:color w:val="808080" w:themeColor="background1" w:themeShade="80"/>
-        </w:rPr>
-        <w:t xml:space="preserve"> (</w:t>
-      </w:r>
-      <w:proofErr w:type="spellStart"/>
-      <w:r>
-        <w:rPr>
-          <w:rFonts w:ascii="Bahnschrift SemiLight" w:hAnsi="Bahnschrift SemiLight" w:cs="Times New Roman"/>
-          <w:color w:val="808080" w:themeColor="background1" w:themeShade="80"/>
-        </w:rPr>
-        <w:t>first</w:t>
-      </w:r>
-      <w:proofErr w:type="spellEnd"/>
-      <w:r>
-        <w:rPr>
-          <w:rFonts w:ascii="Bahnschrift SemiLight" w:hAnsi="Bahnschrift SemiLight" w:cs="Times New Roman"/>
-          <w:color w:val="808080" w:themeColor="background1" w:themeShade="80"/>
-        </w:rPr>
-        <w:t xml:space="preserve"> </w:t>
-      </w:r>
-      <w:proofErr w:type="spellStart"/>
-      <w:r>
-        <w:rPr>
-          <w:rFonts w:ascii="Bahnschrift SemiLight" w:hAnsi="Bahnschrift SemiLight" w:cs="Times New Roman"/>
-          <w:color w:val="808080" w:themeColor="background1" w:themeShade="80"/>
-        </w:rPr>
-        <w:t>expr</w:t>
-      </w:r>
-      <w:proofErr w:type="spellEnd"/>
-      <w:r>
-        <w:rPr>
-          <w:rFonts w:ascii="Bahnschrift SemiLight" w:hAnsi="Bahnschrift SemiLight" w:cs="Times New Roman"/>
-          <w:color w:val="808080" w:themeColor="background1" w:themeShade="80"/>
-        </w:rPr>
-        <w:t>)) con la llamada a construye-lista-negada(rest expr)</w:t>
+      <w:r>
+        <w:rPr>
+          <w:rFonts w:ascii="Bahnschrift SemiLight" w:hAnsi="Bahnschrift SemiLight" w:cs="Times New Roman"/>
+          <w:color w:val="808080" w:themeColor="background1" w:themeShade="80"/>
+        </w:rPr>
+        <w:t>Sino, hace el cons de la lista (! (first expr)) con la llamada a construye-lista-negada(rest expr)</w:t>
       </w:r>
     </w:p>
     <w:p>
@@ -8080,7 +7989,7 @@
                     <pic:cNvPicPr/>
                   </pic:nvPicPr>
                   <pic:blipFill>
-                    <a:blip r:embed="rId23"/>
+                    <a:blip r:embed="rId24"/>
                     <a:stretch>
                       <a:fillRect/>
                     </a:stretch>
@@ -8119,17 +8028,8 @@
           <w:rFonts w:ascii="Times New Roman" w:hAnsi="Times New Roman" w:cs="Times New Roman"/>
           <w:sz w:val="24"/>
         </w:rPr>
-        <w:t>cambio-</w:t>
-      </w:r>
-      <w:proofErr w:type="spellStart"/>
-      <w:r>
-        <w:rPr>
-          <w:rFonts w:ascii="Times New Roman" w:hAnsi="Times New Roman" w:cs="Times New Roman"/>
-          <w:sz w:val="24"/>
-        </w:rPr>
-        <w:t>negacion</w:t>
-      </w:r>
-      <w:proofErr w:type="spellEnd"/>
+        <w:t>cambio-negacion</w:t>
+      </w:r>
     </w:p>
     <w:p>
       <w:pPr>
@@ -8169,39 +8069,7 @@
           <w:rFonts w:ascii="Bahnschrift SemiLight" w:hAnsi="Bahnschrift SemiLight" w:cs="Times New Roman"/>
           <w:color w:val="808080" w:themeColor="background1" w:themeShade="80"/>
         </w:rPr>
-        <w:t xml:space="preserve">n de la forma </w:t>
-      </w:r>
-      <w:proofErr w:type="gramStart"/>
-      <w:r>
-        <w:rPr>
-          <w:rFonts w:ascii="Bahnschrift SemiLight" w:hAnsi="Bahnschrift SemiLight" w:cs="Times New Roman"/>
-          <w:color w:val="808080" w:themeColor="background1" w:themeShade="80"/>
-        </w:rPr>
-        <w:t>(!(</w:t>
-      </w:r>
-      <w:proofErr w:type="gramEnd"/>
-      <w:r>
-        <w:rPr>
-          <w:rFonts w:ascii="Bahnschrift SemiLight" w:hAnsi="Bahnschrift SemiLight" w:cs="Times New Roman"/>
-          <w:color w:val="808080" w:themeColor="background1" w:themeShade="80"/>
-        </w:rPr>
-        <w:t xml:space="preserve">! </w:t>
-      </w:r>
-      <w:proofErr w:type="gramStart"/>
-      <w:r>
-        <w:rPr>
-          <w:rFonts w:ascii="Bahnschrift SemiLight" w:hAnsi="Bahnschrift SemiLight" w:cs="Times New Roman"/>
-          <w:color w:val="808080" w:themeColor="background1" w:themeShade="80"/>
-        </w:rPr>
-        <w:t>A)) o (!</w:t>
-      </w:r>
-      <w:proofErr w:type="gramEnd"/>
-      <w:r>
-        <w:rPr>
-          <w:rFonts w:ascii="Bahnschrift SemiLight" w:hAnsi="Bahnschrift SemiLight" w:cs="Times New Roman"/>
-          <w:color w:val="808080" w:themeColor="background1" w:themeShade="80"/>
-        </w:rPr>
-        <w:t xml:space="preserve"> (^ A B C …)) o </w:t>
+        <w:t xml:space="preserve">n de la forma (!(! A)) o (! (^ A B C …)) o </w:t>
       </w:r>
       <w:r>
         <w:rPr>
@@ -8291,23 +8159,7 @@
           <w:rFonts w:ascii="Bahnschrift SemiLight" w:hAnsi="Bahnschrift SemiLight" w:cs="Times New Roman"/>
           <w:color w:val="808080" w:themeColor="background1" w:themeShade="80"/>
         </w:rPr>
-        <w:t xml:space="preserve">Para cada </w:t>
-      </w:r>
-      <w:proofErr w:type="gramStart"/>
-      <w:r>
-        <w:rPr>
-          <w:rFonts w:ascii="Bahnschrift SemiLight" w:hAnsi="Bahnschrift SemiLight" w:cs="Times New Roman"/>
-          <w:color w:val="808080" w:themeColor="background1" w:themeShade="80"/>
-        </w:rPr>
-        <w:t>expresión ,</w:t>
-      </w:r>
-      <w:proofErr w:type="gramEnd"/>
-      <w:r>
-        <w:rPr>
-          <w:rFonts w:ascii="Bahnschrift SemiLight" w:hAnsi="Bahnschrift SemiLight" w:cs="Times New Roman"/>
-          <w:color w:val="808080" w:themeColor="background1" w:themeShade="80"/>
-        </w:rPr>
-        <w:t xml:space="preserve"> su transformación correspondiente, eliminando las negaciones</w:t>
+        <w:t>Para cada expresión , su transformación correspondiente, eliminando las negaciones</w:t>
       </w:r>
     </w:p>
     <w:p>
@@ -8330,39 +8182,14 @@
           <w:rFonts w:ascii="Bahnschrift SemiLight" w:hAnsi="Bahnschrift SemiLight" w:cs="Times New Roman"/>
           <w:color w:val="808080" w:themeColor="background1" w:themeShade="80"/>
         </w:rPr>
-        <w:t>cambio-</w:t>
-      </w:r>
-      <w:proofErr w:type="spellStart"/>
-      <w:r>
-        <w:rPr>
-          <w:rFonts w:ascii="Bahnschrift SemiLight" w:hAnsi="Bahnschrift SemiLight" w:cs="Times New Roman"/>
-          <w:color w:val="808080" w:themeColor="background1" w:themeShade="80"/>
-        </w:rPr>
-        <w:t>negacion</w:t>
-      </w:r>
-      <w:proofErr w:type="spellEnd"/>
-      <w:r>
-        <w:rPr>
-          <w:rFonts w:ascii="Bahnschrift SemiLight" w:hAnsi="Bahnschrift SemiLight" w:cs="Times New Roman"/>
-          <w:color w:val="808080" w:themeColor="background1" w:themeShade="80"/>
-        </w:rPr>
-        <w:t>(</w:t>
-      </w:r>
-      <w:proofErr w:type="spellStart"/>
-      <w:r>
-        <w:rPr>
-          <w:rFonts w:ascii="Bahnschrift SemiLight" w:hAnsi="Bahnschrift SemiLight" w:cs="Times New Roman"/>
-          <w:color w:val="808080" w:themeColor="background1" w:themeShade="80"/>
-        </w:rPr>
-        <w:t>expr</w:t>
-      </w:r>
-      <w:proofErr w:type="spellEnd"/>
-      <w:r>
-        <w:rPr>
-          <w:rFonts w:ascii="Bahnschrift SemiLight" w:hAnsi="Bahnschrift SemiLight" w:cs="Times New Roman"/>
-          <w:color w:val="808080" w:themeColor="background1" w:themeShade="80"/>
-        </w:rPr>
-        <w:t>)</w:t>
+        <w:t>cambio-negacion</w:t>
+      </w:r>
+      <w:r>
+        <w:rPr>
+          <w:rFonts w:ascii="Bahnschrift SemiLight" w:hAnsi="Bahnschrift SemiLight" w:cs="Times New Roman"/>
+          <w:color w:val="808080" w:themeColor="background1" w:themeShade="80"/>
+        </w:rPr>
+        <w:t>(expr)</w:t>
       </w:r>
     </w:p>
     <w:p>
@@ -8441,17 +8268,8 @@
           <w:rFonts w:ascii="Bahnschrift SemiLight" w:hAnsi="Bahnschrift SemiLight" w:cs="Times New Roman"/>
           <w:color w:val="808080" w:themeColor="background1" w:themeShade="80"/>
         </w:rPr>
-        <w:t xml:space="preserve">Si es una negación de un </w:t>
-      </w:r>
-      <w:proofErr w:type="spellStart"/>
-      <w:r>
-        <w:rPr>
-          <w:rFonts w:ascii="Bahnschrift SemiLight" w:hAnsi="Bahnschrift SemiLight" w:cs="Times New Roman"/>
-          <w:color w:val="808080" w:themeColor="background1" w:themeShade="80"/>
-        </w:rPr>
-        <w:t>or</w:t>
-      </w:r>
-      <w:proofErr w:type="spellEnd"/>
+        <w:t>Si es una negación de un or</w:t>
+      </w:r>
       <w:r>
         <w:rPr>
           <w:rFonts w:ascii="Bahnschrift SemiLight" w:hAnsi="Bahnschrift SemiLight" w:cs="Times New Roman"/>
@@ -8478,23 +8296,7 @@
           <w:rFonts w:ascii="Bahnschrift SemiLight" w:hAnsi="Bahnschrift SemiLight" w:cs="Times New Roman"/>
           <w:color w:val="808080" w:themeColor="background1" w:themeShade="80"/>
         </w:rPr>
-        <w:t xml:space="preserve">gada sobre los elementos del </w:t>
-      </w:r>
-      <w:proofErr w:type="spellStart"/>
-      <w:r>
-        <w:rPr>
-          <w:rFonts w:ascii="Bahnschrift SemiLight" w:hAnsi="Bahnschrift SemiLight" w:cs="Times New Roman"/>
-          <w:color w:val="808080" w:themeColor="background1" w:themeShade="80"/>
-        </w:rPr>
-        <w:t>or</w:t>
-      </w:r>
-      <w:proofErr w:type="spellEnd"/>
-      <w:r>
-        <w:rPr>
-          <w:rFonts w:ascii="Bahnschrift SemiLight" w:hAnsi="Bahnschrift SemiLight" w:cs="Times New Roman"/>
-          <w:color w:val="808080" w:themeColor="background1" w:themeShade="80"/>
-        </w:rPr>
-        <w:t>.</w:t>
+        <w:t>gada sobre los elementos del or.</w:t>
       </w:r>
     </w:p>
     <w:p>
@@ -8612,7 +8414,7 @@
                     <pic:cNvPicPr/>
                   </pic:nvPicPr>
                   <pic:blipFill>
-                    <a:blip r:embed="rId24"/>
+                    <a:blip r:embed="rId25"/>
                     <a:stretch>
                       <a:fillRect/>
                     </a:stretch>
@@ -8694,23 +8496,7 @@
           <w:rFonts w:ascii="Bahnschrift SemiLight" w:hAnsi="Bahnschrift SemiLight" w:cs="Times New Roman"/>
           <w:color w:val="808080" w:themeColor="background1" w:themeShade="80"/>
         </w:rPr>
-        <w:t xml:space="preserve">una </w:t>
-      </w:r>
-      <w:proofErr w:type="spellStart"/>
-      <w:r>
-        <w:rPr>
-          <w:rFonts w:ascii="Bahnschrift SemiLight" w:hAnsi="Bahnschrift SemiLight" w:cs="Times New Roman"/>
-          <w:color w:val="808080" w:themeColor="background1" w:themeShade="80"/>
-        </w:rPr>
-        <w:t>fbf</w:t>
-      </w:r>
-      <w:proofErr w:type="spellEnd"/>
-      <w:r>
-        <w:rPr>
-          <w:rFonts w:ascii="Bahnschrift SemiLight" w:hAnsi="Bahnschrift SemiLight" w:cs="Times New Roman"/>
-          <w:color w:val="808080" w:themeColor="background1" w:themeShade="80"/>
-        </w:rPr>
-        <w:t xml:space="preserve"> </w:t>
+        <w:t xml:space="preserve">una fbf </w:t>
       </w:r>
     </w:p>
     <w:p>
@@ -8734,23 +8520,7 @@
           <w:rFonts w:ascii="Bahnschrift SemiLight" w:hAnsi="Bahnschrift SemiLight" w:cs="Times New Roman"/>
           <w:color w:val="808080" w:themeColor="background1" w:themeShade="80"/>
         </w:rPr>
-        <w:t xml:space="preserve">la </w:t>
-      </w:r>
-      <w:proofErr w:type="spellStart"/>
-      <w:r>
-        <w:rPr>
-          <w:rFonts w:ascii="Bahnschrift SemiLight" w:hAnsi="Bahnschrift SemiLight" w:cs="Times New Roman"/>
-          <w:color w:val="808080" w:themeColor="background1" w:themeShade="80"/>
-        </w:rPr>
-        <w:t>fbf</w:t>
-      </w:r>
-      <w:proofErr w:type="spellEnd"/>
-      <w:r>
-        <w:rPr>
-          <w:rFonts w:ascii="Bahnschrift SemiLight" w:hAnsi="Bahnschrift SemiLight" w:cs="Times New Roman"/>
-          <w:color w:val="808080" w:themeColor="background1" w:themeShade="80"/>
-        </w:rPr>
-        <w:t xml:space="preserve"> sin las implicaciones, dobles implicaciones y con las negaciones desarrolladas correctamente</w:t>
+        <w:t>la fbf sin las implicaciones, dobles implicaciones y con las negaciones desarrolladas correctamente</w:t>
       </w:r>
     </w:p>
     <w:p>
@@ -8773,17 +8543,8 @@
           <w:rFonts w:ascii="Bahnschrift SemiLight" w:hAnsi="Bahnschrift SemiLight" w:cs="Times New Roman"/>
           <w:color w:val="808080" w:themeColor="background1" w:themeShade="80"/>
         </w:rPr>
-        <w:t>transforma(</w:t>
-      </w:r>
-      <w:proofErr w:type="spellStart"/>
-      <w:r>
-        <w:rPr>
-          <w:rFonts w:ascii="Bahnschrift SemiLight" w:hAnsi="Bahnschrift SemiLight" w:cs="Times New Roman"/>
-          <w:color w:val="808080" w:themeColor="background1" w:themeShade="80"/>
-        </w:rPr>
-        <w:t>fbf</w:t>
-      </w:r>
-      <w:proofErr w:type="spellEnd"/>
+        <w:t>transforma(fbf</w:t>
+      </w:r>
       <w:r>
         <w:rPr>
           <w:rFonts w:ascii="Bahnschrift SemiLight" w:hAnsi="Bahnschrift SemiLight" w:cs="Times New Roman"/>
@@ -8815,21 +8576,12 @@
         <w:tab/>
         <w:t xml:space="preserve">Si la </w:t>
       </w:r>
-      <w:proofErr w:type="spellStart"/>
-      <w:r>
-        <w:rPr>
-          <w:rFonts w:ascii="Bahnschrift SemiLight" w:hAnsi="Bahnschrift SemiLight" w:cs="Times New Roman"/>
-          <w:color w:val="808080" w:themeColor="background1" w:themeShade="80"/>
-        </w:rPr>
-        <w:t>fbf</w:t>
-      </w:r>
-      <w:proofErr w:type="spellEnd"/>
-      <w:r>
-        <w:rPr>
-          <w:rFonts w:ascii="Bahnschrift SemiLight" w:hAnsi="Bahnschrift SemiLight" w:cs="Times New Roman"/>
-          <w:color w:val="808080" w:themeColor="background1" w:themeShade="80"/>
-        </w:rPr>
-        <w:t xml:space="preserve"> es un literal, lo devuelve igual</w:t>
+      <w:r>
+        <w:rPr>
+          <w:rFonts w:ascii="Bahnschrift SemiLight" w:hAnsi="Bahnschrift SemiLight" w:cs="Times New Roman"/>
+          <w:color w:val="808080" w:themeColor="background1" w:themeShade="80"/>
+        </w:rPr>
+        <w:t>fbf es un literal, lo devuelve igual</w:t>
       </w:r>
     </w:p>
     <w:p>
@@ -8846,55 +8598,7 @@
           <w:rFonts w:ascii="Bahnschrift SemiLight" w:hAnsi="Bahnschrift SemiLight" w:cs="Times New Roman"/>
           <w:color w:val="808080" w:themeColor="background1" w:themeShade="80"/>
         </w:rPr>
-        <w:t xml:space="preserve">Si la </w:t>
-      </w:r>
-      <w:proofErr w:type="spellStart"/>
-      <w:r>
-        <w:rPr>
-          <w:rFonts w:ascii="Bahnschrift SemiLight" w:hAnsi="Bahnschrift SemiLight" w:cs="Times New Roman"/>
-          <w:color w:val="808080" w:themeColor="background1" w:themeShade="80"/>
-        </w:rPr>
-        <w:t>fbf</w:t>
-      </w:r>
-      <w:proofErr w:type="spellEnd"/>
-      <w:r>
-        <w:rPr>
-          <w:rFonts w:ascii="Bahnschrift SemiLight" w:hAnsi="Bahnschrift SemiLight" w:cs="Times New Roman"/>
-          <w:color w:val="808080" w:themeColor="background1" w:themeShade="80"/>
-        </w:rPr>
-        <w:t xml:space="preserve"> es una negación, llama a transforma sobre la expresión que devuelve cambio-</w:t>
-      </w:r>
-      <w:proofErr w:type="spellStart"/>
-      <w:r>
-        <w:rPr>
-          <w:rFonts w:ascii="Bahnschrift SemiLight" w:hAnsi="Bahnschrift SemiLight" w:cs="Times New Roman"/>
-          <w:color w:val="808080" w:themeColor="background1" w:themeShade="80"/>
-        </w:rPr>
-        <w:t>negacion</w:t>
-      </w:r>
-      <w:proofErr w:type="spellEnd"/>
-      <w:r>
-        <w:rPr>
-          <w:rFonts w:ascii="Bahnschrift SemiLight" w:hAnsi="Bahnschrift SemiLight" w:cs="Times New Roman"/>
-          <w:color w:val="808080" w:themeColor="background1" w:themeShade="80"/>
-        </w:rPr>
-        <w:t>(</w:t>
-      </w:r>
-      <w:proofErr w:type="spellStart"/>
-      <w:r>
-        <w:rPr>
-          <w:rFonts w:ascii="Bahnschrift SemiLight" w:hAnsi="Bahnschrift SemiLight" w:cs="Times New Roman"/>
-          <w:color w:val="808080" w:themeColor="background1" w:themeShade="80"/>
-        </w:rPr>
-        <w:t>fbf</w:t>
-      </w:r>
-      <w:proofErr w:type="spellEnd"/>
-      <w:r>
-        <w:rPr>
-          <w:rFonts w:ascii="Bahnschrift SemiLight" w:hAnsi="Bahnschrift SemiLight" w:cs="Times New Roman"/>
-          <w:color w:val="808080" w:themeColor="background1" w:themeShade="80"/>
-        </w:rPr>
-        <w:t>)</w:t>
+        <w:t>Si la fbf es una negación, llama a transforma sobre la expresión que devuelve cambio-negacion(fbf)</w:t>
       </w:r>
     </w:p>
     <w:p>
@@ -8911,39 +8615,7 @@
           <w:rFonts w:ascii="Bahnschrift SemiLight" w:hAnsi="Bahnschrift SemiLight" w:cs="Times New Roman"/>
           <w:color w:val="808080" w:themeColor="background1" w:themeShade="80"/>
         </w:rPr>
-        <w:t xml:space="preserve">Si la </w:t>
-      </w:r>
-      <w:proofErr w:type="spellStart"/>
-      <w:r>
-        <w:rPr>
-          <w:rFonts w:ascii="Bahnschrift SemiLight" w:hAnsi="Bahnschrift SemiLight" w:cs="Times New Roman"/>
-          <w:color w:val="808080" w:themeColor="background1" w:themeShade="80"/>
-        </w:rPr>
-        <w:t>fbf</w:t>
-      </w:r>
-      <w:proofErr w:type="spellEnd"/>
-      <w:r>
-        <w:rPr>
-          <w:rFonts w:ascii="Bahnschrift SemiLight" w:hAnsi="Bahnschrift SemiLight" w:cs="Times New Roman"/>
-          <w:color w:val="808080" w:themeColor="background1" w:themeShade="80"/>
-        </w:rPr>
-        <w:t xml:space="preserve"> es una doble implicación, llama a transforma sobre la expresión que devuelve cambio-doble-implicación(</w:t>
-      </w:r>
-      <w:proofErr w:type="spellStart"/>
-      <w:r>
-        <w:rPr>
-          <w:rFonts w:ascii="Bahnschrift SemiLight" w:hAnsi="Bahnschrift SemiLight" w:cs="Times New Roman"/>
-          <w:color w:val="808080" w:themeColor="background1" w:themeShade="80"/>
-        </w:rPr>
-        <w:t>fbf</w:t>
-      </w:r>
-      <w:proofErr w:type="spellEnd"/>
-      <w:r>
-        <w:rPr>
-          <w:rFonts w:ascii="Bahnschrift SemiLight" w:hAnsi="Bahnschrift SemiLight" w:cs="Times New Roman"/>
-          <w:color w:val="808080" w:themeColor="background1" w:themeShade="80"/>
-        </w:rPr>
-        <w:t>)</w:t>
+        <w:t>Si la fbf es una doble implicación, llama a transforma sobre la expresión que devuelve cambio-doble-implicación(fbf)</w:t>
       </w:r>
     </w:p>
     <w:p>
@@ -8960,23 +8632,7 @@
           <w:rFonts w:ascii="Bahnschrift SemiLight" w:hAnsi="Bahnschrift SemiLight" w:cs="Times New Roman"/>
           <w:color w:val="808080" w:themeColor="background1" w:themeShade="80"/>
         </w:rPr>
-        <w:t xml:space="preserve">Si la </w:t>
-      </w:r>
-      <w:proofErr w:type="spellStart"/>
-      <w:r>
-        <w:rPr>
-          <w:rFonts w:ascii="Bahnschrift SemiLight" w:hAnsi="Bahnschrift SemiLight" w:cs="Times New Roman"/>
-          <w:color w:val="808080" w:themeColor="background1" w:themeShade="80"/>
-        </w:rPr>
-        <w:t>fbf</w:t>
-      </w:r>
-      <w:proofErr w:type="spellEnd"/>
-      <w:r>
-        <w:rPr>
-          <w:rFonts w:ascii="Bahnschrift SemiLight" w:hAnsi="Bahnschrift SemiLight" w:cs="Times New Roman"/>
-          <w:color w:val="808080" w:themeColor="background1" w:themeShade="80"/>
-        </w:rPr>
-        <w:t xml:space="preserve"> es una </w:t>
+        <w:t xml:space="preserve">Si la fbf es una </w:t>
       </w:r>
       <w:r>
         <w:rPr>
@@ -8997,23 +8653,7 @@
           <w:rFonts w:ascii="Bahnschrift SemiLight" w:hAnsi="Bahnschrift SemiLight" w:cs="Times New Roman"/>
           <w:color w:val="808080" w:themeColor="background1" w:themeShade="80"/>
         </w:rPr>
-        <w:t>implicación(</w:t>
-      </w:r>
-      <w:proofErr w:type="spellStart"/>
-      <w:r>
-        <w:rPr>
-          <w:rFonts w:ascii="Bahnschrift SemiLight" w:hAnsi="Bahnschrift SemiLight" w:cs="Times New Roman"/>
-          <w:color w:val="808080" w:themeColor="background1" w:themeShade="80"/>
-        </w:rPr>
-        <w:t>fbf</w:t>
-      </w:r>
-      <w:proofErr w:type="spellEnd"/>
-      <w:r>
-        <w:rPr>
-          <w:rFonts w:ascii="Bahnschrift SemiLight" w:hAnsi="Bahnschrift SemiLight" w:cs="Times New Roman"/>
-          <w:color w:val="808080" w:themeColor="background1" w:themeShade="80"/>
-        </w:rPr>
-        <w:t>)</w:t>
+        <w:t>implicación(fbf)</w:t>
       </w:r>
       <w:r>
         <w:rPr>
@@ -9062,7 +8702,7 @@
                     <pic:cNvPicPr/>
                   </pic:nvPicPr>
                   <pic:blipFill>
-                    <a:blip r:embed="rId25"/>
+                    <a:blip r:embed="rId26"/>
                     <a:stretch>
                       <a:fillRect/>
                     </a:stretch>
@@ -9087,96 +8727,7 @@
           <w:rFonts w:ascii="Bahnschrift SemiLight" w:hAnsi="Bahnschrift SemiLight" w:cs="Times New Roman"/>
           <w:color w:val="808080" w:themeColor="background1" w:themeShade="80"/>
         </w:rPr>
-        <w:t xml:space="preserve">En cualquier otro </w:t>
-      </w:r>
-      <w:proofErr w:type="gramStart"/>
-      <w:r>
-        <w:rPr>
-          <w:rFonts w:ascii="Bahnschrift SemiLight" w:hAnsi="Bahnschrift SemiLight" w:cs="Times New Roman"/>
-          <w:color w:val="808080" w:themeColor="background1" w:themeShade="80"/>
-        </w:rPr>
-        <w:t xml:space="preserve">caso( </w:t>
-      </w:r>
-      <w:proofErr w:type="spellStart"/>
-      <w:r>
-        <w:rPr>
-          <w:rFonts w:ascii="Bahnschrift SemiLight" w:hAnsi="Bahnschrift SemiLight" w:cs="Times New Roman"/>
-          <w:color w:val="808080" w:themeColor="background1" w:themeShade="80"/>
-        </w:rPr>
-        <w:t>ands</w:t>
-      </w:r>
-      <w:proofErr w:type="spellEnd"/>
-      <w:proofErr w:type="gramEnd"/>
-      <w:r>
-        <w:rPr>
-          <w:rFonts w:ascii="Bahnschrift SemiLight" w:hAnsi="Bahnschrift SemiLight" w:cs="Times New Roman"/>
-          <w:color w:val="808080" w:themeColor="background1" w:themeShade="80"/>
-        </w:rPr>
-        <w:t xml:space="preserve"> y </w:t>
-      </w:r>
-      <w:proofErr w:type="spellStart"/>
-      <w:r>
-        <w:rPr>
-          <w:rFonts w:ascii="Bahnschrift SemiLight" w:hAnsi="Bahnschrift SemiLight" w:cs="Times New Roman"/>
-          <w:color w:val="808080" w:themeColor="background1" w:themeShade="80"/>
-        </w:rPr>
-        <w:t>ors</w:t>
-      </w:r>
-      <w:proofErr w:type="spellEnd"/>
-      <w:r>
-        <w:rPr>
-          <w:rFonts w:ascii="Bahnschrift SemiLight" w:hAnsi="Bahnschrift SemiLight" w:cs="Times New Roman"/>
-          <w:color w:val="808080" w:themeColor="background1" w:themeShade="80"/>
-        </w:rPr>
-        <w:t xml:space="preserve">), hace un </w:t>
-      </w:r>
-      <w:proofErr w:type="spellStart"/>
-      <w:r>
-        <w:rPr>
-          <w:rFonts w:ascii="Bahnschrift SemiLight" w:hAnsi="Bahnschrift SemiLight" w:cs="Times New Roman"/>
-          <w:color w:val="808080" w:themeColor="background1" w:themeShade="80"/>
-        </w:rPr>
-        <w:t>cons</w:t>
-      </w:r>
-      <w:proofErr w:type="spellEnd"/>
-      <w:r>
-        <w:rPr>
-          <w:rFonts w:ascii="Bahnschrift SemiLight" w:hAnsi="Bahnschrift SemiLight" w:cs="Times New Roman"/>
-          <w:color w:val="808080" w:themeColor="background1" w:themeShade="80"/>
-        </w:rPr>
-        <w:t xml:space="preserve"> </w:t>
-      </w:r>
-      <w:proofErr w:type="spellStart"/>
-      <w:r>
-        <w:rPr>
-          <w:rFonts w:ascii="Bahnschrift SemiLight" w:hAnsi="Bahnschrift SemiLight" w:cs="Times New Roman"/>
-          <w:color w:val="808080" w:themeColor="background1" w:themeShade="80"/>
-        </w:rPr>
-        <w:t>de el</w:t>
-      </w:r>
-      <w:proofErr w:type="spellEnd"/>
-      <w:r>
-        <w:rPr>
-          <w:rFonts w:ascii="Bahnschrift SemiLight" w:hAnsi="Bahnschrift SemiLight" w:cs="Times New Roman"/>
-          <w:color w:val="808080" w:themeColor="background1" w:themeShade="80"/>
-        </w:rPr>
-        <w:t xml:space="preserve"> primer elemento (^ o v ) con el resultado de aplicar transforma a todos los elementos que restan de la </w:t>
-      </w:r>
-      <w:proofErr w:type="spellStart"/>
-      <w:r>
-        <w:rPr>
-          <w:rFonts w:ascii="Bahnschrift SemiLight" w:hAnsi="Bahnschrift SemiLight" w:cs="Times New Roman"/>
-          <w:color w:val="808080" w:themeColor="background1" w:themeShade="80"/>
-        </w:rPr>
-        <w:t>fbf</w:t>
-      </w:r>
-      <w:proofErr w:type="spellEnd"/>
-      <w:r>
-        <w:rPr>
-          <w:rFonts w:ascii="Bahnschrift SemiLight" w:hAnsi="Bahnschrift SemiLight" w:cs="Times New Roman"/>
-          <w:color w:val="808080" w:themeColor="background1" w:themeShade="80"/>
-        </w:rPr>
-        <w:t>.</w:t>
+        <w:t>En cualquier otro caso( ands y ors), hace un cons de el primer elemento (^ o v ) con el resultado de aplicar transforma a todos los elementos que restan de la fbf.</w:t>
       </w:r>
     </w:p>
     <w:p>
@@ -9745,7 +9296,7 @@
                     <pic:cNvPicPr/>
                   </pic:nvPicPr>
                   <pic:blipFill>
-                    <a:blip r:embed="rId26">
+                    <a:blip r:embed="rId27">
                       <a:extLst>
                         <a:ext uri="{28A0092B-C50C-407E-A947-70E740481C1C}">
                           <a14:useLocalDpi xmlns:a14="http://schemas.microsoft.com/office/drawing/2010/main" val="0"/>
@@ -10028,7 +9579,7 @@
                     <pic:cNvPicPr/>
                   </pic:nvPicPr>
                   <pic:blipFill>
-                    <a:blip r:embed="rId27"/>
+                    <a:blip r:embed="rId28"/>
                     <a:stretch>
                       <a:fillRect/>
                     </a:stretch>
@@ -10141,23 +9692,7 @@
           <w:rFonts w:ascii="Times New Roman" w:hAnsi="Times New Roman" w:cs="Times New Roman"/>
           <w:sz w:val="24"/>
         </w:rPr>
-        <w:t>es, en este caso, ir devolviendo (a), (</w:t>
-      </w:r>
-      <w:proofErr w:type="spellStart"/>
-      <w:r>
-        <w:rPr>
-          <w:rFonts w:ascii="Times New Roman" w:hAnsi="Times New Roman" w:cs="Times New Roman"/>
-          <w:sz w:val="24"/>
-        </w:rPr>
-        <w:t>ba</w:t>
-      </w:r>
-      <w:proofErr w:type="spellEnd"/>
-      <w:r>
-        <w:rPr>
-          <w:rFonts w:ascii="Times New Roman" w:hAnsi="Times New Roman" w:cs="Times New Roman"/>
-          <w:sz w:val="24"/>
-        </w:rPr>
-        <w:t>), (aba)… y así sucesivamente.</w:t>
+        <w:t>es, en este caso, ir devolviendo (a), (ba), (aba)… y así sucesivamente.</w:t>
       </w:r>
       <w:r>
         <w:rPr>
@@ -10188,101 +9723,52 @@
         <w:rPr>
           <w:rFonts w:ascii="Times New Roman" w:hAnsi="Times New Roman" w:cs="Times New Roman"/>
           <w:sz w:val="24"/>
-          <w:lang w:val="en-GB"/>
-        </w:rPr>
-      </w:pPr>
-      <w:r>
-        <w:rPr>
-          <w:rFonts w:ascii="Times New Roman" w:hAnsi="Times New Roman" w:cs="Times New Roman"/>
-          <w:sz w:val="24"/>
-          <w:lang w:val="en-GB"/>
-        </w:rPr>
-        <w:t>(defun bfs-improved (end queue explored net)</w:t>
-      </w:r>
+        </w:rPr>
+      </w:pPr>
+      <w:bookmarkStart w:id="0" w:name="_GoBack"/>
+      <w:bookmarkEnd w:id="0"/>
     </w:p>
     <w:p>
       <w:pPr>
         <w:tabs>
           <w:tab w:val="left" w:pos="1260"/>
         </w:tabs>
-        <w:jc w:val="both"/>
-        <w:rPr>
-          <w:rFonts w:ascii="Times New Roman" w:hAnsi="Times New Roman" w:cs="Times New Roman"/>
-          <w:sz w:val="24"/>
-          <w:lang w:val="en-GB"/>
-        </w:rPr>
-      </w:pPr>
-      <w:r>
-        <w:rPr>
-          <w:rFonts w:ascii="Times New Roman" w:hAnsi="Times New Roman" w:cs="Times New Roman"/>
-          <w:sz w:val="24"/>
-          <w:lang w:val="en-GB"/>
-        </w:rPr>
-        <w:tab/>
-        <w:t xml:space="preserve">(if (null queue) '() </w:t>
-      </w:r>
+        <w:rPr>
+          <w:rFonts w:ascii="Times New Roman" w:hAnsi="Times New Roman" w:cs="Times New Roman"/>
+          <w:sz w:val="24"/>
+        </w:rPr>
+      </w:pPr>
     </w:p>
     <w:p>
       <w:pPr>
         <w:tabs>
           <w:tab w:val="left" w:pos="1260"/>
         </w:tabs>
-        <w:jc w:val="both"/>
-        <w:rPr>
-          <w:rFonts w:ascii="Times New Roman" w:hAnsi="Times New Roman" w:cs="Times New Roman"/>
-          <w:sz w:val="24"/>
-          <w:lang w:val="en-GB"/>
-        </w:rPr>
-      </w:pPr>
-      <w:r>
-        <w:rPr>
-          <w:rFonts w:ascii="Times New Roman" w:hAnsi="Times New Roman" w:cs="Times New Roman"/>
-          <w:sz w:val="24"/>
-          <w:lang w:val="en-GB"/>
-        </w:rPr>
-        <w:tab/>
-      </w:r>
-      <w:r>
-        <w:rPr>
-          <w:rFonts w:ascii="Times New Roman" w:hAnsi="Times New Roman" w:cs="Times New Roman"/>
-          <w:sz w:val="24"/>
-          <w:lang w:val="en-GB"/>
-        </w:rPr>
-        <w:tab/>
-        <w:t>(let* ((path (first queue))</w:t>
-      </w:r>
+        <w:rPr>
+          <w:rFonts w:ascii="Times New Roman" w:hAnsi="Times New Roman" w:cs="Times New Roman"/>
+          <w:sz w:val="24"/>
+        </w:rPr>
+      </w:pPr>
     </w:p>
     <w:p>
       <w:pPr>
         <w:tabs>
           <w:tab w:val="left" w:pos="1260"/>
         </w:tabs>
-        <w:jc w:val="both"/>
-        <w:rPr>
-          <w:rFonts w:ascii="Times New Roman" w:hAnsi="Times New Roman" w:cs="Times New Roman"/>
-          <w:sz w:val="24"/>
-          <w:lang w:val="en-GB"/>
-        </w:rPr>
-      </w:pPr>
-      <w:r>
-        <w:rPr>
-          <w:rFonts w:ascii="Times New Roman" w:hAnsi="Times New Roman" w:cs="Times New Roman"/>
-          <w:sz w:val="24"/>
-          <w:lang w:val="en-GB"/>
-        </w:rPr>
-        <w:t xml:space="preserve">               (node (first path)))</w:t>
-      </w:r>
+        <w:rPr>
+          <w:rFonts w:ascii="Times New Roman" w:hAnsi="Times New Roman" w:cs="Times New Roman"/>
+          <w:sz w:val="24"/>
+        </w:rPr>
+      </w:pPr>
     </w:p>
     <w:p>
       <w:pPr>
         <w:tabs>
           <w:tab w:val="left" w:pos="1260"/>
         </w:tabs>
-        <w:jc w:val="both"/>
-        <w:rPr>
-          <w:rFonts w:ascii="Times New Roman" w:hAnsi="Times New Roman" w:cs="Times New Roman"/>
-          <w:sz w:val="24"/>
-          <w:lang w:val="en-GB"/>
+        <w:rPr>
+          <w:rFonts w:ascii="Times New Roman" w:hAnsi="Times New Roman" w:cs="Times New Roman"/>
+          <w:sz w:val="24"/>
         </w:rPr>
       </w:pPr>
     </w:p>
@@ -10291,1296 +9777,28 @@
         <w:tabs>
           <w:tab w:val="left" w:pos="1260"/>
         </w:tabs>
-        <w:jc w:val="both"/>
-        <w:rPr>
-          <w:rFonts w:ascii="Times New Roman" w:hAnsi="Times New Roman" w:cs="Times New Roman"/>
-          <w:sz w:val="24"/>
-          <w:lang w:val="en-GB"/>
-        </w:rPr>
-      </w:pPr>
-      <w:r>
-        <w:rPr>
-          <w:rFonts w:ascii="Times New Roman" w:hAnsi="Times New Roman" w:cs="Times New Roman"/>
-          <w:sz w:val="24"/>
-          <w:lang w:val="en-GB"/>
-        </w:rPr>
-        <w:tab/>
-      </w:r>
-      <w:r>
-        <w:rPr>
-          <w:rFonts w:ascii="Times New Roman" w:hAnsi="Times New Roman" w:cs="Times New Roman"/>
-          <w:sz w:val="24"/>
-          <w:lang w:val="en-GB"/>
-        </w:rPr>
-        <w:tab/>
-      </w:r>
-      <w:r>
-        <w:rPr>
-          <w:rFonts w:ascii="Times New Roman" w:hAnsi="Times New Roman" w:cs="Times New Roman"/>
-          <w:sz w:val="24"/>
-          <w:lang w:val="en-GB"/>
-        </w:rPr>
-        <w:tab/>
-        <w:t xml:space="preserve">(if (eql node end) </w:t>
-      </w:r>
+        <w:rPr>
+          <w:rFonts w:ascii="Times New Roman" w:hAnsi="Times New Roman" w:cs="Times New Roman"/>
+          <w:sz w:val="24"/>
+        </w:rPr>
+      </w:pPr>
     </w:p>
     <w:p>
       <w:pPr>
         <w:tabs>
           <w:tab w:val="left" w:pos="1260"/>
         </w:tabs>
-        <w:jc w:val="both"/>
-        <w:rPr>
-          <w:rFonts w:ascii="Times New Roman" w:hAnsi="Times New Roman" w:cs="Times New Roman"/>
-          <w:sz w:val="24"/>
-          <w:lang w:val="en-GB"/>
-        </w:rPr>
-      </w:pPr>
-      <w:r>
-        <w:rPr>
-          <w:rFonts w:ascii="Times New Roman" w:hAnsi="Times New Roman" w:cs="Times New Roman"/>
-          <w:sz w:val="24"/>
-          <w:lang w:val="en-GB"/>
-        </w:rPr>
-        <w:tab/>
-      </w:r>
-      <w:r>
-        <w:rPr>
-          <w:rFonts w:ascii="Times New Roman" w:hAnsi="Times New Roman" w:cs="Times New Roman"/>
-          <w:sz w:val="24"/>
-          <w:lang w:val="en-GB"/>
-        </w:rPr>
-        <w:tab/>
-      </w:r>
-      <w:r>
-        <w:rPr>
-          <w:rFonts w:ascii="Times New Roman" w:hAnsi="Times New Roman" w:cs="Times New Roman"/>
-          <w:sz w:val="24"/>
-          <w:lang w:val="en-GB"/>
-        </w:rPr>
-        <w:tab/>
-      </w:r>
-      <w:r>
-        <w:rPr>
-          <w:rFonts w:ascii="Times New Roman" w:hAnsi="Times New Roman" w:cs="Times New Roman"/>
-          <w:sz w:val="24"/>
-          <w:lang w:val="en-GB"/>
-        </w:rPr>
-        <w:tab/>
-        <w:t>(reverse path)</w:t>
-      </w:r>
+        <w:rPr>
+          <w:rFonts w:ascii="Times New Roman" w:hAnsi="Times New Roman" w:cs="Times New Roman"/>
+          <w:sz w:val="24"/>
+        </w:rPr>
+      </w:pPr>
     </w:p>
     <w:p>
       <w:pPr>
         <w:tabs>
           <w:tab w:val="left" w:pos="1260"/>
         </w:tabs>
-        <w:jc w:val="both"/>
-        <w:rPr>
-          <w:rFonts w:ascii="Times New Roman" w:hAnsi="Times New Roman" w:cs="Times New Roman"/>
-          <w:sz w:val="24"/>
-          <w:lang w:val="en-GB"/>
-        </w:rPr>
-      </w:pPr>
-      <w:r>
-        <w:rPr>
-          <w:rFonts w:ascii="Times New Roman" w:hAnsi="Times New Roman" w:cs="Times New Roman"/>
-          <w:sz w:val="24"/>
-          <w:lang w:val="en-GB"/>
-        </w:rPr>
-        <w:lastRenderedPageBreak/>
-        <w:tab/>
-      </w:r>
-      <w:r>
-        <w:rPr>
-          <w:rFonts w:ascii="Times New Roman" w:hAnsi="Times New Roman" w:cs="Times New Roman"/>
-          <w:sz w:val="24"/>
-          <w:lang w:val="en-GB"/>
-        </w:rPr>
-        <w:tab/>
-      </w:r>
-      <w:r>
-        <w:rPr>
-          <w:rFonts w:ascii="Times New Roman" w:hAnsi="Times New Roman" w:cs="Times New Roman"/>
-          <w:sz w:val="24"/>
-          <w:lang w:val="en-GB"/>
-        </w:rPr>
-        <w:tab/>
-      </w:r>
-      <w:r>
-        <w:rPr>
-          <w:rFonts w:ascii="Times New Roman" w:hAnsi="Times New Roman" w:cs="Times New Roman"/>
-          <w:sz w:val="24"/>
-          <w:lang w:val="en-GB"/>
-        </w:rPr>
-        <w:tab/>
-        <w:t>(if (not (null (member node explored))) ;; Si el nodo ha sido explorado</w:t>
-      </w:r>
-    </w:p>
-    <w:p>
-      <w:pPr>
-        <w:tabs>
-          <w:tab w:val="left" w:pos="1260"/>
-        </w:tabs>
-        <w:jc w:val="both"/>
-        <w:rPr>
-          <w:rFonts w:ascii="Times New Roman" w:hAnsi="Times New Roman" w:cs="Times New Roman"/>
-          <w:sz w:val="24"/>
-          <w:lang w:val="en-GB"/>
-        </w:rPr>
-      </w:pPr>
-      <w:r>
-        <w:rPr>
-          <w:rFonts w:ascii="Times New Roman" w:hAnsi="Times New Roman" w:cs="Times New Roman"/>
-          <w:sz w:val="24"/>
-          <w:lang w:val="en-GB"/>
-        </w:rPr>
-        <w:tab/>
-      </w:r>
-      <w:r>
-        <w:rPr>
-          <w:rFonts w:ascii="Times New Roman" w:hAnsi="Times New Roman" w:cs="Times New Roman"/>
-          <w:sz w:val="24"/>
-          <w:lang w:val="en-GB"/>
-        </w:rPr>
-        <w:tab/>
-      </w:r>
-      <w:r>
-        <w:rPr>
-          <w:rFonts w:ascii="Times New Roman" w:hAnsi="Times New Roman" w:cs="Times New Roman"/>
-          <w:sz w:val="24"/>
-          <w:lang w:val="en-GB"/>
-        </w:rPr>
-        <w:tab/>
-      </w:r>
-      <w:r>
-        <w:rPr>
-          <w:rFonts w:ascii="Times New Roman" w:hAnsi="Times New Roman" w:cs="Times New Roman"/>
-          <w:sz w:val="24"/>
-          <w:lang w:val="en-GB"/>
-        </w:rPr>
-        <w:tab/>
-      </w:r>
-      <w:r>
-        <w:rPr>
-          <w:rFonts w:ascii="Times New Roman" w:hAnsi="Times New Roman" w:cs="Times New Roman"/>
-          <w:sz w:val="24"/>
-          <w:lang w:val="en-GB"/>
-        </w:rPr>
-        <w:tab/>
-        <w:t>(bfs-improved end (rest queue) explored net))))))</w:t>
-      </w:r>
-    </w:p>
-    <w:p>
-      <w:pPr>
-        <w:tabs>
-          <w:tab w:val="left" w:pos="1260"/>
-        </w:tabs>
-        <w:jc w:val="both"/>
-        <w:rPr>
-          <w:rFonts w:ascii="Times New Roman" w:hAnsi="Times New Roman" w:cs="Times New Roman"/>
-          <w:sz w:val="24"/>
-        </w:rPr>
-      </w:pPr>
-      <w:r>
-        <w:rPr>
-          <w:rFonts w:ascii="Times New Roman" w:hAnsi="Times New Roman" w:cs="Times New Roman"/>
-          <w:sz w:val="24"/>
-          <w:lang w:val="en-GB"/>
-        </w:rPr>
-        <w:tab/>
-      </w:r>
-      <w:r>
-        <w:rPr>
-          <w:rFonts w:ascii="Times New Roman" w:hAnsi="Times New Roman" w:cs="Times New Roman"/>
-          <w:sz w:val="24"/>
-          <w:lang w:val="en-GB"/>
-        </w:rPr>
-        <w:tab/>
-      </w:r>
-      <w:r>
-        <w:rPr>
-          <w:rFonts w:ascii="Times New Roman" w:hAnsi="Times New Roman" w:cs="Times New Roman"/>
-          <w:sz w:val="24"/>
-          <w:lang w:val="en-GB"/>
-        </w:rPr>
-        <w:tab/>
-      </w:r>
-      <w:r>
-        <w:rPr>
-          <w:rFonts w:ascii="Times New Roman" w:hAnsi="Times New Roman" w:cs="Times New Roman"/>
-          <w:sz w:val="24"/>
-          <w:lang w:val="en-GB"/>
-        </w:rPr>
-        <w:tab/>
-      </w:r>
-      <w:r>
-        <w:rPr>
-          <w:rFonts w:ascii="Times New Roman" w:hAnsi="Times New Roman" w:cs="Times New Roman"/>
-          <w:sz w:val="24"/>
-          <w:lang w:val="en-GB"/>
-        </w:rPr>
-        <w:tab/>
-      </w:r>
-      <w:proofErr w:type="gramStart"/>
-      <w:r>
-        <w:rPr>
-          <w:rFonts w:ascii="Times New Roman" w:hAnsi="Times New Roman" w:cs="Times New Roman"/>
-          <w:sz w:val="24"/>
-        </w:rPr>
-        <w:t>;;</w:t>
-      </w:r>
-      <w:proofErr w:type="gramEnd"/>
-      <w:r>
-        <w:rPr>
-          <w:rFonts w:ascii="Times New Roman" w:hAnsi="Times New Roman" w:cs="Times New Roman"/>
-          <w:sz w:val="24"/>
-        </w:rPr>
-        <w:t xml:space="preserve"> Si no ha sido explorado realiza una </w:t>
-      </w:r>
-      <w:proofErr w:type="spellStart"/>
-      <w:r>
-        <w:rPr>
-          <w:rFonts w:ascii="Times New Roman" w:hAnsi="Times New Roman" w:cs="Times New Roman"/>
-          <w:sz w:val="24"/>
-        </w:rPr>
-        <w:t>iteracion</w:t>
-      </w:r>
-      <w:proofErr w:type="spellEnd"/>
-      <w:r>
-        <w:rPr>
-          <w:rFonts w:ascii="Times New Roman" w:hAnsi="Times New Roman" w:cs="Times New Roman"/>
-          <w:sz w:val="24"/>
-        </w:rPr>
-        <w:t xml:space="preserve"> normal</w:t>
-      </w:r>
-    </w:p>
-    <w:p>
-      <w:pPr>
-        <w:tabs>
-          <w:tab w:val="left" w:pos="1260"/>
-        </w:tabs>
-        <w:jc w:val="both"/>
-        <w:rPr>
-          <w:rFonts w:ascii="Times New Roman" w:hAnsi="Times New Roman" w:cs="Times New Roman"/>
-          <w:sz w:val="24"/>
-          <w:lang w:val="en-GB"/>
-        </w:rPr>
-      </w:pPr>
-      <w:r>
-        <w:rPr>
-          <w:rFonts w:ascii="Times New Roman" w:hAnsi="Times New Roman" w:cs="Times New Roman"/>
-          <w:sz w:val="24"/>
-        </w:rPr>
-        <w:tab/>
-      </w:r>
-      <w:r>
-        <w:rPr>
-          <w:rFonts w:ascii="Times New Roman" w:hAnsi="Times New Roman" w:cs="Times New Roman"/>
-          <w:sz w:val="24"/>
-        </w:rPr>
-        <w:tab/>
-      </w:r>
-      <w:r>
-        <w:rPr>
-          <w:rFonts w:ascii="Times New Roman" w:hAnsi="Times New Roman" w:cs="Times New Roman"/>
-          <w:sz w:val="24"/>
-        </w:rPr>
-        <w:tab/>
-      </w:r>
-      <w:r>
-        <w:rPr>
-          <w:rFonts w:ascii="Times New Roman" w:hAnsi="Times New Roman" w:cs="Times New Roman"/>
-          <w:sz w:val="24"/>
-        </w:rPr>
-        <w:tab/>
-      </w:r>
-      <w:r>
-        <w:rPr>
-          <w:rFonts w:ascii="Times New Roman" w:hAnsi="Times New Roman" w:cs="Times New Roman"/>
-          <w:sz w:val="24"/>
-        </w:rPr>
-        <w:tab/>
-      </w:r>
-      <w:r>
-        <w:rPr>
-          <w:rFonts w:ascii="Times New Roman" w:hAnsi="Times New Roman" w:cs="Times New Roman"/>
-          <w:sz w:val="24"/>
-          <w:lang w:val="en-GB"/>
-        </w:rPr>
-        <w:t>(bfs-improved end (append (rest queue) (new-paths path node net)) (cons node explored) net)</w:t>
-      </w:r>
-    </w:p>
-    <w:p>
-      <w:pPr>
-        <w:tabs>
-          <w:tab w:val="left" w:pos="1260"/>
-        </w:tabs>
-        <w:jc w:val="both"/>
-        <w:rPr>
-          <w:rFonts w:ascii="Times New Roman" w:hAnsi="Times New Roman" w:cs="Times New Roman"/>
-          <w:sz w:val="24"/>
-          <w:lang w:val="en-GB"/>
-        </w:rPr>
-      </w:pPr>
-      <w:r>
-        <w:rPr>
-          <w:rFonts w:ascii="Times New Roman" w:hAnsi="Times New Roman" w:cs="Times New Roman"/>
-          <w:sz w:val="24"/>
-          <w:lang w:val="en-GB"/>
-        </w:rPr>
-        <w:tab/>
-      </w:r>
-      <w:r>
-        <w:rPr>
-          <w:rFonts w:ascii="Times New Roman" w:hAnsi="Times New Roman" w:cs="Times New Roman"/>
-          <w:sz w:val="24"/>
-          <w:lang w:val="en-GB"/>
-        </w:rPr>
-        <w:tab/>
-      </w:r>
-      <w:r>
-        <w:rPr>
-          <w:rFonts w:ascii="Times New Roman" w:hAnsi="Times New Roman" w:cs="Times New Roman"/>
-          <w:sz w:val="24"/>
-          <w:lang w:val="en-GB"/>
-        </w:rPr>
-        <w:tab/>
-      </w:r>
-      <w:r>
-        <w:rPr>
-          <w:rFonts w:ascii="Times New Roman" w:hAnsi="Times New Roman" w:cs="Times New Roman"/>
-          <w:sz w:val="24"/>
-          <w:lang w:val="en-GB"/>
-        </w:rPr>
-        <w:tab/>
-      </w:r>
-      <w:r>
-        <w:rPr>
-          <w:rFonts w:ascii="Times New Roman" w:hAnsi="Times New Roman" w:cs="Times New Roman"/>
-          <w:sz w:val="24"/>
-          <w:lang w:val="en-GB"/>
-        </w:rPr>
-        <w:tab/>
-      </w:r>
-    </w:p>
-    <w:p>
-      <w:pPr>
-        <w:tabs>
-          <w:tab w:val="left" w:pos="1260"/>
-        </w:tabs>
-        <w:jc w:val="both"/>
-        <w:rPr>
-          <w:rFonts w:ascii="Times New Roman" w:hAnsi="Times New Roman" w:cs="Times New Roman"/>
-          <w:sz w:val="24"/>
-          <w:lang w:val="en-GB"/>
-        </w:rPr>
-      </w:pPr>
-      <w:r>
-        <w:rPr>
-          <w:rFonts w:ascii="Times New Roman" w:hAnsi="Times New Roman" w:cs="Times New Roman"/>
-          <w:sz w:val="24"/>
-          <w:lang w:val="en-GB"/>
-        </w:rPr>
-        <w:tab/>
-      </w:r>
-      <w:r>
-        <w:rPr>
-          <w:rFonts w:ascii="Times New Roman" w:hAnsi="Times New Roman" w:cs="Times New Roman"/>
-          <w:sz w:val="24"/>
-          <w:lang w:val="en-GB"/>
-        </w:rPr>
-        <w:tab/>
-      </w:r>
-      <w:r>
-        <w:rPr>
-          <w:rFonts w:ascii="Times New Roman" w:hAnsi="Times New Roman" w:cs="Times New Roman"/>
-          <w:sz w:val="24"/>
-          <w:lang w:val="en-GB"/>
-        </w:rPr>
-        <w:tab/>
-      </w:r>
-      <w:r>
-        <w:rPr>
-          <w:rFonts w:ascii="Times New Roman" w:hAnsi="Times New Roman" w:cs="Times New Roman"/>
-          <w:sz w:val="24"/>
-          <w:lang w:val="en-GB"/>
-        </w:rPr>
-        <w:tab/>
-      </w:r>
-      <w:r>
-        <w:rPr>
-          <w:rFonts w:ascii="Times New Roman" w:hAnsi="Times New Roman" w:cs="Times New Roman"/>
-          <w:sz w:val="24"/>
-          <w:lang w:val="en-GB"/>
-        </w:rPr>
-        <w:tab/>
-      </w:r>
-    </w:p>
-    <w:p>
-      <w:pPr>
-        <w:tabs>
-          <w:tab w:val="left" w:pos="1260"/>
-        </w:tabs>
-        <w:jc w:val="both"/>
-        <w:rPr>
-          <w:rFonts w:ascii="Times New Roman" w:hAnsi="Times New Roman" w:cs="Times New Roman"/>
-          <w:sz w:val="24"/>
-          <w:lang w:val="en-GB"/>
-        </w:rPr>
-      </w:pPr>
-    </w:p>
-    <w:p>
-      <w:pPr>
-        <w:tabs>
-          <w:tab w:val="left" w:pos="1260"/>
-        </w:tabs>
-        <w:jc w:val="both"/>
-        <w:rPr>
-          <w:rFonts w:ascii="Times New Roman" w:hAnsi="Times New Roman" w:cs="Times New Roman"/>
-          <w:sz w:val="24"/>
-          <w:lang w:val="en-GB"/>
-        </w:rPr>
-      </w:pPr>
-      <w:r>
-        <w:rPr>
-          <w:rFonts w:ascii="Times New Roman" w:hAnsi="Times New Roman" w:cs="Times New Roman"/>
-          <w:sz w:val="24"/>
-          <w:lang w:val="en-GB"/>
-        </w:rPr>
-        <w:t>(defun shortest-path-improved (start end net)</w:t>
-      </w:r>
-    </w:p>
-    <w:p>
-      <w:pPr>
-        <w:tabs>
-          <w:tab w:val="left" w:pos="1260"/>
-        </w:tabs>
-        <w:jc w:val="both"/>
-        <w:rPr>
-          <w:rFonts w:ascii="Times New Roman" w:hAnsi="Times New Roman" w:cs="Times New Roman"/>
-          <w:sz w:val="24"/>
-          <w:lang w:val="en-GB"/>
-        </w:rPr>
-      </w:pPr>
-      <w:r>
-        <w:rPr>
-          <w:rFonts w:ascii="Times New Roman" w:hAnsi="Times New Roman" w:cs="Times New Roman"/>
-          <w:sz w:val="24"/>
-          <w:lang w:val="en-GB"/>
-        </w:rPr>
-        <w:tab/>
-        <w:t>(bfs-improved end (list (list start)) nil net))</w:t>
-      </w:r>
-    </w:p>
-    <w:p>
-      <w:pPr>
-        <w:tabs>
-          <w:tab w:val="left" w:pos="1260"/>
-        </w:tabs>
-        <w:jc w:val="both"/>
-        <w:rPr>
-          <w:rFonts w:ascii="Times New Roman" w:hAnsi="Times New Roman" w:cs="Times New Roman"/>
-          <w:sz w:val="24"/>
-          <w:lang w:val="en-GB"/>
-        </w:rPr>
-      </w:pPr>
-    </w:p>
-    <w:p>
-      <w:pPr>
-        <w:tabs>
-          <w:tab w:val="left" w:pos="1260"/>
-        </w:tabs>
-        <w:jc w:val="both"/>
-        <w:rPr>
-          <w:rFonts w:ascii="Times New Roman" w:hAnsi="Times New Roman" w:cs="Times New Roman"/>
-          <w:sz w:val="24"/>
-          <w:lang w:val="en-GB"/>
-        </w:rPr>
-      </w:pPr>
-    </w:p>
-    <w:p>
-      <w:pPr>
-        <w:tabs>
-          <w:tab w:val="left" w:pos="1260"/>
-        </w:tabs>
-        <w:jc w:val="both"/>
-        <w:rPr>
-          <w:rFonts w:ascii="Times New Roman" w:hAnsi="Times New Roman" w:cs="Times New Roman"/>
-          <w:sz w:val="24"/>
-        </w:rPr>
-      </w:pPr>
-      <w:proofErr w:type="gramStart"/>
-      <w:r>
-        <w:rPr>
-          <w:rFonts w:ascii="Times New Roman" w:hAnsi="Times New Roman" w:cs="Times New Roman"/>
-          <w:sz w:val="24"/>
-        </w:rPr>
-        <w:t>;;</w:t>
-      </w:r>
-      <w:proofErr w:type="gramEnd"/>
-      <w:r>
-        <w:rPr>
-          <w:rFonts w:ascii="Times New Roman" w:hAnsi="Times New Roman" w:cs="Times New Roman"/>
-          <w:sz w:val="24"/>
-        </w:rPr>
-        <w:t xml:space="preserve"> Grafo no conectado</w:t>
-      </w:r>
-    </w:p>
-    <w:p>
-      <w:pPr>
-        <w:tabs>
-          <w:tab w:val="left" w:pos="1260"/>
-        </w:tabs>
-        <w:jc w:val="both"/>
-        <w:rPr>
-          <w:rFonts w:ascii="Times New Roman" w:hAnsi="Times New Roman" w:cs="Times New Roman"/>
-          <w:sz w:val="24"/>
-        </w:rPr>
-      </w:pPr>
-      <w:r>
-        <w:rPr>
-          <w:rFonts w:ascii="Times New Roman" w:hAnsi="Times New Roman" w:cs="Times New Roman"/>
-          <w:sz w:val="24"/>
-        </w:rPr>
-        <w:t>(</w:t>
-      </w:r>
-      <w:proofErr w:type="spellStart"/>
-      <w:r>
-        <w:rPr>
-          <w:rFonts w:ascii="Times New Roman" w:hAnsi="Times New Roman" w:cs="Times New Roman"/>
-          <w:sz w:val="24"/>
-        </w:rPr>
-        <w:t>shortest-path-improved</w:t>
-      </w:r>
-      <w:proofErr w:type="spellEnd"/>
-      <w:r>
-        <w:rPr>
-          <w:rFonts w:ascii="Times New Roman" w:hAnsi="Times New Roman" w:cs="Times New Roman"/>
-          <w:sz w:val="24"/>
-        </w:rPr>
-        <w:t xml:space="preserve"> 'a 'c '((a b) (b a) (c))</w:t>
-      </w:r>
-      <w:proofErr w:type="gramStart"/>
-      <w:r>
-        <w:rPr>
-          <w:rFonts w:ascii="Times New Roman" w:hAnsi="Times New Roman" w:cs="Times New Roman"/>
-          <w:sz w:val="24"/>
-        </w:rPr>
-        <w:t>) ;</w:t>
-      </w:r>
-      <w:proofErr w:type="gramEnd"/>
-      <w:r>
-        <w:rPr>
-          <w:rFonts w:ascii="Times New Roman" w:hAnsi="Times New Roman" w:cs="Times New Roman"/>
-          <w:sz w:val="24"/>
-        </w:rPr>
-        <w:t>; --&gt; No encuentra solución</w:t>
-      </w:r>
-    </w:p>
-    <w:p>
-      <w:pPr>
-        <w:tabs>
-          <w:tab w:val="left" w:pos="1260"/>
-        </w:tabs>
-        <w:jc w:val="both"/>
-        <w:rPr>
-          <w:rFonts w:ascii="Times New Roman" w:hAnsi="Times New Roman" w:cs="Times New Roman"/>
-          <w:sz w:val="24"/>
-        </w:rPr>
-      </w:pPr>
-    </w:p>
-    <w:p>
-      <w:pPr>
-        <w:tabs>
-          <w:tab w:val="left" w:pos="1260"/>
-        </w:tabs>
-        <w:jc w:val="both"/>
-        <w:rPr>
-          <w:rFonts w:ascii="Times New Roman" w:hAnsi="Times New Roman" w:cs="Times New Roman"/>
-          <w:sz w:val="24"/>
-          <w:lang w:val="en-GB"/>
-        </w:rPr>
-      </w:pPr>
-      <w:r>
-        <w:rPr>
-          <w:rFonts w:ascii="Times New Roman" w:hAnsi="Times New Roman" w:cs="Times New Roman"/>
-          <w:sz w:val="24"/>
-          <w:lang w:val="en-GB"/>
-        </w:rPr>
-        <w:t>(shortest-path-improved 'a 'f '(( a d ) ( b d f ) ( c e ) ( d f ) ( e b f ) ( f ))) ;; --&gt; (a d f)</w:t>
-      </w:r>
-    </w:p>
-    <w:p>
-      <w:pPr>
-        <w:tabs>
-          <w:tab w:val="left" w:pos="1260"/>
-        </w:tabs>
-        <w:jc w:val="both"/>
-        <w:rPr>
-          <w:rFonts w:ascii="Times New Roman" w:hAnsi="Times New Roman" w:cs="Times New Roman"/>
-          <w:sz w:val="24"/>
-        </w:rPr>
-      </w:pPr>
-      <w:proofErr w:type="gramStart"/>
-      <w:r>
-        <w:rPr>
-          <w:rFonts w:ascii="Times New Roman" w:hAnsi="Times New Roman" w:cs="Times New Roman"/>
-          <w:sz w:val="24"/>
-        </w:rPr>
-        <w:t>;;</w:t>
-      </w:r>
-      <w:proofErr w:type="gramEnd"/>
-      <w:r>
-        <w:rPr>
-          <w:rFonts w:ascii="Times New Roman" w:hAnsi="Times New Roman" w:cs="Times New Roman"/>
-          <w:sz w:val="24"/>
-        </w:rPr>
-        <w:t xml:space="preserve"> Esta </w:t>
-      </w:r>
-      <w:proofErr w:type="spellStart"/>
-      <w:r>
-        <w:rPr>
-          <w:rFonts w:ascii="Times New Roman" w:hAnsi="Times New Roman" w:cs="Times New Roman"/>
-          <w:sz w:val="24"/>
-        </w:rPr>
-        <w:t>funcion</w:t>
-      </w:r>
-      <w:proofErr w:type="spellEnd"/>
-      <w:r>
-        <w:rPr>
-          <w:rFonts w:ascii="Times New Roman" w:hAnsi="Times New Roman" w:cs="Times New Roman"/>
-          <w:sz w:val="24"/>
-        </w:rPr>
-        <w:t xml:space="preserve"> busca el camino </w:t>
-      </w:r>
-      <w:proofErr w:type="spellStart"/>
-      <w:r>
-        <w:rPr>
-          <w:rFonts w:ascii="Times New Roman" w:hAnsi="Times New Roman" w:cs="Times New Roman"/>
-          <w:sz w:val="24"/>
-        </w:rPr>
-        <w:t>mas</w:t>
-      </w:r>
-      <w:proofErr w:type="spellEnd"/>
-      <w:r>
-        <w:rPr>
-          <w:rFonts w:ascii="Times New Roman" w:hAnsi="Times New Roman" w:cs="Times New Roman"/>
-          <w:sz w:val="24"/>
-        </w:rPr>
-        <w:t xml:space="preserve"> corto entre a y f en el grafo del </w:t>
-      </w:r>
-      <w:proofErr w:type="spellStart"/>
-      <w:r>
-        <w:rPr>
-          <w:rFonts w:ascii="Times New Roman" w:hAnsi="Times New Roman" w:cs="Times New Roman"/>
-          <w:sz w:val="24"/>
-        </w:rPr>
-        <w:t>pdf</w:t>
-      </w:r>
-      <w:proofErr w:type="spellEnd"/>
-      <w:r>
-        <w:rPr>
-          <w:rFonts w:ascii="Times New Roman" w:hAnsi="Times New Roman" w:cs="Times New Roman"/>
-          <w:sz w:val="24"/>
-        </w:rPr>
-        <w:t xml:space="preserve"> de la practica</w:t>
-      </w:r>
-    </w:p>
-    <w:p>
-      <w:pPr>
-        <w:tabs>
-          <w:tab w:val="left" w:pos="1260"/>
-        </w:tabs>
-        <w:jc w:val="both"/>
-        <w:rPr>
-          <w:rFonts w:ascii="Times New Roman" w:hAnsi="Times New Roman" w:cs="Times New Roman"/>
-          <w:sz w:val="24"/>
-        </w:rPr>
-      </w:pPr>
-      <w:proofErr w:type="gramStart"/>
-      <w:r>
-        <w:rPr>
-          <w:rFonts w:ascii="Times New Roman" w:hAnsi="Times New Roman" w:cs="Times New Roman"/>
-          <w:sz w:val="24"/>
-        </w:rPr>
-        <w:t>;;</w:t>
-      </w:r>
-      <w:proofErr w:type="gramEnd"/>
-      <w:r>
-        <w:rPr>
-          <w:rFonts w:ascii="Times New Roman" w:hAnsi="Times New Roman" w:cs="Times New Roman"/>
-          <w:sz w:val="24"/>
-        </w:rPr>
-        <w:t xml:space="preserve"> Se puede observar que efectivamente el camino </w:t>
-      </w:r>
-      <w:proofErr w:type="spellStart"/>
-      <w:r>
-        <w:rPr>
-          <w:rFonts w:ascii="Times New Roman" w:hAnsi="Times New Roman" w:cs="Times New Roman"/>
-          <w:sz w:val="24"/>
-        </w:rPr>
-        <w:t>mas</w:t>
-      </w:r>
-      <w:proofErr w:type="spellEnd"/>
-      <w:r>
-        <w:rPr>
-          <w:rFonts w:ascii="Times New Roman" w:hAnsi="Times New Roman" w:cs="Times New Roman"/>
-          <w:sz w:val="24"/>
-        </w:rPr>
-        <w:t xml:space="preserve"> corto es a -&gt; d -&gt; f</w:t>
-      </w:r>
-    </w:p>
-    <w:p>
-      <w:pPr>
-        <w:tabs>
-          <w:tab w:val="left" w:pos="1260"/>
-        </w:tabs>
-        <w:jc w:val="both"/>
-        <w:rPr>
-          <w:rFonts w:ascii="Times New Roman" w:hAnsi="Times New Roman" w:cs="Times New Roman"/>
-          <w:sz w:val="24"/>
-        </w:rPr>
-      </w:pPr>
-    </w:p>
-    <w:p>
-      <w:pPr>
-        <w:tabs>
-          <w:tab w:val="left" w:pos="1260"/>
-        </w:tabs>
-        <w:jc w:val="both"/>
-        <w:rPr>
-          <w:rFonts w:ascii="Times New Roman" w:hAnsi="Times New Roman" w:cs="Times New Roman"/>
-          <w:sz w:val="24"/>
-          <w:lang w:val="en-GB"/>
-        </w:rPr>
-      </w:pPr>
-      <w:r>
-        <w:rPr>
-          <w:rFonts w:ascii="Times New Roman" w:hAnsi="Times New Roman" w:cs="Times New Roman"/>
-          <w:sz w:val="24"/>
-          <w:lang w:val="en-GB"/>
-        </w:rPr>
-        <w:t xml:space="preserve">(shortest-path-improved 'c 'f '((a b c d e) (b a d e f) (c a g) (d a b g h) </w:t>
-      </w:r>
-    </w:p>
-    <w:p>
-      <w:pPr>
-        <w:tabs>
-          <w:tab w:val="left" w:pos="1260"/>
-        </w:tabs>
-        <w:jc w:val="both"/>
-        <w:rPr>
-          <w:rFonts w:ascii="Times New Roman" w:hAnsi="Times New Roman" w:cs="Times New Roman"/>
-          <w:sz w:val="24"/>
-        </w:rPr>
-      </w:pPr>
-      <w:r>
-        <w:rPr>
-          <w:rFonts w:ascii="Times New Roman" w:hAnsi="Times New Roman" w:cs="Times New Roman"/>
-          <w:sz w:val="24"/>
-          <w:lang w:val="en-GB"/>
-        </w:rPr>
-        <w:tab/>
-      </w:r>
-      <w:r>
-        <w:rPr>
-          <w:rFonts w:ascii="Times New Roman" w:hAnsi="Times New Roman" w:cs="Times New Roman"/>
-          <w:sz w:val="24"/>
-          <w:lang w:val="en-GB"/>
-        </w:rPr>
-        <w:tab/>
-      </w:r>
-      <w:r>
-        <w:rPr>
-          <w:rFonts w:ascii="Times New Roman" w:hAnsi="Times New Roman" w:cs="Times New Roman"/>
-          <w:sz w:val="24"/>
-          <w:lang w:val="en-GB"/>
-        </w:rPr>
-        <w:tab/>
-      </w:r>
-      <w:r>
-        <w:rPr>
-          <w:rFonts w:ascii="Times New Roman" w:hAnsi="Times New Roman" w:cs="Times New Roman"/>
-          <w:sz w:val="24"/>
-          <w:lang w:val="en-GB"/>
-        </w:rPr>
-        <w:tab/>
-      </w:r>
-      <w:r>
-        <w:rPr>
-          <w:rFonts w:ascii="Times New Roman" w:hAnsi="Times New Roman" w:cs="Times New Roman"/>
-          <w:sz w:val="24"/>
-          <w:lang w:val="en-GB"/>
-        </w:rPr>
-        <w:tab/>
-      </w:r>
-      <w:r>
-        <w:rPr>
-          <w:rFonts w:ascii="Times New Roman" w:hAnsi="Times New Roman" w:cs="Times New Roman"/>
-          <w:sz w:val="24"/>
-          <w:lang w:val="en-GB"/>
-        </w:rPr>
-        <w:tab/>
-      </w:r>
-      <w:r>
-        <w:rPr>
-          <w:rFonts w:ascii="Times New Roman" w:hAnsi="Times New Roman" w:cs="Times New Roman"/>
-          <w:sz w:val="24"/>
-        </w:rPr>
-        <w:t xml:space="preserve">(e a b g h) (f b h) (g c </w:t>
-      </w:r>
-      <w:proofErr w:type="spellStart"/>
-      <w:r>
-        <w:rPr>
-          <w:rFonts w:ascii="Times New Roman" w:hAnsi="Times New Roman" w:cs="Times New Roman"/>
-          <w:sz w:val="24"/>
-        </w:rPr>
-        <w:t>d e</w:t>
-      </w:r>
-      <w:proofErr w:type="spellEnd"/>
-      <w:r>
-        <w:rPr>
-          <w:rFonts w:ascii="Times New Roman" w:hAnsi="Times New Roman" w:cs="Times New Roman"/>
-          <w:sz w:val="24"/>
-        </w:rPr>
-        <w:t xml:space="preserve"> h) (h </w:t>
-      </w:r>
-      <w:proofErr w:type="spellStart"/>
-      <w:r>
-        <w:rPr>
-          <w:rFonts w:ascii="Times New Roman" w:hAnsi="Times New Roman" w:cs="Times New Roman"/>
-          <w:sz w:val="24"/>
-        </w:rPr>
-        <w:t>d e</w:t>
-      </w:r>
-      <w:proofErr w:type="spellEnd"/>
-      <w:r>
-        <w:rPr>
-          <w:rFonts w:ascii="Times New Roman" w:hAnsi="Times New Roman" w:cs="Times New Roman"/>
-          <w:sz w:val="24"/>
-        </w:rPr>
-        <w:t xml:space="preserve"> f g))</w:t>
-      </w:r>
-      <w:proofErr w:type="gramStart"/>
-      <w:r>
-        <w:rPr>
-          <w:rFonts w:ascii="Times New Roman" w:hAnsi="Times New Roman" w:cs="Times New Roman"/>
-          <w:sz w:val="24"/>
-        </w:rPr>
-        <w:t>) ;</w:t>
-      </w:r>
-      <w:proofErr w:type="gramEnd"/>
-      <w:r>
-        <w:rPr>
-          <w:rFonts w:ascii="Times New Roman" w:hAnsi="Times New Roman" w:cs="Times New Roman"/>
-          <w:sz w:val="24"/>
-        </w:rPr>
-        <w:t>; --&gt; (b d g)</w:t>
-      </w:r>
-    </w:p>
-    <w:p>
-      <w:pPr>
-        <w:tabs>
-          <w:tab w:val="left" w:pos="1260"/>
-        </w:tabs>
-        <w:jc w:val="both"/>
-        <w:rPr>
-          <w:rFonts w:ascii="Times New Roman" w:hAnsi="Times New Roman" w:cs="Times New Roman"/>
-          <w:sz w:val="24"/>
-        </w:rPr>
-      </w:pPr>
-    </w:p>
-    <w:p>
-      <w:pPr>
-        <w:tabs>
-          <w:tab w:val="left" w:pos="1260"/>
-        </w:tabs>
-        <w:jc w:val="both"/>
-        <w:rPr>
-          <w:rFonts w:ascii="Times New Roman" w:hAnsi="Times New Roman" w:cs="Times New Roman"/>
-          <w:sz w:val="24"/>
-        </w:rPr>
-      </w:pPr>
-    </w:p>
-    <w:p>
-      <w:pPr>
-        <w:tabs>
-          <w:tab w:val="left" w:pos="1260"/>
-        </w:tabs>
-        <w:jc w:val="both"/>
-        <w:rPr>
-          <w:rFonts w:ascii="Times New Roman" w:hAnsi="Times New Roman" w:cs="Times New Roman"/>
-          <w:sz w:val="24"/>
-        </w:rPr>
-      </w:pPr>
-      <w:proofErr w:type="gramStart"/>
-      <w:r>
-        <w:rPr>
-          <w:rFonts w:ascii="Times New Roman" w:hAnsi="Times New Roman" w:cs="Times New Roman"/>
-          <w:sz w:val="24"/>
-        </w:rPr>
-        <w:t>;;</w:t>
-      </w:r>
-      <w:proofErr w:type="gramEnd"/>
-      <w:r>
-        <w:rPr>
-          <w:rFonts w:ascii="Times New Roman" w:hAnsi="Times New Roman" w:cs="Times New Roman"/>
-          <w:sz w:val="24"/>
-        </w:rPr>
-        <w:t xml:space="preserve"> Grafo no conectado</w:t>
-      </w:r>
-    </w:p>
-    <w:p>
-      <w:pPr>
-        <w:tabs>
-          <w:tab w:val="left" w:pos="1260"/>
-        </w:tabs>
-        <w:jc w:val="both"/>
-        <w:rPr>
-          <w:rFonts w:ascii="Times New Roman" w:hAnsi="Times New Roman" w:cs="Times New Roman"/>
-          <w:sz w:val="24"/>
-        </w:rPr>
-      </w:pPr>
-      <w:r>
-        <w:rPr>
-          <w:rFonts w:ascii="Times New Roman" w:hAnsi="Times New Roman" w:cs="Times New Roman"/>
-          <w:sz w:val="24"/>
-        </w:rPr>
-        <w:t>(</w:t>
-      </w:r>
-      <w:proofErr w:type="spellStart"/>
-      <w:r>
-        <w:rPr>
-          <w:rFonts w:ascii="Times New Roman" w:hAnsi="Times New Roman" w:cs="Times New Roman"/>
-          <w:sz w:val="24"/>
-        </w:rPr>
-        <w:t>shortest-path</w:t>
-      </w:r>
-      <w:proofErr w:type="spellEnd"/>
-      <w:r>
-        <w:rPr>
-          <w:rFonts w:ascii="Times New Roman" w:hAnsi="Times New Roman" w:cs="Times New Roman"/>
-          <w:sz w:val="24"/>
-        </w:rPr>
-        <w:t xml:space="preserve"> 'a 'c '((a b) (b a) (c))</w:t>
-      </w:r>
-      <w:proofErr w:type="gramStart"/>
-      <w:r>
-        <w:rPr>
-          <w:rFonts w:ascii="Times New Roman" w:hAnsi="Times New Roman" w:cs="Times New Roman"/>
-          <w:sz w:val="24"/>
-        </w:rPr>
-        <w:t>) ;</w:t>
-      </w:r>
-      <w:proofErr w:type="gramEnd"/>
-      <w:r>
-        <w:rPr>
-          <w:rFonts w:ascii="Times New Roman" w:hAnsi="Times New Roman" w:cs="Times New Roman"/>
-          <w:sz w:val="24"/>
-        </w:rPr>
-        <w:t>; --&gt; No encuentra solución</w:t>
-      </w:r>
-    </w:p>
-    <w:p>
-      <w:pPr>
-        <w:tabs>
-          <w:tab w:val="left" w:pos="1260"/>
-        </w:tabs>
-        <w:jc w:val="both"/>
-        <w:rPr>
-          <w:rFonts w:ascii="Times New Roman" w:hAnsi="Times New Roman" w:cs="Times New Roman"/>
-          <w:sz w:val="24"/>
-        </w:rPr>
-      </w:pPr>
-    </w:p>
-    <w:p>
-      <w:pPr>
-        <w:tabs>
-          <w:tab w:val="left" w:pos="1260"/>
-        </w:tabs>
-        <w:jc w:val="both"/>
-        <w:rPr>
-          <w:rFonts w:ascii="Times New Roman" w:hAnsi="Times New Roman" w:cs="Times New Roman"/>
-          <w:sz w:val="24"/>
-        </w:rPr>
-      </w:pPr>
-      <w:proofErr w:type="gramStart"/>
-      <w:r>
-        <w:rPr>
-          <w:rFonts w:ascii="Times New Roman" w:hAnsi="Times New Roman" w:cs="Times New Roman"/>
-          <w:sz w:val="24"/>
-        </w:rPr>
-        <w:t>;;</w:t>
-      </w:r>
-      <w:proofErr w:type="gramEnd"/>
-      <w:r>
-        <w:rPr>
-          <w:rFonts w:ascii="Times New Roman" w:hAnsi="Times New Roman" w:cs="Times New Roman"/>
-          <w:sz w:val="24"/>
-        </w:rPr>
-        <w:t xml:space="preserve"> Grafo cadena</w:t>
-      </w:r>
-    </w:p>
-    <w:p>
-      <w:pPr>
-        <w:tabs>
-          <w:tab w:val="left" w:pos="1260"/>
-        </w:tabs>
-        <w:jc w:val="both"/>
-        <w:rPr>
-          <w:rFonts w:ascii="Times New Roman" w:hAnsi="Times New Roman" w:cs="Times New Roman"/>
-          <w:sz w:val="24"/>
-        </w:rPr>
-      </w:pPr>
-      <w:r>
-        <w:rPr>
-          <w:rFonts w:ascii="Times New Roman" w:hAnsi="Times New Roman" w:cs="Times New Roman"/>
-          <w:sz w:val="24"/>
-        </w:rPr>
-        <w:t>(</w:t>
-      </w:r>
-      <w:proofErr w:type="spellStart"/>
-      <w:r>
-        <w:rPr>
-          <w:rFonts w:ascii="Times New Roman" w:hAnsi="Times New Roman" w:cs="Times New Roman"/>
-          <w:sz w:val="24"/>
-        </w:rPr>
-        <w:t>shortest-path</w:t>
-      </w:r>
-      <w:proofErr w:type="spellEnd"/>
-      <w:r>
-        <w:rPr>
-          <w:rFonts w:ascii="Times New Roman" w:hAnsi="Times New Roman" w:cs="Times New Roman"/>
-          <w:sz w:val="24"/>
-        </w:rPr>
-        <w:t xml:space="preserve"> 'a 'd '((a b) (b a c) (c b d) (d c))</w:t>
-      </w:r>
-      <w:proofErr w:type="gramStart"/>
-      <w:r>
-        <w:rPr>
-          <w:rFonts w:ascii="Times New Roman" w:hAnsi="Times New Roman" w:cs="Times New Roman"/>
-          <w:sz w:val="24"/>
-        </w:rPr>
-        <w:t>) ;</w:t>
-      </w:r>
-      <w:proofErr w:type="gramEnd"/>
-      <w:r>
-        <w:rPr>
-          <w:rFonts w:ascii="Times New Roman" w:hAnsi="Times New Roman" w:cs="Times New Roman"/>
-          <w:sz w:val="24"/>
-        </w:rPr>
-        <w:t>; --&gt; (a b c d)</w:t>
-      </w:r>
-    </w:p>
-    <w:p>
-      <w:pPr>
-        <w:tabs>
-          <w:tab w:val="left" w:pos="1260"/>
-        </w:tabs>
-        <w:jc w:val="both"/>
-        <w:rPr>
-          <w:rFonts w:ascii="Times New Roman" w:hAnsi="Times New Roman" w:cs="Times New Roman"/>
-          <w:sz w:val="24"/>
-        </w:rPr>
-      </w:pPr>
-    </w:p>
-    <w:p>
-      <w:pPr>
-        <w:tabs>
-          <w:tab w:val="left" w:pos="1260"/>
-        </w:tabs>
-        <w:jc w:val="both"/>
-        <w:rPr>
-          <w:rFonts w:ascii="Times New Roman" w:hAnsi="Times New Roman" w:cs="Times New Roman"/>
-          <w:sz w:val="24"/>
-        </w:rPr>
-      </w:pPr>
-      <w:proofErr w:type="gramStart"/>
-      <w:r>
-        <w:rPr>
-          <w:rFonts w:ascii="Times New Roman" w:hAnsi="Times New Roman" w:cs="Times New Roman"/>
-          <w:sz w:val="24"/>
-        </w:rPr>
-        <w:lastRenderedPageBreak/>
-        <w:t>;;</w:t>
-      </w:r>
-      <w:proofErr w:type="gramEnd"/>
-      <w:r>
-        <w:rPr>
-          <w:rFonts w:ascii="Times New Roman" w:hAnsi="Times New Roman" w:cs="Times New Roman"/>
-          <w:sz w:val="24"/>
-        </w:rPr>
-        <w:t xml:space="preserve"> Grafo cuyo nodo inicio y final es el mismo</w:t>
-      </w:r>
-    </w:p>
-    <w:p>
-      <w:pPr>
-        <w:tabs>
-          <w:tab w:val="left" w:pos="1260"/>
-        </w:tabs>
-        <w:jc w:val="both"/>
-        <w:rPr>
-          <w:rFonts w:ascii="Times New Roman" w:hAnsi="Times New Roman" w:cs="Times New Roman"/>
-          <w:sz w:val="24"/>
-          <w:lang w:val="en-GB"/>
-        </w:rPr>
-      </w:pPr>
-      <w:r>
-        <w:rPr>
-          <w:rFonts w:ascii="Times New Roman" w:hAnsi="Times New Roman" w:cs="Times New Roman"/>
-          <w:sz w:val="24"/>
-          <w:lang w:val="en-GB"/>
-        </w:rPr>
-        <w:t>(shortest-path 'a 'a '(( a d ) ( b d f ) ( c e ) ( d f ) ( e b f ) ( f ))) ;; --&gt; (a)</w:t>
-      </w:r>
-    </w:p>
-    <w:p>
-      <w:pPr>
-        <w:tabs>
-          <w:tab w:val="left" w:pos="1260"/>
-        </w:tabs>
-        <w:jc w:val="both"/>
-        <w:rPr>
-          <w:rFonts w:ascii="Times New Roman" w:hAnsi="Times New Roman" w:cs="Times New Roman"/>
-          <w:sz w:val="24"/>
-          <w:lang w:val="en-GB"/>
-        </w:rPr>
-      </w:pPr>
-    </w:p>
-    <w:p>
-      <w:pPr>
-        <w:tabs>
-          <w:tab w:val="left" w:pos="1260"/>
-        </w:tabs>
-        <w:jc w:val="both"/>
-        <w:rPr>
-          <w:rFonts w:ascii="Times New Roman" w:hAnsi="Times New Roman" w:cs="Times New Roman"/>
-          <w:sz w:val="24"/>
-          <w:lang w:val="en-GB"/>
-        </w:rPr>
-      </w:pPr>
-    </w:p>
-    <w:p>
-      <w:pPr>
-        <w:tabs>
-          <w:tab w:val="left" w:pos="1260"/>
-        </w:tabs>
-        <w:jc w:val="both"/>
-        <w:rPr>
-          <w:rFonts w:ascii="Times New Roman" w:hAnsi="Times New Roman" w:cs="Times New Roman"/>
-          <w:sz w:val="24"/>
-        </w:rPr>
-      </w:pPr>
-      <w:r>
-        <w:rPr>
-          <w:rFonts w:ascii="Times New Roman" w:hAnsi="Times New Roman" w:cs="Times New Roman"/>
-          <w:sz w:val="24"/>
-        </w:rPr>
-        <w:t>(</w:t>
-      </w:r>
-      <w:proofErr w:type="spellStart"/>
-      <w:r>
-        <w:rPr>
-          <w:rFonts w:ascii="Times New Roman" w:hAnsi="Times New Roman" w:cs="Times New Roman"/>
-          <w:sz w:val="24"/>
-        </w:rPr>
-        <w:t>cons</w:t>
-      </w:r>
-      <w:proofErr w:type="spellEnd"/>
-      <w:r>
-        <w:rPr>
-          <w:rFonts w:ascii="Times New Roman" w:hAnsi="Times New Roman" w:cs="Times New Roman"/>
-          <w:sz w:val="24"/>
-        </w:rPr>
-        <w:t xml:space="preserve"> 'a '(b))</w:t>
-      </w:r>
-      <w:bookmarkStart w:id="0" w:name="_GoBack"/>
-      <w:bookmarkEnd w:id="0"/>
-    </w:p>
-    <w:p>
-      <w:pPr>
-        <w:tabs>
-          <w:tab w:val="left" w:pos="1260"/>
-        </w:tabs>
-        <w:jc w:val="both"/>
-        <w:rPr>
-          <w:rFonts w:ascii="Times New Roman" w:hAnsi="Times New Roman" w:cs="Times New Roman"/>
-          <w:sz w:val="24"/>
-        </w:rPr>
-      </w:pPr>
-    </w:p>
-    <w:p>
-      <w:pPr>
-        <w:tabs>
-          <w:tab w:val="left" w:pos="1260"/>
-        </w:tabs>
-        <w:rPr>
-          <w:rFonts w:ascii="Times New Roman" w:hAnsi="Times New Roman" w:cs="Times New Roman"/>
-          <w:sz w:val="24"/>
-        </w:rPr>
-      </w:pPr>
-    </w:p>
-    <w:p>
-      <w:pPr>
-        <w:tabs>
-          <w:tab w:val="left" w:pos="1260"/>
-        </w:tabs>
-        <w:rPr>
-          <w:rFonts w:ascii="Times New Roman" w:hAnsi="Times New Roman" w:cs="Times New Roman"/>
-          <w:sz w:val="24"/>
-        </w:rPr>
-      </w:pPr>
-    </w:p>
-    <w:p>
-      <w:pPr>
-        <w:tabs>
-          <w:tab w:val="left" w:pos="1260"/>
-        </w:tabs>
-        <w:rPr>
-          <w:rFonts w:ascii="Times New Roman" w:hAnsi="Times New Roman" w:cs="Times New Roman"/>
-          <w:sz w:val="24"/>
-        </w:rPr>
-      </w:pPr>
-    </w:p>
-    <w:p>
-      <w:pPr>
-        <w:tabs>
-          <w:tab w:val="left" w:pos="1260"/>
-        </w:tabs>
-        <w:rPr>
-          <w:rFonts w:ascii="Times New Roman" w:hAnsi="Times New Roman" w:cs="Times New Roman"/>
-          <w:sz w:val="24"/>
-        </w:rPr>
-      </w:pPr>
-    </w:p>
-    <w:p>
-      <w:pPr>
-        <w:tabs>
-          <w:tab w:val="left" w:pos="1260"/>
-        </w:tabs>
-        <w:rPr>
-          <w:rFonts w:ascii="Times New Roman" w:hAnsi="Times New Roman" w:cs="Times New Roman"/>
-          <w:sz w:val="24"/>
-        </w:rPr>
-      </w:pPr>
-    </w:p>
-    <w:p>
-      <w:pPr>
-        <w:tabs>
-          <w:tab w:val="left" w:pos="1260"/>
-        </w:tabs>
-        <w:rPr>
-          <w:rFonts w:ascii="Times New Roman" w:hAnsi="Times New Roman" w:cs="Times New Roman"/>
-          <w:sz w:val="24"/>
-        </w:rPr>
-      </w:pPr>
-    </w:p>
-    <w:p>
-      <w:pPr>
-        <w:tabs>
-          <w:tab w:val="left" w:pos="1260"/>
-        </w:tabs>
         <w:rPr>
           <w:rFonts w:ascii="Times New Roman" w:hAnsi="Times New Roman" w:cs="Times New Roman"/>
           <w:sz w:val="24"/>
@@ -11588,9 +9806,9 @@
       </w:pPr>
     </w:p>
     <w:sectPr>
-      <w:headerReference w:type="default" r:id="rId28"/>
-      <w:footerReference w:type="even" r:id="rId29"/>
-      <w:footerReference w:type="default" r:id="rId30"/>
+      <w:headerReference w:type="default" r:id="rId29"/>
+      <w:footerReference w:type="even" r:id="rId30"/>
+      <w:footerReference w:type="default" r:id="rId31"/>
       <w:pgSz w:w="11906" w:h="16838"/>
       <w:pgMar w:top="1417" w:right="1701" w:bottom="1417" w:left="1701" w:header="708" w:footer="708" w:gutter="0"/>
       <w:cols w:space="708"/>
@@ -11601,7 +9819,7 @@
 </file>
 
 <file path=word/endnotes.xml><?xml version="1.0" encoding="utf-8"?>
-<w:endnotes xmlns:wpc="http://schemas.microsoft.com/office/word/2010/wordprocessingCanvas" xmlns:cx="http://schemas.microsoft.com/office/drawing/2014/chartex" xmlns:mc="http://schemas.openxmlformats.org/markup-compatibility/2006" xmlns:o="urn:schemas-microsoft-com:office:office" xmlns:r="http://schemas.openxmlformats.org/officeDocument/2006/relationships" xmlns:m="http://schemas.openxmlformats.org/officeDocument/2006/math" xmlns:v="urn:schemas-microsoft-com:vml" xmlns:wp14="http://schemas.microsoft.com/office/word/2010/wordprocessingDrawing" xmlns:wp="http://schemas.openxmlformats.org/drawingml/2006/wordprocessingDrawing" xmlns:w10="urn:schemas-microsoft-com:office:word" xmlns:w="http://schemas.openxmlformats.org/wordprocessingml/2006/main" xmlns:w14="http://schemas.microsoft.com/office/word/2010/wordml" xmlns:w15="http://schemas.microsoft.com/office/word/2012/wordml" xmlns:w16se="http://schemas.microsoft.com/office/word/2015/wordml/symex" xmlns:wpg="http://schemas.microsoft.com/office/word/2010/wordprocessingGroup" xmlns:wpi="http://schemas.microsoft.com/office/word/2010/wordprocessingInk" xmlns:wne="http://schemas.microsoft.com/office/word/2006/wordml" xmlns:wps="http://schemas.microsoft.com/office/word/2010/wordprocessingShape" mc:Ignorable="w14 w15 w16se wp14">
+<w:endnotes xmlns:wpc="http://schemas.microsoft.com/office/word/2010/wordprocessingCanvas" xmlns:cx="http://schemas.microsoft.com/office/drawing/2014/chartex" xmlns:cx1="http://schemas.microsoft.com/office/drawing/2015/9/8/chartex" xmlns:cx2="http://schemas.microsoft.com/office/drawing/2015/10/21/chartex" xmlns:cx3="http://schemas.microsoft.com/office/drawing/2016/5/9/chartex" xmlns:cx4="http://schemas.microsoft.com/office/drawing/2016/5/10/chartex" xmlns:cx5="http://schemas.microsoft.com/office/drawing/2016/5/11/chartex" xmlns:cx6="http://schemas.microsoft.com/office/drawing/2016/5/12/chartex" xmlns:cx7="http://schemas.microsoft.com/office/drawing/2016/5/13/chartex" xmlns:cx8="http://schemas.microsoft.com/office/drawing/2016/5/14/chartex" xmlns:mc="http://schemas.openxmlformats.org/markup-compatibility/2006" xmlns:aink="http://schemas.microsoft.com/office/drawing/2016/ink" xmlns:am3d="http://schemas.microsoft.com/office/drawing/2017/model3d" xmlns:o="urn:schemas-microsoft-com:office:office" xmlns:r="http://schemas.openxmlformats.org/officeDocument/2006/relationships" xmlns:m="http://schemas.openxmlformats.org/officeDocument/2006/math" xmlns:v="urn:schemas-microsoft-com:vml" xmlns:wp14="http://schemas.microsoft.com/office/word/2010/wordprocessingDrawing" xmlns:wp="http://schemas.openxmlformats.org/drawingml/2006/wordprocessingDrawing" xmlns:w10="urn:schemas-microsoft-com:office:word" xmlns:w="http://schemas.openxmlformats.org/wordprocessingml/2006/main" xmlns:w14="http://schemas.microsoft.com/office/word/2010/wordml" xmlns:w15="http://schemas.microsoft.com/office/word/2012/wordml" xmlns:w16cid="http://schemas.microsoft.com/office/word/2016/wordml/cid" xmlns:w16se="http://schemas.microsoft.com/office/word/2015/wordml/symex" xmlns:wpg="http://schemas.microsoft.com/office/word/2010/wordprocessingGroup" xmlns:wpi="http://schemas.microsoft.com/office/word/2010/wordprocessingInk" xmlns:wne="http://schemas.microsoft.com/office/word/2006/wordml" xmlns:wps="http://schemas.microsoft.com/office/word/2010/wordprocessingShape" mc:Ignorable="w14 w15 w16se w16cid wp14">
   <w:endnote w:type="separator" w:id="-1">
     <w:p>
       <w:pPr>
@@ -11626,7 +9844,7 @@
 </file>
 
 <file path=word/footer1.xml><?xml version="1.0" encoding="utf-8"?>
-<w:ftr xmlns:wpc="http://schemas.microsoft.com/office/word/2010/wordprocessingCanvas" xmlns:cx="http://schemas.microsoft.com/office/drawing/2014/chartex" xmlns:mc="http://schemas.openxmlformats.org/markup-compatibility/2006" xmlns:o="urn:schemas-microsoft-com:office:office" xmlns:r="http://schemas.openxmlformats.org/officeDocument/2006/relationships" xmlns:m="http://schemas.openxmlformats.org/officeDocument/2006/math" xmlns:v="urn:schemas-microsoft-com:vml" xmlns:wp14="http://schemas.microsoft.com/office/word/2010/wordprocessingDrawing" xmlns:wp="http://schemas.openxmlformats.org/drawingml/2006/wordprocessingDrawing" xmlns:w10="urn:schemas-microsoft-com:office:word" xmlns:w="http://schemas.openxmlformats.org/wordprocessingml/2006/main" xmlns:w14="http://schemas.microsoft.com/office/word/2010/wordml" xmlns:w15="http://schemas.microsoft.com/office/word/2012/wordml" xmlns:w16se="http://schemas.microsoft.com/office/word/2015/wordml/symex" xmlns:wpg="http://schemas.microsoft.com/office/word/2010/wordprocessingGroup" xmlns:wpi="http://schemas.microsoft.com/office/word/2010/wordprocessingInk" xmlns:wne="http://schemas.microsoft.com/office/word/2006/wordml" xmlns:wps="http://schemas.microsoft.com/office/word/2010/wordprocessingShape" mc:Ignorable="w14 w15 w16se wp14">
+<w:ftr xmlns:wpc="http://schemas.microsoft.com/office/word/2010/wordprocessingCanvas" xmlns:cx="http://schemas.microsoft.com/office/drawing/2014/chartex" xmlns:cx1="http://schemas.microsoft.com/office/drawing/2015/9/8/chartex" xmlns:cx2="http://schemas.microsoft.com/office/drawing/2015/10/21/chartex" xmlns:cx3="http://schemas.microsoft.com/office/drawing/2016/5/9/chartex" xmlns:cx4="http://schemas.microsoft.com/office/drawing/2016/5/10/chartex" xmlns:cx5="http://schemas.microsoft.com/office/drawing/2016/5/11/chartex" xmlns:cx6="http://schemas.microsoft.com/office/drawing/2016/5/12/chartex" xmlns:cx7="http://schemas.microsoft.com/office/drawing/2016/5/13/chartex" xmlns:cx8="http://schemas.microsoft.com/office/drawing/2016/5/14/chartex" xmlns:mc="http://schemas.openxmlformats.org/markup-compatibility/2006" xmlns:aink="http://schemas.microsoft.com/office/drawing/2016/ink" xmlns:am3d="http://schemas.microsoft.com/office/drawing/2017/model3d" xmlns:o="urn:schemas-microsoft-com:office:office" xmlns:r="http://schemas.openxmlformats.org/officeDocument/2006/relationships" xmlns:m="http://schemas.openxmlformats.org/officeDocument/2006/math" xmlns:v="urn:schemas-microsoft-com:vml" xmlns:wp14="http://schemas.microsoft.com/office/word/2010/wordprocessingDrawing" xmlns:wp="http://schemas.openxmlformats.org/drawingml/2006/wordprocessingDrawing" xmlns:w10="urn:schemas-microsoft-com:office:word" xmlns:w="http://schemas.openxmlformats.org/wordprocessingml/2006/main" xmlns:w14="http://schemas.microsoft.com/office/word/2010/wordml" xmlns:w15="http://schemas.microsoft.com/office/word/2012/wordml" xmlns:w16cid="http://schemas.microsoft.com/office/word/2016/wordml/cid" xmlns:w16se="http://schemas.microsoft.com/office/word/2015/wordml/symex" xmlns:wpg="http://schemas.microsoft.com/office/word/2010/wordprocessingGroup" xmlns:wpi="http://schemas.microsoft.com/office/word/2010/wordprocessingInk" xmlns:wne="http://schemas.microsoft.com/office/word/2006/wordml" xmlns:wps="http://schemas.microsoft.com/office/word/2010/wordprocessingShape" mc:Ignorable="w14 w15 w16se w16cid wp14">
   <w:p>
     <w:pPr>
       <w:pStyle w:val="Piedepgina"/>
@@ -11641,7 +9859,7 @@
 </file>
 
 <file path=word/footer2.xml><?xml version="1.0" encoding="utf-8"?>
-<w:ftr xmlns:wpc="http://schemas.microsoft.com/office/word/2010/wordprocessingCanvas" xmlns:cx="http://schemas.microsoft.com/office/drawing/2014/chartex" xmlns:mc="http://schemas.openxmlformats.org/markup-compatibility/2006" xmlns:o="urn:schemas-microsoft-com:office:office" xmlns:r="http://schemas.openxmlformats.org/officeDocument/2006/relationships" xmlns:m="http://schemas.openxmlformats.org/officeDocument/2006/math" xmlns:v="urn:schemas-microsoft-com:vml" xmlns:wp14="http://schemas.microsoft.com/office/word/2010/wordprocessingDrawing" xmlns:wp="http://schemas.openxmlformats.org/drawingml/2006/wordprocessingDrawing" xmlns:w10="urn:schemas-microsoft-com:office:word" xmlns:w="http://schemas.openxmlformats.org/wordprocessingml/2006/main" xmlns:w14="http://schemas.microsoft.com/office/word/2010/wordml" xmlns:w15="http://schemas.microsoft.com/office/word/2012/wordml" xmlns:w16se="http://schemas.microsoft.com/office/word/2015/wordml/symex" xmlns:wpg="http://schemas.microsoft.com/office/word/2010/wordprocessingGroup" xmlns:wpi="http://schemas.microsoft.com/office/word/2010/wordprocessingInk" xmlns:wne="http://schemas.microsoft.com/office/word/2006/wordml" xmlns:wps="http://schemas.microsoft.com/office/word/2010/wordprocessingShape" mc:Ignorable="w14 w15 w16se wp14">
+<w:ftr xmlns:wpc="http://schemas.microsoft.com/office/word/2010/wordprocessingCanvas" xmlns:cx="http://schemas.microsoft.com/office/drawing/2014/chartex" xmlns:cx1="http://schemas.microsoft.com/office/drawing/2015/9/8/chartex" xmlns:cx2="http://schemas.microsoft.com/office/drawing/2015/10/21/chartex" xmlns:cx3="http://schemas.microsoft.com/office/drawing/2016/5/9/chartex" xmlns:cx4="http://schemas.microsoft.com/office/drawing/2016/5/10/chartex" xmlns:cx5="http://schemas.microsoft.com/office/drawing/2016/5/11/chartex" xmlns:cx6="http://schemas.microsoft.com/office/drawing/2016/5/12/chartex" xmlns:cx7="http://schemas.microsoft.com/office/drawing/2016/5/13/chartex" xmlns:cx8="http://schemas.microsoft.com/office/drawing/2016/5/14/chartex" xmlns:mc="http://schemas.openxmlformats.org/markup-compatibility/2006" xmlns:aink="http://schemas.microsoft.com/office/drawing/2016/ink" xmlns:am3d="http://schemas.microsoft.com/office/drawing/2017/model3d" xmlns:o="urn:schemas-microsoft-com:office:office" xmlns:r="http://schemas.openxmlformats.org/officeDocument/2006/relationships" xmlns:m="http://schemas.openxmlformats.org/officeDocument/2006/math" xmlns:v="urn:schemas-microsoft-com:vml" xmlns:wp14="http://schemas.microsoft.com/office/word/2010/wordprocessingDrawing" xmlns:wp="http://schemas.openxmlformats.org/drawingml/2006/wordprocessingDrawing" xmlns:w10="urn:schemas-microsoft-com:office:word" xmlns:w="http://schemas.openxmlformats.org/wordprocessingml/2006/main" xmlns:w14="http://schemas.microsoft.com/office/word/2010/wordml" xmlns:w15="http://schemas.microsoft.com/office/word/2012/wordml" xmlns:w16cid="http://schemas.microsoft.com/office/word/2016/wordml/cid" xmlns:w16se="http://schemas.microsoft.com/office/word/2015/wordml/symex" xmlns:wpg="http://schemas.microsoft.com/office/word/2010/wordprocessingGroup" xmlns:wpi="http://schemas.microsoft.com/office/word/2010/wordprocessingInk" xmlns:wne="http://schemas.microsoft.com/office/word/2006/wordml" xmlns:wps="http://schemas.microsoft.com/office/word/2010/wordprocessingShape" mc:Ignorable="w14 w15 w16se w16cid wp14">
   <w:p>
     <w:pPr>
       <w:pStyle w:val="Piedepgina"/>
@@ -11709,7 +9927,7 @@
 </file>
 
 <file path=word/footnotes.xml><?xml version="1.0" encoding="utf-8"?>
-<w:footnotes xmlns:wpc="http://schemas.microsoft.com/office/word/2010/wordprocessingCanvas" xmlns:cx="http://schemas.microsoft.com/office/drawing/2014/chartex" xmlns:mc="http://schemas.openxmlformats.org/markup-compatibility/2006" xmlns:o="urn:schemas-microsoft-com:office:office" xmlns:r="http://schemas.openxmlformats.org/officeDocument/2006/relationships" xmlns:m="http://schemas.openxmlformats.org/officeDocument/2006/math" xmlns:v="urn:schemas-microsoft-com:vml" xmlns:wp14="http://schemas.microsoft.com/office/word/2010/wordprocessingDrawing" xmlns:wp="http://schemas.openxmlformats.org/drawingml/2006/wordprocessingDrawing" xmlns:w10="urn:schemas-microsoft-com:office:word" xmlns:w="http://schemas.openxmlformats.org/wordprocessingml/2006/main" xmlns:w14="http://schemas.microsoft.com/office/word/2010/wordml" xmlns:w15="http://schemas.microsoft.com/office/word/2012/wordml" xmlns:w16se="http://schemas.microsoft.com/office/word/2015/wordml/symex" xmlns:wpg="http://schemas.microsoft.com/office/word/2010/wordprocessingGroup" xmlns:wpi="http://schemas.microsoft.com/office/word/2010/wordprocessingInk" xmlns:wne="http://schemas.microsoft.com/office/word/2006/wordml" xmlns:wps="http://schemas.microsoft.com/office/word/2010/wordprocessingShape" mc:Ignorable="w14 w15 w16se wp14">
+<w:footnotes xmlns:wpc="http://schemas.microsoft.com/office/word/2010/wordprocessingCanvas" xmlns:cx="http://schemas.microsoft.com/office/drawing/2014/chartex" xmlns:cx1="http://schemas.microsoft.com/office/drawing/2015/9/8/chartex" xmlns:cx2="http://schemas.microsoft.com/office/drawing/2015/10/21/chartex" xmlns:cx3="http://schemas.microsoft.com/office/drawing/2016/5/9/chartex" xmlns:cx4="http://schemas.microsoft.com/office/drawing/2016/5/10/chartex" xmlns:cx5="http://schemas.microsoft.com/office/drawing/2016/5/11/chartex" xmlns:cx6="http://schemas.microsoft.com/office/drawing/2016/5/12/chartex" xmlns:cx7="http://schemas.microsoft.com/office/drawing/2016/5/13/chartex" xmlns:cx8="http://schemas.microsoft.com/office/drawing/2016/5/14/chartex" xmlns:mc="http://schemas.openxmlformats.org/markup-compatibility/2006" xmlns:aink="http://schemas.microsoft.com/office/drawing/2016/ink" xmlns:am3d="http://schemas.microsoft.com/office/drawing/2017/model3d" xmlns:o="urn:schemas-microsoft-com:office:office" xmlns:r="http://schemas.openxmlformats.org/officeDocument/2006/relationships" xmlns:m="http://schemas.openxmlformats.org/officeDocument/2006/math" xmlns:v="urn:schemas-microsoft-com:vml" xmlns:wp14="http://schemas.microsoft.com/office/word/2010/wordprocessingDrawing" xmlns:wp="http://schemas.openxmlformats.org/drawingml/2006/wordprocessingDrawing" xmlns:w10="urn:schemas-microsoft-com:office:word" xmlns:w="http://schemas.openxmlformats.org/wordprocessingml/2006/main" xmlns:w14="http://schemas.microsoft.com/office/word/2010/wordml" xmlns:w15="http://schemas.microsoft.com/office/word/2012/wordml" xmlns:w16cid="http://schemas.microsoft.com/office/word/2016/wordml/cid" xmlns:w16se="http://schemas.microsoft.com/office/word/2015/wordml/symex" xmlns:wpg="http://schemas.microsoft.com/office/word/2010/wordprocessingGroup" xmlns:wpi="http://schemas.microsoft.com/office/word/2010/wordprocessingInk" xmlns:wne="http://schemas.microsoft.com/office/word/2006/wordml" xmlns:wps="http://schemas.microsoft.com/office/word/2010/wordprocessingShape" mc:Ignorable="w14 w15 w16se w16cid wp14">
   <w:footnote w:type="separator" w:id="-1">
     <w:p>
       <w:pPr>
@@ -11734,7 +9952,7 @@
 </file>
 
 <file path=word/header1.xml><?xml version="1.0" encoding="utf-8"?>
-<w:hdr xmlns:wpc="http://schemas.microsoft.com/office/word/2010/wordprocessingCanvas" xmlns:cx="http://schemas.microsoft.com/office/drawing/2014/chartex" xmlns:mc="http://schemas.openxmlformats.org/markup-compatibility/2006" xmlns:o="urn:schemas-microsoft-com:office:office" xmlns:r="http://schemas.openxmlformats.org/officeDocument/2006/relationships" xmlns:m="http://schemas.openxmlformats.org/officeDocument/2006/math" xmlns:v="urn:schemas-microsoft-com:vml" xmlns:wp14="http://schemas.microsoft.com/office/word/2010/wordprocessingDrawing" xmlns:wp="http://schemas.openxmlformats.org/drawingml/2006/wordprocessingDrawing" xmlns:w10="urn:schemas-microsoft-com:office:word" xmlns:w="http://schemas.openxmlformats.org/wordprocessingml/2006/main" xmlns:w14="http://schemas.microsoft.com/office/word/2010/wordml" xmlns:w15="http://schemas.microsoft.com/office/word/2012/wordml" xmlns:w16se="http://schemas.microsoft.com/office/word/2015/wordml/symex" xmlns:wpg="http://schemas.microsoft.com/office/word/2010/wordprocessingGroup" xmlns:wpi="http://schemas.microsoft.com/office/word/2010/wordprocessingInk" xmlns:wne="http://schemas.microsoft.com/office/word/2006/wordml" xmlns:wps="http://schemas.microsoft.com/office/word/2010/wordprocessingShape" mc:Ignorable="w14 w15 w16se wp14">
+<w:hdr xmlns:wpc="http://schemas.microsoft.com/office/word/2010/wordprocessingCanvas" xmlns:cx="http://schemas.microsoft.com/office/drawing/2014/chartex" xmlns:cx1="http://schemas.microsoft.com/office/drawing/2015/9/8/chartex" xmlns:cx2="http://schemas.microsoft.com/office/drawing/2015/10/21/chartex" xmlns:cx3="http://schemas.microsoft.com/office/drawing/2016/5/9/chartex" xmlns:cx4="http://schemas.microsoft.com/office/drawing/2016/5/10/chartex" xmlns:cx5="http://schemas.microsoft.com/office/drawing/2016/5/11/chartex" xmlns:cx6="http://schemas.microsoft.com/office/drawing/2016/5/12/chartex" xmlns:cx7="http://schemas.microsoft.com/office/drawing/2016/5/13/chartex" xmlns:cx8="http://schemas.microsoft.com/office/drawing/2016/5/14/chartex" xmlns:mc="http://schemas.openxmlformats.org/markup-compatibility/2006" xmlns:aink="http://schemas.microsoft.com/office/drawing/2016/ink" xmlns:am3d="http://schemas.microsoft.com/office/drawing/2017/model3d" xmlns:o="urn:schemas-microsoft-com:office:office" xmlns:r="http://schemas.openxmlformats.org/officeDocument/2006/relationships" xmlns:m="http://schemas.openxmlformats.org/officeDocument/2006/math" xmlns:v="urn:schemas-microsoft-com:vml" xmlns:wp14="http://schemas.microsoft.com/office/word/2010/wordprocessingDrawing" xmlns:wp="http://schemas.openxmlformats.org/drawingml/2006/wordprocessingDrawing" xmlns:w10="urn:schemas-microsoft-com:office:word" xmlns:w="http://schemas.openxmlformats.org/wordprocessingml/2006/main" xmlns:w14="http://schemas.microsoft.com/office/word/2010/wordml" xmlns:w15="http://schemas.microsoft.com/office/word/2012/wordml" xmlns:w16cid="http://schemas.microsoft.com/office/word/2016/wordml/cid" xmlns:w16se="http://schemas.microsoft.com/office/word/2015/wordml/symex" xmlns:wpg="http://schemas.microsoft.com/office/word/2010/wordprocessingGroup" xmlns:wpi="http://schemas.microsoft.com/office/word/2010/wordprocessingInk" xmlns:wne="http://schemas.microsoft.com/office/word/2006/wordml" xmlns:wps="http://schemas.microsoft.com/office/word/2010/wordprocessingShape" mc:Ignorable="w14 w15 w16se w16cid wp14">
   <w:p>
     <w:pPr>
       <w:pStyle w:val="Encabezado"/>
@@ -11749,7 +9967,7 @@
 </file>
 
 <file path=word/numbering.xml><?xml version="1.0" encoding="utf-8"?>
-<w:numbering xmlns:wpc="http://schemas.microsoft.com/office/word/2010/wordprocessingCanvas" xmlns:cx="http://schemas.microsoft.com/office/drawing/2014/chartex" xmlns:mc="http://schemas.openxmlformats.org/markup-compatibility/2006" xmlns:o="urn:schemas-microsoft-com:office:office" xmlns:r="http://schemas.openxmlformats.org/officeDocument/2006/relationships" xmlns:m="http://schemas.openxmlformats.org/officeDocument/2006/math" xmlns:v="urn:schemas-microsoft-com:vml" xmlns:wp14="http://schemas.microsoft.com/office/word/2010/wordprocessingDrawing" xmlns:wp="http://schemas.openxmlformats.org/drawingml/2006/wordprocessingDrawing" xmlns:w10="urn:schemas-microsoft-com:office:word" xmlns:w="http://schemas.openxmlformats.org/wordprocessingml/2006/main" xmlns:w14="http://schemas.microsoft.com/office/word/2010/wordml" xmlns:w15="http://schemas.microsoft.com/office/word/2012/wordml" xmlns:w16se="http://schemas.microsoft.com/office/word/2015/wordml/symex" xmlns:wpg="http://schemas.microsoft.com/office/word/2010/wordprocessingGroup" xmlns:wpi="http://schemas.microsoft.com/office/word/2010/wordprocessingInk" xmlns:wne="http://schemas.microsoft.com/office/word/2006/wordml" xmlns:wps="http://schemas.microsoft.com/office/word/2010/wordprocessingShape" mc:Ignorable="w14 w15 w16se wp14">
+<w:numbering xmlns:wpc="http://schemas.microsoft.com/office/word/2010/wordprocessingCanvas" xmlns:cx="http://schemas.microsoft.com/office/drawing/2014/chartex" xmlns:cx1="http://schemas.microsoft.com/office/drawing/2015/9/8/chartex" xmlns:cx2="http://schemas.microsoft.com/office/drawing/2015/10/21/chartex" xmlns:cx3="http://schemas.microsoft.com/office/drawing/2016/5/9/chartex" xmlns:cx4="http://schemas.microsoft.com/office/drawing/2016/5/10/chartex" xmlns:cx5="http://schemas.microsoft.com/office/drawing/2016/5/11/chartex" xmlns:cx6="http://schemas.microsoft.com/office/drawing/2016/5/12/chartex" xmlns:cx7="http://schemas.microsoft.com/office/drawing/2016/5/13/chartex" xmlns:cx8="http://schemas.microsoft.com/office/drawing/2016/5/14/chartex" xmlns:mc="http://schemas.openxmlformats.org/markup-compatibility/2006" xmlns:aink="http://schemas.microsoft.com/office/drawing/2016/ink" xmlns:am3d="http://schemas.microsoft.com/office/drawing/2017/model3d" xmlns:o="urn:schemas-microsoft-com:office:office" xmlns:r="http://schemas.openxmlformats.org/officeDocument/2006/relationships" xmlns:m="http://schemas.openxmlformats.org/officeDocument/2006/math" xmlns:v="urn:schemas-microsoft-com:vml" xmlns:wp14="http://schemas.microsoft.com/office/word/2010/wordprocessingDrawing" xmlns:wp="http://schemas.openxmlformats.org/drawingml/2006/wordprocessingDrawing" xmlns:w10="urn:schemas-microsoft-com:office:word" xmlns:w="http://schemas.openxmlformats.org/wordprocessingml/2006/main" xmlns:w14="http://schemas.microsoft.com/office/word/2010/wordml" xmlns:w15="http://schemas.microsoft.com/office/word/2012/wordml" xmlns:w16cid="http://schemas.microsoft.com/office/word/2016/wordml/cid" xmlns:w16se="http://schemas.microsoft.com/office/word/2015/wordml/symex" xmlns:wpg="http://schemas.microsoft.com/office/word/2010/wordprocessingGroup" xmlns:wpi="http://schemas.microsoft.com/office/word/2010/wordprocessingInk" xmlns:wne="http://schemas.microsoft.com/office/word/2006/wordml" xmlns:wps="http://schemas.microsoft.com/office/word/2010/wordprocessingShape" mc:Ignorable="w14 w15 w16se w16cid wp14">
   <w:abstractNum w:abstractNumId="0" w15:restartNumberingAfterBreak="0">
     <w:nsid w:val="060B082C"/>
     <w:multiLevelType w:val="hybridMultilevel"/>
@@ -12855,7 +11073,7 @@
 </file>
 
 <file path=word/styles.xml><?xml version="1.0" encoding="utf-8"?>
-<w:styles xmlns:mc="http://schemas.openxmlformats.org/markup-compatibility/2006" xmlns:r="http://schemas.openxmlformats.org/officeDocument/2006/relationships" xmlns:w="http://schemas.openxmlformats.org/wordprocessingml/2006/main" xmlns:w14="http://schemas.microsoft.com/office/word/2010/wordml" xmlns:w15="http://schemas.microsoft.com/office/word/2012/wordml" xmlns:w16se="http://schemas.microsoft.com/office/word/2015/wordml/symex" mc:Ignorable="w14 w15 w16se">
+<w:styles xmlns:mc="http://schemas.openxmlformats.org/markup-compatibility/2006" xmlns:r="http://schemas.openxmlformats.org/officeDocument/2006/relationships" xmlns:w="http://schemas.openxmlformats.org/wordprocessingml/2006/main" xmlns:w14="http://schemas.microsoft.com/office/word/2010/wordml" xmlns:w15="http://schemas.microsoft.com/office/word/2012/wordml" xmlns:w16cid="http://schemas.microsoft.com/office/word/2016/wordml/cid" xmlns:w16se="http://schemas.microsoft.com/office/word/2015/wordml/symex" mc:Ignorable="w14 w15 w16se w16cid">
   <w:docDefaults>
     <w:rPrDefault>
       <w:rPr>
@@ -12871,7 +11089,7 @@
       </w:pPr>
     </w:pPrDefault>
   </w:docDefaults>
-  <w:latentStyles w:defLockedState="0" w:defUIPriority="99" w:defSemiHidden="0" w:defUnhideWhenUsed="0" w:defQFormat="0" w:count="371">
+  <w:latentStyles w:defLockedState="0" w:defUIPriority="99" w:defSemiHidden="0" w:defUnhideWhenUsed="0" w:defQFormat="0" w:count="375">
     <w:lsdException w:name="Normal" w:uiPriority="0" w:qFormat="1"/>
     <w:lsdException w:name="heading 1" w:uiPriority="9" w:qFormat="1"/>
     <w:lsdException w:name="heading 2" w:semiHidden="1" w:uiPriority="9" w:unhideWhenUsed="1" w:qFormat="1"/>
@@ -12977,7 +11195,6 @@
     <w:lsdException w:name="HTML Sample" w:semiHidden="1" w:unhideWhenUsed="1"/>
     <w:lsdException w:name="HTML Typewriter" w:semiHidden="1" w:unhideWhenUsed="1"/>
     <w:lsdException w:name="HTML Variable" w:semiHidden="1" w:unhideWhenUsed="1"/>
-    <w:lsdException w:name="Normal Table" w:semiHidden="1" w:unhideWhenUsed="1"/>
     <w:lsdException w:name="annotation subject" w:semiHidden="1" w:unhideWhenUsed="1"/>
     <w:lsdException w:name="No List" w:semiHidden="1" w:unhideWhenUsed="1"/>
     <w:lsdException w:name="Outline List 1" w:semiHidden="1" w:unhideWhenUsed="1"/>
@@ -13021,10 +11238,8 @@
     <w:lsdException w:name="Table Elegant" w:semiHidden="1" w:unhideWhenUsed="1"/>
     <w:lsdException w:name="Table Professional" w:semiHidden="1" w:unhideWhenUsed="1"/>
     <w:lsdException w:name="Table Subtle 1" w:semiHidden="1" w:unhideWhenUsed="1"/>
-    <w:lsdException w:name="Table Subtle 2" w:semiHidden="1" w:unhideWhenUsed="1"/>
     <w:lsdException w:name="Table Web 1" w:semiHidden="1" w:unhideWhenUsed="1"/>
     <w:lsdException w:name="Table Web 2" w:semiHidden="1" w:unhideWhenUsed="1"/>
-    <w:lsdException w:name="Table Web 3" w:semiHidden="1" w:unhideWhenUsed="1"/>
     <w:lsdException w:name="Balloon Text" w:semiHidden="1" w:unhideWhenUsed="1"/>
     <w:lsdException w:name="Table Grid" w:uiPriority="39"/>
     <w:lsdException w:name="Table Theme" w:semiHidden="1" w:unhideWhenUsed="1"/>
@@ -13243,6 +11458,10 @@
     <w:lsdException w:name="List Table 5 Dark Accent 6" w:uiPriority="50"/>
     <w:lsdException w:name="List Table 6 Colorful Accent 6" w:uiPriority="51"/>
     <w:lsdException w:name="List Table 7 Colorful Accent 6" w:uiPriority="52"/>
+    <w:lsdException w:name="Mention" w:semiHidden="1" w:unhideWhenUsed="1"/>
+    <w:lsdException w:name="Smart Hyperlink" w:semiHidden="1" w:unhideWhenUsed="1"/>
+    <w:lsdException w:name="Hashtag" w:semiHidden="1" w:unhideWhenUsed="1"/>
+    <w:lsdException w:name="Unresolved Mention" w:semiHidden="1" w:unhideWhenUsed="1"/>
   </w:latentStyles>
   <w:style w:type="paragraph" w:default="1" w:styleId="Normal">
     <w:name w:val="Normal"/>
@@ -13603,4 +11822,16 @@
     </a:ext>
   </a:extLst>
 </a:theme>
+</file>
+
+<file path=customXml/item1.xml><?xml version="1.0" encoding="utf-8"?>
+<b:Sources xmlns:b="http://schemas.openxmlformats.org/officeDocument/2006/bibliography" xmlns="http://schemas.openxmlformats.org/officeDocument/2006/bibliography" SelectedStyle="\APASixthEditionOfficeOnline.xsl" StyleName="APA" Version="6"/>
+</file>
+
+<file path=customXml/itemProps1.xml><?xml version="1.0" encoding="utf-8"?>
+<ds:datastoreItem xmlns:ds="http://schemas.openxmlformats.org/officeDocument/2006/customXml" ds:itemID="{84983EEE-DE51-4F26-BB92-637BBBCB5D03}">
+  <ds:schemaRefs>
+    <ds:schemaRef ds:uri="http://schemas.openxmlformats.org/officeDocument/2006/bibliography"/>
+  </ds:schemaRefs>
+</ds:datastoreItem>
 </file>
</xml_diff>